<commit_message>
Début de redaction de la deuxieme partie du rapport (Diagramme de classe)
</commit_message>
<xml_diff>
--- a/doc/GTI525_Lab2_Rapport.docx
+++ b/doc/GTI525_Lab2_Rapport.docx
@@ -298,13 +298,8 @@
               <w:ind w:left="0"/>
             </w:pPr>
             <w:r>
-              <w:t xml:space="preserve">Patrick </w:t>
-            </w:r>
-            <w:proofErr w:type="spellStart"/>
-            <w:r>
-              <w:t>Lavallée</w:t>
-            </w:r>
-            <w:proofErr w:type="spellEnd"/>
+              <w:t>Patrick Lavallée</w:t>
+            </w:r>
           </w:p>
           <w:p>
             <w:pPr>
@@ -544,28 +539,12 @@
                 <w:lang w:val="en-CA"/>
               </w:rPr>
             </w:pPr>
-            <w:proofErr w:type="spellStart"/>
             <w:r>
               <w:rPr>
                 <w:lang w:val="en-CA"/>
               </w:rPr>
-              <w:t>Éric</w:t>
-            </w:r>
-            <w:proofErr w:type="spellEnd"/>
-            <w:r>
-              <w:rPr>
-                <w:lang w:val="en-CA"/>
-              </w:rPr>
-              <w:t xml:space="preserve"> </w:t>
-            </w:r>
-            <w:proofErr w:type="spellStart"/>
-            <w:r>
-              <w:rPr>
-                <w:lang w:val="en-CA"/>
-              </w:rPr>
-              <w:t>Boivin</w:t>
-            </w:r>
-            <w:proofErr w:type="spellEnd"/>
+              <w:t>Éric Boivin</w:t>
+            </w:r>
           </w:p>
         </w:tc>
       </w:tr>
@@ -602,13 +581,8 @@
               <w:jc w:val="both"/>
             </w:pPr>
             <w:r>
-              <w:t xml:space="preserve">Mohamed </w:t>
-            </w:r>
-            <w:proofErr w:type="spellStart"/>
-            <w:r>
-              <w:t>Outellou</w:t>
-            </w:r>
-            <w:proofErr w:type="spellEnd"/>
+              <w:t>Mohamed Outellou</w:t>
+            </w:r>
           </w:p>
         </w:tc>
       </w:tr>
@@ -660,7 +634,7 @@
     </w:tbl>
     <w:p>
       <w:pPr>
-        <w:pStyle w:val="Titre1"/>
+        <w:pStyle w:val="Heading1"/>
         <w:numPr>
           <w:ilvl w:val="0"/>
           <w:numId w:val="0"/>
@@ -670,12 +644,12 @@
           <w:lang w:val="en-CA"/>
         </w:rPr>
         <w:sectPr>
-          <w:headerReference w:type="even" r:id="rId6"/>
-          <w:headerReference w:type="default" r:id="rId7"/>
-          <w:footerReference w:type="even" r:id="rId8"/>
-          <w:footerReference w:type="default" r:id="rId9"/>
-          <w:headerReference w:type="first" r:id="rId10"/>
-          <w:footerReference w:type="first" r:id="rId11"/>
+          <w:headerReference w:type="even" r:id="rId8"/>
+          <w:headerReference w:type="default" r:id="rId9"/>
+          <w:footerReference w:type="even" r:id="rId10"/>
+          <w:footerReference w:type="default" r:id="rId11"/>
+          <w:headerReference w:type="first" r:id="rId12"/>
+          <w:footerReference w:type="first" r:id="rId13"/>
           <w:pgSz w:w="12240" w:h="15840" w:code="1"/>
           <w:pgMar w:top="1440" w:right="1800" w:bottom="1440" w:left="1800" w:header="720" w:footer="965" w:gutter="0"/>
           <w:pgNumType w:start="1"/>
@@ -709,20 +683,15 @@
       <w:sdtContent>
         <w:p>
           <w:pPr>
-            <w:pStyle w:val="En-ttedetabledesmatires"/>
+            <w:pStyle w:val="TOCHeading"/>
           </w:pPr>
           <w:r>
-            <w:t xml:space="preserve">Table des </w:t>
+            <w:t>Table des matières</w:t>
           </w:r>
-          <w:proofErr w:type="spellStart"/>
-          <w:r>
-            <w:t>matières</w:t>
-          </w:r>
-          <w:proofErr w:type="spellEnd"/>
         </w:p>
         <w:p>
           <w:pPr>
-            <w:pStyle w:val="TM1"/>
+            <w:pStyle w:val="TOC1"/>
             <w:tabs>
               <w:tab w:val="left" w:pos="400"/>
               <w:tab w:val="right" w:leader="dot" w:pos="8630"/>
@@ -747,10 +716,10 @@
           <w:r>
             <w:fldChar w:fldCharType="separate"/>
           </w:r>
-          <w:hyperlink w:anchor="_Toc347761407" w:history="1">
-            <w:r>
-              <w:rPr>
-                <w:rStyle w:val="Lienhypertexte"/>
+          <w:hyperlink w:anchor="_Toc349430644" w:history="1">
+            <w:r>
+              <w:rPr>
+                <w:rStyle w:val="Hyperlink"/>
                 <w:noProof/>
               </w:rPr>
               <w:t>1</w:t>
@@ -770,7 +739,7 @@
             </w:r>
             <w:r>
               <w:rPr>
-                <w:rStyle w:val="Lienhypertexte"/>
+                <w:rStyle w:val="Hyperlink"/>
                 <w:noProof/>
               </w:rPr>
               <w:t>Introduction</w:t>
@@ -794,7 +763,7 @@
                 <w:noProof/>
                 <w:webHidden/>
               </w:rPr>
-              <w:instrText xml:space="preserve"> PAGEREF _Toc347761407 \h </w:instrText>
+              <w:instrText xml:space="preserve"> PAGEREF _Toc349430644 \h </w:instrText>
             </w:r>
             <w:r>
               <w:rPr>
@@ -814,7 +783,7 @@
                 <w:noProof/>
                 <w:webHidden/>
               </w:rPr>
-              <w:t>3</w:t>
+              <w:t>2</w:t>
             </w:r>
             <w:r>
               <w:rPr>
@@ -827,7 +796,7 @@
         </w:p>
         <w:p>
           <w:pPr>
-            <w:pStyle w:val="TM1"/>
+            <w:pStyle w:val="TOC1"/>
             <w:tabs>
               <w:tab w:val="left" w:pos="400"/>
               <w:tab w:val="right" w:leader="dot" w:pos="8630"/>
@@ -843,10 +812,10 @@
               <w:lang w:val="fr-CA" w:eastAsia="fr-CA"/>
             </w:rPr>
           </w:pPr>
-          <w:hyperlink w:anchor="_Toc347761408" w:history="1">
-            <w:r>
-              <w:rPr>
-                <w:rStyle w:val="Lienhypertexte"/>
+          <w:hyperlink w:anchor="_Toc349430645" w:history="1">
+            <w:r>
+              <w:rPr>
+                <w:rStyle w:val="Hyperlink"/>
                 <w:noProof/>
               </w:rPr>
               <w:t>2</w:t>
@@ -866,10 +835,10 @@
             </w:r>
             <w:r>
               <w:rPr>
-                <w:rStyle w:val="Lienhypertexte"/>
-                <w:noProof/>
-              </w:rPr>
-              <w:t>Diagramme de flot d’écrans</w:t>
+                <w:rStyle w:val="Hyperlink"/>
+                <w:noProof/>
+              </w:rPr>
+              <w:t>Diagramme de classe</w:t>
             </w:r>
             <w:r>
               <w:rPr>
@@ -890,7 +859,7 @@
                 <w:noProof/>
                 <w:webHidden/>
               </w:rPr>
-              <w:instrText xml:space="preserve"> PAGEREF _Toc347761408 \h </w:instrText>
+              <w:instrText xml:space="preserve"> PAGEREF _Toc349430645 \h </w:instrText>
             </w:r>
             <w:r>
               <w:rPr>
@@ -923,7 +892,7 @@
         </w:p>
         <w:p>
           <w:pPr>
-            <w:pStyle w:val="TM1"/>
+            <w:pStyle w:val="TOC1"/>
             <w:tabs>
               <w:tab w:val="left" w:pos="400"/>
               <w:tab w:val="right" w:leader="dot" w:pos="8630"/>
@@ -939,10 +908,10 @@
               <w:lang w:val="fr-CA" w:eastAsia="fr-CA"/>
             </w:rPr>
           </w:pPr>
-          <w:hyperlink w:anchor="_Toc347761409" w:history="1">
-            <w:r>
-              <w:rPr>
-                <w:rStyle w:val="Lienhypertexte"/>
+          <w:hyperlink w:anchor="_Toc349430646" w:history="1">
+            <w:r>
+              <w:rPr>
+                <w:rStyle w:val="Hyperlink"/>
                 <w:noProof/>
               </w:rPr>
               <w:t>3</w:t>
@@ -962,10 +931,10 @@
             </w:r>
             <w:r>
               <w:rPr>
-                <w:rStyle w:val="Lienhypertexte"/>
-                <w:noProof/>
-              </w:rPr>
-              <w:t>Les pages Web</w:t>
+                <w:rStyle w:val="Hyperlink"/>
+                <w:noProof/>
+              </w:rPr>
+              <w:t>Discussion</w:t>
             </w:r>
             <w:r>
               <w:rPr>
@@ -986,7 +955,7 @@
                 <w:noProof/>
                 <w:webHidden/>
               </w:rPr>
-              <w:instrText xml:space="preserve"> PAGEREF _Toc347761409 \h </w:instrText>
+              <w:instrText xml:space="preserve"> PAGEREF _Toc349430646 \h </w:instrText>
             </w:r>
             <w:r>
               <w:rPr>
@@ -1019,9 +988,9 @@
         </w:p>
         <w:p>
           <w:pPr>
-            <w:pStyle w:val="TM2"/>
+            <w:pStyle w:val="TOC2"/>
             <w:tabs>
-              <w:tab w:val="left" w:pos="800"/>
+              <w:tab w:val="left" w:pos="880"/>
               <w:tab w:val="right" w:leader="dot" w:pos="8630"/>
             </w:tabs>
             <w:rPr>
@@ -1033,11 +1002,12 @@
               <w:lang w:val="fr-CA" w:eastAsia="fr-CA"/>
             </w:rPr>
           </w:pPr>
-          <w:hyperlink w:anchor="_Toc347761410" w:history="1">
-            <w:r>
-              <w:rPr>
-                <w:rStyle w:val="Lienhypertexte"/>
-                <w:noProof/>
+          <w:hyperlink w:anchor="_Toc349430647" w:history="1">
+            <w:r>
+              <w:rPr>
+                <w:rStyle w:val="Hyperlink"/>
+                <w:noProof/>
+                <w:lang w:eastAsia="fr-CA"/>
               </w:rPr>
               <w:t>3.1</w:t>
             </w:r>
@@ -1054,10 +1024,11 @@
             </w:r>
             <w:r>
               <w:rPr>
-                <w:rStyle w:val="Lienhypertexte"/>
-                <w:noProof/>
-              </w:rPr>
-              <w:t xml:space="preserve"> Structure d’une page typique</w:t>
+                <w:rStyle w:val="Hyperlink"/>
+                <w:noProof/>
+                <w:lang w:eastAsia="fr-CA"/>
+              </w:rPr>
+              <w:t>Quel est la stratégie que vous avez utilisée pour associer un URL au contrôleur associé?</w:t>
             </w:r>
             <w:r>
               <w:rPr>
@@ -1078,7 +1049,7 @@
                 <w:noProof/>
                 <w:webHidden/>
               </w:rPr>
-              <w:instrText xml:space="preserve"> PAGEREF _Toc347761410 \h </w:instrText>
+              <w:instrText xml:space="preserve"> PAGEREF _Toc349430647 \h </w:instrText>
             </w:r>
             <w:r>
               <w:rPr>
@@ -1111,9 +1082,8 @@
         </w:p>
         <w:p>
           <w:pPr>
-            <w:pStyle w:val="TM2"/>
+            <w:pStyle w:val="TOC2"/>
             <w:tabs>
-              <w:tab w:val="left" w:pos="800"/>
               <w:tab w:val="right" w:leader="dot" w:pos="8630"/>
             </w:tabs>
             <w:rPr>
@@ -1125,41 +1095,24 @@
               <w:lang w:val="fr-CA" w:eastAsia="fr-CA"/>
             </w:rPr>
           </w:pPr>
-          <w:hyperlink w:anchor="_Toc347761411" w:history="1">
-            <w:r>
-              <w:rPr>
-                <w:rStyle w:val="Lienhypertexte"/>
-                <w:noProof/>
-              </w:rPr>
-              <w:t>3.2</w:t>
-            </w:r>
-            <w:r>
-              <w:rPr>
-                <w:rFonts w:asciiTheme="minorHAnsi" w:eastAsiaTheme="minorEastAsia" w:hAnsiTheme="minorHAnsi" w:cstheme="minorBidi"/>
-                <w:smallCaps w:val="0"/>
-                <w:noProof/>
-                <w:sz w:val="22"/>
-                <w:szCs w:val="22"/>
-                <w:lang w:val="fr-CA" w:eastAsia="fr-CA"/>
+          <w:hyperlink w:anchor="_Toc349430648" w:history="1">
+            <w:r>
+              <w:rPr>
+                <w:rStyle w:val="Hyperlink"/>
+                <w:noProof/>
+                <w:lang w:eastAsia="fr-CA"/>
+              </w:rPr>
+              <w:t>Quels patrons de conception Web ont été utilisés dans votre application? Si vous avez utilisé des frameworks, quels patrons sont implémentés par celui-ci?</w:t>
+            </w:r>
+            <w:r>
+              <w:rPr>
+                <w:noProof/>
+                <w:webHidden/>
               </w:rPr>
               <w:tab/>
             </w:r>
             <w:r>
               <w:rPr>
-                <w:rStyle w:val="Lienhypertexte"/>
-                <w:noProof/>
-              </w:rPr>
-              <w:t>Inventaire des pages Web</w:t>
-            </w:r>
-            <w:r>
-              <w:rPr>
-                <w:noProof/>
-                <w:webHidden/>
-              </w:rPr>
-              <w:tab/>
-            </w:r>
-            <w:r>
-              <w:rPr>
                 <w:noProof/>
                 <w:webHidden/>
               </w:rPr>
@@ -1170,7 +1123,7 @@
                 <w:noProof/>
                 <w:webHidden/>
               </w:rPr>
-              <w:instrText xml:space="preserve"> PAGEREF _Toc347761411 \h </w:instrText>
+              <w:instrText xml:space="preserve"> PAGEREF _Toc349430648 \h </w:instrText>
             </w:r>
             <w:r>
               <w:rPr>
@@ -1190,7 +1143,7 @@
                 <w:noProof/>
                 <w:webHidden/>
               </w:rPr>
-              <w:t>6</w:t>
+              <w:t>5</w:t>
             </w:r>
             <w:r>
               <w:rPr>
@@ -1203,7 +1156,451 @@
         </w:p>
         <w:p>
           <w:pPr>
-            <w:pStyle w:val="TM1"/>
+            <w:pStyle w:val="TOC2"/>
+            <w:tabs>
+              <w:tab w:val="right" w:leader="dot" w:pos="8630"/>
+            </w:tabs>
+            <w:rPr>
+              <w:rFonts w:asciiTheme="minorHAnsi" w:eastAsiaTheme="minorEastAsia" w:hAnsiTheme="minorHAnsi" w:cstheme="minorBidi"/>
+              <w:smallCaps w:val="0"/>
+              <w:noProof/>
+              <w:sz w:val="22"/>
+              <w:szCs w:val="22"/>
+              <w:lang w:val="fr-CA" w:eastAsia="fr-CA"/>
+            </w:rPr>
+          </w:pPr>
+          <w:hyperlink w:anchor="_Toc349430649" w:history="1">
+            <w:r>
+              <w:rPr>
+                <w:rStyle w:val="Hyperlink"/>
+                <w:noProof/>
+                <w:lang w:eastAsia="fr-CA"/>
+              </w:rPr>
+              <w:t>Expliquez à quel endroit vous avez utilisé AJAX dans votre application.</w:t>
+            </w:r>
+            <w:r>
+              <w:rPr>
+                <w:noProof/>
+                <w:webHidden/>
+              </w:rPr>
+              <w:tab/>
+            </w:r>
+            <w:r>
+              <w:rPr>
+                <w:noProof/>
+                <w:webHidden/>
+              </w:rPr>
+              <w:fldChar w:fldCharType="begin"/>
+            </w:r>
+            <w:r>
+              <w:rPr>
+                <w:noProof/>
+                <w:webHidden/>
+              </w:rPr>
+              <w:instrText xml:space="preserve"> PAGEREF _Toc349430649 \h </w:instrText>
+            </w:r>
+            <w:r>
+              <w:rPr>
+                <w:noProof/>
+                <w:webHidden/>
+              </w:rPr>
+            </w:r>
+            <w:r>
+              <w:rPr>
+                <w:noProof/>
+                <w:webHidden/>
+              </w:rPr>
+              <w:fldChar w:fldCharType="separate"/>
+            </w:r>
+            <w:r>
+              <w:rPr>
+                <w:noProof/>
+                <w:webHidden/>
+              </w:rPr>
+              <w:t>5</w:t>
+            </w:r>
+            <w:r>
+              <w:rPr>
+                <w:noProof/>
+                <w:webHidden/>
+              </w:rPr>
+              <w:fldChar w:fldCharType="end"/>
+            </w:r>
+          </w:hyperlink>
+        </w:p>
+        <w:p>
+          <w:pPr>
+            <w:pStyle w:val="TOC2"/>
+            <w:tabs>
+              <w:tab w:val="right" w:leader="dot" w:pos="8630"/>
+            </w:tabs>
+            <w:rPr>
+              <w:rFonts w:asciiTheme="minorHAnsi" w:eastAsiaTheme="minorEastAsia" w:hAnsiTheme="minorHAnsi" w:cstheme="minorBidi"/>
+              <w:smallCaps w:val="0"/>
+              <w:noProof/>
+              <w:sz w:val="22"/>
+              <w:szCs w:val="22"/>
+              <w:lang w:val="fr-CA" w:eastAsia="fr-CA"/>
+            </w:rPr>
+          </w:pPr>
+          <w:hyperlink w:anchor="_Toc349430650" w:history="1">
+            <w:r>
+              <w:rPr>
+                <w:rStyle w:val="Hyperlink"/>
+                <w:noProof/>
+                <w:lang w:eastAsia="fr-CA"/>
+              </w:rPr>
+              <w:t>Avez-vous utilisé une technologie où un framework additionnel? Si oui, expliquez quel est le rôle de cette technologie dans votre application.</w:t>
+            </w:r>
+            <w:r>
+              <w:rPr>
+                <w:noProof/>
+                <w:webHidden/>
+              </w:rPr>
+              <w:tab/>
+            </w:r>
+            <w:r>
+              <w:rPr>
+                <w:noProof/>
+                <w:webHidden/>
+              </w:rPr>
+              <w:fldChar w:fldCharType="begin"/>
+            </w:r>
+            <w:r>
+              <w:rPr>
+                <w:noProof/>
+                <w:webHidden/>
+              </w:rPr>
+              <w:instrText xml:space="preserve"> PAGEREF _Toc349430650 \h </w:instrText>
+            </w:r>
+            <w:r>
+              <w:rPr>
+                <w:noProof/>
+                <w:webHidden/>
+              </w:rPr>
+            </w:r>
+            <w:r>
+              <w:rPr>
+                <w:noProof/>
+                <w:webHidden/>
+              </w:rPr>
+              <w:fldChar w:fldCharType="separate"/>
+            </w:r>
+            <w:r>
+              <w:rPr>
+                <w:noProof/>
+                <w:webHidden/>
+              </w:rPr>
+              <w:t>5</w:t>
+            </w:r>
+            <w:r>
+              <w:rPr>
+                <w:noProof/>
+                <w:webHidden/>
+              </w:rPr>
+              <w:fldChar w:fldCharType="end"/>
+            </w:r>
+          </w:hyperlink>
+        </w:p>
+        <w:p>
+          <w:pPr>
+            <w:pStyle w:val="TOC2"/>
+            <w:tabs>
+              <w:tab w:val="right" w:leader="dot" w:pos="8630"/>
+            </w:tabs>
+            <w:rPr>
+              <w:rFonts w:asciiTheme="minorHAnsi" w:eastAsiaTheme="minorEastAsia" w:hAnsiTheme="minorHAnsi" w:cstheme="minorBidi"/>
+              <w:smallCaps w:val="0"/>
+              <w:noProof/>
+              <w:sz w:val="22"/>
+              <w:szCs w:val="22"/>
+              <w:lang w:val="fr-CA" w:eastAsia="fr-CA"/>
+            </w:rPr>
+          </w:pPr>
+          <w:hyperlink w:anchor="_Toc349430651" w:history="1">
+            <w:r>
+              <w:rPr>
+                <w:rStyle w:val="Hyperlink"/>
+                <w:noProof/>
+                <w:lang w:eastAsia="fr-CA"/>
+              </w:rPr>
+              <w:t>Suite à l'expérience du laboratoire 2, quelles sont les éléments du diagramme de classe du laboratoire 1 que vous auriez planifié différemment?</w:t>
+            </w:r>
+            <w:r>
+              <w:rPr>
+                <w:noProof/>
+                <w:webHidden/>
+              </w:rPr>
+              <w:tab/>
+            </w:r>
+            <w:r>
+              <w:rPr>
+                <w:noProof/>
+                <w:webHidden/>
+              </w:rPr>
+              <w:fldChar w:fldCharType="begin"/>
+            </w:r>
+            <w:r>
+              <w:rPr>
+                <w:noProof/>
+                <w:webHidden/>
+              </w:rPr>
+              <w:instrText xml:space="preserve"> PAGEREF _Toc349430651 \h </w:instrText>
+            </w:r>
+            <w:r>
+              <w:rPr>
+                <w:noProof/>
+                <w:webHidden/>
+              </w:rPr>
+            </w:r>
+            <w:r>
+              <w:rPr>
+                <w:noProof/>
+                <w:webHidden/>
+              </w:rPr>
+              <w:fldChar w:fldCharType="separate"/>
+            </w:r>
+            <w:r>
+              <w:rPr>
+                <w:noProof/>
+                <w:webHidden/>
+              </w:rPr>
+              <w:t>5</w:t>
+            </w:r>
+            <w:r>
+              <w:rPr>
+                <w:noProof/>
+                <w:webHidden/>
+              </w:rPr>
+              <w:fldChar w:fldCharType="end"/>
+            </w:r>
+          </w:hyperlink>
+        </w:p>
+        <w:p>
+          <w:pPr>
+            <w:pStyle w:val="TOC2"/>
+            <w:tabs>
+              <w:tab w:val="right" w:leader="dot" w:pos="8630"/>
+            </w:tabs>
+            <w:rPr>
+              <w:rFonts w:asciiTheme="minorHAnsi" w:eastAsiaTheme="minorEastAsia" w:hAnsiTheme="minorHAnsi" w:cstheme="minorBidi"/>
+              <w:smallCaps w:val="0"/>
+              <w:noProof/>
+              <w:sz w:val="22"/>
+              <w:szCs w:val="22"/>
+              <w:lang w:val="fr-CA" w:eastAsia="fr-CA"/>
+            </w:rPr>
+          </w:pPr>
+          <w:hyperlink w:anchor="_Toc349430652" w:history="1">
+            <w:r>
+              <w:rPr>
+                <w:rStyle w:val="Hyperlink"/>
+                <w:noProof/>
+                <w:lang w:eastAsia="fr-CA"/>
+              </w:rPr>
+              <w:t>Quel a été la principale difficulté technique rencontrée dans le laboratoire?</w:t>
+            </w:r>
+            <w:r>
+              <w:rPr>
+                <w:noProof/>
+                <w:webHidden/>
+              </w:rPr>
+              <w:tab/>
+            </w:r>
+            <w:r>
+              <w:rPr>
+                <w:noProof/>
+                <w:webHidden/>
+              </w:rPr>
+              <w:fldChar w:fldCharType="begin"/>
+            </w:r>
+            <w:r>
+              <w:rPr>
+                <w:noProof/>
+                <w:webHidden/>
+              </w:rPr>
+              <w:instrText xml:space="preserve"> PAGEREF _Toc349430652 \h </w:instrText>
+            </w:r>
+            <w:r>
+              <w:rPr>
+                <w:noProof/>
+                <w:webHidden/>
+              </w:rPr>
+            </w:r>
+            <w:r>
+              <w:rPr>
+                <w:noProof/>
+                <w:webHidden/>
+              </w:rPr>
+              <w:fldChar w:fldCharType="separate"/>
+            </w:r>
+            <w:r>
+              <w:rPr>
+                <w:noProof/>
+                <w:webHidden/>
+              </w:rPr>
+              <w:t>5</w:t>
+            </w:r>
+            <w:r>
+              <w:rPr>
+                <w:noProof/>
+                <w:webHidden/>
+              </w:rPr>
+              <w:fldChar w:fldCharType="end"/>
+            </w:r>
+          </w:hyperlink>
+        </w:p>
+        <w:p>
+          <w:pPr>
+            <w:pStyle w:val="TOC2"/>
+            <w:tabs>
+              <w:tab w:val="right" w:leader="dot" w:pos="8630"/>
+            </w:tabs>
+            <w:rPr>
+              <w:rFonts w:asciiTheme="minorHAnsi" w:eastAsiaTheme="minorEastAsia" w:hAnsiTheme="minorHAnsi" w:cstheme="minorBidi"/>
+              <w:smallCaps w:val="0"/>
+              <w:noProof/>
+              <w:sz w:val="22"/>
+              <w:szCs w:val="22"/>
+              <w:lang w:val="fr-CA" w:eastAsia="fr-CA"/>
+            </w:rPr>
+          </w:pPr>
+          <w:hyperlink w:anchor="_Toc349430653" w:history="1">
+            <w:r>
+              <w:rPr>
+                <w:rStyle w:val="Hyperlink"/>
+                <w:noProof/>
+                <w:lang w:eastAsia="fr-CA"/>
+              </w:rPr>
+              <w:t>Comment a été faite la séparation des tâches dans votre équipe?</w:t>
+            </w:r>
+            <w:r>
+              <w:rPr>
+                <w:noProof/>
+                <w:webHidden/>
+              </w:rPr>
+              <w:tab/>
+            </w:r>
+            <w:r>
+              <w:rPr>
+                <w:noProof/>
+                <w:webHidden/>
+              </w:rPr>
+              <w:fldChar w:fldCharType="begin"/>
+            </w:r>
+            <w:r>
+              <w:rPr>
+                <w:noProof/>
+                <w:webHidden/>
+              </w:rPr>
+              <w:instrText xml:space="preserve"> PAGEREF _Toc349430653 \h </w:instrText>
+            </w:r>
+            <w:r>
+              <w:rPr>
+                <w:noProof/>
+                <w:webHidden/>
+              </w:rPr>
+            </w:r>
+            <w:r>
+              <w:rPr>
+                <w:noProof/>
+                <w:webHidden/>
+              </w:rPr>
+              <w:fldChar w:fldCharType="separate"/>
+            </w:r>
+            <w:r>
+              <w:rPr>
+                <w:noProof/>
+                <w:webHidden/>
+              </w:rPr>
+              <w:t>5</w:t>
+            </w:r>
+            <w:r>
+              <w:rPr>
+                <w:noProof/>
+                <w:webHidden/>
+              </w:rPr>
+              <w:fldChar w:fldCharType="end"/>
+            </w:r>
+          </w:hyperlink>
+        </w:p>
+        <w:p>
+          <w:pPr>
+            <w:pStyle w:val="TOC2"/>
+            <w:tabs>
+              <w:tab w:val="right" w:leader="dot" w:pos="8630"/>
+            </w:tabs>
+            <w:rPr>
+              <w:rFonts w:asciiTheme="minorHAnsi" w:eastAsiaTheme="minorEastAsia" w:hAnsiTheme="minorHAnsi" w:cstheme="minorBidi"/>
+              <w:smallCaps w:val="0"/>
+              <w:noProof/>
+              <w:sz w:val="22"/>
+              <w:szCs w:val="22"/>
+              <w:lang w:val="fr-CA" w:eastAsia="fr-CA"/>
+            </w:rPr>
+          </w:pPr>
+          <w:hyperlink w:anchor="_Toc349430654" w:history="1">
+            <w:r>
+              <w:rPr>
+                <w:rStyle w:val="Hyperlink"/>
+                <w:noProof/>
+                <w:lang w:eastAsia="fr-CA"/>
+              </w:rPr>
+              <w:t>De quelle manière avez-vous géré la gestion de la session?</w:t>
+            </w:r>
+            <w:r>
+              <w:rPr>
+                <w:noProof/>
+                <w:webHidden/>
+              </w:rPr>
+              <w:tab/>
+            </w:r>
+            <w:r>
+              <w:rPr>
+                <w:noProof/>
+                <w:webHidden/>
+              </w:rPr>
+              <w:fldChar w:fldCharType="begin"/>
+            </w:r>
+            <w:r>
+              <w:rPr>
+                <w:noProof/>
+                <w:webHidden/>
+              </w:rPr>
+              <w:instrText xml:space="preserve"> PAGEREF _Toc349430654 \h </w:instrText>
+            </w:r>
+            <w:r>
+              <w:rPr>
+                <w:noProof/>
+                <w:webHidden/>
+              </w:rPr>
+            </w:r>
+            <w:r>
+              <w:rPr>
+                <w:noProof/>
+                <w:webHidden/>
+              </w:rPr>
+              <w:fldChar w:fldCharType="separate"/>
+            </w:r>
+            <w:r>
+              <w:rPr>
+                <w:noProof/>
+                <w:webHidden/>
+              </w:rPr>
+              <w:t>5</w:t>
+            </w:r>
+            <w:r>
+              <w:rPr>
+                <w:noProof/>
+                <w:webHidden/>
+              </w:rPr>
+              <w:fldChar w:fldCharType="end"/>
+            </w:r>
+          </w:hyperlink>
+        </w:p>
+        <w:p>
+          <w:pPr>
+            <w:pStyle w:val="TOC1"/>
             <w:tabs>
               <w:tab w:val="left" w:pos="400"/>
               <w:tab w:val="right" w:leader="dot" w:pos="8630"/>
@@ -1219,10 +1616,10 @@
               <w:lang w:val="fr-CA" w:eastAsia="fr-CA"/>
             </w:rPr>
           </w:pPr>
-          <w:hyperlink w:anchor="_Toc347761412" w:history="1">
-            <w:r>
-              <w:rPr>
-                <w:rStyle w:val="Lienhypertexte"/>
+          <w:hyperlink w:anchor="_Toc349430655" w:history="1">
+            <w:r>
+              <w:rPr>
+                <w:rStyle w:val="Hyperlink"/>
                 <w:noProof/>
               </w:rPr>
               <w:t>4</w:t>
@@ -1242,10 +1639,10 @@
             </w:r>
             <w:r>
               <w:rPr>
-                <w:rStyle w:val="Lienhypertexte"/>
-                <w:noProof/>
-              </w:rPr>
-              <w:t>Architecture</w:t>
+                <w:rStyle w:val="Hyperlink"/>
+                <w:noProof/>
+              </w:rPr>
+              <w:t>Conclusion</w:t>
             </w:r>
             <w:r>
               <w:rPr>
@@ -1266,7 +1663,7 @@
                 <w:noProof/>
                 <w:webHidden/>
               </w:rPr>
-              <w:instrText xml:space="preserve"> PAGEREF _Toc347761412 \h </w:instrText>
+              <w:instrText xml:space="preserve"> PAGEREF _Toc349430655 \h </w:instrText>
             </w:r>
             <w:r>
               <w:rPr>
@@ -1286,1123 +1683,7 @@
                 <w:noProof/>
                 <w:webHidden/>
               </w:rPr>
-              <w:t>12</w:t>
-            </w:r>
-            <w:r>
-              <w:rPr>
-                <w:noProof/>
-                <w:webHidden/>
-              </w:rPr>
-              <w:fldChar w:fldCharType="end"/>
-            </w:r>
-          </w:hyperlink>
-        </w:p>
-        <w:p>
-          <w:pPr>
-            <w:pStyle w:val="TM2"/>
-            <w:tabs>
-              <w:tab w:val="left" w:pos="800"/>
-              <w:tab w:val="right" w:leader="dot" w:pos="8630"/>
-            </w:tabs>
-            <w:rPr>
-              <w:rFonts w:asciiTheme="minorHAnsi" w:eastAsiaTheme="minorEastAsia" w:hAnsiTheme="minorHAnsi" w:cstheme="minorBidi"/>
-              <w:smallCaps w:val="0"/>
-              <w:noProof/>
-              <w:sz w:val="22"/>
-              <w:szCs w:val="22"/>
-              <w:lang w:val="fr-CA" w:eastAsia="fr-CA"/>
-            </w:rPr>
-          </w:pPr>
-          <w:hyperlink w:anchor="_Toc347761413" w:history="1">
-            <w:r>
-              <w:rPr>
-                <w:rStyle w:val="Lienhypertexte"/>
-                <w:noProof/>
-              </w:rPr>
-              <w:t>4.1</w:t>
-            </w:r>
-            <w:r>
-              <w:rPr>
-                <w:rFonts w:asciiTheme="minorHAnsi" w:eastAsiaTheme="minorEastAsia" w:hAnsiTheme="minorHAnsi" w:cstheme="minorBidi"/>
-                <w:smallCaps w:val="0"/>
-                <w:noProof/>
-                <w:sz w:val="22"/>
-                <w:szCs w:val="22"/>
-                <w:lang w:val="fr-CA" w:eastAsia="fr-CA"/>
-              </w:rPr>
-              <w:tab/>
-            </w:r>
-            <w:r>
-              <w:rPr>
-                <w:rStyle w:val="Lienhypertexte"/>
-                <w:noProof/>
-              </w:rPr>
-              <w:t>Modèle des classes logicielles</w:t>
-            </w:r>
-            <w:r>
-              <w:rPr>
-                <w:noProof/>
-                <w:webHidden/>
-              </w:rPr>
-              <w:tab/>
-            </w:r>
-            <w:r>
-              <w:rPr>
-                <w:noProof/>
-                <w:webHidden/>
-              </w:rPr>
-              <w:fldChar w:fldCharType="begin"/>
-            </w:r>
-            <w:r>
-              <w:rPr>
-                <w:noProof/>
-                <w:webHidden/>
-              </w:rPr>
-              <w:instrText xml:space="preserve"> PAGEREF _Toc347761413 \h </w:instrText>
-            </w:r>
-            <w:r>
-              <w:rPr>
-                <w:noProof/>
-                <w:webHidden/>
-              </w:rPr>
-            </w:r>
-            <w:r>
-              <w:rPr>
-                <w:noProof/>
-                <w:webHidden/>
-              </w:rPr>
-              <w:fldChar w:fldCharType="separate"/>
-            </w:r>
-            <w:r>
-              <w:rPr>
-                <w:noProof/>
-                <w:webHidden/>
-              </w:rPr>
-              <w:t>12</w:t>
-            </w:r>
-            <w:r>
-              <w:rPr>
-                <w:noProof/>
-                <w:webHidden/>
-              </w:rPr>
-              <w:fldChar w:fldCharType="end"/>
-            </w:r>
-          </w:hyperlink>
-        </w:p>
-        <w:p>
-          <w:pPr>
-            <w:pStyle w:val="TM2"/>
-            <w:tabs>
-              <w:tab w:val="left" w:pos="800"/>
-              <w:tab w:val="right" w:leader="dot" w:pos="8630"/>
-            </w:tabs>
-            <w:rPr>
-              <w:rFonts w:asciiTheme="minorHAnsi" w:eastAsiaTheme="minorEastAsia" w:hAnsiTheme="minorHAnsi" w:cstheme="minorBidi"/>
-              <w:smallCaps w:val="0"/>
-              <w:noProof/>
-              <w:sz w:val="22"/>
-              <w:szCs w:val="22"/>
-              <w:lang w:val="fr-CA" w:eastAsia="fr-CA"/>
-            </w:rPr>
-          </w:pPr>
-          <w:hyperlink w:anchor="_Toc347761414" w:history="1">
-            <w:r>
-              <w:rPr>
-                <w:rStyle w:val="Lienhypertexte"/>
-                <w:noProof/>
-              </w:rPr>
-              <w:t>4.2</w:t>
-            </w:r>
-            <w:r>
-              <w:rPr>
-                <w:rFonts w:asciiTheme="minorHAnsi" w:eastAsiaTheme="minorEastAsia" w:hAnsiTheme="minorHAnsi" w:cstheme="minorBidi"/>
-                <w:smallCaps w:val="0"/>
-                <w:noProof/>
-                <w:sz w:val="22"/>
-                <w:szCs w:val="22"/>
-                <w:lang w:val="fr-CA" w:eastAsia="fr-CA"/>
-              </w:rPr>
-              <w:tab/>
-            </w:r>
-            <w:r>
-              <w:rPr>
-                <w:rStyle w:val="Lienhypertexte"/>
-                <w:noProof/>
-              </w:rPr>
-              <w:t>Diagrammes de séquence</w:t>
-            </w:r>
-            <w:r>
-              <w:rPr>
-                <w:noProof/>
-                <w:webHidden/>
-              </w:rPr>
-              <w:tab/>
-            </w:r>
-            <w:r>
-              <w:rPr>
-                <w:noProof/>
-                <w:webHidden/>
-              </w:rPr>
-              <w:fldChar w:fldCharType="begin"/>
-            </w:r>
-            <w:r>
-              <w:rPr>
-                <w:noProof/>
-                <w:webHidden/>
-              </w:rPr>
-              <w:instrText xml:space="preserve"> PAGEREF _Toc347761414 \h </w:instrText>
-            </w:r>
-            <w:r>
-              <w:rPr>
-                <w:noProof/>
-                <w:webHidden/>
-              </w:rPr>
-            </w:r>
-            <w:r>
-              <w:rPr>
-                <w:noProof/>
-                <w:webHidden/>
-              </w:rPr>
-              <w:fldChar w:fldCharType="separate"/>
-            </w:r>
-            <w:r>
-              <w:rPr>
-                <w:noProof/>
-                <w:webHidden/>
-              </w:rPr>
-              <w:t>13</w:t>
-            </w:r>
-            <w:r>
-              <w:rPr>
-                <w:noProof/>
-                <w:webHidden/>
-              </w:rPr>
-              <w:fldChar w:fldCharType="end"/>
-            </w:r>
-          </w:hyperlink>
-        </w:p>
-        <w:p>
-          <w:pPr>
-            <w:pStyle w:val="TM3"/>
-            <w:tabs>
-              <w:tab w:val="left" w:pos="1200"/>
-              <w:tab w:val="right" w:leader="dot" w:pos="8630"/>
-            </w:tabs>
-            <w:rPr>
-              <w:rFonts w:asciiTheme="minorHAnsi" w:eastAsiaTheme="minorEastAsia" w:hAnsiTheme="minorHAnsi" w:cstheme="minorBidi"/>
-              <w:i w:val="0"/>
-              <w:iCs w:val="0"/>
-              <w:noProof/>
-              <w:sz w:val="22"/>
-              <w:szCs w:val="22"/>
-              <w:lang w:val="fr-CA" w:eastAsia="fr-CA"/>
-            </w:rPr>
-          </w:pPr>
-          <w:hyperlink w:anchor="_Toc347761415" w:history="1">
-            <w:r>
-              <w:rPr>
-                <w:rStyle w:val="Lienhypertexte"/>
-                <w:noProof/>
-              </w:rPr>
-              <w:t>4.2.1</w:t>
-            </w:r>
-            <w:r>
-              <w:rPr>
-                <w:rFonts w:asciiTheme="minorHAnsi" w:eastAsiaTheme="minorEastAsia" w:hAnsiTheme="minorHAnsi" w:cstheme="minorBidi"/>
-                <w:i w:val="0"/>
-                <w:iCs w:val="0"/>
-                <w:noProof/>
-                <w:sz w:val="22"/>
-                <w:szCs w:val="22"/>
-                <w:lang w:val="fr-CA" w:eastAsia="fr-CA"/>
-              </w:rPr>
-              <w:tab/>
-            </w:r>
-            <w:r>
-              <w:rPr>
-                <w:rStyle w:val="Lienhypertexte"/>
-                <w:noProof/>
-              </w:rPr>
-              <w:t>Cas d’utilisation #1 : Rechercher une représentation</w:t>
-            </w:r>
-            <w:r>
-              <w:rPr>
-                <w:noProof/>
-                <w:webHidden/>
-              </w:rPr>
-              <w:tab/>
-            </w:r>
-            <w:r>
-              <w:rPr>
-                <w:noProof/>
-                <w:webHidden/>
-              </w:rPr>
-              <w:fldChar w:fldCharType="begin"/>
-            </w:r>
-            <w:r>
-              <w:rPr>
-                <w:noProof/>
-                <w:webHidden/>
-              </w:rPr>
-              <w:instrText xml:space="preserve"> PAGEREF _Toc347761415 \h </w:instrText>
-            </w:r>
-            <w:r>
-              <w:rPr>
-                <w:noProof/>
-                <w:webHidden/>
-              </w:rPr>
-            </w:r>
-            <w:r>
-              <w:rPr>
-                <w:noProof/>
-                <w:webHidden/>
-              </w:rPr>
-              <w:fldChar w:fldCharType="separate"/>
-            </w:r>
-            <w:r>
-              <w:rPr>
-                <w:noProof/>
-                <w:webHidden/>
-              </w:rPr>
-              <w:t>13</w:t>
-            </w:r>
-            <w:r>
-              <w:rPr>
-                <w:noProof/>
-                <w:webHidden/>
-              </w:rPr>
-              <w:fldChar w:fldCharType="end"/>
-            </w:r>
-          </w:hyperlink>
-        </w:p>
-        <w:p>
-          <w:pPr>
-            <w:pStyle w:val="TM3"/>
-            <w:tabs>
-              <w:tab w:val="left" w:pos="1200"/>
-              <w:tab w:val="right" w:leader="dot" w:pos="8630"/>
-            </w:tabs>
-            <w:rPr>
-              <w:rFonts w:asciiTheme="minorHAnsi" w:eastAsiaTheme="minorEastAsia" w:hAnsiTheme="minorHAnsi" w:cstheme="minorBidi"/>
-              <w:i w:val="0"/>
-              <w:iCs w:val="0"/>
-              <w:noProof/>
-              <w:sz w:val="22"/>
-              <w:szCs w:val="22"/>
-              <w:lang w:val="fr-CA" w:eastAsia="fr-CA"/>
-            </w:rPr>
-          </w:pPr>
-          <w:hyperlink w:anchor="_Toc347761416" w:history="1">
-            <w:r>
-              <w:rPr>
-                <w:rStyle w:val="Lienhypertexte"/>
-                <w:noProof/>
-              </w:rPr>
-              <w:t>4.2.2</w:t>
-            </w:r>
-            <w:r>
-              <w:rPr>
-                <w:rFonts w:asciiTheme="minorHAnsi" w:eastAsiaTheme="minorEastAsia" w:hAnsiTheme="minorHAnsi" w:cstheme="minorBidi"/>
-                <w:i w:val="0"/>
-                <w:iCs w:val="0"/>
-                <w:noProof/>
-                <w:sz w:val="22"/>
-                <w:szCs w:val="22"/>
-                <w:lang w:val="fr-CA" w:eastAsia="fr-CA"/>
-              </w:rPr>
-              <w:tab/>
-            </w:r>
-            <w:r>
-              <w:rPr>
-                <w:rStyle w:val="Lienhypertexte"/>
-                <w:noProof/>
-              </w:rPr>
-              <w:t>Cas d’utilisation #2 : Achat d’un billet</w:t>
-            </w:r>
-            <w:r>
-              <w:rPr>
-                <w:noProof/>
-                <w:webHidden/>
-              </w:rPr>
-              <w:tab/>
-            </w:r>
-            <w:r>
-              <w:rPr>
-                <w:noProof/>
-                <w:webHidden/>
-              </w:rPr>
-              <w:fldChar w:fldCharType="begin"/>
-            </w:r>
-            <w:r>
-              <w:rPr>
-                <w:noProof/>
-                <w:webHidden/>
-              </w:rPr>
-              <w:instrText xml:space="preserve"> PAGEREF _Toc347761416 \h </w:instrText>
-            </w:r>
-            <w:r>
-              <w:rPr>
-                <w:noProof/>
-                <w:webHidden/>
-              </w:rPr>
-            </w:r>
-            <w:r>
-              <w:rPr>
-                <w:noProof/>
-                <w:webHidden/>
-              </w:rPr>
-              <w:fldChar w:fldCharType="separate"/>
-            </w:r>
-            <w:r>
-              <w:rPr>
-                <w:noProof/>
-                <w:webHidden/>
-              </w:rPr>
-              <w:t>14</w:t>
-            </w:r>
-            <w:r>
-              <w:rPr>
-                <w:noProof/>
-                <w:webHidden/>
-              </w:rPr>
-              <w:fldChar w:fldCharType="end"/>
-            </w:r>
-          </w:hyperlink>
-        </w:p>
-        <w:p>
-          <w:pPr>
-            <w:pStyle w:val="TM1"/>
-            <w:tabs>
-              <w:tab w:val="left" w:pos="400"/>
-              <w:tab w:val="right" w:leader="dot" w:pos="8630"/>
-            </w:tabs>
-            <w:rPr>
-              <w:rFonts w:asciiTheme="minorHAnsi" w:eastAsiaTheme="minorEastAsia" w:hAnsiTheme="minorHAnsi" w:cstheme="minorBidi"/>
-              <w:b w:val="0"/>
-              <w:bCs w:val="0"/>
-              <w:caps w:val="0"/>
-              <w:noProof/>
-              <w:sz w:val="22"/>
-              <w:szCs w:val="22"/>
-              <w:lang w:val="fr-CA" w:eastAsia="fr-CA"/>
-            </w:rPr>
-          </w:pPr>
-          <w:hyperlink w:anchor="_Toc347761417" w:history="1">
-            <w:r>
-              <w:rPr>
-                <w:rStyle w:val="Lienhypertexte"/>
-                <w:noProof/>
-              </w:rPr>
-              <w:t>5</w:t>
-            </w:r>
-            <w:r>
-              <w:rPr>
-                <w:rFonts w:asciiTheme="minorHAnsi" w:eastAsiaTheme="minorEastAsia" w:hAnsiTheme="minorHAnsi" w:cstheme="minorBidi"/>
-                <w:b w:val="0"/>
-                <w:bCs w:val="0"/>
-                <w:caps w:val="0"/>
-                <w:noProof/>
-                <w:sz w:val="22"/>
-                <w:szCs w:val="22"/>
-                <w:lang w:val="fr-CA" w:eastAsia="fr-CA"/>
-              </w:rPr>
-              <w:tab/>
-            </w:r>
-            <w:r>
-              <w:rPr>
-                <w:rStyle w:val="Lienhypertexte"/>
-                <w:noProof/>
-              </w:rPr>
-              <w:t>Discussion</w:t>
-            </w:r>
-            <w:r>
-              <w:rPr>
-                <w:noProof/>
-                <w:webHidden/>
-              </w:rPr>
-              <w:tab/>
-            </w:r>
-            <w:r>
-              <w:rPr>
-                <w:noProof/>
-                <w:webHidden/>
-              </w:rPr>
-              <w:fldChar w:fldCharType="begin"/>
-            </w:r>
-            <w:r>
-              <w:rPr>
-                <w:noProof/>
-                <w:webHidden/>
-              </w:rPr>
-              <w:instrText xml:space="preserve"> PAGEREF _Toc347761417 \h </w:instrText>
-            </w:r>
-            <w:r>
-              <w:rPr>
-                <w:noProof/>
-                <w:webHidden/>
-              </w:rPr>
-            </w:r>
-            <w:r>
-              <w:rPr>
-                <w:noProof/>
-                <w:webHidden/>
-              </w:rPr>
-              <w:fldChar w:fldCharType="separate"/>
-            </w:r>
-            <w:r>
-              <w:rPr>
-                <w:noProof/>
-                <w:webHidden/>
-              </w:rPr>
-              <w:t>15</w:t>
-            </w:r>
-            <w:r>
-              <w:rPr>
-                <w:noProof/>
-                <w:webHidden/>
-              </w:rPr>
-              <w:fldChar w:fldCharType="end"/>
-            </w:r>
-          </w:hyperlink>
-        </w:p>
-        <w:p>
-          <w:pPr>
-            <w:pStyle w:val="TM2"/>
-            <w:tabs>
-              <w:tab w:val="left" w:pos="800"/>
-              <w:tab w:val="right" w:leader="dot" w:pos="8630"/>
-            </w:tabs>
-            <w:rPr>
-              <w:rFonts w:asciiTheme="minorHAnsi" w:eastAsiaTheme="minorEastAsia" w:hAnsiTheme="minorHAnsi" w:cstheme="minorBidi"/>
-              <w:smallCaps w:val="0"/>
-              <w:noProof/>
-              <w:sz w:val="22"/>
-              <w:szCs w:val="22"/>
-              <w:lang w:val="fr-CA" w:eastAsia="fr-CA"/>
-            </w:rPr>
-          </w:pPr>
-          <w:hyperlink w:anchor="_Toc347761418" w:history="1">
-            <w:r>
-              <w:rPr>
-                <w:rStyle w:val="Lienhypertexte"/>
-                <w:noProof/>
-              </w:rPr>
-              <w:t>5.1</w:t>
-            </w:r>
-            <w:r>
-              <w:rPr>
-                <w:rFonts w:asciiTheme="minorHAnsi" w:eastAsiaTheme="minorEastAsia" w:hAnsiTheme="minorHAnsi" w:cstheme="minorBidi"/>
-                <w:smallCaps w:val="0"/>
-                <w:noProof/>
-                <w:sz w:val="22"/>
-                <w:szCs w:val="22"/>
-                <w:lang w:val="fr-CA" w:eastAsia="fr-CA"/>
-              </w:rPr>
-              <w:tab/>
-            </w:r>
-            <w:r>
-              <w:rPr>
-                <w:rStyle w:val="Lienhypertexte"/>
-                <w:noProof/>
-              </w:rPr>
-              <w:t>Quelle est la responsabilité principale de chacun des membres de votre équipe?</w:t>
-            </w:r>
-            <w:r>
-              <w:rPr>
-                <w:noProof/>
-                <w:webHidden/>
-              </w:rPr>
-              <w:tab/>
-            </w:r>
-            <w:r>
-              <w:rPr>
-                <w:noProof/>
-                <w:webHidden/>
-              </w:rPr>
-              <w:fldChar w:fldCharType="begin"/>
-            </w:r>
-            <w:r>
-              <w:rPr>
-                <w:noProof/>
-                <w:webHidden/>
-              </w:rPr>
-              <w:instrText xml:space="preserve"> PAGEREF _Toc347761418 \h </w:instrText>
-            </w:r>
-            <w:r>
-              <w:rPr>
-                <w:noProof/>
-                <w:webHidden/>
-              </w:rPr>
-            </w:r>
-            <w:r>
-              <w:rPr>
-                <w:noProof/>
-                <w:webHidden/>
-              </w:rPr>
-              <w:fldChar w:fldCharType="separate"/>
-            </w:r>
-            <w:r>
-              <w:rPr>
-                <w:noProof/>
-                <w:webHidden/>
-              </w:rPr>
-              <w:t>15</w:t>
-            </w:r>
-            <w:r>
-              <w:rPr>
-                <w:noProof/>
-                <w:webHidden/>
-              </w:rPr>
-              <w:fldChar w:fldCharType="end"/>
-            </w:r>
-          </w:hyperlink>
-        </w:p>
-        <w:p>
-          <w:pPr>
-            <w:pStyle w:val="TM2"/>
-            <w:tabs>
-              <w:tab w:val="left" w:pos="800"/>
-              <w:tab w:val="right" w:leader="dot" w:pos="8630"/>
-            </w:tabs>
-            <w:rPr>
-              <w:rFonts w:asciiTheme="minorHAnsi" w:eastAsiaTheme="minorEastAsia" w:hAnsiTheme="minorHAnsi" w:cstheme="minorBidi"/>
-              <w:smallCaps w:val="0"/>
-              <w:noProof/>
-              <w:sz w:val="22"/>
-              <w:szCs w:val="22"/>
-              <w:lang w:val="fr-CA" w:eastAsia="fr-CA"/>
-            </w:rPr>
-          </w:pPr>
-          <w:hyperlink w:anchor="_Toc347761419" w:history="1">
-            <w:r>
-              <w:rPr>
-                <w:rStyle w:val="Lienhypertexte"/>
-                <w:noProof/>
-              </w:rPr>
-              <w:t>5.2</w:t>
-            </w:r>
-            <w:r>
-              <w:rPr>
-                <w:rFonts w:asciiTheme="minorHAnsi" w:eastAsiaTheme="minorEastAsia" w:hAnsiTheme="minorHAnsi" w:cstheme="minorBidi"/>
-                <w:smallCaps w:val="0"/>
-                <w:noProof/>
-                <w:sz w:val="22"/>
-                <w:szCs w:val="22"/>
-                <w:lang w:val="fr-CA" w:eastAsia="fr-CA"/>
-              </w:rPr>
-              <w:tab/>
-            </w:r>
-            <w:r>
-              <w:rPr>
-                <w:rStyle w:val="Lienhypertexte"/>
-                <w:noProof/>
-              </w:rPr>
-              <w:t>Quelles sont les règles d’affaires que vous croyez qui poseront plus de difficulté à implémenter?</w:t>
-            </w:r>
-            <w:r>
-              <w:rPr>
-                <w:noProof/>
-                <w:webHidden/>
-              </w:rPr>
-              <w:tab/>
-            </w:r>
-            <w:r>
-              <w:rPr>
-                <w:noProof/>
-                <w:webHidden/>
-              </w:rPr>
-              <w:fldChar w:fldCharType="begin"/>
-            </w:r>
-            <w:r>
-              <w:rPr>
-                <w:noProof/>
-                <w:webHidden/>
-              </w:rPr>
-              <w:instrText xml:space="preserve"> PAGEREF _Toc347761419 \h </w:instrText>
-            </w:r>
-            <w:r>
-              <w:rPr>
-                <w:noProof/>
-                <w:webHidden/>
-              </w:rPr>
-            </w:r>
-            <w:r>
-              <w:rPr>
-                <w:noProof/>
-                <w:webHidden/>
-              </w:rPr>
-              <w:fldChar w:fldCharType="separate"/>
-            </w:r>
-            <w:r>
-              <w:rPr>
-                <w:noProof/>
-                <w:webHidden/>
-              </w:rPr>
-              <w:t>15</w:t>
-            </w:r>
-            <w:r>
-              <w:rPr>
-                <w:noProof/>
-                <w:webHidden/>
-              </w:rPr>
-              <w:fldChar w:fldCharType="end"/>
-            </w:r>
-          </w:hyperlink>
-        </w:p>
-        <w:p>
-          <w:pPr>
-            <w:pStyle w:val="TM2"/>
-            <w:tabs>
-              <w:tab w:val="left" w:pos="800"/>
-              <w:tab w:val="right" w:leader="dot" w:pos="8630"/>
-            </w:tabs>
-            <w:rPr>
-              <w:rFonts w:asciiTheme="minorHAnsi" w:eastAsiaTheme="minorEastAsia" w:hAnsiTheme="minorHAnsi" w:cstheme="minorBidi"/>
-              <w:smallCaps w:val="0"/>
-              <w:noProof/>
-              <w:sz w:val="22"/>
-              <w:szCs w:val="22"/>
-              <w:lang w:val="fr-CA" w:eastAsia="fr-CA"/>
-            </w:rPr>
-          </w:pPr>
-          <w:hyperlink w:anchor="_Toc347761420" w:history="1">
-            <w:r>
-              <w:rPr>
-                <w:rStyle w:val="Lienhypertexte"/>
-                <w:noProof/>
-              </w:rPr>
-              <w:t>5.3</w:t>
-            </w:r>
-            <w:r>
-              <w:rPr>
-                <w:rFonts w:asciiTheme="minorHAnsi" w:eastAsiaTheme="minorEastAsia" w:hAnsiTheme="minorHAnsi" w:cstheme="minorBidi"/>
-                <w:smallCaps w:val="0"/>
-                <w:noProof/>
-                <w:sz w:val="22"/>
-                <w:szCs w:val="22"/>
-                <w:lang w:val="fr-CA" w:eastAsia="fr-CA"/>
-              </w:rPr>
-              <w:tab/>
-            </w:r>
-            <w:r>
-              <w:rPr>
-                <w:rStyle w:val="Lienhypertexte"/>
-                <w:noProof/>
-              </w:rPr>
-              <w:t>Avez-vous utilisé un gabarit de pages? Si oui, comme l’avez-vous trouvé, et comment a été son adaptation. Si non, quelles ont été les raisons pour lesquelles vous avez décidé de construire les pages de toute pièce?</w:t>
-            </w:r>
-            <w:r>
-              <w:rPr>
-                <w:noProof/>
-                <w:webHidden/>
-              </w:rPr>
-              <w:tab/>
-            </w:r>
-            <w:r>
-              <w:rPr>
-                <w:noProof/>
-                <w:webHidden/>
-              </w:rPr>
-              <w:fldChar w:fldCharType="begin"/>
-            </w:r>
-            <w:r>
-              <w:rPr>
-                <w:noProof/>
-                <w:webHidden/>
-              </w:rPr>
-              <w:instrText xml:space="preserve"> PAGEREF _Toc347761420 \h </w:instrText>
-            </w:r>
-            <w:r>
-              <w:rPr>
-                <w:noProof/>
-                <w:webHidden/>
-              </w:rPr>
-            </w:r>
-            <w:r>
-              <w:rPr>
-                <w:noProof/>
-                <w:webHidden/>
-              </w:rPr>
-              <w:fldChar w:fldCharType="separate"/>
-            </w:r>
-            <w:r>
-              <w:rPr>
-                <w:noProof/>
-                <w:webHidden/>
-              </w:rPr>
-              <w:t>16</w:t>
-            </w:r>
-            <w:r>
-              <w:rPr>
-                <w:noProof/>
-                <w:webHidden/>
-              </w:rPr>
-              <w:fldChar w:fldCharType="end"/>
-            </w:r>
-          </w:hyperlink>
-        </w:p>
-        <w:p>
-          <w:pPr>
-            <w:pStyle w:val="TM2"/>
-            <w:tabs>
-              <w:tab w:val="left" w:pos="800"/>
-              <w:tab w:val="right" w:leader="dot" w:pos="8630"/>
-            </w:tabs>
-            <w:rPr>
-              <w:rFonts w:asciiTheme="minorHAnsi" w:eastAsiaTheme="minorEastAsia" w:hAnsiTheme="minorHAnsi" w:cstheme="minorBidi"/>
-              <w:smallCaps w:val="0"/>
-              <w:noProof/>
-              <w:sz w:val="22"/>
-              <w:szCs w:val="22"/>
-              <w:lang w:val="fr-CA" w:eastAsia="fr-CA"/>
-            </w:rPr>
-          </w:pPr>
-          <w:hyperlink w:anchor="_Toc347761421" w:history="1">
-            <w:r>
-              <w:rPr>
-                <w:rStyle w:val="Lienhypertexte"/>
-                <w:noProof/>
-              </w:rPr>
-              <w:t>5.4</w:t>
-            </w:r>
-            <w:r>
-              <w:rPr>
-                <w:rFonts w:asciiTheme="minorHAnsi" w:eastAsiaTheme="minorEastAsia" w:hAnsiTheme="minorHAnsi" w:cstheme="minorBidi"/>
-                <w:smallCaps w:val="0"/>
-                <w:noProof/>
-                <w:sz w:val="22"/>
-                <w:szCs w:val="22"/>
-                <w:lang w:val="fr-CA" w:eastAsia="fr-CA"/>
-              </w:rPr>
-              <w:tab/>
-            </w:r>
-            <w:r>
-              <w:rPr>
-                <w:rStyle w:val="Lienhypertexte"/>
-                <w:noProof/>
-              </w:rPr>
-              <w:t>Selon vous, est-ce que le panier d’achats est un objet du domaine dans cette application?</w:t>
-            </w:r>
-            <w:r>
-              <w:rPr>
-                <w:noProof/>
-                <w:webHidden/>
-              </w:rPr>
-              <w:tab/>
-            </w:r>
-            <w:r>
-              <w:rPr>
-                <w:noProof/>
-                <w:webHidden/>
-              </w:rPr>
-              <w:fldChar w:fldCharType="begin"/>
-            </w:r>
-            <w:r>
-              <w:rPr>
-                <w:noProof/>
-                <w:webHidden/>
-              </w:rPr>
-              <w:instrText xml:space="preserve"> PAGEREF _Toc347761421 \h </w:instrText>
-            </w:r>
-            <w:r>
-              <w:rPr>
-                <w:noProof/>
-                <w:webHidden/>
-              </w:rPr>
-            </w:r>
-            <w:r>
-              <w:rPr>
-                <w:noProof/>
-                <w:webHidden/>
-              </w:rPr>
-              <w:fldChar w:fldCharType="separate"/>
-            </w:r>
-            <w:r>
-              <w:rPr>
-                <w:noProof/>
-                <w:webHidden/>
-              </w:rPr>
-              <w:t>16</w:t>
-            </w:r>
-            <w:r>
-              <w:rPr>
-                <w:noProof/>
-                <w:webHidden/>
-              </w:rPr>
-              <w:fldChar w:fldCharType="end"/>
-            </w:r>
-          </w:hyperlink>
-        </w:p>
-        <w:p>
-          <w:pPr>
-            <w:pStyle w:val="TM2"/>
-            <w:tabs>
-              <w:tab w:val="left" w:pos="800"/>
-              <w:tab w:val="right" w:leader="dot" w:pos="8630"/>
-            </w:tabs>
-            <w:rPr>
-              <w:rFonts w:asciiTheme="minorHAnsi" w:eastAsiaTheme="minorEastAsia" w:hAnsiTheme="minorHAnsi" w:cstheme="minorBidi"/>
-              <w:smallCaps w:val="0"/>
-              <w:noProof/>
-              <w:sz w:val="22"/>
-              <w:szCs w:val="22"/>
-              <w:lang w:val="fr-CA" w:eastAsia="fr-CA"/>
-            </w:rPr>
-          </w:pPr>
-          <w:hyperlink w:anchor="_Toc347761422" w:history="1">
-            <w:r>
-              <w:rPr>
-                <w:rStyle w:val="Lienhypertexte"/>
-                <w:noProof/>
-              </w:rPr>
-              <w:t>5.5</w:t>
-            </w:r>
-            <w:r>
-              <w:rPr>
-                <w:rFonts w:asciiTheme="minorHAnsi" w:eastAsiaTheme="minorEastAsia" w:hAnsiTheme="minorHAnsi" w:cstheme="minorBidi"/>
-                <w:smallCaps w:val="0"/>
-                <w:noProof/>
-                <w:sz w:val="22"/>
-                <w:szCs w:val="22"/>
-                <w:lang w:val="fr-CA" w:eastAsia="fr-CA"/>
-              </w:rPr>
-              <w:tab/>
-            </w:r>
-            <w:r>
-              <w:rPr>
-                <w:rStyle w:val="Lienhypertexte"/>
-                <w:noProof/>
-              </w:rPr>
-              <w:t>Quelle a été la partie du laboratoire qui vous a posé le plus de problème?</w:t>
-            </w:r>
-            <w:r>
-              <w:rPr>
-                <w:noProof/>
-                <w:webHidden/>
-              </w:rPr>
-              <w:tab/>
-            </w:r>
-            <w:r>
-              <w:rPr>
-                <w:noProof/>
-                <w:webHidden/>
-              </w:rPr>
-              <w:fldChar w:fldCharType="begin"/>
-            </w:r>
-            <w:r>
-              <w:rPr>
-                <w:noProof/>
-                <w:webHidden/>
-              </w:rPr>
-              <w:instrText xml:space="preserve"> PAGEREF _Toc347761422 \h </w:instrText>
-            </w:r>
-            <w:r>
-              <w:rPr>
-                <w:noProof/>
-                <w:webHidden/>
-              </w:rPr>
-            </w:r>
-            <w:r>
-              <w:rPr>
-                <w:noProof/>
-                <w:webHidden/>
-              </w:rPr>
-              <w:fldChar w:fldCharType="separate"/>
-            </w:r>
-            <w:r>
-              <w:rPr>
-                <w:noProof/>
-                <w:webHidden/>
-              </w:rPr>
-              <w:t>16</w:t>
-            </w:r>
-            <w:r>
-              <w:rPr>
-                <w:noProof/>
-                <w:webHidden/>
-              </w:rPr>
-              <w:fldChar w:fldCharType="end"/>
-            </w:r>
-          </w:hyperlink>
-        </w:p>
-        <w:p>
-          <w:pPr>
-            <w:pStyle w:val="TM2"/>
-            <w:tabs>
-              <w:tab w:val="left" w:pos="800"/>
-              <w:tab w:val="right" w:leader="dot" w:pos="8630"/>
-            </w:tabs>
-            <w:rPr>
-              <w:rFonts w:asciiTheme="minorHAnsi" w:eastAsiaTheme="minorEastAsia" w:hAnsiTheme="minorHAnsi" w:cstheme="minorBidi"/>
-              <w:smallCaps w:val="0"/>
-              <w:noProof/>
-              <w:sz w:val="22"/>
-              <w:szCs w:val="22"/>
-              <w:lang w:val="fr-CA" w:eastAsia="fr-CA"/>
-            </w:rPr>
-          </w:pPr>
-          <w:hyperlink w:anchor="_Toc347761423" w:history="1">
-            <w:r>
-              <w:rPr>
-                <w:rStyle w:val="Lienhypertexte"/>
-                <w:noProof/>
-              </w:rPr>
-              <w:t>5.6</w:t>
-            </w:r>
-            <w:r>
-              <w:rPr>
-                <w:rFonts w:asciiTheme="minorHAnsi" w:eastAsiaTheme="minorEastAsia" w:hAnsiTheme="minorHAnsi" w:cstheme="minorBidi"/>
-                <w:smallCaps w:val="0"/>
-                <w:noProof/>
-                <w:sz w:val="22"/>
-                <w:szCs w:val="22"/>
-                <w:lang w:val="fr-CA" w:eastAsia="fr-CA"/>
-              </w:rPr>
-              <w:tab/>
-            </w:r>
-            <w:r>
-              <w:rPr>
-                <w:rStyle w:val="Lienhypertexte"/>
-                <w:noProof/>
-              </w:rPr>
-              <w:t>Est-ce qu’une partie du laboratoire a été beaucoup plus simple que vous l’aviez estimée?</w:t>
-            </w:r>
-            <w:r>
-              <w:rPr>
-                <w:noProof/>
-                <w:webHidden/>
-              </w:rPr>
-              <w:tab/>
-            </w:r>
-            <w:r>
-              <w:rPr>
-                <w:noProof/>
-                <w:webHidden/>
-              </w:rPr>
-              <w:fldChar w:fldCharType="begin"/>
-            </w:r>
-            <w:r>
-              <w:rPr>
-                <w:noProof/>
-                <w:webHidden/>
-              </w:rPr>
-              <w:instrText xml:space="preserve"> PAGEREF _Toc347761423 \h </w:instrText>
-            </w:r>
-            <w:r>
-              <w:rPr>
-                <w:noProof/>
-                <w:webHidden/>
-              </w:rPr>
-            </w:r>
-            <w:r>
-              <w:rPr>
-                <w:noProof/>
-                <w:webHidden/>
-              </w:rPr>
-              <w:fldChar w:fldCharType="separate"/>
-            </w:r>
-            <w:r>
-              <w:rPr>
-                <w:noProof/>
-                <w:webHidden/>
-              </w:rPr>
-              <w:t>16</w:t>
-            </w:r>
-            <w:r>
-              <w:rPr>
-                <w:noProof/>
-                <w:webHidden/>
-              </w:rPr>
-              <w:fldChar w:fldCharType="end"/>
-            </w:r>
-          </w:hyperlink>
-        </w:p>
-        <w:p>
-          <w:pPr>
-            <w:pStyle w:val="TM1"/>
-            <w:tabs>
-              <w:tab w:val="left" w:pos="400"/>
-              <w:tab w:val="right" w:leader="dot" w:pos="8630"/>
-            </w:tabs>
-            <w:rPr>
-              <w:rFonts w:asciiTheme="minorHAnsi" w:eastAsiaTheme="minorEastAsia" w:hAnsiTheme="minorHAnsi" w:cstheme="minorBidi"/>
-              <w:b w:val="0"/>
-              <w:bCs w:val="0"/>
-              <w:caps w:val="0"/>
-              <w:noProof/>
-              <w:sz w:val="22"/>
-              <w:szCs w:val="22"/>
-              <w:lang w:val="fr-CA" w:eastAsia="fr-CA"/>
-            </w:rPr>
-          </w:pPr>
-          <w:hyperlink w:anchor="_Toc347761424" w:history="1">
-            <w:r>
-              <w:rPr>
-                <w:rStyle w:val="Lienhypertexte"/>
-                <w:noProof/>
-              </w:rPr>
               <w:t>6</w:t>
-            </w:r>
-            <w:r>
-              <w:rPr>
-                <w:rFonts w:asciiTheme="minorHAnsi" w:eastAsiaTheme="minorEastAsia" w:hAnsiTheme="minorHAnsi" w:cstheme="minorBidi"/>
-                <w:b w:val="0"/>
-                <w:bCs w:val="0"/>
-                <w:caps w:val="0"/>
-                <w:noProof/>
-                <w:sz w:val="22"/>
-                <w:szCs w:val="22"/>
-                <w:lang w:val="fr-CA" w:eastAsia="fr-CA"/>
-              </w:rPr>
-              <w:tab/>
-            </w:r>
-            <w:r>
-              <w:rPr>
-                <w:rStyle w:val="Lienhypertexte"/>
-                <w:noProof/>
-              </w:rPr>
-              <w:t>Conclusion</w:t>
-            </w:r>
-            <w:r>
-              <w:rPr>
-                <w:noProof/>
-                <w:webHidden/>
-              </w:rPr>
-              <w:tab/>
-            </w:r>
-            <w:r>
-              <w:rPr>
-                <w:noProof/>
-                <w:webHidden/>
-              </w:rPr>
-              <w:fldChar w:fldCharType="begin"/>
-            </w:r>
-            <w:r>
-              <w:rPr>
-                <w:noProof/>
-                <w:webHidden/>
-              </w:rPr>
-              <w:instrText xml:space="preserve"> PAGEREF _Toc347761424 \h </w:instrText>
-            </w:r>
-            <w:r>
-              <w:rPr>
-                <w:noProof/>
-                <w:webHidden/>
-              </w:rPr>
-            </w:r>
-            <w:r>
-              <w:rPr>
-                <w:noProof/>
-                <w:webHidden/>
-              </w:rPr>
-              <w:fldChar w:fldCharType="separate"/>
-            </w:r>
-            <w:r>
-              <w:rPr>
-                <w:noProof/>
-                <w:webHidden/>
-              </w:rPr>
-              <w:t>17</w:t>
             </w:r>
             <w:r>
               <w:rPr>
@@ -2430,7 +1711,7 @@
     </w:sdt>
     <w:p>
       <w:pPr>
-        <w:pStyle w:val="En-ttedetabledesmatires"/>
+        <w:pStyle w:val="TOCHeading"/>
       </w:pPr>
       <w:r>
         <w:t>Table des figures</w:t>
@@ -2438,13 +1719,13 @@
     </w:p>
     <w:p>
       <w:pPr>
-        <w:pStyle w:val="TM1"/>
+        <w:pStyle w:val="TOC1"/>
         <w:tabs>
           <w:tab w:val="left" w:pos="400"/>
           <w:tab w:val="right" w:leader="dot" w:pos="8630"/>
         </w:tabs>
         <w:rPr>
-          <w:rStyle w:val="Lienhypertexte"/>
+          <w:rStyle w:val="Hyperlink"/>
         </w:rPr>
       </w:pPr>
       <w:r>
@@ -2468,48 +1749,48 @@
       <w:hyperlink w:anchor="_Toc347661932" w:history="1">
         <w:r>
           <w:rPr>
-            <w:rStyle w:val="Lienhypertexte"/>
+            <w:rStyle w:val="Hyperlink"/>
             <w:noProof/>
           </w:rPr>
           <w:t>Figure 1- Diagramme de flot d'écrans</w:t>
         </w:r>
         <w:r>
           <w:rPr>
-            <w:rStyle w:val="Lienhypertexte"/>
+            <w:rStyle w:val="Hyperlink"/>
             <w:webHidden/>
           </w:rPr>
           <w:tab/>
         </w:r>
         <w:r>
           <w:rPr>
-            <w:rStyle w:val="Lienhypertexte"/>
+            <w:rStyle w:val="Hyperlink"/>
             <w:webHidden/>
           </w:rPr>
           <w:fldChar w:fldCharType="begin"/>
         </w:r>
         <w:r>
           <w:rPr>
-            <w:rStyle w:val="Lienhypertexte"/>
+            <w:rStyle w:val="Hyperlink"/>
             <w:webHidden/>
           </w:rPr>
           <w:instrText xml:space="preserve"> PAGEREF _Toc347661932 \h </w:instrText>
         </w:r>
         <w:r>
           <w:rPr>
-            <w:rStyle w:val="Lienhypertexte"/>
+            <w:rStyle w:val="Hyperlink"/>
             <w:webHidden/>
           </w:rPr>
         </w:r>
         <w:r>
           <w:rPr>
-            <w:rStyle w:val="Lienhypertexte"/>
+            <w:rStyle w:val="Hyperlink"/>
             <w:webHidden/>
           </w:rPr>
           <w:fldChar w:fldCharType="separate"/>
         </w:r>
         <w:r>
           <w:rPr>
-            <w:rStyle w:val="Lienhypertexte"/>
+            <w:rStyle w:val="Hyperlink"/>
             <w:noProof/>
             <w:webHidden/>
           </w:rPr>
@@ -2517,7 +1798,7 @@
         </w:r>
         <w:r>
           <w:rPr>
-            <w:rStyle w:val="Lienhypertexte"/>
+            <w:rStyle w:val="Hyperlink"/>
             <w:webHidden/>
           </w:rPr>
           <w:fldChar w:fldCharType="end"/>
@@ -2526,60 +1807,60 @@
     </w:p>
     <w:p>
       <w:pPr>
-        <w:pStyle w:val="TM1"/>
+        <w:pStyle w:val="TOC1"/>
         <w:tabs>
           <w:tab w:val="left" w:pos="400"/>
           <w:tab w:val="right" w:leader="dot" w:pos="8630"/>
         </w:tabs>
         <w:rPr>
-          <w:rStyle w:val="Lienhypertexte"/>
+          <w:rStyle w:val="Hyperlink"/>
         </w:rPr>
       </w:pPr>
       <w:hyperlink w:anchor="_Toc347661933" w:history="1">
         <w:r>
           <w:rPr>
-            <w:rStyle w:val="Lienhypertexte"/>
+            <w:rStyle w:val="Hyperlink"/>
             <w:noProof/>
           </w:rPr>
           <w:t>Figure 2- Structure typique d'une page web</w:t>
         </w:r>
         <w:r>
           <w:rPr>
-            <w:rStyle w:val="Lienhypertexte"/>
+            <w:rStyle w:val="Hyperlink"/>
             <w:webHidden/>
           </w:rPr>
           <w:tab/>
         </w:r>
         <w:r>
           <w:rPr>
-            <w:rStyle w:val="Lienhypertexte"/>
+            <w:rStyle w:val="Hyperlink"/>
             <w:webHidden/>
           </w:rPr>
           <w:fldChar w:fldCharType="begin"/>
         </w:r>
         <w:r>
           <w:rPr>
-            <w:rStyle w:val="Lienhypertexte"/>
+            <w:rStyle w:val="Hyperlink"/>
             <w:webHidden/>
           </w:rPr>
           <w:instrText xml:space="preserve"> PAGEREF _Toc347661933 \h </w:instrText>
         </w:r>
         <w:r>
           <w:rPr>
-            <w:rStyle w:val="Lienhypertexte"/>
+            <w:rStyle w:val="Hyperlink"/>
             <w:webHidden/>
           </w:rPr>
         </w:r>
         <w:r>
           <w:rPr>
-            <w:rStyle w:val="Lienhypertexte"/>
+            <w:rStyle w:val="Hyperlink"/>
             <w:webHidden/>
           </w:rPr>
           <w:fldChar w:fldCharType="separate"/>
         </w:r>
         <w:r>
           <w:rPr>
-            <w:rStyle w:val="Lienhypertexte"/>
+            <w:rStyle w:val="Hyperlink"/>
             <w:noProof/>
             <w:webHidden/>
           </w:rPr>
@@ -2587,7 +1868,7 @@
         </w:r>
         <w:r>
           <w:rPr>
-            <w:rStyle w:val="Lienhypertexte"/>
+            <w:rStyle w:val="Hyperlink"/>
             <w:webHidden/>
           </w:rPr>
           <w:fldChar w:fldCharType="end"/>
@@ -2596,54 +1877,54 @@
     </w:p>
     <w:p>
       <w:pPr>
-        <w:pStyle w:val="TM1"/>
+        <w:pStyle w:val="TOC1"/>
         <w:tabs>
           <w:tab w:val="left" w:pos="400"/>
           <w:tab w:val="right" w:leader="dot" w:pos="8630"/>
         </w:tabs>
         <w:rPr>
-          <w:rStyle w:val="Lienhypertexte"/>
+          <w:rStyle w:val="Hyperlink"/>
         </w:rPr>
       </w:pPr>
       <w:hyperlink w:anchor="_Toc347661932" w:history="1">
         <w:r>
           <w:rPr>
-            <w:rStyle w:val="Lienhypertexte"/>
+            <w:rStyle w:val="Hyperlink"/>
             <w:noProof/>
           </w:rPr>
           <w:t xml:space="preserve">Figure </w:t>
         </w:r>
         <w:r>
           <w:rPr>
-            <w:rStyle w:val="Lienhypertexte"/>
+            <w:rStyle w:val="Hyperlink"/>
             <w:noProof/>
           </w:rPr>
           <w:t>3</w:t>
         </w:r>
         <w:r>
           <w:rPr>
-            <w:rStyle w:val="Lienhypertexte"/>
+            <w:rStyle w:val="Hyperlink"/>
             <w:noProof/>
           </w:rPr>
           <w:t>- Diagramme</w:t>
         </w:r>
         <w:r>
           <w:rPr>
-            <w:rStyle w:val="Lienhypertexte"/>
+            <w:rStyle w:val="Hyperlink"/>
             <w:noProof/>
           </w:rPr>
           <w:t xml:space="preserve"> Des classes logicielles</w:t>
         </w:r>
         <w:r>
           <w:rPr>
-            <w:rStyle w:val="Lienhypertexte"/>
+            <w:rStyle w:val="Hyperlink"/>
             <w:webHidden/>
           </w:rPr>
           <w:tab/>
         </w:r>
         <w:r>
           <w:rPr>
-            <w:rStyle w:val="Lienhypertexte"/>
+            <w:rStyle w:val="Hyperlink"/>
             <w:webHidden/>
           </w:rPr>
           <w:t>12</w:t>
@@ -2652,40 +1933,40 @@
     </w:p>
     <w:p>
       <w:pPr>
-        <w:pStyle w:val="TM1"/>
+        <w:pStyle w:val="TOC1"/>
         <w:tabs>
           <w:tab w:val="left" w:pos="400"/>
           <w:tab w:val="right" w:leader="dot" w:pos="8630"/>
         </w:tabs>
         <w:rPr>
-          <w:rStyle w:val="Lienhypertexte"/>
+          <w:rStyle w:val="Hyperlink"/>
         </w:rPr>
       </w:pPr>
       <w:hyperlink w:anchor="_Toc347661933" w:history="1">
         <w:r>
           <w:rPr>
-            <w:rStyle w:val="Lienhypertexte"/>
+            <w:rStyle w:val="Hyperlink"/>
             <w:noProof/>
           </w:rPr>
           <w:t xml:space="preserve">Figure </w:t>
         </w:r>
         <w:r>
           <w:rPr>
-            <w:rStyle w:val="Lienhypertexte"/>
+            <w:rStyle w:val="Hyperlink"/>
             <w:noProof/>
           </w:rPr>
           <w:t>4- Diagramme de Séquence cu01</w:t>
         </w:r>
         <w:r>
           <w:rPr>
-            <w:rStyle w:val="Lienhypertexte"/>
+            <w:rStyle w:val="Hyperlink"/>
             <w:webHidden/>
           </w:rPr>
           <w:tab/>
         </w:r>
         <w:r>
           <w:rPr>
-            <w:rStyle w:val="Lienhypertexte"/>
+            <w:rStyle w:val="Hyperlink"/>
             <w:webHidden/>
           </w:rPr>
           <w:t>13</w:t>
@@ -2694,88 +1975,88 @@
     </w:p>
     <w:p>
       <w:pPr>
-        <w:pStyle w:val="TM1"/>
+        <w:pStyle w:val="TOC1"/>
         <w:tabs>
           <w:tab w:val="left" w:pos="400"/>
           <w:tab w:val="right" w:leader="dot" w:pos="8630"/>
         </w:tabs>
         <w:rPr>
-          <w:rStyle w:val="Lienhypertexte"/>
+          <w:rStyle w:val="Hyperlink"/>
         </w:rPr>
       </w:pPr>
       <w:hyperlink w:anchor="_Toc347661932" w:history="1">
         <w:r>
           <w:rPr>
-            <w:rStyle w:val="Lienhypertexte"/>
+            <w:rStyle w:val="Hyperlink"/>
             <w:noProof/>
           </w:rPr>
           <w:t xml:space="preserve">Figure </w:t>
         </w:r>
         <w:r>
           <w:rPr>
-            <w:rStyle w:val="Lienhypertexte"/>
+            <w:rStyle w:val="Hyperlink"/>
             <w:noProof/>
           </w:rPr>
           <w:t>5</w:t>
         </w:r>
         <w:r>
           <w:rPr>
-            <w:rStyle w:val="Lienhypertexte"/>
+            <w:rStyle w:val="Hyperlink"/>
             <w:noProof/>
           </w:rPr>
           <w:t xml:space="preserve">- </w:t>
         </w:r>
         <w:r>
           <w:rPr>
-            <w:rStyle w:val="Lienhypertexte"/>
+            <w:rStyle w:val="Hyperlink"/>
             <w:noProof/>
           </w:rPr>
           <w:t>Diagramme de séquence CU02</w:t>
         </w:r>
         <w:r>
           <w:rPr>
-            <w:rStyle w:val="Lienhypertexte"/>
+            <w:rStyle w:val="Hyperlink"/>
             <w:webHidden/>
           </w:rPr>
           <w:tab/>
         </w:r>
         <w:r>
           <w:rPr>
-            <w:rStyle w:val="Lienhypertexte"/>
+            <w:rStyle w:val="Hyperlink"/>
             <w:webHidden/>
           </w:rPr>
           <w:t>1</w:t>
         </w:r>
         <w:r>
           <w:rPr>
-            <w:rStyle w:val="Lienhypertexte"/>
+            <w:rStyle w:val="Hyperlink"/>
             <w:webHidden/>
           </w:rPr>
           <w:fldChar w:fldCharType="begin"/>
         </w:r>
         <w:r>
           <w:rPr>
-            <w:rStyle w:val="Lienhypertexte"/>
+            <w:rStyle w:val="Hyperlink"/>
             <w:webHidden/>
           </w:rPr>
           <w:instrText xml:space="preserve"> PAGEREF _Toc347661932 \h </w:instrText>
         </w:r>
         <w:r>
           <w:rPr>
-            <w:rStyle w:val="Lienhypertexte"/>
+            <w:rStyle w:val="Hyperlink"/>
             <w:webHidden/>
           </w:rPr>
         </w:r>
         <w:r>
           <w:rPr>
-            <w:rStyle w:val="Lienhypertexte"/>
+            <w:rStyle w:val="Hyperlink"/>
             <w:webHidden/>
           </w:rPr>
           <w:fldChar w:fldCharType="separate"/>
         </w:r>
         <w:r>
           <w:rPr>
-            <w:rStyle w:val="Lienhypertexte"/>
+            <w:rStyle w:val="Hyperlink"/>
             <w:noProof/>
             <w:webHidden/>
           </w:rPr>
@@ -2783,7 +2064,7 @@
         </w:r>
         <w:r>
           <w:rPr>
-            <w:rStyle w:val="Lienhypertexte"/>
+            <w:rStyle w:val="Hyperlink"/>
             <w:webHidden/>
           </w:rPr>
           <w:fldChar w:fldCharType="end"/>
@@ -2792,19 +2073,19 @@
     </w:p>
     <w:p>
       <w:pPr>
-        <w:pStyle w:val="TM1"/>
+        <w:pStyle w:val="TOC1"/>
         <w:tabs>
           <w:tab w:val="left" w:pos="400"/>
           <w:tab w:val="right" w:leader="dot" w:pos="8630"/>
         </w:tabs>
         <w:rPr>
-          <w:rStyle w:val="Lienhypertexte"/>
+          <w:rStyle w:val="Hyperlink"/>
         </w:rPr>
       </w:pPr>
     </w:p>
     <w:p>
       <w:pPr>
-        <w:pStyle w:val="TM1"/>
+        <w:pStyle w:val="TOC1"/>
         <w:tabs>
           <w:tab w:val="left" w:pos="400"/>
           <w:tab w:val="right" w:leader="dot" w:pos="8630"/>
@@ -2817,14 +2098,35 @@
     </w:p>
     <w:p>
       <w:pPr>
-        <w:pStyle w:val="Titre1"/>
+        <w:pStyle w:val="Heading1"/>
+        <w:numPr>
+          <w:ilvl w:val="0"/>
+          <w:numId w:val="0"/>
+        </w:numPr>
+      </w:pPr>
+      <w:r>
+        <w:fldChar w:fldCharType="end"/>
+      </w:r>
+      <w:bookmarkStart w:id="0" w:name="_Toc349430644"/>
+    </w:p>
+    <w:p>
+      <w:pPr>
+        <w:rPr>
+          <w:rFonts w:ascii="Arial" w:hAnsi="Arial"/>
+          <w:sz w:val="28"/>
+          <w:lang w:val="fr-CA"/>
+        </w:rPr>
+      </w:pPr>
+      <w:r>
+        <w:br w:type="page"/>
+      </w:r>
+    </w:p>
+    <w:p>
+      <w:pPr>
+        <w:pStyle w:val="Heading1"/>
       </w:pPr>
       <w:r>
         <w:lastRenderedPageBreak/>
-        <w:fldChar w:fldCharType="end"/>
-      </w:r>
-      <w:bookmarkStart w:id="0" w:name="_Toc347761407"/>
-      <w:r>
         <w:t>Introduction</w:t>
       </w:r>
       <w:bookmarkEnd w:id="0"/>
@@ -2902,14 +2204,12 @@
           <w:lang w:val="fr-CA"/>
         </w:rPr>
       </w:pPr>
-      <w:proofErr w:type="gramStart"/>
       <w:r>
         <w:rPr>
           <w:lang w:val="fr-CA"/>
         </w:rPr>
         <w:t>c</w:t>
       </w:r>
-      <w:proofErr w:type="gramEnd"/>
     </w:p>
     <w:p>
       <w:pPr>
@@ -2931,9 +2231,10 @@
     </w:p>
     <w:p>
       <w:pPr>
-        <w:pStyle w:val="Titre1"/>
+        <w:pStyle w:val="Heading1"/>
       </w:pPr>
       <w:bookmarkStart w:id="1" w:name="_Toc282370675"/>
+      <w:bookmarkStart w:id="2" w:name="_Toc349430645"/>
       <w:r>
         <w:lastRenderedPageBreak/>
         <w:t xml:space="preserve">Diagramme </w:t>
@@ -2941,6 +2242,277 @@
       <w:bookmarkEnd w:id="1"/>
       <w:r>
         <w:t>de classe</w:t>
+      </w:r>
+      <w:bookmarkEnd w:id="2"/>
+    </w:p>
+    <w:p>
+      <w:pPr>
+        <w:pStyle w:val="BodyText"/>
+        <w:ind w:firstLine="432"/>
+      </w:pPr>
+      <w:r>
+        <w:t>Le diagramme de classe initial fournis pour la première itérat</w:t>
+      </w:r>
+      <w:r>
+        <w:t xml:space="preserve">ion du projet a évolué. En effet, plusieurs concepts ont été revisité et bonifié afin d’offrir plus de souplesse au système en développement. </w:t>
+      </w:r>
+      <w:r>
+        <w:t xml:space="preserve"> </w:t>
+      </w:r>
+    </w:p>
+    <w:p>
+      <w:pPr>
+        <w:pStyle w:val="BodyText"/>
+        <w:ind w:firstLine="432"/>
+        <w:jc w:val="both"/>
+      </w:pPr>
+      <w:r>
+        <w:t>L</w:t>
+      </w:r>
+      <w:r>
+        <w:t>e patron « </w:t>
+      </w:r>
+      <w:r>
+        <w:rPr>
+          <w:i/>
+        </w:rPr>
+        <w:t>Transfer Object »</w:t>
+      </w:r>
+      <w:r>
+        <w:t xml:space="preserve"> est utilisé comme monnaie d’échange entre un </w:t>
+      </w:r>
+      <w:r>
+        <w:rPr>
+          <w:i/>
+        </w:rPr>
+        <w:t>JavaBean</w:t>
+      </w:r>
+      <w:r>
+        <w:t xml:space="preserve"> et </w:t>
+      </w:r>
+      <w:r>
+        <w:t>un</w:t>
+      </w:r>
+      <w:r>
+        <w:t xml:space="preserve"> </w:t>
+      </w:r>
+      <w:r>
+        <w:t xml:space="preserve">objet </w:t>
+      </w:r>
+      <w:r>
+        <w:t xml:space="preserve">du modèle. Pour ce faire un </w:t>
+      </w:r>
+      <w:r>
+        <w:rPr>
+          <w:i/>
+        </w:rPr>
+        <w:t>JavaBean</w:t>
+      </w:r>
+      <w:r>
+        <w:t xml:space="preserve"> implémente l’interface </w:t>
+      </w:r>
+      <w:r>
+        <w:rPr>
+          <w:i/>
+        </w:rPr>
+        <w:t xml:space="preserve">Modelable </w:t>
+      </w:r>
+      <w:r>
+        <w:t xml:space="preserve">et en retour, l’entité implémente l’interface </w:t>
+      </w:r>
+      <w:r>
+        <w:rPr>
+          <w:i/>
+        </w:rPr>
+        <w:t>Beanable</w:t>
+      </w:r>
+      <w:r>
+        <w:t xml:space="preserve">. De cette façon, l’information peut être </w:t>
+      </w:r>
+      <w:r>
+        <w:t>transigée</w:t>
+      </w:r>
+      <w:r>
+        <w:t xml:space="preserve"> de la vue au modèle pour y subir les transformations propre </w:t>
+      </w:r>
+      <w:r>
+        <w:t>aux logiques métiers</w:t>
+      </w:r>
+      <w:r>
+        <w:t xml:space="preserve">. </w:t>
+      </w:r>
+    </w:p>
+    <w:p>
+      <w:pPr>
+        <w:pStyle w:val="BodyText"/>
+        <w:jc w:val="both"/>
+      </w:pPr>
+      <w:r>
+        <w:tab/>
+      </w:r>
+      <w:r>
+        <w:tab/>
+      </w:r>
+      <w:r>
+        <w:tab/>
+      </w:r>
+      <w:r>
+        <w:tab/>
+      </w:r>
+      <w:r>
+        <w:t>&lt;HERE BE UML DIAGRAM&gt;</w:t>
+      </w:r>
+    </w:p>
+    <w:p>
+      <w:pPr>
+        <w:pStyle w:val="BodyText"/>
+        <w:jc w:val="both"/>
+      </w:pPr>
+      <w:r>
+        <w:tab/>
+        <w:t xml:space="preserve">De plus, en utilisant les outils offerts par la plateforme de test JUnit4, les fonctionnalités critiques de cette itération ont été identifiées, testées et inclus dans une suite de test automatisée. Une suite de test maîtresse, nommé </w:t>
+      </w:r>
+      <w:r>
+        <w:rPr>
+          <w:i/>
+        </w:rPr>
+        <w:t>AllTests</w:t>
+      </w:r>
+      <w:r>
+        <w:t xml:space="preserve"> constitue le point d’entrée. </w:t>
+      </w:r>
+      <w:r>
+        <w:t>Les suites de tests enfants sont invoquer qui à leurs tours appelent leurs méthode de tests.</w:t>
+      </w:r>
+    </w:p>
+    <w:p>
+      <w:pPr>
+        <w:pStyle w:val="BodyText"/>
+        <w:jc w:val="both"/>
+      </w:pPr>
+      <w:r>
+        <w:tab/>
+        <w:t xml:space="preserve">La suite de test fournis avec cette deuxième itération couvre l’ajout, la modification et la suppression de données au travers les interfaces gestionnaires. Elle couvre aussi l’implémentation du patron </w:t>
+      </w:r>
+      <w:r>
+        <w:rPr>
+          <w:i/>
+        </w:rPr>
+        <w:t>« Transfer Object »</w:t>
+      </w:r>
+      <w:bookmarkStart w:id="3" w:name="_GoBack"/>
+      <w:bookmarkEnd w:id="3"/>
+      <w:r>
+        <w:t>.</w:t>
+      </w:r>
+    </w:p>
+    <w:p>
+      <w:pPr>
+        <w:keepNext/>
+        <w:spacing w:line="240" w:lineRule="auto"/>
+        <w:ind w:left="-284"/>
+        <w:jc w:val="center"/>
+        <w:rPr>
+          <w:lang w:val="fr-CA"/>
+        </w:rPr>
+      </w:pPr>
+      <w:r>
+        <w:rPr>
+          <w:i/>
+          <w:noProof/>
+          <w:lang w:val="fr-CA" w:eastAsia="fr-CA"/>
+        </w:rPr>
+        <w:drawing>
+          <wp:inline distT="0" distB="0" distL="0" distR="0" wp14:anchorId="65A6D046" wp14:editId="4B910BFC">
+            <wp:extent cx="5797249" cy="3619500"/>
+            <wp:effectExtent l="0" t="0" r="0" b="0"/>
+            <wp:docPr id="2" name="Picture 2"/>
+            <wp:cNvGraphicFramePr>
+              <a:graphicFrameLocks xmlns:a="http://schemas.openxmlformats.org/drawingml/2006/main" noChangeAspect="1"/>
+            </wp:cNvGraphicFramePr>
+            <a:graphic xmlns:a="http://schemas.openxmlformats.org/drawingml/2006/main">
+              <a:graphicData uri="http://schemas.openxmlformats.org/drawingml/2006/picture">
+                <pic:pic xmlns:pic="http://schemas.openxmlformats.org/drawingml/2006/picture">
+                  <pic:nvPicPr>
+                    <pic:cNvPr id="0" name="Picture 1"/>
+                    <pic:cNvPicPr>
+                      <a:picLocks noChangeAspect="1" noChangeArrowheads="1"/>
+                    </pic:cNvPicPr>
+                  </pic:nvPicPr>
+                  <pic:blipFill>
+                    <a:blip r:embed="rId14">
+                      <a:extLst>
+                        <a:ext uri="{28A0092B-C50C-407E-A947-70E740481C1C}">
+                          <a14:useLocalDpi xmlns:a14="http://schemas.microsoft.com/office/drawing/2010/main" val="0"/>
+                        </a:ext>
+                      </a:extLst>
+                    </a:blip>
+                    <a:srcRect/>
+                    <a:stretch>
+                      <a:fillRect/>
+                    </a:stretch>
+                  </pic:blipFill>
+                  <pic:spPr bwMode="auto">
+                    <a:xfrm>
+                      <a:off x="0" y="0"/>
+                      <a:ext cx="5797249" cy="3619500"/>
+                    </a:xfrm>
+                    <a:prstGeom prst="rect">
+                      <a:avLst/>
+                    </a:prstGeom>
+                    <a:noFill/>
+                    <a:ln>
+                      <a:noFill/>
+                    </a:ln>
+                  </pic:spPr>
+                </pic:pic>
+              </a:graphicData>
+            </a:graphic>
+          </wp:inline>
+        </w:drawing>
+      </w:r>
+    </w:p>
+    <w:p>
+      <w:pPr>
+        <w:pStyle w:val="Caption"/>
+        <w:jc w:val="center"/>
+        <w:rPr>
+          <w:lang w:val="fr-CA"/>
+        </w:rPr>
+      </w:pPr>
+      <w:r>
+        <w:rPr>
+          <w:lang w:val="fr-CA"/>
+        </w:rPr>
+        <w:t xml:space="preserve">Figure </w:t>
+      </w:r>
+      <w:r>
+        <w:fldChar w:fldCharType="begin"/>
+      </w:r>
+      <w:r>
+        <w:rPr>
+          <w:lang w:val="fr-CA"/>
+        </w:rPr>
+        <w:instrText xml:space="preserve"> SEQ Figure \* ARABIC </w:instrText>
+      </w:r>
+      <w:r>
+        <w:fldChar w:fldCharType="separate"/>
+      </w:r>
+      <w:r>
+        <w:rPr>
+          <w:noProof/>
+          <w:lang w:val="fr-CA"/>
+        </w:rPr>
+        <w:t>1</w:t>
+      </w:r>
+      <w:r>
+        <w:fldChar w:fldCharType="end"/>
+      </w:r>
+      <w:r>
+        <w:rPr>
+          <w:lang w:val="fr-CA"/>
+        </w:rPr>
+        <w:t>- Architecture des tests unitaires</w:t>
       </w:r>
     </w:p>
     <w:p>
@@ -2963,24 +2535,23 @@
     </w:p>
     <w:p>
       <w:pPr>
-        <w:pStyle w:val="Titre1"/>
-      </w:pPr>
-      <w:bookmarkStart w:id="2" w:name="_Toc282370682"/>
+        <w:pStyle w:val="Heading1"/>
+      </w:pPr>
+      <w:bookmarkStart w:id="4" w:name="_Toc282370682"/>
+      <w:bookmarkStart w:id="5" w:name="_Toc349430646"/>
       <w:r>
         <w:lastRenderedPageBreak/>
         <w:t>Discussion</w:t>
       </w:r>
-      <w:bookmarkStart w:id="3" w:name="_Toc347761410"/>
-      <w:bookmarkEnd w:id="2"/>
+      <w:bookmarkEnd w:id="4"/>
+      <w:bookmarkEnd w:id="5"/>
       <w:r>
         <w:tab/>
       </w:r>
-      <w:bookmarkStart w:id="4" w:name="_Toc347761412"/>
-      <w:bookmarkEnd w:id="3"/>
     </w:p>
     <w:p>
       <w:pPr>
-        <w:pStyle w:val="Titre2"/>
+        <w:pStyle w:val="Heading2"/>
         <w:numPr>
           <w:ilvl w:val="1"/>
           <w:numId w:val="7"/>
@@ -2989,138 +2560,126 @@
           <w:lang w:eastAsia="fr-CA"/>
         </w:rPr>
       </w:pPr>
+      <w:bookmarkStart w:id="6" w:name="_Toc349430647"/>
       <w:r>
         <w:rPr>
           <w:lang w:eastAsia="fr-CA"/>
         </w:rPr>
         <w:t>Quel est la stratégie que vous avez utilisée pour associer un URL au contrôleur associé?</w:t>
       </w:r>
+      <w:bookmarkEnd w:id="6"/>
     </w:p>
     <w:p>
       <w:pPr>
-        <w:pStyle w:val="Titre2"/>
+        <w:pStyle w:val="Heading2"/>
         <w:rPr>
           <w:lang w:eastAsia="fr-CA"/>
         </w:rPr>
       </w:pPr>
+      <w:bookmarkStart w:id="7" w:name="_Toc349430648"/>
       <w:r>
         <w:rPr>
           <w:lang w:eastAsia="fr-CA"/>
         </w:rPr>
-        <w:t xml:space="preserve">Quels patrons de conception Web ont été utilisés dans votre application? Si vous avez utilisé des </w:t>
-      </w:r>
-      <w:proofErr w:type="spellStart"/>
-      <w:r>
-        <w:rPr>
-          <w:lang w:eastAsia="fr-CA"/>
-        </w:rPr>
-        <w:t>frameworks</w:t>
-      </w:r>
-      <w:proofErr w:type="spellEnd"/>
-      <w:r>
-        <w:rPr>
-          <w:lang w:eastAsia="fr-CA"/>
-        </w:rPr>
-        <w:t>, quels patrons sont implémentés par celui-ci?</w:t>
-      </w:r>
+        <w:t>Quels patrons de conception Web ont été utilisés dans votre application? Si vous avez utilisé des frameworks, quels patrons sont implémentés par celui-ci?</w:t>
+      </w:r>
+      <w:bookmarkEnd w:id="7"/>
     </w:p>
     <w:p>
       <w:pPr>
-        <w:pStyle w:val="Titre2"/>
+        <w:pStyle w:val="Heading2"/>
         <w:rPr>
           <w:lang w:eastAsia="fr-CA"/>
         </w:rPr>
       </w:pPr>
+      <w:bookmarkStart w:id="8" w:name="_Toc349430649"/>
       <w:r>
         <w:rPr>
           <w:lang w:eastAsia="fr-CA"/>
         </w:rPr>
         <w:t>Expliquez à quel endroit vous avez utilisé AJAX dans votre application.</w:t>
       </w:r>
+      <w:bookmarkEnd w:id="8"/>
     </w:p>
     <w:p>
       <w:pPr>
-        <w:pStyle w:val="Titre2"/>
+        <w:pStyle w:val="Heading2"/>
         <w:rPr>
           <w:lang w:eastAsia="fr-CA"/>
         </w:rPr>
       </w:pPr>
+      <w:bookmarkStart w:id="9" w:name="_Toc349430650"/>
       <w:r>
         <w:rPr>
           <w:lang w:eastAsia="fr-CA"/>
         </w:rPr>
-        <w:t xml:space="preserve">Avez-vous utilisé une technologie où un </w:t>
-      </w:r>
-      <w:proofErr w:type="spellStart"/>
-      <w:r>
-        <w:rPr>
-          <w:lang w:eastAsia="fr-CA"/>
-        </w:rPr>
-        <w:t>framework</w:t>
-      </w:r>
-      <w:proofErr w:type="spellEnd"/>
-      <w:r>
-        <w:rPr>
-          <w:lang w:eastAsia="fr-CA"/>
-        </w:rPr>
-        <w:t xml:space="preserve"> additionnel? Si oui, expliquez quel est le rôle de cette technologie dans votre application.</w:t>
-      </w:r>
+        <w:t>Avez-vous utilisé une technologie où un framework additionnel? Si oui, expliquez quel est le rôle de cette technologie dans votre application.</w:t>
+      </w:r>
+      <w:bookmarkEnd w:id="9"/>
     </w:p>
     <w:p>
       <w:pPr>
-        <w:pStyle w:val="Titre2"/>
+        <w:pStyle w:val="Heading2"/>
         <w:rPr>
           <w:lang w:eastAsia="fr-CA"/>
         </w:rPr>
       </w:pPr>
+      <w:bookmarkStart w:id="10" w:name="_Toc349430651"/>
       <w:r>
         <w:rPr>
           <w:lang w:eastAsia="fr-CA"/>
         </w:rPr>
         <w:t>Suite à l'expérience du laboratoire 2, quelles sont les éléments du diagramme de classe du laboratoire 1 que vous auriez planifié différemment?</w:t>
       </w:r>
+      <w:bookmarkEnd w:id="10"/>
     </w:p>
     <w:p>
       <w:pPr>
-        <w:pStyle w:val="Titre2"/>
+        <w:pStyle w:val="Heading2"/>
         <w:rPr>
           <w:lang w:eastAsia="fr-CA"/>
         </w:rPr>
       </w:pPr>
+      <w:bookmarkStart w:id="11" w:name="_Toc349430652"/>
       <w:r>
         <w:rPr>
           <w:lang w:eastAsia="fr-CA"/>
         </w:rPr>
         <w:t>Quel a été la principale difficulté technique rencontrée dans le laboratoire?</w:t>
       </w:r>
+      <w:bookmarkEnd w:id="11"/>
     </w:p>
     <w:p>
       <w:pPr>
-        <w:pStyle w:val="Titre2"/>
+        <w:pStyle w:val="Heading2"/>
         <w:rPr>
           <w:lang w:eastAsia="fr-CA"/>
         </w:rPr>
       </w:pPr>
+      <w:bookmarkStart w:id="12" w:name="_Toc349430653"/>
       <w:r>
         <w:rPr>
           <w:lang w:eastAsia="fr-CA"/>
         </w:rPr>
         <w:t>Comment a été faite la séparation des tâches dans votre équipe?</w:t>
       </w:r>
+      <w:bookmarkEnd w:id="12"/>
     </w:p>
     <w:p>
       <w:pPr>
-        <w:pStyle w:val="Titre2"/>
+        <w:pStyle w:val="Heading2"/>
         <w:rPr>
           <w:lang w:eastAsia="fr-CA"/>
         </w:rPr>
       </w:pPr>
+      <w:bookmarkStart w:id="13" w:name="_Toc349430654"/>
       <w:r>
         <w:rPr>
           <w:lang w:eastAsia="fr-CA"/>
         </w:rPr>
         <w:t>De quelle manière avez-vous géré la gestion de la session?</w:t>
       </w:r>
+      <w:bookmarkEnd w:id="13"/>
     </w:p>
     <w:p>
       <w:pPr>
@@ -3139,28 +2698,27 @@
     </w:p>
     <w:p>
       <w:pPr>
-        <w:pStyle w:val="Titre1"/>
+        <w:pStyle w:val="Heading1"/>
         <w:keepNext/>
         <w:spacing w:before="240" w:after="120"/>
         <w:ind w:right="0"/>
       </w:pPr>
-      <w:bookmarkStart w:id="5" w:name="_Toc282370683"/>
+      <w:bookmarkStart w:id="14" w:name="_Toc282370683"/>
+      <w:bookmarkStart w:id="15" w:name="_Toc349430655"/>
       <w:r>
         <w:lastRenderedPageBreak/>
         <w:t>Conclusion</w:t>
       </w:r>
-      <w:bookmarkEnd w:id="5"/>
+      <w:bookmarkEnd w:id="14"/>
+      <w:bookmarkEnd w:id="15"/>
     </w:p>
     <w:p>
       <w:pPr>
-        <w:pStyle w:val="Corpsdetexte"/>
+        <w:pStyle w:val="BodyText"/>
         <w:rPr>
           <w:lang w:val="fr-FR" w:eastAsia="fr-CA"/>
         </w:rPr>
       </w:pPr>
-      <w:bookmarkStart w:id="6" w:name="_GoBack"/>
-      <w:bookmarkEnd w:id="4"/>
-      <w:bookmarkEnd w:id="6"/>
     </w:p>
     <w:sectPr>
       <w:pgSz w:w="12240" w:h="15840"/>
@@ -3172,51 +2730,69 @@
 </w:document>
 </file>
 
+<file path=word/endnotes.xml><?xml version="1.0" encoding="utf-8"?>
+<w:endnotes xmlns:wpc="http://schemas.microsoft.com/office/word/2010/wordprocessingCanvas" xmlns:mc="http://schemas.openxmlformats.org/markup-compatibility/2006" xmlns:o="urn:schemas-microsoft-com:office:office" xmlns:r="http://schemas.openxmlformats.org/officeDocument/2006/relationships" xmlns:m="http://schemas.openxmlformats.org/officeDocument/2006/math" xmlns:v="urn:schemas-microsoft-com:vml" xmlns:wp14="http://schemas.microsoft.com/office/word/2010/wordprocessingDrawing" xmlns:wp="http://schemas.openxmlformats.org/drawingml/2006/wordprocessingDrawing" xmlns:w10="urn:schemas-microsoft-com:office:word" xmlns:w="http://schemas.openxmlformats.org/wordprocessingml/2006/main" xmlns:w14="http://schemas.microsoft.com/office/word/2010/wordml" xmlns:wpg="http://schemas.microsoft.com/office/word/2010/wordprocessingGroup" xmlns:wpi="http://schemas.microsoft.com/office/word/2010/wordprocessingInk" xmlns:wne="http://schemas.microsoft.com/office/word/2006/wordml" xmlns:wps="http://schemas.microsoft.com/office/word/2010/wordprocessingShape" mc:Ignorable="w14 wp14">
+  <w:endnote w:type="separator" w:id="-1">
+    <w:p>
+      <w:pPr>
+        <w:spacing w:line="240" w:lineRule="auto"/>
+      </w:pPr>
+      <w:r>
+        <w:separator/>
+      </w:r>
+    </w:p>
+  </w:endnote>
+  <w:endnote w:type="continuationSeparator" w:id="0">
+    <w:p>
+      <w:pPr>
+        <w:spacing w:line="240" w:lineRule="auto"/>
+      </w:pPr>
+      <w:r>
+        <w:continuationSeparator/>
+      </w:r>
+    </w:p>
+  </w:endnote>
+</w:endnotes>
+</file>
+
 <file path=word/footer1.xml><?xml version="1.0" encoding="utf-8"?>
 <w:ftr xmlns:wpc="http://schemas.microsoft.com/office/word/2010/wordprocessingCanvas" xmlns:mc="http://schemas.openxmlformats.org/markup-compatibility/2006" xmlns:o="urn:schemas-microsoft-com:office:office" xmlns:r="http://schemas.openxmlformats.org/officeDocument/2006/relationships" xmlns:m="http://schemas.openxmlformats.org/officeDocument/2006/math" xmlns:v="urn:schemas-microsoft-com:vml" xmlns:wp14="http://schemas.microsoft.com/office/word/2010/wordprocessingDrawing" xmlns:wp="http://schemas.openxmlformats.org/drawingml/2006/wordprocessingDrawing" xmlns:w10="urn:schemas-microsoft-com:office:word" xmlns:w="http://schemas.openxmlformats.org/wordprocessingml/2006/main" xmlns:w14="http://schemas.microsoft.com/office/word/2010/wordml" xmlns:wpg="http://schemas.microsoft.com/office/word/2010/wordprocessingGroup" xmlns:wpi="http://schemas.microsoft.com/office/word/2010/wordprocessingInk" xmlns:wne="http://schemas.microsoft.com/office/word/2006/wordml" xmlns:wps="http://schemas.microsoft.com/office/word/2010/wordprocessingShape" mc:Ignorable="w14 wp14">
   <w:p>
     <w:pPr>
-      <w:pStyle w:val="Pieddepage"/>
+      <w:pStyle w:val="Footer"/>
     </w:pPr>
     <w:r>
       <w:tab/>
-    </w:r>
-    <w:proofErr w:type="gramStart"/>
-    <w:r>
-      <w:t>page</w:t>
-    </w:r>
-    <w:proofErr w:type="gramEnd"/>
-    <w:r>
-      <w:t xml:space="preserve"> </w:t>
+      <w:t xml:space="preserve">page </w:t>
     </w:r>
     <w:r>
       <w:rPr>
-        <w:rStyle w:val="Numrodepage"/>
+        <w:rStyle w:val="PageNumber"/>
       </w:rPr>
       <w:fldChar w:fldCharType="begin"/>
     </w:r>
     <w:r>
       <w:rPr>
-        <w:rStyle w:val="Numrodepage"/>
+        <w:rStyle w:val="PageNumber"/>
       </w:rPr>
       <w:instrText xml:space="preserve"> PAGE </w:instrText>
     </w:r>
     <w:r>
       <w:rPr>
-        <w:rStyle w:val="Numrodepage"/>
+        <w:rStyle w:val="PageNumber"/>
       </w:rPr>
       <w:fldChar w:fldCharType="separate"/>
     </w:r>
     <w:r>
       <w:rPr>
-        <w:rStyle w:val="Numrodepage"/>
+        <w:rStyle w:val="PageNumber"/>
         <w:noProof/>
       </w:rPr>
       <w:t>2</w:t>
     </w:r>
     <w:r>
       <w:rPr>
-        <w:rStyle w:val="Numrodepage"/>
+        <w:rStyle w:val="PageNumber"/>
       </w:rPr>
       <w:fldChar w:fldCharType="end"/>
     </w:r>
@@ -3228,39 +2804,39 @@
 <w:ftr xmlns:wpc="http://schemas.microsoft.com/office/word/2010/wordprocessingCanvas" xmlns:mc="http://schemas.openxmlformats.org/markup-compatibility/2006" xmlns:o="urn:schemas-microsoft-com:office:office" xmlns:r="http://schemas.openxmlformats.org/officeDocument/2006/relationships" xmlns:m="http://schemas.openxmlformats.org/officeDocument/2006/math" xmlns:v="urn:schemas-microsoft-com:vml" xmlns:wp14="http://schemas.microsoft.com/office/word/2010/wordprocessingDrawing" xmlns:wp="http://schemas.openxmlformats.org/drawingml/2006/wordprocessingDrawing" xmlns:w10="urn:schemas-microsoft-com:office:word" xmlns:w="http://schemas.openxmlformats.org/wordprocessingml/2006/main" xmlns:w14="http://schemas.microsoft.com/office/word/2010/wordml" xmlns:wpg="http://schemas.microsoft.com/office/word/2010/wordprocessingGroup" xmlns:wpi="http://schemas.microsoft.com/office/word/2010/wordprocessingInk" xmlns:wne="http://schemas.microsoft.com/office/word/2006/wordml" xmlns:wps="http://schemas.microsoft.com/office/word/2010/wordprocessingShape" mc:Ignorable="w14 wp14">
   <w:p>
     <w:pPr>
-      <w:pStyle w:val="Pieddepage"/>
+      <w:pStyle w:val="Footer"/>
     </w:pPr>
     <w:r>
       <w:tab/>
     </w:r>
     <w:r>
       <w:rPr>
-        <w:rStyle w:val="Numrodepage"/>
+        <w:rStyle w:val="PageNumber"/>
       </w:rPr>
       <w:fldChar w:fldCharType="begin"/>
     </w:r>
     <w:r>
       <w:rPr>
-        <w:rStyle w:val="Numrodepage"/>
+        <w:rStyle w:val="PageNumber"/>
       </w:rPr>
       <w:instrText xml:space="preserve"> PAGE </w:instrText>
     </w:r>
     <w:r>
       <w:rPr>
-        <w:rStyle w:val="Numrodepage"/>
+        <w:rStyle w:val="PageNumber"/>
       </w:rPr>
       <w:fldChar w:fldCharType="separate"/>
     </w:r>
     <w:r>
       <w:rPr>
-        <w:rStyle w:val="Numrodepage"/>
+        <w:rStyle w:val="PageNumber"/>
         <w:noProof/>
       </w:rPr>
-      <w:t>6</w:t>
+      <w:t>4</w:t>
     </w:r>
     <w:r>
       <w:rPr>
-        <w:rStyle w:val="Numrodepage"/>
+        <w:rStyle w:val="PageNumber"/>
       </w:rPr>
       <w:fldChar w:fldCharType="end"/>
     </w:r>
@@ -3272,10 +2848,35 @@
 <w:ftr xmlns:wpc="http://schemas.microsoft.com/office/word/2010/wordprocessingCanvas" xmlns:mc="http://schemas.openxmlformats.org/markup-compatibility/2006" xmlns:o="urn:schemas-microsoft-com:office:office" xmlns:r="http://schemas.openxmlformats.org/officeDocument/2006/relationships" xmlns:m="http://schemas.openxmlformats.org/officeDocument/2006/math" xmlns:v="urn:schemas-microsoft-com:vml" xmlns:wp14="http://schemas.microsoft.com/office/word/2010/wordprocessingDrawing" xmlns:wp="http://schemas.openxmlformats.org/drawingml/2006/wordprocessingDrawing" xmlns:w10="urn:schemas-microsoft-com:office:word" xmlns:w="http://schemas.openxmlformats.org/wordprocessingml/2006/main" xmlns:w14="http://schemas.microsoft.com/office/word/2010/wordml" xmlns:wpg="http://schemas.microsoft.com/office/word/2010/wordprocessingGroup" xmlns:wpi="http://schemas.microsoft.com/office/word/2010/wordprocessingInk" xmlns:wne="http://schemas.microsoft.com/office/word/2006/wordml" xmlns:wps="http://schemas.microsoft.com/office/word/2010/wordprocessingShape" mc:Ignorable="w14 wp14">
   <w:p>
     <w:pPr>
-      <w:pStyle w:val="Pieddepage"/>
+      <w:pStyle w:val="Footer"/>
     </w:pPr>
   </w:p>
 </w:ftr>
+</file>
+
+<file path=word/footnotes.xml><?xml version="1.0" encoding="utf-8"?>
+<w:footnotes xmlns:wpc="http://schemas.microsoft.com/office/word/2010/wordprocessingCanvas" xmlns:mc="http://schemas.openxmlformats.org/markup-compatibility/2006" xmlns:o="urn:schemas-microsoft-com:office:office" xmlns:r="http://schemas.openxmlformats.org/officeDocument/2006/relationships" xmlns:m="http://schemas.openxmlformats.org/officeDocument/2006/math" xmlns:v="urn:schemas-microsoft-com:vml" xmlns:wp14="http://schemas.microsoft.com/office/word/2010/wordprocessingDrawing" xmlns:wp="http://schemas.openxmlformats.org/drawingml/2006/wordprocessingDrawing" xmlns:w10="urn:schemas-microsoft-com:office:word" xmlns:w="http://schemas.openxmlformats.org/wordprocessingml/2006/main" xmlns:w14="http://schemas.microsoft.com/office/word/2010/wordml" xmlns:wpg="http://schemas.microsoft.com/office/word/2010/wordprocessingGroup" xmlns:wpi="http://schemas.microsoft.com/office/word/2010/wordprocessingInk" xmlns:wne="http://schemas.microsoft.com/office/word/2006/wordml" xmlns:wps="http://schemas.microsoft.com/office/word/2010/wordprocessingShape" mc:Ignorable="w14 wp14">
+  <w:footnote w:type="separator" w:id="-1">
+    <w:p>
+      <w:pPr>
+        <w:spacing w:line="240" w:lineRule="auto"/>
+      </w:pPr>
+      <w:r>
+        <w:separator/>
+      </w:r>
+    </w:p>
+  </w:footnote>
+  <w:footnote w:type="continuationSeparator" w:id="0">
+    <w:p>
+      <w:pPr>
+        <w:spacing w:line="240" w:lineRule="auto"/>
+      </w:pPr>
+      <w:r>
+        <w:continuationSeparator/>
+      </w:r>
+    </w:p>
+  </w:footnote>
+</w:footnotes>
 </file>
 
 <file path=word/header1.xml><?xml version="1.0" encoding="utf-8"?>
@@ -3296,7 +2897,7 @@
         </w:tcPr>
         <w:p>
           <w:pPr>
-            <w:pStyle w:val="En-tte"/>
+            <w:pStyle w:val="Header"/>
             <w:rPr>
               <w:sz w:val="22"/>
               <w:lang w:val="fr-CA"/>
@@ -3382,23 +2983,7 @@
               <w:sz w:val="22"/>
               <w:lang w:val="fr-CA"/>
             </w:rPr>
-            <w:t xml:space="preserve">, </w:t>
-          </w:r>
-          <w:proofErr w:type="spellStart"/>
-          <w:r>
-            <w:rPr>
-              <w:sz w:val="22"/>
-              <w:lang w:val="fr-CA"/>
-            </w:rPr>
-            <w:t>Lab</w:t>
-          </w:r>
-          <w:proofErr w:type="spellEnd"/>
-          <w:r>
-            <w:rPr>
-              <w:sz w:val="22"/>
-              <w:lang w:val="fr-CA"/>
-            </w:rPr>
-            <w:t xml:space="preserve"> </w:t>
+            <w:t xml:space="preserve">, Lab </w:t>
           </w:r>
           <w:r>
             <w:rPr>
@@ -3442,7 +3027,7 @@
         </w:tcPr>
         <w:p>
           <w:pPr>
-            <w:pStyle w:val="En-tte"/>
+            <w:pStyle w:val="Header"/>
             <w:jc w:val="right"/>
             <w:rPr>
               <w:sz w:val="22"/>
@@ -3489,7 +3074,7 @@
   </w:tbl>
   <w:p>
     <w:pPr>
-      <w:pStyle w:val="En-tte"/>
+      <w:pStyle w:val="Header"/>
       <w:tabs>
         <w:tab w:val="clear" w:pos="4320"/>
         <w:tab w:val="clear" w:pos="8640"/>
@@ -3507,7 +3092,7 @@
 <w:hdr xmlns:wpc="http://schemas.microsoft.com/office/word/2010/wordprocessingCanvas" xmlns:mc="http://schemas.openxmlformats.org/markup-compatibility/2006" xmlns:o="urn:schemas-microsoft-com:office:office" xmlns:r="http://schemas.openxmlformats.org/officeDocument/2006/relationships" xmlns:m="http://schemas.openxmlformats.org/officeDocument/2006/math" xmlns:v="urn:schemas-microsoft-com:vml" xmlns:wp14="http://schemas.microsoft.com/office/word/2010/wordprocessingDrawing" xmlns:wp="http://schemas.openxmlformats.org/drawingml/2006/wordprocessingDrawing" xmlns:w10="urn:schemas-microsoft-com:office:word" xmlns:w="http://schemas.openxmlformats.org/wordprocessingml/2006/main" xmlns:w14="http://schemas.microsoft.com/office/word/2010/wordml" xmlns:wpg="http://schemas.microsoft.com/office/word/2010/wordprocessingGroup" xmlns:wpi="http://schemas.microsoft.com/office/word/2010/wordprocessingInk" xmlns:wne="http://schemas.microsoft.com/office/word/2006/wordml" xmlns:wps="http://schemas.microsoft.com/office/word/2010/wordprocessingShape" mc:Ignorable="w14 wp14">
   <w:p>
     <w:pPr>
-      <w:pStyle w:val="En-tte"/>
+      <w:pStyle w:val="Header"/>
     </w:pPr>
   </w:p>
 </w:hdr>
@@ -3517,7 +3102,7 @@
 <w:hdr xmlns:wpc="http://schemas.microsoft.com/office/word/2010/wordprocessingCanvas" xmlns:mc="http://schemas.openxmlformats.org/markup-compatibility/2006" xmlns:o="urn:schemas-microsoft-com:office:office" xmlns:r="http://schemas.openxmlformats.org/officeDocument/2006/relationships" xmlns:m="http://schemas.openxmlformats.org/officeDocument/2006/math" xmlns:v="urn:schemas-microsoft-com:vml" xmlns:wp14="http://schemas.microsoft.com/office/word/2010/wordprocessingDrawing" xmlns:wp="http://schemas.openxmlformats.org/drawingml/2006/wordprocessingDrawing" xmlns:w10="urn:schemas-microsoft-com:office:word" xmlns:w="http://schemas.openxmlformats.org/wordprocessingml/2006/main" xmlns:w14="http://schemas.microsoft.com/office/word/2010/wordml" xmlns:wpg="http://schemas.microsoft.com/office/word/2010/wordprocessingGroup" xmlns:wpi="http://schemas.microsoft.com/office/word/2010/wordprocessingInk" xmlns:wne="http://schemas.microsoft.com/office/word/2006/wordml" xmlns:wps="http://schemas.microsoft.com/office/word/2010/wordprocessingShape" mc:Ignorable="w14 wp14">
   <w:p>
     <w:pPr>
-      <w:pStyle w:val="En-tte"/>
+      <w:pStyle w:val="Header"/>
     </w:pPr>
     <w:r>
       <w:rPr>
@@ -3728,6 +3313,7 @@
     <w:lvl w:ilvl="0" w:tplc="0C0C0001">
       <w:start w:val="1"/>
       <w:numFmt w:val="bullet"/>
+      <w:pStyle w:val="ListNumber5"/>
       <w:lvlText w:val=""/>
       <w:lvlJc w:val="left"/>
       <w:pPr>
@@ -3841,7 +3427,7 @@
     <w:lvl w:ilvl="0">
       <w:start w:val="1"/>
       <w:numFmt w:val="decimal"/>
-      <w:pStyle w:val="Titre1"/>
+      <w:pStyle w:val="Heading1"/>
       <w:lvlText w:val="%1"/>
       <w:lvlJc w:val="left"/>
       <w:pPr>
@@ -3857,7 +3443,6 @@
     <w:lvl w:ilvl="1">
       <w:start w:val="2"/>
       <w:numFmt w:val="decimal"/>
-      <w:pStyle w:val="Titre2"/>
       <w:lvlText w:val="%1.%2"/>
       <w:lvlJc w:val="left"/>
       <w:pPr>
@@ -3877,7 +3462,7 @@
     <w:lvl w:ilvl="2">
       <w:start w:val="1"/>
       <w:numFmt w:val="decimal"/>
-      <w:pStyle w:val="Titre3"/>
+      <w:pStyle w:val="Heading3"/>
       <w:lvlText w:val="%1.%2.%3"/>
       <w:lvlJc w:val="left"/>
       <w:pPr>
@@ -3893,7 +3478,7 @@
     <w:lvl w:ilvl="3">
       <w:start w:val="1"/>
       <w:numFmt w:val="decimal"/>
-      <w:pStyle w:val="Titre4"/>
+      <w:pStyle w:val="Heading4"/>
       <w:lvlText w:val="%1.%2.%3.%4"/>
       <w:lvlJc w:val="left"/>
       <w:pPr>
@@ -3909,7 +3494,7 @@
     <w:lvl w:ilvl="4">
       <w:start w:val="1"/>
       <w:numFmt w:val="decimal"/>
-      <w:pStyle w:val="Titre5"/>
+      <w:pStyle w:val="Heading5"/>
       <w:lvlText w:val="%1.%2.%3.%4.%5"/>
       <w:lvlJc w:val="left"/>
       <w:pPr>
@@ -3925,7 +3510,7 @@
     <w:lvl w:ilvl="5">
       <w:start w:val="1"/>
       <w:numFmt w:val="decimal"/>
-      <w:pStyle w:val="Titre6"/>
+      <w:pStyle w:val="Heading6"/>
       <w:lvlText w:val="%1.%2.%3.%4.%5.%6"/>
       <w:lvlJc w:val="left"/>
       <w:pPr>
@@ -3941,7 +3526,7 @@
     <w:lvl w:ilvl="6">
       <w:start w:val="1"/>
       <w:numFmt w:val="decimal"/>
-      <w:pStyle w:val="Titre7"/>
+      <w:pStyle w:val="Heading7"/>
       <w:lvlText w:val="%1.%2.%3.%4.%5.%6.%7"/>
       <w:lvlJc w:val="left"/>
       <w:pPr>
@@ -3957,7 +3542,7 @@
     <w:lvl w:ilvl="7">
       <w:start w:val="1"/>
       <w:numFmt w:val="decimal"/>
-      <w:pStyle w:val="Titre8"/>
+      <w:pStyle w:val="Heading8"/>
       <w:lvlText w:val="%1.%2.%3.%4.%5.%6.%7.%8"/>
       <w:lvlJc w:val="left"/>
       <w:pPr>
@@ -3973,7 +3558,7 @@
     <w:lvl w:ilvl="8">
       <w:start w:val="1"/>
       <w:numFmt w:val="decimal"/>
-      <w:pStyle w:val="Titre9"/>
+      <w:pStyle w:val="Heading9"/>
       <w:lvlText w:val="%1.%2.%3.%4.%5.%6.%7.%8.%9"/>
       <w:lvlJc w:val="left"/>
       <w:pPr>
@@ -4107,6 +3692,7 @@
     <w:lvl w:ilvl="0" w:tplc="0C0C0001">
       <w:start w:val="1"/>
       <w:numFmt w:val="bullet"/>
+      <w:pStyle w:val="ListNumber"/>
       <w:lvlText w:val=""/>
       <w:lvlJc w:val="left"/>
       <w:pPr>
@@ -4495,11 +4081,11 @@
       <w:lang w:val="en-US"/>
     </w:rPr>
   </w:style>
-  <w:style w:type="paragraph" w:styleId="Titre1">
+  <w:style w:type="paragraph" w:styleId="Heading1">
     <w:name w:val="heading 1"/>
-    <w:basedOn w:val="Listenumros"/>
-    <w:next w:val="Corpsdetexte"/>
-    <w:link w:val="Titre1Car"/>
+    <w:basedOn w:val="ListNumber"/>
+    <w:next w:val="BodyText"/>
+    <w:link w:val="Heading1Char"/>
     <w:qFormat/>
     <w:rsid w:val="00CF69EB"/>
     <w:pPr>
@@ -4518,19 +4104,22 @@
       <w:lang w:val="fr-CA"/>
     </w:rPr>
   </w:style>
-  <w:style w:type="paragraph" w:styleId="Titre2">
+  <w:style w:type="paragraph" w:styleId="Heading2">
     <w:name w:val="heading 2"/>
-    <w:basedOn w:val="Listenumros2"/>
-    <w:next w:val="Corpsdetexte"/>
-    <w:link w:val="Titre2Car"/>
+    <w:basedOn w:val="ListNumber2"/>
+    <w:next w:val="BodyText"/>
+    <w:link w:val="Heading2Char"/>
     <w:qFormat/>
     <w:rsid w:val="00CF69EB"/>
     <w:pPr>
       <w:numPr>
         <w:ilvl w:val="1"/>
       </w:numPr>
+      <w:tabs>
+        <w:tab w:val="num" w:pos="432"/>
+      </w:tabs>
       <w:spacing w:after="220" w:line="220" w:lineRule="atLeast"/>
-      <w:ind w:right="720"/>
+      <w:ind w:left="432" w:right="720" w:hanging="432"/>
       <w:contextualSpacing w:val="0"/>
       <w:outlineLvl w:val="1"/>
     </w:pPr>
@@ -4540,11 +4129,11 @@
       <w:lang w:val="fr-FR"/>
     </w:rPr>
   </w:style>
-  <w:style w:type="paragraph" w:styleId="Titre3">
+  <w:style w:type="paragraph" w:styleId="Heading3">
     <w:name w:val="heading 3"/>
-    <w:basedOn w:val="Listenumros3"/>
-    <w:next w:val="Corpsdetexte"/>
-    <w:link w:val="Titre3Car"/>
+    <w:basedOn w:val="ListNumber3"/>
+    <w:next w:val="BodyText"/>
+    <w:link w:val="Heading3Char"/>
     <w:qFormat/>
     <w:rsid w:val="00CF69EB"/>
     <w:pPr>
@@ -4562,11 +4151,11 @@
       <w:lang w:val="fr-CA"/>
     </w:rPr>
   </w:style>
-  <w:style w:type="paragraph" w:styleId="Titre4">
+  <w:style w:type="paragraph" w:styleId="Heading4">
     <w:name w:val="heading 4"/>
-    <w:basedOn w:val="Listenumros4"/>
-    <w:next w:val="Corpsdetexte"/>
-    <w:link w:val="Titre4Car"/>
+    <w:basedOn w:val="ListNumber4"/>
+    <w:next w:val="BodyText"/>
+    <w:link w:val="Heading4Char"/>
     <w:qFormat/>
     <w:rsid w:val="00CF69EB"/>
     <w:pPr>
@@ -4585,11 +4174,11 @@
       <w:lang w:val="fr-CA"/>
     </w:rPr>
   </w:style>
-  <w:style w:type="paragraph" w:styleId="Titre5">
+  <w:style w:type="paragraph" w:styleId="Heading5">
     <w:name w:val="heading 5"/>
-    <w:basedOn w:val="Listenumros5"/>
-    <w:next w:val="Corpsdetexte"/>
-    <w:link w:val="Titre5Car"/>
+    <w:basedOn w:val="ListNumber5"/>
+    <w:next w:val="BodyText"/>
+    <w:link w:val="Heading5Char"/>
     <w:qFormat/>
     <w:rsid w:val="00CF69EB"/>
     <w:pPr>
@@ -4608,11 +4197,11 @@
       <w:lang w:val="fr-CA"/>
     </w:rPr>
   </w:style>
-  <w:style w:type="paragraph" w:styleId="Titre6">
+  <w:style w:type="paragraph" w:styleId="Heading6">
     <w:name w:val="heading 6"/>
     <w:basedOn w:val="Normal"/>
-    <w:next w:val="Corpsdetexte"/>
-    <w:link w:val="Titre6Car"/>
+    <w:next w:val="BodyText"/>
+    <w:link w:val="Heading6Char"/>
     <w:qFormat/>
     <w:rsid w:val="00CF69EB"/>
     <w:pPr>
@@ -4632,11 +4221,11 @@
       <w:sz w:val="20"/>
     </w:rPr>
   </w:style>
-  <w:style w:type="paragraph" w:styleId="Titre7">
+  <w:style w:type="paragraph" w:styleId="Heading7">
     <w:name w:val="heading 7"/>
     <w:basedOn w:val="Normal"/>
-    <w:next w:val="Corpsdetexte"/>
-    <w:link w:val="Titre7Car"/>
+    <w:next w:val="BodyText"/>
+    <w:link w:val="Heading7Char"/>
     <w:qFormat/>
     <w:rsid w:val="00CF69EB"/>
     <w:pPr>
@@ -4655,11 +4244,11 @@
       <w:sz w:val="20"/>
     </w:rPr>
   </w:style>
-  <w:style w:type="paragraph" w:styleId="Titre8">
+  <w:style w:type="paragraph" w:styleId="Heading8">
     <w:name w:val="heading 8"/>
     <w:basedOn w:val="Normal"/>
-    <w:next w:val="Corpsdetexte"/>
-    <w:link w:val="Titre8Car"/>
+    <w:next w:val="BodyText"/>
+    <w:link w:val="Heading8Char"/>
     <w:qFormat/>
     <w:rsid w:val="00CF69EB"/>
     <w:pPr>
@@ -4680,11 +4269,11 @@
       <w:sz w:val="18"/>
     </w:rPr>
   </w:style>
-  <w:style w:type="paragraph" w:styleId="Titre9">
+  <w:style w:type="paragraph" w:styleId="Heading9">
     <w:name w:val="heading 9"/>
     <w:basedOn w:val="Normal"/>
-    <w:next w:val="Corpsdetexte"/>
-    <w:link w:val="Titre9Car"/>
+    <w:next w:val="BodyText"/>
+    <w:link w:val="Heading9Char"/>
     <w:qFormat/>
     <w:rsid w:val="00CF69EB"/>
     <w:pPr>
@@ -4704,13 +4293,13 @@
       <w:sz w:val="18"/>
     </w:rPr>
   </w:style>
-  <w:style w:type="character" w:default="1" w:styleId="Policepardfaut">
+  <w:style w:type="character" w:default="1" w:styleId="DefaultParagraphFont">
     <w:name w:val="Default Paragraph Font"/>
     <w:uiPriority w:val="1"/>
     <w:semiHidden/>
     <w:unhideWhenUsed/>
   </w:style>
-  <w:style w:type="table" w:default="1" w:styleId="TableauNormal">
+  <w:style w:type="table" w:default="1" w:styleId="TableNormal">
     <w:name w:val="Normal Table"/>
     <w:uiPriority w:val="99"/>
     <w:semiHidden/>
@@ -4725,16 +4314,16 @@
       </w:tblCellMar>
     </w:tblPr>
   </w:style>
-  <w:style w:type="numbering" w:default="1" w:styleId="Aucuneliste">
+  <w:style w:type="numbering" w:default="1" w:styleId="NoList">
     <w:name w:val="No List"/>
     <w:uiPriority w:val="99"/>
     <w:semiHidden/>
     <w:unhideWhenUsed/>
   </w:style>
-  <w:style w:type="character" w:customStyle="1" w:styleId="Titre1Car">
-    <w:name w:val="Titre 1 Car"/>
-    <w:basedOn w:val="Policepardfaut"/>
-    <w:link w:val="Titre1"/>
+  <w:style w:type="character" w:customStyle="1" w:styleId="Heading1Char">
+    <w:name w:val="Heading 1 Char"/>
+    <w:basedOn w:val="DefaultParagraphFont"/>
+    <w:link w:val="Heading1"/>
     <w:rsid w:val="00CF69EB"/>
     <w:rPr>
       <w:rFonts w:ascii="Arial" w:eastAsia="Times New Roman" w:hAnsi="Arial" w:cs="Times New Roman"/>
@@ -4743,10 +4332,10 @@
       <w:szCs w:val="20"/>
     </w:rPr>
   </w:style>
-  <w:style w:type="character" w:customStyle="1" w:styleId="Titre2Car">
-    <w:name w:val="Titre 2 Car"/>
-    <w:basedOn w:val="Policepardfaut"/>
-    <w:link w:val="Titre2"/>
+  <w:style w:type="character" w:customStyle="1" w:styleId="Heading2Char">
+    <w:name w:val="Heading 2 Char"/>
+    <w:basedOn w:val="DefaultParagraphFont"/>
+    <w:link w:val="Heading2"/>
     <w:rsid w:val="00CF69EB"/>
     <w:rPr>
       <w:rFonts w:ascii="Arial" w:eastAsia="Times New Roman" w:hAnsi="Arial" w:cs="Times New Roman"/>
@@ -4756,10 +4345,10 @@
       <w:lang w:val="fr-FR"/>
     </w:rPr>
   </w:style>
-  <w:style w:type="character" w:customStyle="1" w:styleId="Titre3Car">
-    <w:name w:val="Titre 3 Car"/>
-    <w:basedOn w:val="Policepardfaut"/>
-    <w:link w:val="Titre3"/>
+  <w:style w:type="character" w:customStyle="1" w:styleId="Heading3Char">
+    <w:name w:val="Heading 3 Char"/>
+    <w:basedOn w:val="DefaultParagraphFont"/>
+    <w:link w:val="Heading3"/>
     <w:rsid w:val="00CF69EB"/>
     <w:rPr>
       <w:rFonts w:ascii="Arial" w:eastAsia="Times New Roman" w:hAnsi="Arial" w:cs="Times New Roman"/>
@@ -4767,10 +4356,10 @@
       <w:szCs w:val="20"/>
     </w:rPr>
   </w:style>
-  <w:style w:type="character" w:customStyle="1" w:styleId="Titre4Car">
-    <w:name w:val="Titre 4 Car"/>
-    <w:basedOn w:val="Policepardfaut"/>
-    <w:link w:val="Titre4"/>
+  <w:style w:type="character" w:customStyle="1" w:styleId="Heading4Char">
+    <w:name w:val="Heading 4 Char"/>
+    <w:basedOn w:val="DefaultParagraphFont"/>
+    <w:link w:val="Heading4"/>
     <w:rsid w:val="00CF69EB"/>
     <w:rPr>
       <w:rFonts w:ascii="Arial" w:eastAsia="Times New Roman" w:hAnsi="Arial" w:cs="Times New Roman"/>
@@ -4779,10 +4368,10 @@
       <w:szCs w:val="20"/>
     </w:rPr>
   </w:style>
-  <w:style w:type="character" w:customStyle="1" w:styleId="Titre5Car">
-    <w:name w:val="Titre 5 Car"/>
-    <w:basedOn w:val="Policepardfaut"/>
-    <w:link w:val="Titre5"/>
+  <w:style w:type="character" w:customStyle="1" w:styleId="Heading5Char">
+    <w:name w:val="Heading 5 Char"/>
+    <w:basedOn w:val="DefaultParagraphFont"/>
+    <w:link w:val="Heading5"/>
     <w:rsid w:val="00CF69EB"/>
     <w:rPr>
       <w:rFonts w:ascii="Arial" w:eastAsia="Times New Roman" w:hAnsi="Arial" w:cs="Times New Roman"/>
@@ -4791,10 +4380,10 @@
       <w:szCs w:val="20"/>
     </w:rPr>
   </w:style>
-  <w:style w:type="character" w:customStyle="1" w:styleId="Titre6Car">
-    <w:name w:val="Titre 6 Car"/>
-    <w:basedOn w:val="Policepardfaut"/>
-    <w:link w:val="Titre6"/>
+  <w:style w:type="character" w:customStyle="1" w:styleId="Heading6Char">
+    <w:name w:val="Heading 6 Char"/>
+    <w:basedOn w:val="DefaultParagraphFont"/>
+    <w:link w:val="Heading6"/>
     <w:rsid w:val="00CF69EB"/>
     <w:rPr>
       <w:rFonts w:ascii="Times New Roman" w:eastAsia="Times New Roman" w:hAnsi="Times New Roman" w:cs="Times New Roman"/>
@@ -4806,10 +4395,10 @@
       <w:lang w:val="en-US"/>
     </w:rPr>
   </w:style>
-  <w:style w:type="character" w:customStyle="1" w:styleId="Titre7Car">
-    <w:name w:val="Titre 7 Car"/>
-    <w:basedOn w:val="Policepardfaut"/>
-    <w:link w:val="Titre7"/>
+  <w:style w:type="character" w:customStyle="1" w:styleId="Heading7Char">
+    <w:name w:val="Heading 7 Char"/>
+    <w:basedOn w:val="DefaultParagraphFont"/>
+    <w:link w:val="Heading7"/>
     <w:rsid w:val="00CF69EB"/>
     <w:rPr>
       <w:rFonts w:ascii="Times New Roman" w:eastAsia="Times New Roman" w:hAnsi="Times New Roman" w:cs="Times New Roman"/>
@@ -4820,10 +4409,10 @@
       <w:lang w:val="en-US"/>
     </w:rPr>
   </w:style>
-  <w:style w:type="character" w:customStyle="1" w:styleId="Titre8Car">
-    <w:name w:val="Titre 8 Car"/>
-    <w:basedOn w:val="Policepardfaut"/>
-    <w:link w:val="Titre8"/>
+  <w:style w:type="character" w:customStyle="1" w:styleId="Heading8Char">
+    <w:name w:val="Heading 8 Char"/>
+    <w:basedOn w:val="DefaultParagraphFont"/>
+    <w:link w:val="Heading8"/>
     <w:rsid w:val="00CF69EB"/>
     <w:rPr>
       <w:rFonts w:ascii="Arial" w:eastAsia="Times New Roman" w:hAnsi="Arial" w:cs="Times New Roman"/>
@@ -4835,10 +4424,10 @@
       <w:lang w:val="en-US"/>
     </w:rPr>
   </w:style>
-  <w:style w:type="character" w:customStyle="1" w:styleId="Titre9Car">
-    <w:name w:val="Titre 9 Car"/>
-    <w:basedOn w:val="Policepardfaut"/>
-    <w:link w:val="Titre9"/>
+  <w:style w:type="character" w:customStyle="1" w:styleId="Heading9Char">
+    <w:name w:val="Heading 9 Char"/>
+    <w:basedOn w:val="DefaultParagraphFont"/>
+    <w:link w:val="Heading9"/>
     <w:rsid w:val="00CF69EB"/>
     <w:rPr>
       <w:rFonts w:ascii="Arial" w:eastAsia="Times New Roman" w:hAnsi="Arial" w:cs="Times New Roman"/>
@@ -4849,10 +4438,10 @@
       <w:lang w:val="en-US"/>
     </w:rPr>
   </w:style>
-  <w:style w:type="paragraph" w:styleId="Corpsdetexte">
+  <w:style w:type="paragraph" w:styleId="BodyText">
     <w:name w:val="Body Text"/>
     <w:basedOn w:val="Normal"/>
-    <w:link w:val="CorpsdetexteCar"/>
+    <w:link w:val="BodyTextChar"/>
     <w:rsid w:val="00CF69EB"/>
     <w:pPr>
       <w:spacing w:after="220" w:line="220" w:lineRule="atLeast"/>
@@ -4862,10 +4451,10 @@
       <w:lang w:val="fr-CA"/>
     </w:rPr>
   </w:style>
-  <w:style w:type="character" w:customStyle="1" w:styleId="CorpsdetexteCar">
-    <w:name w:val="Corps de texte Car"/>
-    <w:basedOn w:val="Policepardfaut"/>
-    <w:link w:val="Corpsdetexte"/>
+  <w:style w:type="character" w:customStyle="1" w:styleId="BodyTextChar">
+    <w:name w:val="Body Text Char"/>
+    <w:basedOn w:val="DefaultParagraphFont"/>
+    <w:link w:val="BodyText"/>
     <w:rsid w:val="00CF69EB"/>
     <w:rPr>
       <w:rFonts w:ascii="Times New Roman" w:eastAsia="Times New Roman" w:hAnsi="Times New Roman" w:cs="Times New Roman"/>
@@ -4873,10 +4462,10 @@
       <w:szCs w:val="20"/>
     </w:rPr>
   </w:style>
-  <w:style w:type="paragraph" w:styleId="Lgende">
+  <w:style w:type="paragraph" w:styleId="Caption">
     <w:name w:val="caption"/>
     <w:basedOn w:val="Normal"/>
-    <w:next w:val="Corpsdetexte"/>
+    <w:next w:val="BodyText"/>
     <w:qFormat/>
     <w:rsid w:val="00CF69EB"/>
     <w:pPr>
@@ -4889,10 +4478,10 @@
       <w:sz w:val="18"/>
     </w:rPr>
   </w:style>
-  <w:style w:type="paragraph" w:styleId="Pieddepage">
+  <w:style w:type="paragraph" w:styleId="Footer">
     <w:name w:val="footer"/>
     <w:basedOn w:val="Normal"/>
-    <w:link w:val="PieddepageCar"/>
+    <w:link w:val="FooterChar"/>
     <w:rsid w:val="00CF69EB"/>
     <w:pPr>
       <w:keepLines/>
@@ -4907,10 +4496,10 @@
       <w:spacing w:val="-4"/>
     </w:rPr>
   </w:style>
-  <w:style w:type="character" w:customStyle="1" w:styleId="PieddepageCar">
-    <w:name w:val="Pied de page Car"/>
-    <w:basedOn w:val="Policepardfaut"/>
-    <w:link w:val="Pieddepage"/>
+  <w:style w:type="character" w:customStyle="1" w:styleId="FooterChar">
+    <w:name w:val="Footer Char"/>
+    <w:basedOn w:val="DefaultParagraphFont"/>
+    <w:link w:val="Footer"/>
     <w:rsid w:val="00CF69EB"/>
     <w:rPr>
       <w:rFonts w:ascii="Arial" w:eastAsia="Times New Roman" w:hAnsi="Arial" w:cs="Times New Roman"/>
@@ -4920,10 +4509,10 @@
       <w:lang w:val="en-US"/>
     </w:rPr>
   </w:style>
-  <w:style w:type="paragraph" w:styleId="En-tte">
+  <w:style w:type="paragraph" w:styleId="Header">
     <w:name w:val="header"/>
     <w:basedOn w:val="Normal"/>
-    <w:link w:val="En-tteCar"/>
+    <w:link w:val="HeaderChar"/>
     <w:uiPriority w:val="99"/>
     <w:rsid w:val="00CF69EB"/>
     <w:pPr>
@@ -4939,10 +4528,10 @@
       <w:spacing w:val="-4"/>
     </w:rPr>
   </w:style>
-  <w:style w:type="character" w:customStyle="1" w:styleId="En-tteCar">
-    <w:name w:val="En-tête Car"/>
-    <w:basedOn w:val="Policepardfaut"/>
-    <w:link w:val="En-tte"/>
+  <w:style w:type="character" w:customStyle="1" w:styleId="HeaderChar">
+    <w:name w:val="Header Char"/>
+    <w:basedOn w:val="DefaultParagraphFont"/>
+    <w:link w:val="Header"/>
     <w:uiPriority w:val="99"/>
     <w:rsid w:val="00CF69EB"/>
     <w:rPr>
@@ -4953,7 +4542,7 @@
       <w:lang w:val="en-US"/>
     </w:rPr>
   </w:style>
-  <w:style w:type="character" w:styleId="Numrodepage">
+  <w:style w:type="character" w:styleId="PageNumber">
     <w:name w:val="page number"/>
     <w:rsid w:val="00CF69EB"/>
     <w:rPr>
@@ -4980,7 +4569,7 @@
       <w:sz w:val="72"/>
     </w:rPr>
   </w:style>
-  <w:style w:type="paragraph" w:styleId="TM1">
+  <w:style w:type="paragraph" w:styleId="TOC1">
     <w:name w:val="toc 1"/>
     <w:basedOn w:val="Normal"/>
     <w:uiPriority w:val="39"/>
@@ -4996,7 +4585,7 @@
       <w:szCs w:val="24"/>
     </w:rPr>
   </w:style>
-  <w:style w:type="paragraph" w:styleId="TM2">
+  <w:style w:type="paragraph" w:styleId="TOC2">
     <w:name w:val="toc 2"/>
     <w:basedOn w:val="Normal"/>
     <w:uiPriority w:val="39"/>
@@ -5010,7 +4599,7 @@
       <w:szCs w:val="24"/>
     </w:rPr>
   </w:style>
-  <w:style w:type="paragraph" w:styleId="TM3">
+  <w:style w:type="paragraph" w:styleId="TOC3">
     <w:name w:val="toc 3"/>
     <w:basedOn w:val="Normal"/>
     <w:uiPriority w:val="39"/>
@@ -5027,13 +4616,13 @@
   </w:style>
   <w:style w:type="paragraph" w:customStyle="1" w:styleId="TableText">
     <w:name w:val="Table Text"/>
-    <w:basedOn w:val="Corpsdetexte"/>
+    <w:basedOn w:val="BodyText"/>
     <w:rsid w:val="00CF69EB"/>
     <w:pPr>
       <w:ind w:left="90"/>
     </w:pPr>
   </w:style>
-  <w:style w:type="character" w:styleId="Lienhypertexte">
+  <w:style w:type="character" w:styleId="Hyperlink">
     <w:name w:val="Hyperlink"/>
     <w:uiPriority w:val="99"/>
     <w:rsid w:val="00CF69EB"/>
@@ -5042,9 +4631,9 @@
       <w:u w:val="single"/>
     </w:rPr>
   </w:style>
-  <w:style w:type="paragraph" w:styleId="En-ttedetabledesmatires">
+  <w:style w:type="paragraph" w:styleId="TOCHeading">
     <w:name w:val="TOC Heading"/>
-    <w:basedOn w:val="Titre1"/>
+    <w:basedOn w:val="Heading1"/>
     <w:next w:val="Normal"/>
     <w:uiPriority w:val="39"/>
     <w:unhideWhenUsed/>
@@ -5068,7 +4657,7 @@
       <w:lang w:val="en-US" w:eastAsia="ja-JP"/>
     </w:rPr>
   </w:style>
-  <w:style w:type="paragraph" w:styleId="Listenumros">
+  <w:style w:type="paragraph" w:styleId="ListNumber">
     <w:name w:val="List Number"/>
     <w:basedOn w:val="Normal"/>
     <w:uiPriority w:val="99"/>
@@ -5082,7 +4671,7 @@
       <w:contextualSpacing/>
     </w:pPr>
   </w:style>
-  <w:style w:type="paragraph" w:styleId="Listenumros2">
+  <w:style w:type="paragraph" w:styleId="ListNumber2">
     <w:name w:val="List Number 2"/>
     <w:basedOn w:val="Normal"/>
     <w:uiPriority w:val="99"/>
@@ -5090,13 +4679,14 @@
     <w:unhideWhenUsed/>
     <w:rsid w:val="00CF69EB"/>
     <w:pPr>
-      <w:numPr>
-        <w:numId w:val="2"/>
-      </w:numPr>
+      <w:tabs>
+        <w:tab w:val="num" w:pos="432"/>
+      </w:tabs>
+      <w:ind w:left="432" w:hanging="432"/>
       <w:contextualSpacing/>
     </w:pPr>
   </w:style>
-  <w:style w:type="paragraph" w:styleId="Listenumros3">
+  <w:style w:type="paragraph" w:styleId="ListNumber3">
     <w:name w:val="List Number 3"/>
     <w:basedOn w:val="Normal"/>
     <w:uiPriority w:val="99"/>
@@ -5104,13 +4694,14 @@
     <w:unhideWhenUsed/>
     <w:rsid w:val="00CF69EB"/>
     <w:pPr>
-      <w:numPr>
-        <w:numId w:val="3"/>
-      </w:numPr>
+      <w:tabs>
+        <w:tab w:val="num" w:pos="432"/>
+      </w:tabs>
+      <w:ind w:left="432" w:hanging="432"/>
       <w:contextualSpacing/>
     </w:pPr>
   </w:style>
-  <w:style w:type="paragraph" w:styleId="Listenumros4">
+  <w:style w:type="paragraph" w:styleId="ListNumber4">
     <w:name w:val="List Number 4"/>
     <w:basedOn w:val="Normal"/>
     <w:uiPriority w:val="99"/>
@@ -5118,13 +4709,14 @@
     <w:unhideWhenUsed/>
     <w:rsid w:val="00CF69EB"/>
     <w:pPr>
-      <w:numPr>
-        <w:numId w:val="4"/>
-      </w:numPr>
+      <w:tabs>
+        <w:tab w:val="num" w:pos="432"/>
+      </w:tabs>
+      <w:ind w:left="432" w:hanging="432"/>
       <w:contextualSpacing/>
     </w:pPr>
   </w:style>
-  <w:style w:type="paragraph" w:styleId="Listenumros5">
+  <w:style w:type="paragraph" w:styleId="ListNumber5">
     <w:name w:val="List Number 5"/>
     <w:basedOn w:val="Normal"/>
     <w:uiPriority w:val="99"/>
@@ -5138,10 +4730,10 @@
       <w:contextualSpacing/>
     </w:pPr>
   </w:style>
-  <w:style w:type="paragraph" w:styleId="Textedebulles">
+  <w:style w:type="paragraph" w:styleId="BalloonText">
     <w:name w:val="Balloon Text"/>
     <w:basedOn w:val="Normal"/>
-    <w:link w:val="TextedebullesCar"/>
+    <w:link w:val="BalloonTextChar"/>
     <w:uiPriority w:val="99"/>
     <w:semiHidden/>
     <w:unhideWhenUsed/>
@@ -5155,10 +4747,10 @@
       <w:szCs w:val="16"/>
     </w:rPr>
   </w:style>
-  <w:style w:type="character" w:customStyle="1" w:styleId="TextedebullesCar">
-    <w:name w:val="Texte de bulles Car"/>
-    <w:basedOn w:val="Policepardfaut"/>
-    <w:link w:val="Textedebulles"/>
+  <w:style w:type="character" w:customStyle="1" w:styleId="BalloonTextChar">
+    <w:name w:val="Balloon Text Char"/>
+    <w:basedOn w:val="DefaultParagraphFont"/>
+    <w:link w:val="BalloonText"/>
     <w:uiPriority w:val="99"/>
     <w:semiHidden/>
     <w:rsid w:val="00CF69EB"/>
@@ -5346,11 +4938,11 @@
       <w:lang w:val="en-US"/>
     </w:rPr>
   </w:style>
-  <w:style w:type="paragraph" w:styleId="Titre1">
+  <w:style w:type="paragraph" w:styleId="Heading1">
     <w:name w:val="heading 1"/>
-    <w:basedOn w:val="Listenumros"/>
-    <w:next w:val="Corpsdetexte"/>
-    <w:link w:val="Titre1Car"/>
+    <w:basedOn w:val="ListNumber"/>
+    <w:next w:val="BodyText"/>
+    <w:link w:val="Heading1Char"/>
     <w:qFormat/>
     <w:rsid w:val="00CF69EB"/>
     <w:pPr>
@@ -5369,19 +4961,22 @@
       <w:lang w:val="fr-CA"/>
     </w:rPr>
   </w:style>
-  <w:style w:type="paragraph" w:styleId="Titre2">
+  <w:style w:type="paragraph" w:styleId="Heading2">
     <w:name w:val="heading 2"/>
-    <w:basedOn w:val="Listenumros2"/>
-    <w:next w:val="Corpsdetexte"/>
-    <w:link w:val="Titre2Car"/>
+    <w:basedOn w:val="ListNumber2"/>
+    <w:next w:val="BodyText"/>
+    <w:link w:val="Heading2Char"/>
     <w:qFormat/>
     <w:rsid w:val="00CF69EB"/>
     <w:pPr>
       <w:numPr>
         <w:ilvl w:val="1"/>
       </w:numPr>
+      <w:tabs>
+        <w:tab w:val="num" w:pos="432"/>
+      </w:tabs>
       <w:spacing w:after="220" w:line="220" w:lineRule="atLeast"/>
-      <w:ind w:right="720"/>
+      <w:ind w:left="432" w:right="720" w:hanging="432"/>
       <w:contextualSpacing w:val="0"/>
       <w:outlineLvl w:val="1"/>
     </w:pPr>
@@ -5391,11 +4986,11 @@
       <w:lang w:val="fr-FR"/>
     </w:rPr>
   </w:style>
-  <w:style w:type="paragraph" w:styleId="Titre3">
+  <w:style w:type="paragraph" w:styleId="Heading3">
     <w:name w:val="heading 3"/>
-    <w:basedOn w:val="Listenumros3"/>
-    <w:next w:val="Corpsdetexte"/>
-    <w:link w:val="Titre3Car"/>
+    <w:basedOn w:val="ListNumber3"/>
+    <w:next w:val="BodyText"/>
+    <w:link w:val="Heading3Char"/>
     <w:qFormat/>
     <w:rsid w:val="00CF69EB"/>
     <w:pPr>
@@ -5413,11 +5008,11 @@
       <w:lang w:val="fr-CA"/>
     </w:rPr>
   </w:style>
-  <w:style w:type="paragraph" w:styleId="Titre4">
+  <w:style w:type="paragraph" w:styleId="Heading4">
     <w:name w:val="heading 4"/>
-    <w:basedOn w:val="Listenumros4"/>
-    <w:next w:val="Corpsdetexte"/>
-    <w:link w:val="Titre4Car"/>
+    <w:basedOn w:val="ListNumber4"/>
+    <w:next w:val="BodyText"/>
+    <w:link w:val="Heading4Char"/>
     <w:qFormat/>
     <w:rsid w:val="00CF69EB"/>
     <w:pPr>
@@ -5436,11 +5031,11 @@
       <w:lang w:val="fr-CA"/>
     </w:rPr>
   </w:style>
-  <w:style w:type="paragraph" w:styleId="Titre5">
+  <w:style w:type="paragraph" w:styleId="Heading5">
     <w:name w:val="heading 5"/>
-    <w:basedOn w:val="Listenumros5"/>
-    <w:next w:val="Corpsdetexte"/>
-    <w:link w:val="Titre5Car"/>
+    <w:basedOn w:val="ListNumber5"/>
+    <w:next w:val="BodyText"/>
+    <w:link w:val="Heading5Char"/>
     <w:qFormat/>
     <w:rsid w:val="00CF69EB"/>
     <w:pPr>
@@ -5459,11 +5054,11 @@
       <w:lang w:val="fr-CA"/>
     </w:rPr>
   </w:style>
-  <w:style w:type="paragraph" w:styleId="Titre6">
+  <w:style w:type="paragraph" w:styleId="Heading6">
     <w:name w:val="heading 6"/>
     <w:basedOn w:val="Normal"/>
-    <w:next w:val="Corpsdetexte"/>
-    <w:link w:val="Titre6Car"/>
+    <w:next w:val="BodyText"/>
+    <w:link w:val="Heading6Char"/>
     <w:qFormat/>
     <w:rsid w:val="00CF69EB"/>
     <w:pPr>
@@ -5483,11 +5078,11 @@
       <w:sz w:val="20"/>
     </w:rPr>
   </w:style>
-  <w:style w:type="paragraph" w:styleId="Titre7">
+  <w:style w:type="paragraph" w:styleId="Heading7">
     <w:name w:val="heading 7"/>
     <w:basedOn w:val="Normal"/>
-    <w:next w:val="Corpsdetexte"/>
-    <w:link w:val="Titre7Car"/>
+    <w:next w:val="BodyText"/>
+    <w:link w:val="Heading7Char"/>
     <w:qFormat/>
     <w:rsid w:val="00CF69EB"/>
     <w:pPr>
@@ -5506,11 +5101,11 @@
       <w:sz w:val="20"/>
     </w:rPr>
   </w:style>
-  <w:style w:type="paragraph" w:styleId="Titre8">
+  <w:style w:type="paragraph" w:styleId="Heading8">
     <w:name w:val="heading 8"/>
     <w:basedOn w:val="Normal"/>
-    <w:next w:val="Corpsdetexte"/>
-    <w:link w:val="Titre8Car"/>
+    <w:next w:val="BodyText"/>
+    <w:link w:val="Heading8Char"/>
     <w:qFormat/>
     <w:rsid w:val="00CF69EB"/>
     <w:pPr>
@@ -5531,11 +5126,11 @@
       <w:sz w:val="18"/>
     </w:rPr>
   </w:style>
-  <w:style w:type="paragraph" w:styleId="Titre9">
+  <w:style w:type="paragraph" w:styleId="Heading9">
     <w:name w:val="heading 9"/>
     <w:basedOn w:val="Normal"/>
-    <w:next w:val="Corpsdetexte"/>
-    <w:link w:val="Titre9Car"/>
+    <w:next w:val="BodyText"/>
+    <w:link w:val="Heading9Char"/>
     <w:qFormat/>
     <w:rsid w:val="00CF69EB"/>
     <w:pPr>
@@ -5555,13 +5150,13 @@
       <w:sz w:val="18"/>
     </w:rPr>
   </w:style>
-  <w:style w:type="character" w:default="1" w:styleId="Policepardfaut">
+  <w:style w:type="character" w:default="1" w:styleId="DefaultParagraphFont">
     <w:name w:val="Default Paragraph Font"/>
     <w:uiPriority w:val="1"/>
     <w:semiHidden/>
     <w:unhideWhenUsed/>
   </w:style>
-  <w:style w:type="table" w:default="1" w:styleId="TableauNormal">
+  <w:style w:type="table" w:default="1" w:styleId="TableNormal">
     <w:name w:val="Normal Table"/>
     <w:uiPriority w:val="99"/>
     <w:semiHidden/>
@@ -5576,16 +5171,16 @@
       </w:tblCellMar>
     </w:tblPr>
   </w:style>
-  <w:style w:type="numbering" w:default="1" w:styleId="Aucuneliste">
+  <w:style w:type="numbering" w:default="1" w:styleId="NoList">
     <w:name w:val="No List"/>
     <w:uiPriority w:val="99"/>
     <w:semiHidden/>
     <w:unhideWhenUsed/>
   </w:style>
-  <w:style w:type="character" w:customStyle="1" w:styleId="Titre1Car">
-    <w:name w:val="Titre 1 Car"/>
-    <w:basedOn w:val="Policepardfaut"/>
-    <w:link w:val="Titre1"/>
+  <w:style w:type="character" w:customStyle="1" w:styleId="Heading1Char">
+    <w:name w:val="Heading 1 Char"/>
+    <w:basedOn w:val="DefaultParagraphFont"/>
+    <w:link w:val="Heading1"/>
     <w:rsid w:val="00CF69EB"/>
     <w:rPr>
       <w:rFonts w:ascii="Arial" w:eastAsia="Times New Roman" w:hAnsi="Arial" w:cs="Times New Roman"/>
@@ -5594,10 +5189,10 @@
       <w:szCs w:val="20"/>
     </w:rPr>
   </w:style>
-  <w:style w:type="character" w:customStyle="1" w:styleId="Titre2Car">
-    <w:name w:val="Titre 2 Car"/>
-    <w:basedOn w:val="Policepardfaut"/>
-    <w:link w:val="Titre2"/>
+  <w:style w:type="character" w:customStyle="1" w:styleId="Heading2Char">
+    <w:name w:val="Heading 2 Char"/>
+    <w:basedOn w:val="DefaultParagraphFont"/>
+    <w:link w:val="Heading2"/>
     <w:rsid w:val="00CF69EB"/>
     <w:rPr>
       <w:rFonts w:ascii="Arial" w:eastAsia="Times New Roman" w:hAnsi="Arial" w:cs="Times New Roman"/>
@@ -5607,10 +5202,10 @@
       <w:lang w:val="fr-FR"/>
     </w:rPr>
   </w:style>
-  <w:style w:type="character" w:customStyle="1" w:styleId="Titre3Car">
-    <w:name w:val="Titre 3 Car"/>
-    <w:basedOn w:val="Policepardfaut"/>
-    <w:link w:val="Titre3"/>
+  <w:style w:type="character" w:customStyle="1" w:styleId="Heading3Char">
+    <w:name w:val="Heading 3 Char"/>
+    <w:basedOn w:val="DefaultParagraphFont"/>
+    <w:link w:val="Heading3"/>
     <w:rsid w:val="00CF69EB"/>
     <w:rPr>
       <w:rFonts w:ascii="Arial" w:eastAsia="Times New Roman" w:hAnsi="Arial" w:cs="Times New Roman"/>
@@ -5618,10 +5213,10 @@
       <w:szCs w:val="20"/>
     </w:rPr>
   </w:style>
-  <w:style w:type="character" w:customStyle="1" w:styleId="Titre4Car">
-    <w:name w:val="Titre 4 Car"/>
-    <w:basedOn w:val="Policepardfaut"/>
-    <w:link w:val="Titre4"/>
+  <w:style w:type="character" w:customStyle="1" w:styleId="Heading4Char">
+    <w:name w:val="Heading 4 Char"/>
+    <w:basedOn w:val="DefaultParagraphFont"/>
+    <w:link w:val="Heading4"/>
     <w:rsid w:val="00CF69EB"/>
     <w:rPr>
       <w:rFonts w:ascii="Arial" w:eastAsia="Times New Roman" w:hAnsi="Arial" w:cs="Times New Roman"/>
@@ -5630,10 +5225,10 @@
       <w:szCs w:val="20"/>
     </w:rPr>
   </w:style>
-  <w:style w:type="character" w:customStyle="1" w:styleId="Titre5Car">
-    <w:name w:val="Titre 5 Car"/>
-    <w:basedOn w:val="Policepardfaut"/>
-    <w:link w:val="Titre5"/>
+  <w:style w:type="character" w:customStyle="1" w:styleId="Heading5Char">
+    <w:name w:val="Heading 5 Char"/>
+    <w:basedOn w:val="DefaultParagraphFont"/>
+    <w:link w:val="Heading5"/>
     <w:rsid w:val="00CF69EB"/>
     <w:rPr>
       <w:rFonts w:ascii="Arial" w:eastAsia="Times New Roman" w:hAnsi="Arial" w:cs="Times New Roman"/>
@@ -5642,10 +5237,10 @@
       <w:szCs w:val="20"/>
     </w:rPr>
   </w:style>
-  <w:style w:type="character" w:customStyle="1" w:styleId="Titre6Car">
-    <w:name w:val="Titre 6 Car"/>
-    <w:basedOn w:val="Policepardfaut"/>
-    <w:link w:val="Titre6"/>
+  <w:style w:type="character" w:customStyle="1" w:styleId="Heading6Char">
+    <w:name w:val="Heading 6 Char"/>
+    <w:basedOn w:val="DefaultParagraphFont"/>
+    <w:link w:val="Heading6"/>
     <w:rsid w:val="00CF69EB"/>
     <w:rPr>
       <w:rFonts w:ascii="Times New Roman" w:eastAsia="Times New Roman" w:hAnsi="Times New Roman" w:cs="Times New Roman"/>
@@ -5657,10 +5252,10 @@
       <w:lang w:val="en-US"/>
     </w:rPr>
   </w:style>
-  <w:style w:type="character" w:customStyle="1" w:styleId="Titre7Car">
-    <w:name w:val="Titre 7 Car"/>
-    <w:basedOn w:val="Policepardfaut"/>
-    <w:link w:val="Titre7"/>
+  <w:style w:type="character" w:customStyle="1" w:styleId="Heading7Char">
+    <w:name w:val="Heading 7 Char"/>
+    <w:basedOn w:val="DefaultParagraphFont"/>
+    <w:link w:val="Heading7"/>
     <w:rsid w:val="00CF69EB"/>
     <w:rPr>
       <w:rFonts w:ascii="Times New Roman" w:eastAsia="Times New Roman" w:hAnsi="Times New Roman" w:cs="Times New Roman"/>
@@ -5671,10 +5266,10 @@
       <w:lang w:val="en-US"/>
     </w:rPr>
   </w:style>
-  <w:style w:type="character" w:customStyle="1" w:styleId="Titre8Car">
-    <w:name w:val="Titre 8 Car"/>
-    <w:basedOn w:val="Policepardfaut"/>
-    <w:link w:val="Titre8"/>
+  <w:style w:type="character" w:customStyle="1" w:styleId="Heading8Char">
+    <w:name w:val="Heading 8 Char"/>
+    <w:basedOn w:val="DefaultParagraphFont"/>
+    <w:link w:val="Heading8"/>
     <w:rsid w:val="00CF69EB"/>
     <w:rPr>
       <w:rFonts w:ascii="Arial" w:eastAsia="Times New Roman" w:hAnsi="Arial" w:cs="Times New Roman"/>
@@ -5686,10 +5281,10 @@
       <w:lang w:val="en-US"/>
     </w:rPr>
   </w:style>
-  <w:style w:type="character" w:customStyle="1" w:styleId="Titre9Car">
-    <w:name w:val="Titre 9 Car"/>
-    <w:basedOn w:val="Policepardfaut"/>
-    <w:link w:val="Titre9"/>
+  <w:style w:type="character" w:customStyle="1" w:styleId="Heading9Char">
+    <w:name w:val="Heading 9 Char"/>
+    <w:basedOn w:val="DefaultParagraphFont"/>
+    <w:link w:val="Heading9"/>
     <w:rsid w:val="00CF69EB"/>
     <w:rPr>
       <w:rFonts w:ascii="Arial" w:eastAsia="Times New Roman" w:hAnsi="Arial" w:cs="Times New Roman"/>
@@ -5700,10 +5295,10 @@
       <w:lang w:val="en-US"/>
     </w:rPr>
   </w:style>
-  <w:style w:type="paragraph" w:styleId="Corpsdetexte">
+  <w:style w:type="paragraph" w:styleId="BodyText">
     <w:name w:val="Body Text"/>
     <w:basedOn w:val="Normal"/>
-    <w:link w:val="CorpsdetexteCar"/>
+    <w:link w:val="BodyTextChar"/>
     <w:rsid w:val="00CF69EB"/>
     <w:pPr>
       <w:spacing w:after="220" w:line="220" w:lineRule="atLeast"/>
@@ -5713,10 +5308,10 @@
       <w:lang w:val="fr-CA"/>
     </w:rPr>
   </w:style>
-  <w:style w:type="character" w:customStyle="1" w:styleId="CorpsdetexteCar">
-    <w:name w:val="Corps de texte Car"/>
-    <w:basedOn w:val="Policepardfaut"/>
-    <w:link w:val="Corpsdetexte"/>
+  <w:style w:type="character" w:customStyle="1" w:styleId="BodyTextChar">
+    <w:name w:val="Body Text Char"/>
+    <w:basedOn w:val="DefaultParagraphFont"/>
+    <w:link w:val="BodyText"/>
     <w:rsid w:val="00CF69EB"/>
     <w:rPr>
       <w:rFonts w:ascii="Times New Roman" w:eastAsia="Times New Roman" w:hAnsi="Times New Roman" w:cs="Times New Roman"/>
@@ -5724,10 +5319,10 @@
       <w:szCs w:val="20"/>
     </w:rPr>
   </w:style>
-  <w:style w:type="paragraph" w:styleId="Lgende">
+  <w:style w:type="paragraph" w:styleId="Caption">
     <w:name w:val="caption"/>
     <w:basedOn w:val="Normal"/>
-    <w:next w:val="Corpsdetexte"/>
+    <w:next w:val="BodyText"/>
     <w:qFormat/>
     <w:rsid w:val="00CF69EB"/>
     <w:pPr>
@@ -5740,10 +5335,10 @@
       <w:sz w:val="18"/>
     </w:rPr>
   </w:style>
-  <w:style w:type="paragraph" w:styleId="Pieddepage">
+  <w:style w:type="paragraph" w:styleId="Footer">
     <w:name w:val="footer"/>
     <w:basedOn w:val="Normal"/>
-    <w:link w:val="PieddepageCar"/>
+    <w:link w:val="FooterChar"/>
     <w:rsid w:val="00CF69EB"/>
     <w:pPr>
       <w:keepLines/>
@@ -5758,10 +5353,10 @@
       <w:spacing w:val="-4"/>
     </w:rPr>
   </w:style>
-  <w:style w:type="character" w:customStyle="1" w:styleId="PieddepageCar">
-    <w:name w:val="Pied de page Car"/>
-    <w:basedOn w:val="Policepardfaut"/>
-    <w:link w:val="Pieddepage"/>
+  <w:style w:type="character" w:customStyle="1" w:styleId="FooterChar">
+    <w:name w:val="Footer Char"/>
+    <w:basedOn w:val="DefaultParagraphFont"/>
+    <w:link w:val="Footer"/>
     <w:rsid w:val="00CF69EB"/>
     <w:rPr>
       <w:rFonts w:ascii="Arial" w:eastAsia="Times New Roman" w:hAnsi="Arial" w:cs="Times New Roman"/>
@@ -5771,10 +5366,10 @@
       <w:lang w:val="en-US"/>
     </w:rPr>
   </w:style>
-  <w:style w:type="paragraph" w:styleId="En-tte">
+  <w:style w:type="paragraph" w:styleId="Header">
     <w:name w:val="header"/>
     <w:basedOn w:val="Normal"/>
-    <w:link w:val="En-tteCar"/>
+    <w:link w:val="HeaderChar"/>
     <w:uiPriority w:val="99"/>
     <w:rsid w:val="00CF69EB"/>
     <w:pPr>
@@ -5790,10 +5385,10 @@
       <w:spacing w:val="-4"/>
     </w:rPr>
   </w:style>
-  <w:style w:type="character" w:customStyle="1" w:styleId="En-tteCar">
-    <w:name w:val="En-tête Car"/>
-    <w:basedOn w:val="Policepardfaut"/>
-    <w:link w:val="En-tte"/>
+  <w:style w:type="character" w:customStyle="1" w:styleId="HeaderChar">
+    <w:name w:val="Header Char"/>
+    <w:basedOn w:val="DefaultParagraphFont"/>
+    <w:link w:val="Header"/>
     <w:uiPriority w:val="99"/>
     <w:rsid w:val="00CF69EB"/>
     <w:rPr>
@@ -5804,7 +5399,7 @@
       <w:lang w:val="en-US"/>
     </w:rPr>
   </w:style>
-  <w:style w:type="character" w:styleId="Numrodepage">
+  <w:style w:type="character" w:styleId="PageNumber">
     <w:name w:val="page number"/>
     <w:rsid w:val="00CF69EB"/>
     <w:rPr>
@@ -5831,7 +5426,7 @@
       <w:sz w:val="72"/>
     </w:rPr>
   </w:style>
-  <w:style w:type="paragraph" w:styleId="TM1">
+  <w:style w:type="paragraph" w:styleId="TOC1">
     <w:name w:val="toc 1"/>
     <w:basedOn w:val="Normal"/>
     <w:uiPriority w:val="39"/>
@@ -5847,7 +5442,7 @@
       <w:szCs w:val="24"/>
     </w:rPr>
   </w:style>
-  <w:style w:type="paragraph" w:styleId="TM2">
+  <w:style w:type="paragraph" w:styleId="TOC2">
     <w:name w:val="toc 2"/>
     <w:basedOn w:val="Normal"/>
     <w:uiPriority w:val="39"/>
@@ -5861,7 +5456,7 @@
       <w:szCs w:val="24"/>
     </w:rPr>
   </w:style>
-  <w:style w:type="paragraph" w:styleId="TM3">
+  <w:style w:type="paragraph" w:styleId="TOC3">
     <w:name w:val="toc 3"/>
     <w:basedOn w:val="Normal"/>
     <w:uiPriority w:val="39"/>
@@ -5878,13 +5473,13 @@
   </w:style>
   <w:style w:type="paragraph" w:customStyle="1" w:styleId="TableText">
     <w:name w:val="Table Text"/>
-    <w:basedOn w:val="Corpsdetexte"/>
+    <w:basedOn w:val="BodyText"/>
     <w:rsid w:val="00CF69EB"/>
     <w:pPr>
       <w:ind w:left="90"/>
     </w:pPr>
   </w:style>
-  <w:style w:type="character" w:styleId="Lienhypertexte">
+  <w:style w:type="character" w:styleId="Hyperlink">
     <w:name w:val="Hyperlink"/>
     <w:uiPriority w:val="99"/>
     <w:rsid w:val="00CF69EB"/>
@@ -5893,9 +5488,9 @@
       <w:u w:val="single"/>
     </w:rPr>
   </w:style>
-  <w:style w:type="paragraph" w:styleId="En-ttedetabledesmatires">
+  <w:style w:type="paragraph" w:styleId="TOCHeading">
     <w:name w:val="TOC Heading"/>
-    <w:basedOn w:val="Titre1"/>
+    <w:basedOn w:val="Heading1"/>
     <w:next w:val="Normal"/>
     <w:uiPriority w:val="39"/>
     <w:unhideWhenUsed/>
@@ -5919,7 +5514,7 @@
       <w:lang w:val="en-US" w:eastAsia="ja-JP"/>
     </w:rPr>
   </w:style>
-  <w:style w:type="paragraph" w:styleId="Listenumros">
+  <w:style w:type="paragraph" w:styleId="ListNumber">
     <w:name w:val="List Number"/>
     <w:basedOn w:val="Normal"/>
     <w:uiPriority w:val="99"/>
@@ -5933,7 +5528,7 @@
       <w:contextualSpacing/>
     </w:pPr>
   </w:style>
-  <w:style w:type="paragraph" w:styleId="Listenumros2">
+  <w:style w:type="paragraph" w:styleId="ListNumber2">
     <w:name w:val="List Number 2"/>
     <w:basedOn w:val="Normal"/>
     <w:uiPriority w:val="99"/>
@@ -5941,13 +5536,14 @@
     <w:unhideWhenUsed/>
     <w:rsid w:val="00CF69EB"/>
     <w:pPr>
-      <w:numPr>
-        <w:numId w:val="2"/>
-      </w:numPr>
+      <w:tabs>
+        <w:tab w:val="num" w:pos="432"/>
+      </w:tabs>
+      <w:ind w:left="432" w:hanging="432"/>
       <w:contextualSpacing/>
     </w:pPr>
   </w:style>
-  <w:style w:type="paragraph" w:styleId="Listenumros3">
+  <w:style w:type="paragraph" w:styleId="ListNumber3">
     <w:name w:val="List Number 3"/>
     <w:basedOn w:val="Normal"/>
     <w:uiPriority w:val="99"/>
@@ -5955,13 +5551,14 @@
     <w:unhideWhenUsed/>
     <w:rsid w:val="00CF69EB"/>
     <w:pPr>
-      <w:numPr>
-        <w:numId w:val="3"/>
-      </w:numPr>
+      <w:tabs>
+        <w:tab w:val="num" w:pos="432"/>
+      </w:tabs>
+      <w:ind w:left="432" w:hanging="432"/>
       <w:contextualSpacing/>
     </w:pPr>
   </w:style>
-  <w:style w:type="paragraph" w:styleId="Listenumros4">
+  <w:style w:type="paragraph" w:styleId="ListNumber4">
     <w:name w:val="List Number 4"/>
     <w:basedOn w:val="Normal"/>
     <w:uiPriority w:val="99"/>
@@ -5969,13 +5566,14 @@
     <w:unhideWhenUsed/>
     <w:rsid w:val="00CF69EB"/>
     <w:pPr>
-      <w:numPr>
-        <w:numId w:val="4"/>
-      </w:numPr>
+      <w:tabs>
+        <w:tab w:val="num" w:pos="432"/>
+      </w:tabs>
+      <w:ind w:left="432" w:hanging="432"/>
       <w:contextualSpacing/>
     </w:pPr>
   </w:style>
-  <w:style w:type="paragraph" w:styleId="Listenumros5">
+  <w:style w:type="paragraph" w:styleId="ListNumber5">
     <w:name w:val="List Number 5"/>
     <w:basedOn w:val="Normal"/>
     <w:uiPriority w:val="99"/>
@@ -5989,10 +5587,10 @@
       <w:contextualSpacing/>
     </w:pPr>
   </w:style>
-  <w:style w:type="paragraph" w:styleId="Textedebulles">
+  <w:style w:type="paragraph" w:styleId="BalloonText">
     <w:name w:val="Balloon Text"/>
     <w:basedOn w:val="Normal"/>
-    <w:link w:val="TextedebullesCar"/>
+    <w:link w:val="BalloonTextChar"/>
     <w:uiPriority w:val="99"/>
     <w:semiHidden/>
     <w:unhideWhenUsed/>
@@ -6006,10 +5604,10 @@
       <w:szCs w:val="16"/>
     </w:rPr>
   </w:style>
-  <w:style w:type="character" w:customStyle="1" w:styleId="TextedebullesCar">
-    <w:name w:val="Texte de bulles Car"/>
-    <w:basedOn w:val="Policepardfaut"/>
-    <w:link w:val="Textedebulles"/>
+  <w:style w:type="character" w:customStyle="1" w:styleId="BalloonTextChar">
+    <w:name w:val="Balloon Text Char"/>
+    <w:basedOn w:val="DefaultParagraphFont"/>
+    <w:link w:val="BalloonText"/>
     <w:uiPriority w:val="99"/>
     <w:semiHidden/>
     <w:rsid w:val="00CF69EB"/>

</xml_diff>

<commit_message>
Integration de l'UML du Transfer Object (Modelable, Beanable + classes abstraites) au rapport.
</commit_message>
<xml_diff>
--- a/doc/GTI525_Lab2_Rapport.docx
+++ b/doc/GTI525_Lab2_Rapport.docx
@@ -298,8 +298,13 @@
               <w:ind w:left="0"/>
             </w:pPr>
             <w:r>
-              <w:t>Patrick Lavallée</w:t>
-            </w:r>
+              <w:t xml:space="preserve">Patrick </w:t>
+            </w:r>
+            <w:proofErr w:type="spellStart"/>
+            <w:r>
+              <w:t>Lavallée</w:t>
+            </w:r>
+            <w:proofErr w:type="spellEnd"/>
           </w:p>
           <w:p>
             <w:pPr>
@@ -539,12 +544,28 @@
                 <w:lang w:val="en-CA"/>
               </w:rPr>
             </w:pPr>
+            <w:proofErr w:type="spellStart"/>
             <w:r>
               <w:rPr>
                 <w:lang w:val="en-CA"/>
               </w:rPr>
-              <w:t>Éric Boivin</w:t>
-            </w:r>
+              <w:t>Éric</w:t>
+            </w:r>
+            <w:proofErr w:type="spellEnd"/>
+            <w:r>
+              <w:rPr>
+                <w:lang w:val="en-CA"/>
+              </w:rPr>
+              <w:t xml:space="preserve"> </w:t>
+            </w:r>
+            <w:proofErr w:type="spellStart"/>
+            <w:r>
+              <w:rPr>
+                <w:lang w:val="en-CA"/>
+              </w:rPr>
+              <w:t>Boivin</w:t>
+            </w:r>
+            <w:proofErr w:type="spellEnd"/>
           </w:p>
         </w:tc>
       </w:tr>
@@ -581,8 +602,13 @@
               <w:jc w:val="both"/>
             </w:pPr>
             <w:r>
-              <w:t>Mohamed Outellou</w:t>
-            </w:r>
+              <w:t xml:space="preserve">Mohamed </w:t>
+            </w:r>
+            <w:proofErr w:type="spellStart"/>
+            <w:r>
+              <w:t>Outellou</w:t>
+            </w:r>
+            <w:proofErr w:type="spellEnd"/>
           </w:p>
         </w:tc>
       </w:tr>
@@ -686,8 +712,13 @@
             <w:pStyle w:val="TOCHeading"/>
           </w:pPr>
           <w:r>
-            <w:t>Table des matières</w:t>
+            <w:t xml:space="preserve">Table des </w:t>
           </w:r>
+          <w:proofErr w:type="spellStart"/>
+          <w:r>
+            <w:t>matières</w:t>
+          </w:r>
+          <w:proofErr w:type="spellEnd"/>
         </w:p>
         <w:p>
           <w:pPr>
@@ -2204,12 +2235,14 @@
           <w:lang w:val="fr-CA"/>
         </w:rPr>
       </w:pPr>
+      <w:proofErr w:type="gramStart"/>
       <w:r>
         <w:rPr>
           <w:lang w:val="fr-CA"/>
         </w:rPr>
         <w:t>c</w:t>
       </w:r>
+      <w:proofErr w:type="gramEnd"/>
     </w:p>
     <w:p>
       <w:pPr>
@@ -2263,6 +2296,7 @@
     <w:p>
       <w:pPr>
         <w:pStyle w:val="BodyText"/>
+        <w:spacing w:after="0"/>
         <w:ind w:firstLine="432"/>
         <w:jc w:val="both"/>
       </w:pPr>
@@ -2320,12 +2354,14 @@
       <w:r>
         <w:t xml:space="preserve">et en retour, l’entité implémente l’interface </w:t>
       </w:r>
+      <w:proofErr w:type="spellStart"/>
       <w:r>
         <w:rPr>
           <w:i/>
         </w:rPr>
         <w:t>Beanable</w:t>
       </w:r>
+      <w:proofErr w:type="spellEnd"/>
       <w:r>
         <w:t xml:space="preserve">. De cette façon, l’information peut être </w:t>
       </w:r>
@@ -2345,49 +2381,250 @@
     <w:p>
       <w:pPr>
         <w:pStyle w:val="BodyText"/>
+        <w:spacing w:after="0"/>
+        <w:ind w:firstLine="432"/>
         <w:jc w:val="both"/>
       </w:pPr>
-      <w:r>
-        <w:tab/>
-      </w:r>
-      <w:r>
-        <w:tab/>
-      </w:r>
-      <w:r>
-        <w:tab/>
-      </w:r>
-      <w:r>
-        <w:tab/>
-      </w:r>
-      <w:r>
-        <w:t>&lt;HERE BE UML DIAGRAM&gt;</w:t>
-      </w:r>
     </w:p>
     <w:p>
       <w:pPr>
         <w:pStyle w:val="BodyText"/>
+        <w:spacing w:after="0"/>
+        <w:ind w:firstLine="432"/>
         <w:jc w:val="both"/>
       </w:pPr>
       <w:r>
         <w:tab/>
-        <w:t xml:space="preserve">De plus, en utilisant les outils offerts par la plateforme de test JUnit4, les fonctionnalités critiques de cette itération ont été identifiées, testées et inclus dans une suite de test automatisée. Une suite de test maîtresse, nommé </w:t>
-      </w:r>
-      <w:r>
-        <w:rPr>
-          <w:i/>
-        </w:rPr>
-        <w:t>AllTests</w:t>
-      </w:r>
-      <w:r>
-        <w:t xml:space="preserve"> constitue le point d’entrée. </w:t>
-      </w:r>
-      <w:r>
-        <w:t>Les suites de tests enfants sont invoquer qui à leurs tours appelent leurs méthode de tests.</w:t>
+      </w:r>
+      <w:r>
+        <w:tab/>
+      </w:r>
+      <w:r>
+        <w:tab/>
+      </w:r>
+      <w:r>
+        <w:tab/>
+      </w:r>
+      <w:r>
+        <w:rPr>
+          <w:noProof/>
+          <w:lang w:eastAsia="fr-CA"/>
+        </w:rPr>
+        <w:drawing>
+          <wp:inline distT="0" distB="0" distL="0" distR="0" wp14:anchorId="6E67E648" wp14:editId="22FA475A">
+            <wp:extent cx="4972050" cy="1381125"/>
+            <wp:effectExtent l="0" t="0" r="0" b="9525"/>
+            <wp:docPr id="3" name="Picture 3"/>
+            <wp:cNvGraphicFramePr>
+              <a:graphicFrameLocks xmlns:a="http://schemas.openxmlformats.org/drawingml/2006/main" noChangeAspect="1"/>
+            </wp:cNvGraphicFramePr>
+            <a:graphic xmlns:a="http://schemas.openxmlformats.org/drawingml/2006/main">
+              <a:graphicData uri="http://schemas.openxmlformats.org/drawingml/2006/picture">
+                <pic:pic xmlns:pic="http://schemas.openxmlformats.org/drawingml/2006/picture">
+                  <pic:nvPicPr>
+                    <pic:cNvPr id="0" name="Picture 1"/>
+                    <pic:cNvPicPr>
+                      <a:picLocks noChangeAspect="1" noChangeArrowheads="1"/>
+                    </pic:cNvPicPr>
+                  </pic:nvPicPr>
+                  <pic:blipFill>
+                    <a:blip r:embed="rId14">
+                      <a:extLst>
+                        <a:ext uri="{28A0092B-C50C-407E-A947-70E740481C1C}">
+                          <a14:useLocalDpi xmlns:a14="http://schemas.microsoft.com/office/drawing/2010/main" val="0"/>
+                        </a:ext>
+                      </a:extLst>
+                    </a:blip>
+                    <a:srcRect/>
+                    <a:stretch>
+                      <a:fillRect/>
+                    </a:stretch>
+                  </pic:blipFill>
+                  <pic:spPr bwMode="auto">
+                    <a:xfrm>
+                      <a:off x="0" y="0"/>
+                      <a:ext cx="4972050" cy="1381125"/>
+                    </a:xfrm>
+                    <a:prstGeom prst="rect">
+                      <a:avLst/>
+                    </a:prstGeom>
+                    <a:noFill/>
+                    <a:ln>
+                      <a:noFill/>
+                    </a:ln>
+                  </pic:spPr>
+                </pic:pic>
+              </a:graphicData>
+            </a:graphic>
+          </wp:inline>
+        </w:drawing>
       </w:r>
     </w:p>
     <w:p>
       <w:pPr>
         <w:pStyle w:val="BodyText"/>
+        <w:ind w:firstLine="432"/>
+        <w:jc w:val="both"/>
+      </w:pPr>
+    </w:p>
+    <w:p>
+      <w:pPr>
+        <w:pStyle w:val="BodyText"/>
+        <w:keepNext/>
+        <w:ind w:left="-284" w:firstLine="432"/>
+        <w:jc w:val="both"/>
+      </w:pPr>
+      <w:r>
+        <w:rPr>
+          <w:noProof/>
+          <w:lang w:eastAsia="fr-CA"/>
+        </w:rPr>
+        <w:drawing>
+          <wp:inline distT="0" distB="0" distL="0" distR="0" wp14:anchorId="72886283" wp14:editId="7538307A">
+            <wp:extent cx="5896947" cy="1504950"/>
+            <wp:effectExtent l="0" t="0" r="8890" b="0"/>
+            <wp:docPr id="7" name="Picture 7"/>
+            <wp:cNvGraphicFramePr>
+              <a:graphicFrameLocks xmlns:a="http://schemas.openxmlformats.org/drawingml/2006/main" noChangeAspect="1"/>
+            </wp:cNvGraphicFramePr>
+            <a:graphic xmlns:a="http://schemas.openxmlformats.org/drawingml/2006/main">
+              <a:graphicData uri="http://schemas.openxmlformats.org/drawingml/2006/picture">
+                <pic:pic xmlns:pic="http://schemas.openxmlformats.org/drawingml/2006/picture">
+                  <pic:nvPicPr>
+                    <pic:cNvPr id="0" name="Picture 4"/>
+                    <pic:cNvPicPr>
+                      <a:picLocks noChangeAspect="1" noChangeArrowheads="1"/>
+                    </pic:cNvPicPr>
+                  </pic:nvPicPr>
+                  <pic:blipFill>
+                    <a:blip r:embed="rId15">
+                      <a:extLst>
+                        <a:ext uri="{28A0092B-C50C-407E-A947-70E740481C1C}">
+                          <a14:useLocalDpi xmlns:a14="http://schemas.microsoft.com/office/drawing/2010/main" val="0"/>
+                        </a:ext>
+                      </a:extLst>
+                    </a:blip>
+                    <a:srcRect/>
+                    <a:stretch>
+                      <a:fillRect/>
+                    </a:stretch>
+                  </pic:blipFill>
+                  <pic:spPr bwMode="auto">
+                    <a:xfrm>
+                      <a:off x="0" y="0"/>
+                      <a:ext cx="5896947" cy="1504950"/>
+                    </a:xfrm>
+                    <a:prstGeom prst="rect">
+                      <a:avLst/>
+                    </a:prstGeom>
+                    <a:noFill/>
+                    <a:ln>
+                      <a:noFill/>
+                    </a:ln>
+                  </pic:spPr>
+                </pic:pic>
+              </a:graphicData>
+            </a:graphic>
+          </wp:inline>
+        </w:drawing>
+      </w:r>
+    </w:p>
+    <w:p>
+      <w:pPr>
+        <w:pStyle w:val="Caption"/>
+        <w:jc w:val="center"/>
+      </w:pPr>
+      <w:r>
+        <w:t xml:space="preserve">Figure </w:t>
+      </w:r>
+      <w:r>
+        <w:fldChar w:fldCharType="begin"/>
+      </w:r>
+      <w:r>
+        <w:instrText xml:space="preserve"> SEQ Figure \* ARABIC </w:instrText>
+      </w:r>
+      <w:r>
+        <w:fldChar w:fldCharType="separate"/>
+      </w:r>
+      <w:r>
+        <w:rPr>
+          <w:noProof/>
+        </w:rPr>
+        <w:t>1</w:t>
+      </w:r>
+      <w:r>
+        <w:fldChar w:fldCharType="end"/>
+      </w:r>
+      <w:r>
+        <w:t xml:space="preserve"> - Patron Transfer Object</w:t>
+      </w:r>
+    </w:p>
+    <w:p>
+      <w:pPr>
+        <w:pStyle w:val="BodyText"/>
+        <w:jc w:val="both"/>
+      </w:pPr>
+      <w:r>
+        <w:tab/>
+      </w:r>
+    </w:p>
+    <w:p>
+      <w:pPr>
+        <w:rPr>
+          <w:lang w:val="fr-CA"/>
+        </w:rPr>
+      </w:pPr>
+      <w:r>
+        <w:br w:type="page"/>
+      </w:r>
+    </w:p>
+    <w:p>
+      <w:pPr>
+        <w:pStyle w:val="BodyText"/>
+        <w:ind w:firstLine="708"/>
+        <w:jc w:val="both"/>
+      </w:pPr>
+      <w:r>
+        <w:lastRenderedPageBreak/>
+        <w:t>E</w:t>
+      </w:r>
+      <w:r>
+        <w:t xml:space="preserve">n utilisant les outils offerts par la plateforme de test JUnit4, les fonctionnalités critiques de cette itération ont été identifiées, testées et inclus dans une suite de test automatisée. Une suite de test maîtresse, nommé </w:t>
+      </w:r>
+      <w:proofErr w:type="spellStart"/>
+      <w:r>
+        <w:rPr>
+          <w:i/>
+        </w:rPr>
+        <w:t>AllTests</w:t>
+      </w:r>
+      <w:proofErr w:type="spellEnd"/>
+      <w:r>
+        <w:t xml:space="preserve"> constitue le point d’entrée. </w:t>
+      </w:r>
+      <w:r>
+        <w:t>Les suites de tests enfants sont invoquer</w:t>
+      </w:r>
+      <w:r>
+        <w:t xml:space="preserve"> par cette dernière</w:t>
+      </w:r>
+      <w:r>
+        <w:t xml:space="preserve"> qui à leurs tours </w:t>
+      </w:r>
+      <w:proofErr w:type="spellStart"/>
+      <w:r>
+        <w:t>appelent</w:t>
+      </w:r>
+      <w:proofErr w:type="spellEnd"/>
+      <w:r>
+        <w:t xml:space="preserve"> leurs méthode de tests.</w:t>
+      </w:r>
+      <w:bookmarkStart w:id="3" w:name="_GoBack"/>
+      <w:bookmarkEnd w:id="3"/>
+    </w:p>
+    <w:p>
+      <w:pPr>
+        <w:pStyle w:val="BodyText"/>
         <w:jc w:val="both"/>
       </w:pPr>
       <w:r>
@@ -2400,8 +2637,6 @@
         </w:rPr>
         <w:t>« Transfer Object »</w:t>
       </w:r>
-      <w:bookmarkStart w:id="3" w:name="_GoBack"/>
-      <w:bookmarkEnd w:id="3"/>
       <w:r>
         <w:t>.</w:t>
       </w:r>
@@ -2423,7 +2658,7 @@
           <w:lang w:val="fr-CA" w:eastAsia="fr-CA"/>
         </w:rPr>
         <w:drawing>
-          <wp:inline distT="0" distB="0" distL="0" distR="0" wp14:anchorId="65A6D046" wp14:editId="4B910BFC">
+          <wp:inline distT="0" distB="0" distL="0" distR="0" wp14:anchorId="2043A5C0" wp14:editId="5E3A6847">
             <wp:extent cx="5797249" cy="3619500"/>
             <wp:effectExtent l="0" t="0" r="0" b="0"/>
             <wp:docPr id="2" name="Picture 2"/>
@@ -2440,7 +2675,7 @@
                     </pic:cNvPicPr>
                   </pic:nvPicPr>
                   <pic:blipFill>
-                    <a:blip r:embed="rId14">
+                    <a:blip r:embed="rId16">
                       <a:extLst>
                         <a:ext uri="{28A0092B-C50C-407E-A947-70E740481C1C}">
                           <a14:useLocalDpi xmlns:a14="http://schemas.microsoft.com/office/drawing/2010/main" val="0"/>
@@ -2487,6 +2722,9 @@
         <w:t xml:space="preserve">Figure </w:t>
       </w:r>
       <w:r>
+        <w:rPr>
+          <w:lang w:val="fr-CA"/>
+        </w:rPr>
         <w:fldChar w:fldCharType="begin"/>
       </w:r>
       <w:r>
@@ -2496,6 +2734,9 @@
         <w:instrText xml:space="preserve"> SEQ Figure \* ARABIC </w:instrText>
       </w:r>
       <w:r>
+        <w:rPr>
+          <w:lang w:val="fr-CA"/>
+        </w:rPr>
         <w:fldChar w:fldCharType="separate"/>
       </w:r>
       <w:r>
@@ -2503,9 +2744,12 @@
           <w:noProof/>
           <w:lang w:val="fr-CA"/>
         </w:rPr>
-        <w:t>1</w:t>
-      </w:r>
-      <w:r>
+        <w:t>2</w:t>
+      </w:r>
+      <w:r>
+        <w:rPr>
+          <w:lang w:val="fr-CA"/>
+        </w:rPr>
         <w:fldChar w:fldCharType="end"/>
       </w:r>
       <w:r>
@@ -2581,7 +2825,21 @@
         <w:rPr>
           <w:lang w:eastAsia="fr-CA"/>
         </w:rPr>
-        <w:t>Quels patrons de conception Web ont été utilisés dans votre application? Si vous avez utilisé des frameworks, quels patrons sont implémentés par celui-ci?</w:t>
+        <w:t xml:space="preserve">Quels patrons de conception Web ont été utilisés dans votre application? Si vous avez utilisé des </w:t>
+      </w:r>
+      <w:proofErr w:type="spellStart"/>
+      <w:r>
+        <w:rPr>
+          <w:lang w:eastAsia="fr-CA"/>
+        </w:rPr>
+        <w:t>frameworks</w:t>
+      </w:r>
+      <w:proofErr w:type="spellEnd"/>
+      <w:r>
+        <w:rPr>
+          <w:lang w:eastAsia="fr-CA"/>
+        </w:rPr>
+        <w:t>, quels patrons sont implémentés par celui-ci?</w:t>
       </w:r>
       <w:bookmarkEnd w:id="7"/>
     </w:p>
@@ -2613,7 +2871,21 @@
         <w:rPr>
           <w:lang w:eastAsia="fr-CA"/>
         </w:rPr>
-        <w:t>Avez-vous utilisé une technologie où un framework additionnel? Si oui, expliquez quel est le rôle de cette technologie dans votre application.</w:t>
+        <w:t xml:space="preserve">Avez-vous utilisé une technologie où un </w:t>
+      </w:r>
+      <w:proofErr w:type="spellStart"/>
+      <w:r>
+        <w:rPr>
+          <w:lang w:eastAsia="fr-CA"/>
+        </w:rPr>
+        <w:t>framework</w:t>
+      </w:r>
+      <w:proofErr w:type="spellEnd"/>
+      <w:r>
+        <w:rPr>
+          <w:lang w:eastAsia="fr-CA"/>
+        </w:rPr>
+        <w:t xml:space="preserve"> additionnel? Si oui, expliquez quel est le rôle de cette technologie dans votre application.</w:t>
       </w:r>
       <w:bookmarkEnd w:id="9"/>
     </w:p>
@@ -2763,7 +3035,14 @@
     </w:pPr>
     <w:r>
       <w:tab/>
-      <w:t xml:space="preserve">page </w:t>
+    </w:r>
+    <w:proofErr w:type="gramStart"/>
+    <w:r>
+      <w:t>page</w:t>
+    </w:r>
+    <w:proofErr w:type="gramEnd"/>
+    <w:r>
+      <w:t xml:space="preserve"> </w:t>
     </w:r>
     <w:r>
       <w:rPr>
@@ -2832,7 +3111,7 @@
         <w:rStyle w:val="PageNumber"/>
         <w:noProof/>
       </w:rPr>
-      <w:t>4</w:t>
+      <w:t>5</w:t>
     </w:r>
     <w:r>
       <w:rPr>
@@ -2983,7 +3262,23 @@
               <w:sz w:val="22"/>
               <w:lang w:val="fr-CA"/>
             </w:rPr>
-            <w:t xml:space="preserve">, Lab </w:t>
+            <w:t xml:space="preserve">, </w:t>
+          </w:r>
+          <w:proofErr w:type="spellStart"/>
+          <w:r>
+            <w:rPr>
+              <w:sz w:val="22"/>
+              <w:lang w:val="fr-CA"/>
+            </w:rPr>
+            <w:t>Lab</w:t>
+          </w:r>
+          <w:proofErr w:type="spellEnd"/>
+          <w:r>
+            <w:rPr>
+              <w:sz w:val="22"/>
+              <w:lang w:val="fr-CA"/>
+            </w:rPr>
+            <w:t xml:space="preserve"> </w:t>
           </w:r>
           <w:r>
             <w:rPr>

</xml_diff>

<commit_message>
Rapport pret pour correction. Toute les sections sont complétées!
</commit_message>
<xml_diff>
--- a/doc/GTI525_Lab2_Rapport.docx
+++ b/doc/GTI525_Lab2_Rapport.docx
@@ -298,8 +298,13 @@
               <w:ind w:left="0"/>
             </w:pPr>
             <w:r>
-              <w:t>Patrick Lavallée</w:t>
-            </w:r>
+              <w:t xml:space="preserve">Patrick </w:t>
+            </w:r>
+            <w:proofErr w:type="spellStart"/>
+            <w:r>
+              <w:t>Lavallée</w:t>
+            </w:r>
+            <w:proofErr w:type="spellEnd"/>
           </w:p>
           <w:p>
             <w:pPr>
@@ -539,12 +544,28 @@
                 <w:lang w:val="en-CA"/>
               </w:rPr>
             </w:pPr>
+            <w:proofErr w:type="spellStart"/>
             <w:r>
               <w:rPr>
                 <w:lang w:val="en-CA"/>
               </w:rPr>
-              <w:t>Éric Boivin</w:t>
-            </w:r>
+              <w:t>Éric</w:t>
+            </w:r>
+            <w:proofErr w:type="spellEnd"/>
+            <w:r>
+              <w:rPr>
+                <w:lang w:val="en-CA"/>
+              </w:rPr>
+              <w:t xml:space="preserve"> </w:t>
+            </w:r>
+            <w:proofErr w:type="spellStart"/>
+            <w:r>
+              <w:rPr>
+                <w:lang w:val="en-CA"/>
+              </w:rPr>
+              <w:t>Boivin</w:t>
+            </w:r>
+            <w:proofErr w:type="spellEnd"/>
           </w:p>
         </w:tc>
       </w:tr>
@@ -581,8 +602,13 @@
               <w:jc w:val="both"/>
             </w:pPr>
             <w:r>
-              <w:t>Mohamed Outellou</w:t>
-            </w:r>
+              <w:t xml:space="preserve">Mohamed </w:t>
+            </w:r>
+            <w:proofErr w:type="spellStart"/>
+            <w:r>
+              <w:t>Outellou</w:t>
+            </w:r>
+            <w:proofErr w:type="spellEnd"/>
           </w:p>
         </w:tc>
       </w:tr>
@@ -686,8 +712,13 @@
             <w:pStyle w:val="TOCHeading"/>
           </w:pPr>
           <w:r>
-            <w:t>Table des matières</w:t>
+            <w:t xml:space="preserve">Table des </w:t>
           </w:r>
+          <w:proofErr w:type="spellStart"/>
+          <w:r>
+            <w:t>matières</w:t>
+          </w:r>
+          <w:proofErr w:type="spellEnd"/>
         </w:p>
         <w:p>
           <w:pPr>
@@ -716,7 +747,7 @@
           <w:r>
             <w:fldChar w:fldCharType="separate"/>
           </w:r>
-          <w:hyperlink w:anchor="_Toc349430644" w:history="1">
+          <w:hyperlink w:anchor="_Toc350607843" w:history="1">
             <w:r>
               <w:rPr>
                 <w:rStyle w:val="Hyperlink"/>
@@ -763,7 +794,7 @@
                 <w:noProof/>
                 <w:webHidden/>
               </w:rPr>
-              <w:instrText xml:space="preserve"> PAGEREF _Toc349430644 \h </w:instrText>
+              <w:instrText xml:space="preserve"> PAGEREF _Toc350607843 \h </w:instrText>
             </w:r>
             <w:r>
               <w:rPr>
@@ -783,7 +814,7 @@
                 <w:noProof/>
                 <w:webHidden/>
               </w:rPr>
-              <w:t>2</w:t>
+              <w:t>3</w:t>
             </w:r>
             <w:r>
               <w:rPr>
@@ -812,7 +843,7 @@
               <w:lang w:val="fr-CA" w:eastAsia="fr-CA"/>
             </w:rPr>
           </w:pPr>
-          <w:hyperlink w:anchor="_Toc349430645" w:history="1">
+          <w:hyperlink w:anchor="_Toc350607844" w:history="1">
             <w:r>
               <w:rPr>
                 <w:rStyle w:val="Hyperlink"/>
@@ -859,7 +890,7 @@
                 <w:noProof/>
                 <w:webHidden/>
               </w:rPr>
-              <w:instrText xml:space="preserve"> PAGEREF _Toc349430645 \h </w:instrText>
+              <w:instrText xml:space="preserve"> PAGEREF _Toc350607844 \h </w:instrText>
             </w:r>
             <w:r>
               <w:rPr>
@@ -880,6 +911,297 @@
                 <w:webHidden/>
               </w:rPr>
               <w:t>4</w:t>
+            </w:r>
+            <w:r>
+              <w:rPr>
+                <w:noProof/>
+                <w:webHidden/>
+              </w:rPr>
+              <w:fldChar w:fldCharType="end"/>
+            </w:r>
+          </w:hyperlink>
+        </w:p>
+        <w:p>
+          <w:pPr>
+            <w:pStyle w:val="TOC2"/>
+            <w:tabs>
+              <w:tab w:val="left" w:pos="880"/>
+              <w:tab w:val="right" w:leader="dot" w:pos="8630"/>
+            </w:tabs>
+            <w:rPr>
+              <w:rFonts w:asciiTheme="minorHAnsi" w:eastAsiaTheme="minorEastAsia" w:hAnsiTheme="minorHAnsi" w:cstheme="minorBidi"/>
+              <w:smallCaps w:val="0"/>
+              <w:noProof/>
+              <w:sz w:val="22"/>
+              <w:szCs w:val="22"/>
+              <w:lang w:val="fr-CA" w:eastAsia="fr-CA"/>
+            </w:rPr>
+          </w:pPr>
+          <w:hyperlink w:anchor="_Toc350607845" w:history="1">
+            <w:r>
+              <w:rPr>
+                <w:rStyle w:val="Hyperlink"/>
+                <w:noProof/>
+                <w:lang w:eastAsia="fr-CA"/>
+              </w:rPr>
+              <w:t>2.1</w:t>
+            </w:r>
+            <w:r>
+              <w:rPr>
+                <w:rFonts w:asciiTheme="minorHAnsi" w:eastAsiaTheme="minorEastAsia" w:hAnsiTheme="minorHAnsi" w:cstheme="minorBidi"/>
+                <w:smallCaps w:val="0"/>
+                <w:noProof/>
+                <w:sz w:val="22"/>
+                <w:szCs w:val="22"/>
+                <w:lang w:val="fr-CA" w:eastAsia="fr-CA"/>
+              </w:rPr>
+              <w:tab/>
+            </w:r>
+            <w:r>
+              <w:rPr>
+                <w:rStyle w:val="Hyperlink"/>
+                <w:noProof/>
+                <w:lang w:eastAsia="fr-CA"/>
+              </w:rPr>
+              <w:t xml:space="preserve">Le Patron </w:t>
+            </w:r>
+            <w:r>
+              <w:rPr>
+                <w:rStyle w:val="Hyperlink"/>
+                <w:i/>
+                <w:noProof/>
+                <w:lang w:eastAsia="fr-CA"/>
+              </w:rPr>
+              <w:t>Transfer Object</w:t>
+            </w:r>
+            <w:r>
+              <w:rPr>
+                <w:noProof/>
+                <w:webHidden/>
+              </w:rPr>
+              <w:tab/>
+            </w:r>
+            <w:r>
+              <w:rPr>
+                <w:noProof/>
+                <w:webHidden/>
+              </w:rPr>
+              <w:fldChar w:fldCharType="begin"/>
+            </w:r>
+            <w:r>
+              <w:rPr>
+                <w:noProof/>
+                <w:webHidden/>
+              </w:rPr>
+              <w:instrText xml:space="preserve"> PAGEREF _Toc350607845 \h </w:instrText>
+            </w:r>
+            <w:r>
+              <w:rPr>
+                <w:noProof/>
+                <w:webHidden/>
+              </w:rPr>
+            </w:r>
+            <w:r>
+              <w:rPr>
+                <w:noProof/>
+                <w:webHidden/>
+              </w:rPr>
+              <w:fldChar w:fldCharType="separate"/>
+            </w:r>
+            <w:r>
+              <w:rPr>
+                <w:noProof/>
+                <w:webHidden/>
+              </w:rPr>
+              <w:t>4</w:t>
+            </w:r>
+            <w:r>
+              <w:rPr>
+                <w:noProof/>
+                <w:webHidden/>
+              </w:rPr>
+              <w:fldChar w:fldCharType="end"/>
+            </w:r>
+          </w:hyperlink>
+        </w:p>
+        <w:p>
+          <w:pPr>
+            <w:pStyle w:val="TOC2"/>
+            <w:tabs>
+              <w:tab w:val="left" w:pos="880"/>
+              <w:tab w:val="right" w:leader="dot" w:pos="8630"/>
+            </w:tabs>
+            <w:rPr>
+              <w:rFonts w:asciiTheme="minorHAnsi" w:eastAsiaTheme="minorEastAsia" w:hAnsiTheme="minorHAnsi" w:cstheme="minorBidi"/>
+              <w:smallCaps w:val="0"/>
+              <w:noProof/>
+              <w:sz w:val="22"/>
+              <w:szCs w:val="22"/>
+              <w:lang w:val="fr-CA" w:eastAsia="fr-CA"/>
+            </w:rPr>
+          </w:pPr>
+          <w:hyperlink w:anchor="_Toc350607846" w:history="1">
+            <w:r>
+              <w:rPr>
+                <w:rStyle w:val="Hyperlink"/>
+                <w:noProof/>
+                <w:lang w:eastAsia="fr-CA"/>
+              </w:rPr>
+              <w:t>2.2</w:t>
+            </w:r>
+            <w:r>
+              <w:rPr>
+                <w:rFonts w:asciiTheme="minorHAnsi" w:eastAsiaTheme="minorEastAsia" w:hAnsiTheme="minorHAnsi" w:cstheme="minorBidi"/>
+                <w:smallCaps w:val="0"/>
+                <w:noProof/>
+                <w:sz w:val="22"/>
+                <w:szCs w:val="22"/>
+                <w:lang w:val="fr-CA" w:eastAsia="fr-CA"/>
+              </w:rPr>
+              <w:tab/>
+            </w:r>
+            <w:r>
+              <w:rPr>
+                <w:rStyle w:val="Hyperlink"/>
+                <w:noProof/>
+                <w:lang w:eastAsia="fr-CA"/>
+              </w:rPr>
+              <w:t>Architecture des tests unitaires</w:t>
+            </w:r>
+            <w:r>
+              <w:rPr>
+                <w:noProof/>
+                <w:webHidden/>
+              </w:rPr>
+              <w:tab/>
+            </w:r>
+            <w:r>
+              <w:rPr>
+                <w:noProof/>
+                <w:webHidden/>
+              </w:rPr>
+              <w:fldChar w:fldCharType="begin"/>
+            </w:r>
+            <w:r>
+              <w:rPr>
+                <w:noProof/>
+                <w:webHidden/>
+              </w:rPr>
+              <w:instrText xml:space="preserve"> PAGEREF _Toc350607846 \h </w:instrText>
+            </w:r>
+            <w:r>
+              <w:rPr>
+                <w:noProof/>
+                <w:webHidden/>
+              </w:rPr>
+            </w:r>
+            <w:r>
+              <w:rPr>
+                <w:noProof/>
+                <w:webHidden/>
+              </w:rPr>
+              <w:fldChar w:fldCharType="separate"/>
+            </w:r>
+            <w:r>
+              <w:rPr>
+                <w:noProof/>
+                <w:webHidden/>
+              </w:rPr>
+              <w:t>5</w:t>
+            </w:r>
+            <w:r>
+              <w:rPr>
+                <w:noProof/>
+                <w:webHidden/>
+              </w:rPr>
+              <w:fldChar w:fldCharType="end"/>
+            </w:r>
+          </w:hyperlink>
+        </w:p>
+        <w:p>
+          <w:pPr>
+            <w:pStyle w:val="TOC2"/>
+            <w:tabs>
+              <w:tab w:val="left" w:pos="880"/>
+              <w:tab w:val="right" w:leader="dot" w:pos="8630"/>
+            </w:tabs>
+            <w:rPr>
+              <w:rFonts w:asciiTheme="minorHAnsi" w:eastAsiaTheme="minorEastAsia" w:hAnsiTheme="minorHAnsi" w:cstheme="minorBidi"/>
+              <w:smallCaps w:val="0"/>
+              <w:noProof/>
+              <w:sz w:val="22"/>
+              <w:szCs w:val="22"/>
+              <w:lang w:val="fr-CA" w:eastAsia="fr-CA"/>
+            </w:rPr>
+          </w:pPr>
+          <w:hyperlink w:anchor="_Toc350607847" w:history="1">
+            <w:r>
+              <w:rPr>
+                <w:rStyle w:val="Hyperlink"/>
+                <w:noProof/>
+                <w:lang w:eastAsia="fr-CA"/>
+              </w:rPr>
+              <w:t>2.3</w:t>
+            </w:r>
+            <w:r>
+              <w:rPr>
+                <w:rFonts w:asciiTheme="minorHAnsi" w:eastAsiaTheme="minorEastAsia" w:hAnsiTheme="minorHAnsi" w:cstheme="minorBidi"/>
+                <w:smallCaps w:val="0"/>
+                <w:noProof/>
+                <w:sz w:val="22"/>
+                <w:szCs w:val="22"/>
+                <w:lang w:val="fr-CA" w:eastAsia="fr-CA"/>
+              </w:rPr>
+              <w:tab/>
+            </w:r>
+            <w:r>
+              <w:rPr>
+                <w:rStyle w:val="Hyperlink"/>
+                <w:noProof/>
+                <w:lang w:eastAsia="fr-CA"/>
+              </w:rPr>
+              <w:t>Injection de dépendance</w:t>
+            </w:r>
+            <w:r>
+              <w:rPr>
+                <w:noProof/>
+                <w:webHidden/>
+              </w:rPr>
+              <w:tab/>
+            </w:r>
+            <w:r>
+              <w:rPr>
+                <w:noProof/>
+                <w:webHidden/>
+              </w:rPr>
+              <w:fldChar w:fldCharType="begin"/>
+            </w:r>
+            <w:r>
+              <w:rPr>
+                <w:noProof/>
+                <w:webHidden/>
+              </w:rPr>
+              <w:instrText xml:space="preserve"> PAGEREF _Toc350607847 \h </w:instrText>
+            </w:r>
+            <w:r>
+              <w:rPr>
+                <w:noProof/>
+                <w:webHidden/>
+              </w:rPr>
+            </w:r>
+            <w:r>
+              <w:rPr>
+                <w:noProof/>
+                <w:webHidden/>
+              </w:rPr>
+              <w:fldChar w:fldCharType="separate"/>
+            </w:r>
+            <w:r>
+              <w:rPr>
+                <w:noProof/>
+                <w:webHidden/>
+              </w:rPr>
+              <w:t>6</w:t>
             </w:r>
             <w:r>
               <w:rPr>
@@ -908,7 +1230,7 @@
               <w:lang w:val="fr-CA" w:eastAsia="fr-CA"/>
             </w:rPr>
           </w:pPr>
-          <w:hyperlink w:anchor="_Toc349430646" w:history="1">
+          <w:hyperlink w:anchor="_Toc350607848" w:history="1">
             <w:r>
               <w:rPr>
                 <w:rStyle w:val="Hyperlink"/>
@@ -955,7 +1277,7 @@
                 <w:noProof/>
                 <w:webHidden/>
               </w:rPr>
-              <w:instrText xml:space="preserve"> PAGEREF _Toc349430646 \h </w:instrText>
+              <w:instrText xml:space="preserve"> PAGEREF _Toc350607848 \h </w:instrText>
             </w:r>
             <w:r>
               <w:rPr>
@@ -975,619 +1297,7 @@
                 <w:noProof/>
                 <w:webHidden/>
               </w:rPr>
-              <w:t>5</w:t>
-            </w:r>
-            <w:r>
-              <w:rPr>
-                <w:noProof/>
-                <w:webHidden/>
-              </w:rPr>
-              <w:fldChar w:fldCharType="end"/>
-            </w:r>
-          </w:hyperlink>
-        </w:p>
-        <w:p>
-          <w:pPr>
-            <w:pStyle w:val="TOC2"/>
-            <w:tabs>
-              <w:tab w:val="left" w:pos="880"/>
-              <w:tab w:val="right" w:leader="dot" w:pos="8630"/>
-            </w:tabs>
-            <w:rPr>
-              <w:rFonts w:asciiTheme="minorHAnsi" w:eastAsiaTheme="minorEastAsia" w:hAnsiTheme="minorHAnsi" w:cstheme="minorBidi"/>
-              <w:smallCaps w:val="0"/>
-              <w:noProof/>
-              <w:sz w:val="22"/>
-              <w:szCs w:val="22"/>
-              <w:lang w:val="fr-CA" w:eastAsia="fr-CA"/>
-            </w:rPr>
-          </w:pPr>
-          <w:hyperlink w:anchor="_Toc349430647" w:history="1">
-            <w:r>
-              <w:rPr>
-                <w:rStyle w:val="Hyperlink"/>
-                <w:noProof/>
-                <w:lang w:eastAsia="fr-CA"/>
-              </w:rPr>
-              <w:t>3.1</w:t>
-            </w:r>
-            <w:r>
-              <w:rPr>
-                <w:rFonts w:asciiTheme="minorHAnsi" w:eastAsiaTheme="minorEastAsia" w:hAnsiTheme="minorHAnsi" w:cstheme="minorBidi"/>
-                <w:smallCaps w:val="0"/>
-                <w:noProof/>
-                <w:sz w:val="22"/>
-                <w:szCs w:val="22"/>
-                <w:lang w:val="fr-CA" w:eastAsia="fr-CA"/>
-              </w:rPr>
-              <w:tab/>
-            </w:r>
-            <w:r>
-              <w:rPr>
-                <w:rStyle w:val="Hyperlink"/>
-                <w:noProof/>
-                <w:lang w:eastAsia="fr-CA"/>
-              </w:rPr>
-              <w:t>Quel est la stratégie que vous avez utilisée pour associer un URL au contrôleur associé?</w:t>
-            </w:r>
-            <w:r>
-              <w:rPr>
-                <w:noProof/>
-                <w:webHidden/>
-              </w:rPr>
-              <w:tab/>
-            </w:r>
-            <w:r>
-              <w:rPr>
-                <w:noProof/>
-                <w:webHidden/>
-              </w:rPr>
-              <w:fldChar w:fldCharType="begin"/>
-            </w:r>
-            <w:r>
-              <w:rPr>
-                <w:noProof/>
-                <w:webHidden/>
-              </w:rPr>
-              <w:instrText xml:space="preserve"> PAGEREF _Toc349430647 \h </w:instrText>
-            </w:r>
-            <w:r>
-              <w:rPr>
-                <w:noProof/>
-                <w:webHidden/>
-              </w:rPr>
-            </w:r>
-            <w:r>
-              <w:rPr>
-                <w:noProof/>
-                <w:webHidden/>
-              </w:rPr>
-              <w:fldChar w:fldCharType="separate"/>
-            </w:r>
-            <w:r>
-              <w:rPr>
-                <w:noProof/>
-                <w:webHidden/>
-              </w:rPr>
-              <w:t>5</w:t>
-            </w:r>
-            <w:r>
-              <w:rPr>
-                <w:noProof/>
-                <w:webHidden/>
-              </w:rPr>
-              <w:fldChar w:fldCharType="end"/>
-            </w:r>
-          </w:hyperlink>
-        </w:p>
-        <w:p>
-          <w:pPr>
-            <w:pStyle w:val="TOC2"/>
-            <w:tabs>
-              <w:tab w:val="right" w:leader="dot" w:pos="8630"/>
-            </w:tabs>
-            <w:rPr>
-              <w:rFonts w:asciiTheme="minorHAnsi" w:eastAsiaTheme="minorEastAsia" w:hAnsiTheme="minorHAnsi" w:cstheme="minorBidi"/>
-              <w:smallCaps w:val="0"/>
-              <w:noProof/>
-              <w:sz w:val="22"/>
-              <w:szCs w:val="22"/>
-              <w:lang w:val="fr-CA" w:eastAsia="fr-CA"/>
-            </w:rPr>
-          </w:pPr>
-          <w:hyperlink w:anchor="_Toc349430648" w:history="1">
-            <w:r>
-              <w:rPr>
-                <w:rStyle w:val="Hyperlink"/>
-                <w:noProof/>
-                <w:lang w:eastAsia="fr-CA"/>
-              </w:rPr>
-              <w:t>Quels patrons de conception Web ont été utilisés dans votre application? Si vous avez utilisé des frameworks, quels patrons sont implémentés par celui-ci?</w:t>
-            </w:r>
-            <w:r>
-              <w:rPr>
-                <w:noProof/>
-                <w:webHidden/>
-              </w:rPr>
-              <w:tab/>
-            </w:r>
-            <w:r>
-              <w:rPr>
-                <w:noProof/>
-                <w:webHidden/>
-              </w:rPr>
-              <w:fldChar w:fldCharType="begin"/>
-            </w:r>
-            <w:r>
-              <w:rPr>
-                <w:noProof/>
-                <w:webHidden/>
-              </w:rPr>
-              <w:instrText xml:space="preserve"> PAGEREF _Toc349430648 \h </w:instrText>
-            </w:r>
-            <w:r>
-              <w:rPr>
-                <w:noProof/>
-                <w:webHidden/>
-              </w:rPr>
-            </w:r>
-            <w:r>
-              <w:rPr>
-                <w:noProof/>
-                <w:webHidden/>
-              </w:rPr>
-              <w:fldChar w:fldCharType="separate"/>
-            </w:r>
-            <w:r>
-              <w:rPr>
-                <w:noProof/>
-                <w:webHidden/>
-              </w:rPr>
-              <w:t>5</w:t>
-            </w:r>
-            <w:r>
-              <w:rPr>
-                <w:noProof/>
-                <w:webHidden/>
-              </w:rPr>
-              <w:fldChar w:fldCharType="end"/>
-            </w:r>
-          </w:hyperlink>
-        </w:p>
-        <w:p>
-          <w:pPr>
-            <w:pStyle w:val="TOC2"/>
-            <w:tabs>
-              <w:tab w:val="right" w:leader="dot" w:pos="8630"/>
-            </w:tabs>
-            <w:rPr>
-              <w:rFonts w:asciiTheme="minorHAnsi" w:eastAsiaTheme="minorEastAsia" w:hAnsiTheme="minorHAnsi" w:cstheme="minorBidi"/>
-              <w:smallCaps w:val="0"/>
-              <w:noProof/>
-              <w:sz w:val="22"/>
-              <w:szCs w:val="22"/>
-              <w:lang w:val="fr-CA" w:eastAsia="fr-CA"/>
-            </w:rPr>
-          </w:pPr>
-          <w:hyperlink w:anchor="_Toc349430649" w:history="1">
-            <w:r>
-              <w:rPr>
-                <w:rStyle w:val="Hyperlink"/>
-                <w:noProof/>
-                <w:lang w:eastAsia="fr-CA"/>
-              </w:rPr>
-              <w:t>Expliquez à quel endroit vous avez utilisé AJAX dans votre application.</w:t>
-            </w:r>
-            <w:r>
-              <w:rPr>
-                <w:noProof/>
-                <w:webHidden/>
-              </w:rPr>
-              <w:tab/>
-            </w:r>
-            <w:r>
-              <w:rPr>
-                <w:noProof/>
-                <w:webHidden/>
-              </w:rPr>
-              <w:fldChar w:fldCharType="begin"/>
-            </w:r>
-            <w:r>
-              <w:rPr>
-                <w:noProof/>
-                <w:webHidden/>
-              </w:rPr>
-              <w:instrText xml:space="preserve"> PAGEREF _Toc349430649 \h </w:instrText>
-            </w:r>
-            <w:r>
-              <w:rPr>
-                <w:noProof/>
-                <w:webHidden/>
-              </w:rPr>
-            </w:r>
-            <w:r>
-              <w:rPr>
-                <w:noProof/>
-                <w:webHidden/>
-              </w:rPr>
-              <w:fldChar w:fldCharType="separate"/>
-            </w:r>
-            <w:r>
-              <w:rPr>
-                <w:noProof/>
-                <w:webHidden/>
-              </w:rPr>
-              <w:t>5</w:t>
-            </w:r>
-            <w:r>
-              <w:rPr>
-                <w:noProof/>
-                <w:webHidden/>
-              </w:rPr>
-              <w:fldChar w:fldCharType="end"/>
-            </w:r>
-          </w:hyperlink>
-        </w:p>
-        <w:p>
-          <w:pPr>
-            <w:pStyle w:val="TOC2"/>
-            <w:tabs>
-              <w:tab w:val="right" w:leader="dot" w:pos="8630"/>
-            </w:tabs>
-            <w:rPr>
-              <w:rFonts w:asciiTheme="minorHAnsi" w:eastAsiaTheme="minorEastAsia" w:hAnsiTheme="minorHAnsi" w:cstheme="minorBidi"/>
-              <w:smallCaps w:val="0"/>
-              <w:noProof/>
-              <w:sz w:val="22"/>
-              <w:szCs w:val="22"/>
-              <w:lang w:val="fr-CA" w:eastAsia="fr-CA"/>
-            </w:rPr>
-          </w:pPr>
-          <w:hyperlink w:anchor="_Toc349430650" w:history="1">
-            <w:r>
-              <w:rPr>
-                <w:rStyle w:val="Hyperlink"/>
-                <w:noProof/>
-                <w:lang w:eastAsia="fr-CA"/>
-              </w:rPr>
-              <w:t>Avez-vous utilisé une technologie où un framework additionnel? Si oui, expliquez quel est le rôle de cette technologie dans votre application.</w:t>
-            </w:r>
-            <w:r>
-              <w:rPr>
-                <w:noProof/>
-                <w:webHidden/>
-              </w:rPr>
-              <w:tab/>
-            </w:r>
-            <w:r>
-              <w:rPr>
-                <w:noProof/>
-                <w:webHidden/>
-              </w:rPr>
-              <w:fldChar w:fldCharType="begin"/>
-            </w:r>
-            <w:r>
-              <w:rPr>
-                <w:noProof/>
-                <w:webHidden/>
-              </w:rPr>
-              <w:instrText xml:space="preserve"> PAGEREF _Toc349430650 \h </w:instrText>
-            </w:r>
-            <w:r>
-              <w:rPr>
-                <w:noProof/>
-                <w:webHidden/>
-              </w:rPr>
-            </w:r>
-            <w:r>
-              <w:rPr>
-                <w:noProof/>
-                <w:webHidden/>
-              </w:rPr>
-              <w:fldChar w:fldCharType="separate"/>
-            </w:r>
-            <w:r>
-              <w:rPr>
-                <w:noProof/>
-                <w:webHidden/>
-              </w:rPr>
-              <w:t>5</w:t>
-            </w:r>
-            <w:r>
-              <w:rPr>
-                <w:noProof/>
-                <w:webHidden/>
-              </w:rPr>
-              <w:fldChar w:fldCharType="end"/>
-            </w:r>
-          </w:hyperlink>
-        </w:p>
-        <w:p>
-          <w:pPr>
-            <w:pStyle w:val="TOC2"/>
-            <w:tabs>
-              <w:tab w:val="right" w:leader="dot" w:pos="8630"/>
-            </w:tabs>
-            <w:rPr>
-              <w:rFonts w:asciiTheme="minorHAnsi" w:eastAsiaTheme="minorEastAsia" w:hAnsiTheme="minorHAnsi" w:cstheme="minorBidi"/>
-              <w:smallCaps w:val="0"/>
-              <w:noProof/>
-              <w:sz w:val="22"/>
-              <w:szCs w:val="22"/>
-              <w:lang w:val="fr-CA" w:eastAsia="fr-CA"/>
-            </w:rPr>
-          </w:pPr>
-          <w:hyperlink w:anchor="_Toc349430651" w:history="1">
-            <w:r>
-              <w:rPr>
-                <w:rStyle w:val="Hyperlink"/>
-                <w:noProof/>
-                <w:lang w:eastAsia="fr-CA"/>
-              </w:rPr>
-              <w:t>Suite à l'expérience du laboratoire 2, quelles sont les éléments du diagramme de classe du laboratoire 1 que vous auriez planifié différemment?</w:t>
-            </w:r>
-            <w:r>
-              <w:rPr>
-                <w:noProof/>
-                <w:webHidden/>
-              </w:rPr>
-              <w:tab/>
-            </w:r>
-            <w:r>
-              <w:rPr>
-                <w:noProof/>
-                <w:webHidden/>
-              </w:rPr>
-              <w:fldChar w:fldCharType="begin"/>
-            </w:r>
-            <w:r>
-              <w:rPr>
-                <w:noProof/>
-                <w:webHidden/>
-              </w:rPr>
-              <w:instrText xml:space="preserve"> PAGEREF _Toc349430651 \h </w:instrText>
-            </w:r>
-            <w:r>
-              <w:rPr>
-                <w:noProof/>
-                <w:webHidden/>
-              </w:rPr>
-            </w:r>
-            <w:r>
-              <w:rPr>
-                <w:noProof/>
-                <w:webHidden/>
-              </w:rPr>
-              <w:fldChar w:fldCharType="separate"/>
-            </w:r>
-            <w:r>
-              <w:rPr>
-                <w:noProof/>
-                <w:webHidden/>
-              </w:rPr>
-              <w:t>5</w:t>
-            </w:r>
-            <w:r>
-              <w:rPr>
-                <w:noProof/>
-                <w:webHidden/>
-              </w:rPr>
-              <w:fldChar w:fldCharType="end"/>
-            </w:r>
-          </w:hyperlink>
-        </w:p>
-        <w:p>
-          <w:pPr>
-            <w:pStyle w:val="TOC2"/>
-            <w:tabs>
-              <w:tab w:val="right" w:leader="dot" w:pos="8630"/>
-            </w:tabs>
-            <w:rPr>
-              <w:rFonts w:asciiTheme="minorHAnsi" w:eastAsiaTheme="minorEastAsia" w:hAnsiTheme="minorHAnsi" w:cstheme="minorBidi"/>
-              <w:smallCaps w:val="0"/>
-              <w:noProof/>
-              <w:sz w:val="22"/>
-              <w:szCs w:val="22"/>
-              <w:lang w:val="fr-CA" w:eastAsia="fr-CA"/>
-            </w:rPr>
-          </w:pPr>
-          <w:hyperlink w:anchor="_Toc349430652" w:history="1">
-            <w:r>
-              <w:rPr>
-                <w:rStyle w:val="Hyperlink"/>
-                <w:noProof/>
-                <w:lang w:eastAsia="fr-CA"/>
-              </w:rPr>
-              <w:t>Quel a été la principale difficulté technique rencontrée dans le laboratoire?</w:t>
-            </w:r>
-            <w:r>
-              <w:rPr>
-                <w:noProof/>
-                <w:webHidden/>
-              </w:rPr>
-              <w:tab/>
-            </w:r>
-            <w:r>
-              <w:rPr>
-                <w:noProof/>
-                <w:webHidden/>
-              </w:rPr>
-              <w:fldChar w:fldCharType="begin"/>
-            </w:r>
-            <w:r>
-              <w:rPr>
-                <w:noProof/>
-                <w:webHidden/>
-              </w:rPr>
-              <w:instrText xml:space="preserve"> PAGEREF _Toc349430652 \h </w:instrText>
-            </w:r>
-            <w:r>
-              <w:rPr>
-                <w:noProof/>
-                <w:webHidden/>
-              </w:rPr>
-            </w:r>
-            <w:r>
-              <w:rPr>
-                <w:noProof/>
-                <w:webHidden/>
-              </w:rPr>
-              <w:fldChar w:fldCharType="separate"/>
-            </w:r>
-            <w:r>
-              <w:rPr>
-                <w:noProof/>
-                <w:webHidden/>
-              </w:rPr>
-              <w:t>5</w:t>
-            </w:r>
-            <w:r>
-              <w:rPr>
-                <w:noProof/>
-                <w:webHidden/>
-              </w:rPr>
-              <w:fldChar w:fldCharType="end"/>
-            </w:r>
-          </w:hyperlink>
-        </w:p>
-        <w:p>
-          <w:pPr>
-            <w:pStyle w:val="TOC2"/>
-            <w:tabs>
-              <w:tab w:val="right" w:leader="dot" w:pos="8630"/>
-            </w:tabs>
-            <w:rPr>
-              <w:rFonts w:asciiTheme="minorHAnsi" w:eastAsiaTheme="minorEastAsia" w:hAnsiTheme="minorHAnsi" w:cstheme="minorBidi"/>
-              <w:smallCaps w:val="0"/>
-              <w:noProof/>
-              <w:sz w:val="22"/>
-              <w:szCs w:val="22"/>
-              <w:lang w:val="fr-CA" w:eastAsia="fr-CA"/>
-            </w:rPr>
-          </w:pPr>
-          <w:hyperlink w:anchor="_Toc349430653" w:history="1">
-            <w:r>
-              <w:rPr>
-                <w:rStyle w:val="Hyperlink"/>
-                <w:noProof/>
-                <w:lang w:eastAsia="fr-CA"/>
-              </w:rPr>
-              <w:t>Comment a été faite la séparation des tâches dans votre équipe?</w:t>
-            </w:r>
-            <w:r>
-              <w:rPr>
-                <w:noProof/>
-                <w:webHidden/>
-              </w:rPr>
-              <w:tab/>
-            </w:r>
-            <w:r>
-              <w:rPr>
-                <w:noProof/>
-                <w:webHidden/>
-              </w:rPr>
-              <w:fldChar w:fldCharType="begin"/>
-            </w:r>
-            <w:r>
-              <w:rPr>
-                <w:noProof/>
-                <w:webHidden/>
-              </w:rPr>
-              <w:instrText xml:space="preserve"> PAGEREF _Toc349430653 \h </w:instrText>
-            </w:r>
-            <w:r>
-              <w:rPr>
-                <w:noProof/>
-                <w:webHidden/>
-              </w:rPr>
-            </w:r>
-            <w:r>
-              <w:rPr>
-                <w:noProof/>
-                <w:webHidden/>
-              </w:rPr>
-              <w:fldChar w:fldCharType="separate"/>
-            </w:r>
-            <w:r>
-              <w:rPr>
-                <w:noProof/>
-                <w:webHidden/>
-              </w:rPr>
-              <w:t>5</w:t>
-            </w:r>
-            <w:r>
-              <w:rPr>
-                <w:noProof/>
-                <w:webHidden/>
-              </w:rPr>
-              <w:fldChar w:fldCharType="end"/>
-            </w:r>
-          </w:hyperlink>
-        </w:p>
-        <w:p>
-          <w:pPr>
-            <w:pStyle w:val="TOC2"/>
-            <w:tabs>
-              <w:tab w:val="right" w:leader="dot" w:pos="8630"/>
-            </w:tabs>
-            <w:rPr>
-              <w:rFonts w:asciiTheme="minorHAnsi" w:eastAsiaTheme="minorEastAsia" w:hAnsiTheme="minorHAnsi" w:cstheme="minorBidi"/>
-              <w:smallCaps w:val="0"/>
-              <w:noProof/>
-              <w:sz w:val="22"/>
-              <w:szCs w:val="22"/>
-              <w:lang w:val="fr-CA" w:eastAsia="fr-CA"/>
-            </w:rPr>
-          </w:pPr>
-          <w:hyperlink w:anchor="_Toc349430654" w:history="1">
-            <w:r>
-              <w:rPr>
-                <w:rStyle w:val="Hyperlink"/>
-                <w:noProof/>
-                <w:lang w:eastAsia="fr-CA"/>
-              </w:rPr>
-              <w:t>De quelle manière avez-vous géré la gestion de la session?</w:t>
-            </w:r>
-            <w:r>
-              <w:rPr>
-                <w:noProof/>
-                <w:webHidden/>
-              </w:rPr>
-              <w:tab/>
-            </w:r>
-            <w:r>
-              <w:rPr>
-                <w:noProof/>
-                <w:webHidden/>
-              </w:rPr>
-              <w:fldChar w:fldCharType="begin"/>
-            </w:r>
-            <w:r>
-              <w:rPr>
-                <w:noProof/>
-                <w:webHidden/>
-              </w:rPr>
-              <w:instrText xml:space="preserve"> PAGEREF _Toc349430654 \h </w:instrText>
-            </w:r>
-            <w:r>
-              <w:rPr>
-                <w:noProof/>
-                <w:webHidden/>
-              </w:rPr>
-            </w:r>
-            <w:r>
-              <w:rPr>
-                <w:noProof/>
-                <w:webHidden/>
-              </w:rPr>
-              <w:fldChar w:fldCharType="separate"/>
-            </w:r>
-            <w:r>
-              <w:rPr>
-                <w:noProof/>
-                <w:webHidden/>
-              </w:rPr>
-              <w:t>5</w:t>
+              <w:t>7</w:t>
             </w:r>
             <w:r>
               <w:rPr>
@@ -1616,7 +1326,7 @@
               <w:lang w:val="fr-CA" w:eastAsia="fr-CA"/>
             </w:rPr>
           </w:pPr>
-          <w:hyperlink w:anchor="_Toc349430655" w:history="1">
+          <w:hyperlink w:anchor="_Toc350607857" w:history="1">
             <w:r>
               <w:rPr>
                 <w:rStyle w:val="Hyperlink"/>
@@ -1663,7 +1373,7 @@
                 <w:noProof/>
                 <w:webHidden/>
               </w:rPr>
-              <w:instrText xml:space="preserve"> PAGEREF _Toc349430655 \h </w:instrText>
+              <w:instrText xml:space="preserve"> PAGEREF _Toc350607857 \h </w:instrText>
             </w:r>
             <w:r>
               <w:rPr>
@@ -1683,7 +1393,7 @@
                 <w:noProof/>
                 <w:webHidden/>
               </w:rPr>
-              <w:t>6</w:t>
+              <w:t>9</w:t>
             </w:r>
             <w:r>
               <w:rPr>
@@ -1724,7 +1434,11 @@
           <w:tab w:val="right" w:leader="dot" w:pos="8630"/>
         </w:tabs>
         <w:rPr>
+          <w:rFonts w:asciiTheme="minorHAnsi" w:eastAsiaTheme="minorEastAsia" w:hAnsiTheme="minorHAnsi" w:cstheme="minorBidi"/>
           <w:noProof/>
+          <w:sz w:val="22"/>
+          <w:szCs w:val="22"/>
+          <w:lang w:val="fr-CA" w:eastAsia="fr-CA"/>
         </w:rPr>
       </w:pPr>
       <w:r>
@@ -1751,11 +1465,12 @@
         </w:rPr>
         <w:fldChar w:fldCharType="separate"/>
       </w:r>
-      <w:hyperlink w:anchor="_Toc349781047" w:history="1">
+      <w:hyperlink w:anchor="_Toc350607871" w:history="1">
         <w:r>
           <w:rPr>
             <w:rStyle w:val="Hyperlink"/>
             <w:noProof/>
+            <w:lang w:val="fr-CA"/>
           </w:rPr>
           <w:t>Figure 1 - Patron Transfer Object</w:t>
         </w:r>
@@ -1778,7 +1493,7 @@
             <w:noProof/>
             <w:webHidden/>
           </w:rPr>
-          <w:instrText xml:space="preserve"> PAGEREF _Toc349781047 \h </w:instrText>
+          <w:instrText xml:space="preserve"> PAGEREF _Toc350607871 \h </w:instrText>
         </w:r>
         <w:r>
           <w:rPr>
@@ -1816,10 +1531,14 @@
           <w:tab w:val="right" w:leader="dot" w:pos="8630"/>
         </w:tabs>
         <w:rPr>
+          <w:rFonts w:asciiTheme="minorHAnsi" w:eastAsiaTheme="minorEastAsia" w:hAnsiTheme="minorHAnsi" w:cstheme="minorBidi"/>
           <w:noProof/>
-        </w:rPr>
-      </w:pPr>
-      <w:hyperlink w:anchor="_Toc349781048" w:history="1">
+          <w:sz w:val="22"/>
+          <w:szCs w:val="22"/>
+          <w:lang w:val="fr-CA" w:eastAsia="fr-CA"/>
+        </w:rPr>
+      </w:pPr>
+      <w:hyperlink w:anchor="_Toc350607872" w:history="1">
         <w:r>
           <w:rPr>
             <w:rStyle w:val="Hyperlink"/>
@@ -1847,7 +1566,7 @@
             <w:noProof/>
             <w:webHidden/>
           </w:rPr>
-          <w:instrText xml:space="preserve"> PAGEREF _Toc349781048 \h </w:instrText>
+          <w:instrText xml:space="preserve"> PAGEREF _Toc350607872 \h </w:instrText>
         </w:r>
         <w:r>
           <w:rPr>
@@ -1880,6 +1599,79 @@
     </w:p>
     <w:p>
       <w:pPr>
+        <w:pStyle w:val="TableofFigures"/>
+        <w:tabs>
+          <w:tab w:val="right" w:leader="dot" w:pos="8630"/>
+        </w:tabs>
+        <w:rPr>
+          <w:rFonts w:asciiTheme="minorHAnsi" w:eastAsiaTheme="minorEastAsia" w:hAnsiTheme="minorHAnsi" w:cstheme="minorBidi"/>
+          <w:noProof/>
+          <w:sz w:val="22"/>
+          <w:szCs w:val="22"/>
+          <w:lang w:val="fr-CA" w:eastAsia="fr-CA"/>
+        </w:rPr>
+      </w:pPr>
+      <w:hyperlink w:anchor="_Toc350607873" w:history="1">
+        <w:r>
+          <w:rPr>
+            <w:rStyle w:val="Hyperlink"/>
+            <w:noProof/>
+            <w:lang w:val="fr-CA"/>
+          </w:rPr>
+          <w:t>Figure 3 -  Patron architecturale d'injection de dépendance</w:t>
+        </w:r>
+        <w:r>
+          <w:rPr>
+            <w:noProof/>
+            <w:webHidden/>
+          </w:rPr>
+          <w:tab/>
+        </w:r>
+        <w:r>
+          <w:rPr>
+            <w:noProof/>
+            <w:webHidden/>
+          </w:rPr>
+          <w:fldChar w:fldCharType="begin"/>
+        </w:r>
+        <w:r>
+          <w:rPr>
+            <w:noProof/>
+            <w:webHidden/>
+          </w:rPr>
+          <w:instrText xml:space="preserve"> PAGEREF _Toc350607873 \h </w:instrText>
+        </w:r>
+        <w:r>
+          <w:rPr>
+            <w:noProof/>
+            <w:webHidden/>
+          </w:rPr>
+        </w:r>
+        <w:r>
+          <w:rPr>
+            <w:noProof/>
+            <w:webHidden/>
+          </w:rPr>
+          <w:fldChar w:fldCharType="separate"/>
+        </w:r>
+        <w:r>
+          <w:rPr>
+            <w:noProof/>
+            <w:webHidden/>
+          </w:rPr>
+          <w:t>6</w:t>
+        </w:r>
+        <w:r>
+          <w:rPr>
+            <w:noProof/>
+            <w:webHidden/>
+          </w:rPr>
+          <w:fldChar w:fldCharType="end"/>
+        </w:r>
+      </w:hyperlink>
+    </w:p>
+    <w:p>
+      <w:pPr>
         <w:pStyle w:val="Heading1"/>
         <w:numPr>
           <w:ilvl w:val="0"/>
@@ -1889,7 +1681,6 @@
       <w:r>
         <w:fldChar w:fldCharType="end"/>
       </w:r>
-      <w:bookmarkStart w:id="0" w:name="_Toc349430644"/>
     </w:p>
     <w:p>
       <w:pPr>
@@ -1907,6 +1698,7 @@
       <w:pPr>
         <w:pStyle w:val="Heading1"/>
       </w:pPr>
+      <w:bookmarkStart w:id="0" w:name="_Toc350607843"/>
       <w:r>
         <w:lastRenderedPageBreak/>
         <w:t>Introduction</w:t>
@@ -2014,32 +1806,43 @@
         </w:rPr>
         <w:t xml:space="preserve"> Ces données sont pour l’instant « </w:t>
       </w:r>
+      <w:proofErr w:type="spellStart"/>
       <w:r>
         <w:rPr>
           <w:i/>
           <w:lang w:val="fr-CA"/>
         </w:rPr>
-        <w:t>stubbé »</w:t>
-      </w:r>
-      <w:r>
-        <w:rPr>
-          <w:lang w:val="fr-CA"/>
-        </w:rPr>
-        <w:t>.</w:t>
-      </w:r>
-      <w:r>
-        <w:rPr>
-          <w:lang w:val="fr-CA"/>
-        </w:rPr>
-        <w:t xml:space="preserve"> De plus, la plateforme </w:t>
-      </w:r>
+        <w:t>stubbé</w:t>
+      </w:r>
+      <w:proofErr w:type="spellEnd"/>
       <w:r>
         <w:rPr>
           <w:i/>
           <w:lang w:val="fr-CA"/>
         </w:rPr>
+        <w:t> »</w:t>
+      </w:r>
+      <w:r>
+        <w:rPr>
+          <w:lang w:val="fr-CA"/>
+        </w:rPr>
+        <w:t>.</w:t>
+      </w:r>
+      <w:r>
+        <w:rPr>
+          <w:lang w:val="fr-CA"/>
+        </w:rPr>
+        <w:t xml:space="preserve"> De plus, la plateforme </w:t>
+      </w:r>
+      <w:proofErr w:type="spellStart"/>
+      <w:r>
+        <w:rPr>
+          <w:i/>
+          <w:lang w:val="fr-CA"/>
+        </w:rPr>
         <w:t>Spring</w:t>
       </w:r>
+      <w:proofErr w:type="spellEnd"/>
       <w:r>
         <w:rPr>
           <w:lang w:val="fr-CA"/>
@@ -2130,7 +1933,7 @@
         <w:pStyle w:val="Heading1"/>
       </w:pPr>
       <w:bookmarkStart w:id="1" w:name="_Toc282370675"/>
-      <w:bookmarkStart w:id="2" w:name="_Toc349430645"/>
+      <w:bookmarkStart w:id="2" w:name="_Toc350607844"/>
       <w:r>
         <w:lastRenderedPageBreak/>
         <w:t xml:space="preserve">Diagramme </w:t>
@@ -2150,11 +1953,36 @@
         <w:t>Le diagramme de classe initial fournis pour la première itérat</w:t>
       </w:r>
       <w:r>
-        <w:t xml:space="preserve">ion du projet a évolué. En effet, plusieurs concepts ont été revisité et bonifié afin d’offrir plus de souplesse au système en développement. </w:t>
-      </w:r>
-      <w:r>
-        <w:t xml:space="preserve"> </w:t>
-      </w:r>
+        <w:t>ion du projet a évolué. En effet, plusieurs concepts ont été revisité et bonifié afin d’offrir plus de souplesse au système en développement.</w:t>
+      </w:r>
+    </w:p>
+    <w:p>
+      <w:pPr>
+        <w:pStyle w:val="Heading2"/>
+        <w:numPr>
+          <w:ilvl w:val="1"/>
+          <w:numId w:val="10"/>
+        </w:numPr>
+        <w:jc w:val="both"/>
+        <w:rPr>
+          <w:lang w:eastAsia="fr-CA"/>
+        </w:rPr>
+      </w:pPr>
+      <w:bookmarkStart w:id="3" w:name="_Toc350607845"/>
+      <w:r>
+        <w:rPr>
+          <w:lang w:eastAsia="fr-CA"/>
+        </w:rPr>
+        <w:t xml:space="preserve">Le Patron </w:t>
+      </w:r>
+      <w:r>
+        <w:rPr>
+          <w:i/>
+          <w:lang w:eastAsia="fr-CA"/>
+        </w:rPr>
+        <w:t>Transfer Object</w:t>
+      </w:r>
+      <w:bookmarkEnd w:id="3"/>
     </w:p>
     <w:p>
       <w:pPr>
@@ -2217,12 +2045,14 @@
       <w:r>
         <w:t xml:space="preserve">et en retour, l’entité implémente l’interface </w:t>
       </w:r>
+      <w:proofErr w:type="spellStart"/>
       <w:r>
         <w:rPr>
           <w:i/>
         </w:rPr>
         <w:t>Beanable</w:t>
       </w:r>
+      <w:proofErr w:type="spellEnd"/>
       <w:r>
         <w:t xml:space="preserve">. De cette façon, l’information peut être </w:t>
       </w:r>
@@ -2398,7 +2228,7 @@
           <w:lang w:val="fr-CA"/>
         </w:rPr>
       </w:pPr>
-      <w:bookmarkStart w:id="3" w:name="_Toc349781047"/>
+      <w:bookmarkStart w:id="4" w:name="_Toc350607871"/>
       <w:r>
         <w:rPr>
           <w:lang w:val="fr-CA"/>
@@ -2406,6 +2236,9 @@
         <w:t xml:space="preserve">Figure </w:t>
       </w:r>
       <w:r>
+        <w:rPr>
+          <w:lang w:val="fr-CA"/>
+        </w:rPr>
         <w:fldChar w:fldCharType="begin"/>
       </w:r>
       <w:r>
@@ -2415,6 +2248,9 @@
         <w:instrText xml:space="preserve"> SEQ Figure \* ARABIC </w:instrText>
       </w:r>
       <w:r>
+        <w:rPr>
+          <w:lang w:val="fr-CA"/>
+        </w:rPr>
         <w:fldChar w:fldCharType="separate"/>
       </w:r>
       <w:r>
@@ -2425,6 +2261,9 @@
         <w:t>1</w:t>
       </w:r>
       <w:r>
+        <w:rPr>
+          <w:lang w:val="fr-CA"/>
+        </w:rPr>
         <w:fldChar w:fldCharType="end"/>
       </w:r>
       <w:r>
@@ -2433,7 +2272,7 @@
         </w:rPr>
         <w:t xml:space="preserve"> - Patron Transfer Object</w:t>
       </w:r>
-      <w:bookmarkEnd w:id="3"/>
+      <w:bookmarkEnd w:id="4"/>
     </w:p>
     <w:p>
       <w:pPr>
@@ -2456,6 +2295,34 @@
         </w:rPr>
         <w:br w:type="page"/>
       </w:r>
+    </w:p>
+    <w:p>
+      <w:pPr>
+        <w:pStyle w:val="Heading2"/>
+        <w:numPr>
+          <w:ilvl w:val="1"/>
+          <w:numId w:val="10"/>
+        </w:numPr>
+        <w:jc w:val="both"/>
+        <w:rPr>
+          <w:lang w:eastAsia="fr-CA"/>
+        </w:rPr>
+      </w:pPr>
+      <w:bookmarkStart w:id="5" w:name="_Toc350607846"/>
+      <w:r>
+        <w:rPr>
+          <w:lang w:eastAsia="fr-CA"/>
+        </w:rPr>
+        <w:lastRenderedPageBreak/>
+        <w:t xml:space="preserve">Architecture des tests </w:t>
+      </w:r>
+      <w:r>
+        <w:rPr>
+          <w:lang w:eastAsia="fr-CA"/>
+        </w:rPr>
+        <w:t>unitaires</w:t>
+      </w:r>
+      <w:bookmarkEnd w:id="5"/>
     </w:p>
     <w:p>
       <w:pPr>
@@ -2464,18 +2331,19 @@
         <w:jc w:val="both"/>
       </w:pPr>
       <w:r>
-        <w:lastRenderedPageBreak/>
         <w:t>E</w:t>
       </w:r>
       <w:r>
         <w:t xml:space="preserve">n utilisant les outils offerts par la plateforme de test JUnit4, les fonctionnalités critiques de cette itération ont été identifiées, testées et inclus dans une suite de test automatisée. Une suite de test maîtresse, nommé </w:t>
       </w:r>
+      <w:proofErr w:type="spellStart"/>
       <w:r>
         <w:rPr>
           <w:i/>
         </w:rPr>
         <w:t>AllTests</w:t>
       </w:r>
+      <w:proofErr w:type="spellEnd"/>
       <w:r>
         <w:t xml:space="preserve"> constitue le point d’entrée. </w:t>
       </w:r>
@@ -2486,7 +2354,15 @@
         <w:t xml:space="preserve"> par cette dernière</w:t>
       </w:r>
       <w:r>
-        <w:t xml:space="preserve"> qui à leurs tours appelent leurs méthode de tests.</w:t>
+        <w:t xml:space="preserve"> qui à leurs tours </w:t>
+      </w:r>
+      <w:proofErr w:type="spellStart"/>
+      <w:r>
+        <w:t>appelent</w:t>
+      </w:r>
+      <w:proofErr w:type="spellEnd"/>
+      <w:r>
+        <w:t xml:space="preserve"> leurs méthode de tests.</w:t>
       </w:r>
     </w:p>
     <w:p>
@@ -2582,7 +2458,7 @@
           <w:lang w:val="fr-CA"/>
         </w:rPr>
       </w:pPr>
-      <w:bookmarkStart w:id="4" w:name="_Toc349781048"/>
+      <w:bookmarkStart w:id="6" w:name="_Toc350607872"/>
       <w:r>
         <w:rPr>
           <w:lang w:val="fr-CA"/>
@@ -2626,41 +2502,7 @@
         </w:rPr>
         <w:t>- Architecture des tests unitaires</w:t>
       </w:r>
-      <w:bookmarkEnd w:id="4"/>
-    </w:p>
-    <w:p>
-      <w:pPr>
-        <w:spacing w:line="240" w:lineRule="auto"/>
-        <w:ind w:left="0"/>
-        <w:rPr>
-          <w:rFonts w:ascii="Arial" w:hAnsi="Arial"/>
-          <w:b/>
-          <w:sz w:val="28"/>
-          <w:lang w:val="fr-CA"/>
-        </w:rPr>
-      </w:pPr>
-      <w:r>
-        <w:rPr>
-          <w:lang w:val="fr-CA"/>
-        </w:rPr>
-        <w:br w:type="page"/>
-      </w:r>
-    </w:p>
-    <w:p>
-      <w:pPr>
-        <w:pStyle w:val="Heading1"/>
-      </w:pPr>
-      <w:bookmarkStart w:id="5" w:name="_Toc282370682"/>
-      <w:bookmarkStart w:id="6" w:name="_Toc349430646"/>
-      <w:r>
-        <w:lastRenderedPageBreak/>
-        <w:t>Discussion</w:t>
-      </w:r>
-      <w:bookmarkEnd w:id="5"/>
       <w:bookmarkEnd w:id="6"/>
-      <w:r>
-        <w:tab/>
-      </w:r>
     </w:p>
     <w:p>
       <w:pPr>
@@ -2674,18 +2516,462 @@
           <w:lang w:eastAsia="fr-CA"/>
         </w:rPr>
       </w:pPr>
-      <w:bookmarkStart w:id="7" w:name="_Toc349430647"/>
+      <w:r>
+        <w:rPr>
+          <w:lang w:val="fr-CA"/>
+        </w:rPr>
+        <w:br w:type="page"/>
+      </w:r>
+      <w:bookmarkStart w:id="7" w:name="_Toc350607847"/>
       <w:r>
         <w:rPr>
           <w:lang w:eastAsia="fr-CA"/>
         </w:rPr>
+        <w:lastRenderedPageBreak/>
+        <w:t>Injection de dépendance</w:t>
+      </w:r>
+      <w:bookmarkEnd w:id="7"/>
+    </w:p>
+    <w:p>
+      <w:pPr>
+        <w:pStyle w:val="BodyText"/>
+        <w:ind w:firstLine="284"/>
+        <w:jc w:val="both"/>
+        <w:rPr>
+          <w:lang w:val="fr-FR" w:eastAsia="fr-CA"/>
+        </w:rPr>
+      </w:pPr>
+      <w:r>
+        <w:rPr>
+          <w:lang w:val="fr-FR" w:eastAsia="fr-CA"/>
+        </w:rPr>
+        <w:t xml:space="preserve">Le patron architectural d’injection de dépendance </w:t>
+      </w:r>
+      <w:r>
+        <w:rPr>
+          <w:lang w:val="fr-FR" w:eastAsia="fr-CA"/>
+        </w:rPr>
+        <w:t>sert à</w:t>
+      </w:r>
+      <w:r>
+        <w:rPr>
+          <w:lang w:val="fr-FR" w:eastAsia="fr-CA"/>
+        </w:rPr>
+        <w:t xml:space="preserve"> isoler</w:t>
+      </w:r>
+      <w:r>
+        <w:rPr>
+          <w:lang w:val="fr-FR" w:eastAsia="fr-CA"/>
+        </w:rPr>
+        <w:t xml:space="preserve"> l’implémentation de la logique d’affaire. Le contrôleur, à l’aide de la méthode </w:t>
+      </w:r>
+      <w:proofErr w:type="spellStart"/>
+      <w:proofErr w:type="gramStart"/>
+      <w:r>
+        <w:rPr>
+          <w:i/>
+          <w:lang w:val="fr-FR" w:eastAsia="fr-CA"/>
+        </w:rPr>
+        <w:t>getAccueil</w:t>
+      </w:r>
+      <w:proofErr w:type="spellEnd"/>
+      <w:r>
+        <w:rPr>
+          <w:i/>
+          <w:lang w:val="fr-FR" w:eastAsia="fr-CA"/>
+        </w:rPr>
+        <w:t>(</w:t>
+      </w:r>
+      <w:proofErr w:type="gramEnd"/>
+      <w:r>
+        <w:rPr>
+          <w:i/>
+          <w:lang w:val="fr-FR" w:eastAsia="fr-CA"/>
+        </w:rPr>
+        <w:t xml:space="preserve">) </w:t>
+      </w:r>
+      <w:r>
+        <w:rPr>
+          <w:lang w:val="fr-FR" w:eastAsia="fr-CA"/>
+        </w:rPr>
+        <w:t>connais les méthodes proposées par l’interface qui elle est en mesure de faire le pont à l’implémentation concrète désirée.</w:t>
+      </w:r>
+      <w:r>
+        <w:rPr>
+          <w:lang w:val="fr-FR" w:eastAsia="fr-CA"/>
+        </w:rPr>
+        <w:t xml:space="preserve"> </w:t>
+      </w:r>
+    </w:p>
+    <w:p>
+      <w:pPr>
+        <w:pStyle w:val="BodyText"/>
+        <w:ind w:firstLine="284"/>
+        <w:jc w:val="both"/>
+        <w:rPr>
+          <w:lang w:val="fr-FR" w:eastAsia="fr-CA"/>
+        </w:rPr>
+      </w:pPr>
+      <w:r>
+        <w:rPr>
+          <w:lang w:val="fr-FR" w:eastAsia="fr-CA"/>
+        </w:rPr>
+        <w:t xml:space="preserve">Dans le cas de l’interface </w:t>
+      </w:r>
+      <w:proofErr w:type="spellStart"/>
+      <w:r>
+        <w:rPr>
+          <w:i/>
+          <w:lang w:val="fr-FR" w:eastAsia="fr-CA"/>
+        </w:rPr>
+        <w:t>IPresentationAccueil</w:t>
+      </w:r>
+      <w:proofErr w:type="spellEnd"/>
+      <w:r>
+        <w:rPr>
+          <w:lang w:val="fr-FR" w:eastAsia="fr-CA"/>
+        </w:rPr>
+        <w:t>, elle sert à isoler  la logique de présentation de la page JSP</w:t>
+      </w:r>
+      <w:r>
+        <w:rPr>
+          <w:lang w:val="fr-FR" w:eastAsia="fr-CA"/>
+        </w:rPr>
+        <w:t xml:space="preserve"> au travers l’appel d’une méthode </w:t>
+      </w:r>
+      <w:proofErr w:type="spellStart"/>
+      <w:proofErr w:type="gramStart"/>
+      <w:r>
+        <w:rPr>
+          <w:i/>
+          <w:lang w:val="fr-FR" w:eastAsia="fr-CA"/>
+        </w:rPr>
+        <w:t>presenterNouvelles</w:t>
+      </w:r>
+      <w:proofErr w:type="spellEnd"/>
+      <w:r>
+        <w:rPr>
+          <w:i/>
+          <w:lang w:val="fr-FR" w:eastAsia="fr-CA"/>
+        </w:rPr>
+        <w:t>(</w:t>
+      </w:r>
+      <w:proofErr w:type="gramEnd"/>
+      <w:r>
+        <w:rPr>
+          <w:i/>
+          <w:lang w:val="fr-FR" w:eastAsia="fr-CA"/>
+        </w:rPr>
+        <w:t>)</w:t>
+      </w:r>
+      <w:r>
+        <w:rPr>
+          <w:lang w:val="fr-FR" w:eastAsia="fr-CA"/>
+        </w:rPr>
+        <w:t xml:space="preserve"> qui s’occuperas de générer le code HTML nécessaire.</w:t>
+      </w:r>
+      <w:r>
+        <w:rPr>
+          <w:lang w:val="fr-FR" w:eastAsia="fr-CA"/>
+        </w:rPr>
+        <w:t xml:space="preserve"> L’utilisation du patron </w:t>
+      </w:r>
+      <w:proofErr w:type="spellStart"/>
+      <w:r>
+        <w:rPr>
+          <w:i/>
+          <w:lang w:val="fr-FR" w:eastAsia="fr-CA"/>
+        </w:rPr>
+        <w:t>View</w:t>
+      </w:r>
+      <w:proofErr w:type="spellEnd"/>
+      <w:r>
+        <w:rPr>
+          <w:i/>
+          <w:lang w:val="fr-FR" w:eastAsia="fr-CA"/>
+        </w:rPr>
+        <w:t xml:space="preserve"> </w:t>
+      </w:r>
+      <w:proofErr w:type="spellStart"/>
+      <w:r>
+        <w:rPr>
+          <w:i/>
+          <w:lang w:val="fr-FR" w:eastAsia="fr-CA"/>
+        </w:rPr>
+        <w:t>Helper</w:t>
+      </w:r>
+      <w:proofErr w:type="spellEnd"/>
+      <w:r>
+        <w:rPr>
+          <w:lang w:val="fr-FR" w:eastAsia="fr-CA"/>
+        </w:rPr>
+        <w:t xml:space="preserve"> s</w:t>
+      </w:r>
+      <w:r>
+        <w:rPr>
+          <w:lang w:val="fr-FR" w:eastAsia="fr-CA"/>
+        </w:rPr>
+        <w:t>e fait à ce niveau.</w:t>
+      </w:r>
+      <w:r>
+        <w:rPr>
+          <w:lang w:val="fr-FR" w:eastAsia="fr-CA"/>
+        </w:rPr>
+        <w:t xml:space="preserve"> </w:t>
+      </w:r>
+      <w:r>
+        <w:rPr>
+          <w:lang w:val="fr-FR" w:eastAsia="fr-CA"/>
+        </w:rPr>
+        <w:t xml:space="preserve"> </w:t>
+      </w:r>
+    </w:p>
+    <w:p>
+      <w:pPr>
+        <w:pStyle w:val="BodyText"/>
+        <w:ind w:firstLine="284"/>
+        <w:jc w:val="both"/>
+        <w:rPr>
+          <w:lang w:val="fr-FR" w:eastAsia="fr-CA"/>
+        </w:rPr>
+      </w:pPr>
+      <w:r>
+        <w:rPr>
+          <w:lang w:val="fr-FR" w:eastAsia="fr-CA"/>
+        </w:rPr>
+        <w:t>Finalement</w:t>
+      </w:r>
+      <w:r>
+        <w:rPr>
+          <w:lang w:val="fr-FR" w:eastAsia="fr-CA"/>
+        </w:rPr>
+        <w:t xml:space="preserve">, l’interface </w:t>
+      </w:r>
+      <w:proofErr w:type="spellStart"/>
+      <w:r>
+        <w:rPr>
+          <w:i/>
+          <w:lang w:val="fr-FR" w:eastAsia="fr-CA"/>
+        </w:rPr>
+        <w:t>IGestionnaireNouvelle</w:t>
+      </w:r>
+      <w:proofErr w:type="spellEnd"/>
+      <w:r>
+        <w:rPr>
+          <w:lang w:val="fr-FR" w:eastAsia="fr-CA"/>
+        </w:rPr>
+        <w:t xml:space="preserve"> isole </w:t>
+      </w:r>
+      <w:proofErr w:type="gramStart"/>
+      <w:r>
+        <w:rPr>
+          <w:lang w:val="fr-FR" w:eastAsia="fr-CA"/>
+        </w:rPr>
+        <w:t>la</w:t>
+      </w:r>
+      <w:proofErr w:type="gramEnd"/>
+      <w:r>
+        <w:rPr>
+          <w:lang w:val="fr-FR" w:eastAsia="fr-CA"/>
+        </w:rPr>
+        <w:t xml:space="preserve"> logique métier qui accède au modèle et qui transforme les données. Cette logique est invoquée généralement en réponse à un évènement produit par l’utilisateur tel qu’obtenir la liste des derniers spectacles au chargement de la page.</w:t>
+      </w:r>
+    </w:p>
+    <w:p>
+      <w:pPr>
+        <w:pStyle w:val="BodyText"/>
+        <w:ind w:firstLine="284"/>
+        <w:jc w:val="both"/>
+        <w:rPr>
+          <w:lang w:val="fr-FR" w:eastAsia="fr-CA"/>
+        </w:rPr>
+      </w:pPr>
+    </w:p>
+    <w:p>
+      <w:pPr>
+        <w:pStyle w:val="BodyText"/>
+        <w:keepNext/>
+        <w:jc w:val="center"/>
+      </w:pPr>
+      <w:r>
+        <w:rPr>
+          <w:noProof/>
+          <w:lang w:eastAsia="fr-CA"/>
+        </w:rPr>
+        <w:drawing>
+          <wp:inline distT="0" distB="0" distL="0" distR="0" wp14:anchorId="19458554" wp14:editId="1B18AFF9">
+            <wp:extent cx="5848350" cy="4305035"/>
+            <wp:effectExtent l="0" t="0" r="0" b="635"/>
+            <wp:docPr id="4" name="Picture 4"/>
+            <wp:cNvGraphicFramePr>
+              <a:graphicFrameLocks xmlns:a="http://schemas.openxmlformats.org/drawingml/2006/main" noChangeAspect="1"/>
+            </wp:cNvGraphicFramePr>
+            <a:graphic xmlns:a="http://schemas.openxmlformats.org/drawingml/2006/main">
+              <a:graphicData uri="http://schemas.openxmlformats.org/drawingml/2006/picture">
+                <pic:pic xmlns:pic="http://schemas.openxmlformats.org/drawingml/2006/picture">
+                  <pic:nvPicPr>
+                    <pic:cNvPr id="0" name="Picture 1"/>
+                    <pic:cNvPicPr>
+                      <a:picLocks noChangeAspect="1" noChangeArrowheads="1"/>
+                    </pic:cNvPicPr>
+                  </pic:nvPicPr>
+                  <pic:blipFill>
+                    <a:blip r:embed="rId17">
+                      <a:extLst>
+                        <a:ext uri="{28A0092B-C50C-407E-A947-70E740481C1C}">
+                          <a14:useLocalDpi xmlns:a14="http://schemas.microsoft.com/office/drawing/2010/main" val="0"/>
+                        </a:ext>
+                      </a:extLst>
+                    </a:blip>
+                    <a:srcRect/>
+                    <a:stretch>
+                      <a:fillRect/>
+                    </a:stretch>
+                  </pic:blipFill>
+                  <pic:spPr bwMode="auto">
+                    <a:xfrm>
+                      <a:off x="0" y="0"/>
+                      <a:ext cx="5848350" cy="4305035"/>
+                    </a:xfrm>
+                    <a:prstGeom prst="rect">
+                      <a:avLst/>
+                    </a:prstGeom>
+                    <a:noFill/>
+                    <a:ln>
+                      <a:noFill/>
+                    </a:ln>
+                  </pic:spPr>
+                </pic:pic>
+              </a:graphicData>
+            </a:graphic>
+          </wp:inline>
+        </w:drawing>
+      </w:r>
+    </w:p>
+    <w:p>
+      <w:pPr>
+        <w:pStyle w:val="Caption"/>
+        <w:jc w:val="center"/>
+        <w:rPr>
+          <w:lang w:val="fr-FR" w:eastAsia="fr-CA"/>
+        </w:rPr>
+      </w:pPr>
+      <w:bookmarkStart w:id="8" w:name="_Toc350607873"/>
+      <w:r>
+        <w:rPr>
+          <w:lang w:val="fr-CA"/>
+        </w:rPr>
+        <w:t xml:space="preserve">Figure </w:t>
+      </w:r>
+      <w:r>
+        <w:fldChar w:fldCharType="begin"/>
+      </w:r>
+      <w:r>
+        <w:rPr>
+          <w:lang w:val="fr-CA"/>
+        </w:rPr>
+        <w:instrText xml:space="preserve"> SEQ Figure \* ARABIC </w:instrText>
+      </w:r>
+      <w:r>
+        <w:fldChar w:fldCharType="separate"/>
+      </w:r>
+      <w:r>
+        <w:rPr>
+          <w:noProof/>
+          <w:lang w:val="fr-CA"/>
+        </w:rPr>
+        <w:t>3</w:t>
+      </w:r>
+      <w:r>
+        <w:fldChar w:fldCharType="end"/>
+      </w:r>
+      <w:r>
+        <w:rPr>
+          <w:lang w:val="fr-CA"/>
+        </w:rPr>
+        <w:t xml:space="preserve"> - </w:t>
+      </w:r>
+      <w:r>
+        <w:rPr>
+          <w:noProof/>
+          <w:lang w:val="fr-CA"/>
+        </w:rPr>
+        <w:t xml:space="preserve"> Patron architecturale d'injection de dépendance</w:t>
+      </w:r>
+      <w:bookmarkEnd w:id="8"/>
+    </w:p>
+    <w:p>
+      <w:pPr>
+        <w:spacing w:after="200" w:line="276" w:lineRule="auto"/>
+        <w:ind w:left="0"/>
+        <w:rPr>
+          <w:lang w:val="fr-CA"/>
+        </w:rPr>
+      </w:pPr>
+      <w:r>
+        <w:rPr>
+          <w:lang w:val="fr-CA"/>
+        </w:rPr>
+        <w:br w:type="page"/>
+      </w:r>
+    </w:p>
+    <w:p>
+      <w:pPr>
+        <w:spacing w:line="240" w:lineRule="auto"/>
+        <w:ind w:left="0"/>
+        <w:rPr>
+          <w:rFonts w:ascii="Arial" w:hAnsi="Arial"/>
+          <w:b/>
+          <w:sz w:val="28"/>
+          <w:lang w:val="fr-CA"/>
+        </w:rPr>
+      </w:pPr>
+    </w:p>
+    <w:p>
+      <w:pPr>
+        <w:pStyle w:val="Heading1"/>
+      </w:pPr>
+      <w:bookmarkStart w:id="9" w:name="_Toc282370682"/>
+      <w:bookmarkStart w:id="10" w:name="_Toc350607848"/>
+      <w:r>
+        <w:t>Discussion</w:t>
+      </w:r>
+      <w:bookmarkEnd w:id="9"/>
+      <w:bookmarkEnd w:id="10"/>
+      <w:r>
+        <w:tab/>
+      </w:r>
+    </w:p>
+    <w:p>
+      <w:pPr>
+        <w:pStyle w:val="Heading2"/>
+        <w:numPr>
+          <w:ilvl w:val="1"/>
+          <w:numId w:val="14"/>
+        </w:numPr>
+        <w:jc w:val="both"/>
+        <w:rPr>
+          <w:lang w:eastAsia="fr-CA"/>
+        </w:rPr>
+      </w:pPr>
+      <w:bookmarkStart w:id="11" w:name="_Toc350604595"/>
+      <w:bookmarkStart w:id="12" w:name="_Toc350607849"/>
+      <w:bookmarkStart w:id="13" w:name="_GoBack"/>
+      <w:bookmarkEnd w:id="13"/>
+      <w:r>
+        <w:rPr>
+          <w:lang w:eastAsia="fr-CA"/>
+        </w:rPr>
         <w:t>Quel est la stratégie que vous avez utilisée pour associer un URL au contrôleur associé?</w:t>
       </w:r>
-      <w:bookmarkEnd w:id="7"/>
+      <w:bookmarkEnd w:id="11"/>
+      <w:bookmarkEnd w:id="12"/>
     </w:p>
     <w:p>
       <w:pPr>
         <w:pStyle w:val="BodyText"/>
+        <w:ind w:left="426" w:firstLine="284"/>
+        <w:jc w:val="both"/>
         <w:rPr>
           <w:lang w:val="fr-FR" w:eastAsia="fr-CA"/>
         </w:rPr>
@@ -2712,7 +2998,21 @@
         <w:rPr>
           <w:lang w:val="fr-FR" w:eastAsia="fr-CA"/>
         </w:rPr>
-        <w:t xml:space="preserve"> associant le servlet approprié à l’URL demandée. Les méthodes de traitement sont affublé d’une annotation @RequestMapping qui offre plus de contrôle sur la gestion des URL.</w:t>
+        <w:t xml:space="preserve"> associant le servlet approprié à l’URL demandée. Les méthodes de traitement sont affublé d’une annotation @</w:t>
+      </w:r>
+      <w:proofErr w:type="spellStart"/>
+      <w:r>
+        <w:rPr>
+          <w:lang w:val="fr-FR" w:eastAsia="fr-CA"/>
+        </w:rPr>
+        <w:t>RequestMapping</w:t>
+      </w:r>
+      <w:proofErr w:type="spellEnd"/>
+      <w:r>
+        <w:rPr>
+          <w:lang w:val="fr-FR" w:eastAsia="fr-CA"/>
+        </w:rPr>
+        <w:t xml:space="preserve"> qui offre plus de contrôle sur la gestion des URL.</w:t>
       </w:r>
     </w:p>
     <w:p>
@@ -2729,26 +3029,46 @@
           <w:lang w:val="fr-FR" w:eastAsia="fr-CA"/>
         </w:rPr>
       </w:pPr>
-      <w:bookmarkStart w:id="8" w:name="_Toc349430648"/>
+      <w:bookmarkStart w:id="14" w:name="_Toc350604596"/>
+      <w:bookmarkStart w:id="15" w:name="_Toc350607850"/>
       <w:r>
         <w:rPr>
           <w:sz w:val="24"/>
           <w:lang w:val="fr-FR" w:eastAsia="fr-CA"/>
         </w:rPr>
-        <w:t>Quels patrons de conception Web ont été utilisés dans votre application? Si vous avez utilisé des frameworks, quels patrons sont implémentés par celui-ci?</w:t>
-      </w:r>
-      <w:bookmarkEnd w:id="8"/>
+        <w:t xml:space="preserve">Quels patrons de conception Web ont été utilisés dans votre application? Si vous avez utilisé des </w:t>
+      </w:r>
+      <w:proofErr w:type="spellStart"/>
       <w:r>
         <w:rPr>
           <w:sz w:val="24"/>
           <w:lang w:val="fr-FR" w:eastAsia="fr-CA"/>
         </w:rPr>
+        <w:t>frameworks</w:t>
+      </w:r>
+      <w:proofErr w:type="spellEnd"/>
+      <w:r>
+        <w:rPr>
+          <w:sz w:val="24"/>
+          <w:lang w:val="fr-FR" w:eastAsia="fr-CA"/>
+        </w:rPr>
+        <w:t>, quels patrons sont implémentés par celui-ci?</w:t>
+      </w:r>
+      <w:bookmarkEnd w:id="14"/>
+      <w:bookmarkEnd w:id="15"/>
+      <w:r>
+        <w:rPr>
+          <w:sz w:val="24"/>
+          <w:lang w:val="fr-FR" w:eastAsia="fr-CA"/>
+        </w:rPr>
         <w:t xml:space="preserve"> </w:t>
       </w:r>
     </w:p>
     <w:p>
       <w:pPr>
         <w:pStyle w:val="BodyText"/>
+        <w:ind w:left="426" w:firstLine="284"/>
+        <w:jc w:val="both"/>
         <w:rPr>
           <w:lang w:val="fr-FR" w:eastAsia="fr-CA"/>
         </w:rPr>
@@ -2770,8 +3090,23 @@
         <w:rPr>
           <w:lang w:val="fr-FR" w:eastAsia="fr-CA"/>
         </w:rPr>
-        <w:t xml:space="preserve"> à été mis en place dans une optique d’avoir une monnaie d’échange pour transiger les données de la page Web jusqu’aux classes Java. Cette approche ce veux évolutive afin d’appliquer une </w:t>
-      </w:r>
+        <w:t xml:space="preserve"> </w:t>
+      </w:r>
+      <w:proofErr w:type="spellStart"/>
+      <w:r>
+        <w:rPr>
+          <w:lang w:val="fr-FR" w:eastAsia="fr-CA"/>
+        </w:rPr>
+        <w:t>à</w:t>
+      </w:r>
+      <w:proofErr w:type="spellEnd"/>
+      <w:r>
+        <w:rPr>
+          <w:lang w:val="fr-FR" w:eastAsia="fr-CA"/>
+        </w:rPr>
+        <w:t xml:space="preserve"> été mis en place dans une optique d’avoir une monnaie d’échange pour transiger les données de la page Web jusqu’aux classes Java. Cette approche ce veux évolutive afin d’appliquer une </w:t>
+      </w:r>
+      <w:proofErr w:type="spellStart"/>
       <w:r>
         <w:rPr>
           <w:lang w:val="fr-FR" w:eastAsia="fr-CA"/>
@@ -2784,6 +3119,7 @@
         </w:rPr>
         <w:t>ersistence</w:t>
       </w:r>
+      <w:proofErr w:type="spellEnd"/>
       <w:r>
         <w:rPr>
           <w:lang w:val="fr-FR" w:eastAsia="fr-CA"/>
@@ -2800,26 +3136,122 @@
     <w:p>
       <w:pPr>
         <w:pStyle w:val="BodyText"/>
+        <w:ind w:left="426" w:firstLine="284"/>
+        <w:jc w:val="both"/>
+        <w:rPr>
+          <w:lang w:val="fr-FR" w:eastAsia="fr-CA"/>
+        </w:rPr>
+      </w:pPr>
+      <w:r>
+        <w:rPr>
+          <w:lang w:val="fr-FR" w:eastAsia="fr-CA"/>
+        </w:rPr>
+        <w:t xml:space="preserve">Le patron </w:t>
+      </w:r>
+      <w:proofErr w:type="spellStart"/>
+      <w:r>
         <w:rPr>
           <w:i/>
           <w:lang w:val="fr-FR" w:eastAsia="fr-CA"/>
         </w:rPr>
-      </w:pPr>
-      <w:r>
-        <w:rPr>
-          <w:lang w:val="fr-FR" w:eastAsia="fr-CA"/>
-        </w:rPr>
-        <w:t xml:space="preserve">De plus, la plateforme Spring favorise une approche MVC et implémente elle-même sa propre version du patron </w:t>
-      </w:r>
+        <w:t>View</w:t>
+      </w:r>
+      <w:proofErr w:type="spellEnd"/>
       <w:r>
         <w:rPr>
           <w:i/>
           <w:lang w:val="fr-FR" w:eastAsia="fr-CA"/>
         </w:rPr>
-        <w:t>Front Controller.</w:t>
-      </w:r>
-      <w:bookmarkStart w:id="9" w:name="_GoBack"/>
-      <w:bookmarkEnd w:id="9"/>
+        <w:t xml:space="preserve"> </w:t>
+      </w:r>
+      <w:proofErr w:type="spellStart"/>
+      <w:r>
+        <w:rPr>
+          <w:i/>
+          <w:lang w:val="fr-FR" w:eastAsia="fr-CA"/>
+        </w:rPr>
+        <w:t>Helper</w:t>
+      </w:r>
+      <w:proofErr w:type="spellEnd"/>
+      <w:r>
+        <w:rPr>
+          <w:i/>
+          <w:lang w:val="fr-FR" w:eastAsia="fr-CA"/>
+        </w:rPr>
+        <w:t xml:space="preserve"> </w:t>
+      </w:r>
+      <w:r>
+        <w:rPr>
+          <w:lang w:val="fr-FR" w:eastAsia="fr-CA"/>
+        </w:rPr>
+        <w:t>permet d’isoler la logique de présentation côté serveur</w:t>
+      </w:r>
+      <w:r>
+        <w:rPr>
+          <w:lang w:val="fr-FR" w:eastAsia="fr-CA"/>
+        </w:rPr>
+        <w:t xml:space="preserve"> et désengorge le contenu de la page JSP.</w:t>
+      </w:r>
+    </w:p>
+    <w:p>
+      <w:pPr>
+        <w:pStyle w:val="BodyText"/>
+        <w:ind w:left="426" w:firstLine="284"/>
+        <w:jc w:val="both"/>
+        <w:rPr>
+          <w:i/>
+          <w:lang w:val="fr-FR" w:eastAsia="fr-CA"/>
+        </w:rPr>
+      </w:pPr>
+      <w:r>
+        <w:rPr>
+          <w:lang w:val="fr-FR" w:eastAsia="fr-CA"/>
+        </w:rPr>
+        <w:t xml:space="preserve">De plus, la plateforme </w:t>
+      </w:r>
+      <w:proofErr w:type="spellStart"/>
+      <w:r>
+        <w:rPr>
+          <w:lang w:val="fr-FR" w:eastAsia="fr-CA"/>
+        </w:rPr>
+        <w:t>Spring</w:t>
+      </w:r>
+      <w:proofErr w:type="spellEnd"/>
+      <w:r>
+        <w:rPr>
+          <w:lang w:val="fr-FR" w:eastAsia="fr-CA"/>
+        </w:rPr>
+        <w:t xml:space="preserve"> favorise une approche MVC et implémente elle-même sa propre version du patron </w:t>
+      </w:r>
+      <w:r>
+        <w:rPr>
+          <w:i/>
+          <w:lang w:val="fr-FR" w:eastAsia="fr-CA"/>
+        </w:rPr>
+        <w:t>Front Controller</w:t>
+      </w:r>
+      <w:r>
+        <w:rPr>
+          <w:lang w:val="fr-FR" w:eastAsia="fr-CA"/>
+        </w:rPr>
+        <w:t xml:space="preserve"> au travers du servlet </w:t>
+      </w:r>
+      <w:proofErr w:type="spellStart"/>
+      <w:r>
+        <w:rPr>
+          <w:i/>
+          <w:lang w:val="fr-FR" w:eastAsia="fr-CA"/>
+        </w:rPr>
+        <w:t>DispatcherServlet</w:t>
+      </w:r>
+      <w:proofErr w:type="spellEnd"/>
+      <w:r>
+        <w:rPr>
+          <w:i/>
+          <w:lang w:val="fr-FR" w:eastAsia="fr-CA"/>
+        </w:rPr>
+        <w:t>.</w:t>
+      </w:r>
     </w:p>
     <w:p>
       <w:pPr>
@@ -2834,7 +3266,8 @@
           <w:lang w:val="fr-FR" w:eastAsia="fr-CA"/>
         </w:rPr>
       </w:pPr>
-      <w:bookmarkStart w:id="10" w:name="_Toc349430649"/>
+      <w:bookmarkStart w:id="16" w:name="_Toc350604597"/>
+      <w:bookmarkStart w:id="17" w:name="_Toc350607851"/>
       <w:r>
         <w:rPr>
           <w:sz w:val="24"/>
@@ -2842,7 +3275,25 @@
         </w:rPr>
         <w:t>Expliquez à quel endroit vous avez utilisé AJAX dans votre application.</w:t>
       </w:r>
-      <w:bookmarkEnd w:id="10"/>
+      <w:bookmarkEnd w:id="16"/>
+      <w:bookmarkEnd w:id="17"/>
+    </w:p>
+    <w:p>
+      <w:pPr>
+        <w:pStyle w:val="BodyText"/>
+        <w:ind w:left="426" w:firstLine="284"/>
+        <w:jc w:val="both"/>
+        <w:rPr>
+          <w:lang w:val="fr-FR" w:eastAsia="fr-CA"/>
+        </w:rPr>
+      </w:pPr>
+      <w:r>
+        <w:rPr>
+          <w:lang w:val="fr-FR" w:eastAsia="fr-CA"/>
+        </w:rPr>
+        <w:tab/>
+        <w:t>Lors de la sélection d’une représentation, un appel AJAX est fait afin d’obtenir les types de billet associés à cette dernière. Ceci dans l’optique que l’application soit modulaire et puisse éventuellement supporter plusieurs type de billet et non juste le cas d’admission générale.</w:t>
+      </w:r>
     </w:p>
     <w:p>
       <w:pPr>
@@ -2857,12 +3308,129 @@
           <w:lang w:val="fr-FR" w:eastAsia="fr-CA"/>
         </w:rPr>
       </w:pPr>
+      <w:bookmarkStart w:id="18" w:name="_Toc350604598"/>
+      <w:bookmarkStart w:id="19" w:name="_Toc350607852"/>
       <w:r>
         <w:rPr>
           <w:sz w:val="24"/>
           <w:lang w:val="fr-FR" w:eastAsia="fr-CA"/>
         </w:rPr>
-        <w:t>Avez-vous utilisé une technologie où un framework additionnel? Si oui, expliquez quel est le rôle de cette technologie dans votre application.</w:t>
+        <w:t xml:space="preserve">Avez-vous utilisé une technologie où un </w:t>
+      </w:r>
+      <w:proofErr w:type="spellStart"/>
+      <w:r>
+        <w:rPr>
+          <w:sz w:val="24"/>
+          <w:lang w:val="fr-FR" w:eastAsia="fr-CA"/>
+        </w:rPr>
+        <w:t>framework</w:t>
+      </w:r>
+      <w:proofErr w:type="spellEnd"/>
+      <w:r>
+        <w:rPr>
+          <w:sz w:val="24"/>
+          <w:lang w:val="fr-FR" w:eastAsia="fr-CA"/>
+        </w:rPr>
+        <w:t xml:space="preserve"> additionnel? Si oui, expliquez quel est le rôle de cette technologie dans votre application.</w:t>
+      </w:r>
+      <w:bookmarkEnd w:id="18"/>
+      <w:bookmarkEnd w:id="19"/>
+    </w:p>
+    <w:p>
+      <w:pPr>
+        <w:pStyle w:val="BodyText"/>
+        <w:ind w:left="426" w:firstLine="284"/>
+        <w:jc w:val="both"/>
+        <w:rPr>
+          <w:lang w:val="fr-FR" w:eastAsia="fr-CA"/>
+        </w:rPr>
+      </w:pPr>
+      <w:r>
+        <w:rPr>
+          <w:lang w:val="fr-FR" w:eastAsia="fr-CA"/>
+        </w:rPr>
+        <w:t xml:space="preserve">L’application web a été déployée en utilisant la plateforme </w:t>
+      </w:r>
+      <w:proofErr w:type="spellStart"/>
+      <w:r>
+        <w:rPr>
+          <w:lang w:val="fr-FR" w:eastAsia="fr-CA"/>
+        </w:rPr>
+        <w:t>Spring</w:t>
+      </w:r>
+      <w:proofErr w:type="spellEnd"/>
+      <w:r>
+        <w:rPr>
+          <w:lang w:val="fr-FR" w:eastAsia="fr-CA"/>
+        </w:rPr>
+        <w:t xml:space="preserve">. Son rôle est principalement de renforcer le patron de conception MVC. Cette plateforme permet aussi d’implémenter le patron </w:t>
+      </w:r>
+      <w:r>
+        <w:rPr>
+          <w:i/>
+          <w:lang w:val="fr-FR" w:eastAsia="fr-CA"/>
+        </w:rPr>
+        <w:t>Front Controller</w:t>
+      </w:r>
+      <w:r>
+        <w:rPr>
+          <w:lang w:val="fr-FR" w:eastAsia="fr-CA"/>
+        </w:rPr>
+        <w:t xml:space="preserve"> au travers du </w:t>
+      </w:r>
+      <w:proofErr w:type="spellStart"/>
+      <w:r>
+        <w:rPr>
+          <w:i/>
+          <w:lang w:val="fr-FR" w:eastAsia="fr-CA"/>
+        </w:rPr>
+        <w:t>DispatcherServlet</w:t>
+      </w:r>
+      <w:proofErr w:type="spellEnd"/>
+      <w:r>
+        <w:rPr>
+          <w:lang w:val="fr-FR" w:eastAsia="fr-CA"/>
+        </w:rPr>
+        <w:t xml:space="preserve"> qui agit à titre de répartiteur des requêtes HTTP entrantes.</w:t>
+      </w:r>
+    </w:p>
+    <w:p>
+      <w:pPr>
+        <w:pStyle w:val="BodyText"/>
+        <w:ind w:left="426" w:firstLine="284"/>
+        <w:jc w:val="both"/>
+        <w:rPr>
+          <w:lang w:val="fr-FR" w:eastAsia="fr-CA"/>
+        </w:rPr>
+      </w:pPr>
+      <w:r>
+        <w:rPr>
+          <w:lang w:val="fr-FR" w:eastAsia="fr-CA"/>
+        </w:rPr>
+        <w:t>L’utilisation de la plateforme de test JUnit4 c’est révélé fort utile. En effet, les comportements critiques de l’application ont pu être testés et corrigés en cas de besoin.</w:t>
+      </w:r>
+      <w:r>
+        <w:rPr>
+          <w:lang w:val="fr-FR" w:eastAsia="fr-CA"/>
+        </w:rPr>
+        <w:t xml:space="preserve"> Les suites de tests ont pu être bonifiées par la suite en leurs ajoutant d’avantage de logique de test. </w:t>
+      </w:r>
+    </w:p>
+    <w:p>
+      <w:pPr>
+        <w:spacing w:after="200" w:line="276" w:lineRule="auto"/>
+        <w:ind w:left="0"/>
+        <w:rPr>
+          <w:rFonts w:ascii="Arial" w:hAnsi="Arial"/>
+          <w:b/>
+          <w:lang w:val="fr-FR" w:eastAsia="fr-CA"/>
+        </w:rPr>
+      </w:pPr>
+      <w:r>
+        <w:rPr>
+          <w:lang w:val="fr-FR" w:eastAsia="fr-CA"/>
+        </w:rPr>
+        <w:br w:type="page"/>
       </w:r>
     </w:p>
     <w:p>
@@ -2878,15 +3446,104 @@
           <w:lang w:val="fr-FR" w:eastAsia="fr-CA"/>
         </w:rPr>
       </w:pPr>
-      <w:bookmarkStart w:id="11" w:name="_Toc349430651"/>
+      <w:bookmarkStart w:id="20" w:name="_Toc350604599"/>
+      <w:bookmarkStart w:id="21" w:name="_Toc350607853"/>
       <w:r>
         <w:rPr>
           <w:sz w:val="24"/>
           <w:lang w:val="fr-FR" w:eastAsia="fr-CA"/>
         </w:rPr>
+        <w:lastRenderedPageBreak/>
         <w:t>Suite à l'expérience du laboratoire 2, quelles sont les éléments du diagramme de classe du laboratoire 1 que vous auriez planifié différemment?</w:t>
       </w:r>
-      <w:bookmarkEnd w:id="11"/>
+      <w:bookmarkEnd w:id="20"/>
+      <w:bookmarkEnd w:id="21"/>
+    </w:p>
+    <w:p>
+      <w:pPr>
+        <w:pStyle w:val="BodyText"/>
+        <w:ind w:left="426" w:firstLine="284"/>
+        <w:jc w:val="both"/>
+        <w:rPr>
+          <w:lang w:val="fr-FR" w:eastAsia="fr-CA"/>
+        </w:rPr>
+      </w:pPr>
+      <w:r>
+        <w:rPr>
+          <w:lang w:val="fr-FR" w:eastAsia="fr-CA"/>
+        </w:rPr>
+        <w:t xml:space="preserve">Aucun patron de conception n’était présent sur la version initiale du diagramme de classes. Sans toutefois être une lacune, l’équipe a du </w:t>
+      </w:r>
+      <w:r>
+        <w:rPr>
+          <w:lang w:val="fr-FR" w:eastAsia="fr-CA"/>
+        </w:rPr>
+        <w:t>réviser</w:t>
+      </w:r>
+      <w:r>
+        <w:rPr>
+          <w:lang w:val="fr-FR" w:eastAsia="fr-CA"/>
+        </w:rPr>
+        <w:t xml:space="preserve"> l’approche en implantant certains patrons de conception tel que le </w:t>
+      </w:r>
+      <w:r>
+        <w:rPr>
+          <w:i/>
+          <w:lang w:val="fr-FR" w:eastAsia="fr-CA"/>
+        </w:rPr>
+        <w:t>Transfer</w:t>
+      </w:r>
+      <w:r>
+        <w:rPr>
+          <w:i/>
+          <w:lang w:val="fr-FR" w:eastAsia="fr-CA"/>
+        </w:rPr>
+        <w:t xml:space="preserve"> Object</w:t>
+      </w:r>
+      <w:r>
+        <w:rPr>
+          <w:lang w:val="fr-FR" w:eastAsia="fr-CA"/>
+        </w:rPr>
+        <w:t xml:space="preserve"> ou le </w:t>
+      </w:r>
+      <w:r>
+        <w:rPr>
+          <w:i/>
+          <w:lang w:val="fr-FR" w:eastAsia="fr-CA"/>
+        </w:rPr>
+        <w:t xml:space="preserve">View </w:t>
+      </w:r>
+      <w:r>
+        <w:rPr>
+          <w:i/>
+          <w:lang w:val="fr-FR" w:eastAsia="fr-CA"/>
+        </w:rPr>
+        <w:t>Helper</w:t>
+      </w:r>
+      <w:r>
+        <w:rPr>
+          <w:lang w:val="fr-FR" w:eastAsia="fr-CA"/>
+        </w:rPr>
+        <w:t>.</w:t>
+      </w:r>
+      <w:r>
+        <w:rPr>
+          <w:lang w:val="fr-FR" w:eastAsia="fr-CA"/>
+        </w:rPr>
+        <w:t xml:space="preserve"> Une couche d’abstraction du modèle a été rajouté</w:t>
+      </w:r>
+      <w:r>
+        <w:rPr>
+          <w:lang w:val="fr-FR" w:eastAsia="fr-CA"/>
+        </w:rPr>
+        <w:t>e</w:t>
+      </w:r>
+      <w:r>
+        <w:rPr>
+          <w:lang w:val="fr-FR" w:eastAsia="fr-CA"/>
+        </w:rPr>
+        <w:t xml:space="preserve"> afin d’orchestrer les comportements standard de chacune des entités.</w:t>
+      </w:r>
     </w:p>
     <w:p>
       <w:pPr>
@@ -2901,12 +3558,48 @@
           <w:lang w:val="fr-FR" w:eastAsia="fr-CA"/>
         </w:rPr>
       </w:pPr>
+      <w:bookmarkStart w:id="22" w:name="_Toc350604600"/>
+      <w:bookmarkStart w:id="23" w:name="_Toc350607854"/>
       <w:r>
         <w:rPr>
           <w:sz w:val="24"/>
           <w:lang w:val="fr-FR" w:eastAsia="fr-CA"/>
         </w:rPr>
         <w:t>Quel a été la principale difficulté technique rencontrée dans le laboratoire?</w:t>
+      </w:r>
+      <w:bookmarkEnd w:id="22"/>
+      <w:bookmarkEnd w:id="23"/>
+    </w:p>
+    <w:p>
+      <w:pPr>
+        <w:pStyle w:val="BodyText"/>
+        <w:ind w:left="426" w:firstLine="284"/>
+        <w:jc w:val="both"/>
+        <w:rPr>
+          <w:lang w:val="fr-FR" w:eastAsia="fr-CA"/>
+        </w:rPr>
+      </w:pPr>
+      <w:r>
+        <w:rPr>
+          <w:lang w:val="fr-FR" w:eastAsia="fr-CA"/>
+        </w:rPr>
+        <w:t>Vu l’ampleur de la tâche à accomplir il a été nécessaire de mettre en place un mécanisme de gestion des sources tel que SVN. L’intégration des sources et la gestion des conflits c’est avéré plus ardu qu’espéré. En effet,  des erreurs de compilations ce sont insérées au fil du développement du a une mauvaise mise à jour des sources du projet. Il s’agit d’être vigilant et de ne rien briser lorsque que des nouveaux changements sont poussés au serveur central SVN.</w:t>
+      </w:r>
+    </w:p>
+    <w:p>
+      <w:pPr>
+        <w:pStyle w:val="BodyText"/>
+        <w:ind w:left="426" w:firstLine="283"/>
+        <w:jc w:val="both"/>
+        <w:rPr>
+          <w:lang w:val="fr-FR" w:eastAsia="fr-CA"/>
+        </w:rPr>
+      </w:pPr>
+      <w:r>
+        <w:rPr>
+          <w:lang w:val="fr-FR" w:eastAsia="fr-CA"/>
+        </w:rPr>
+        <w:t>L’utilisation d’une technologie comme GIT permettrais de décentraliser la gestion des conflits en empêchant un utilisateur de poussé des changements en conflit ou qui ne compile tout simplement pas.</w:t>
       </w:r>
     </w:p>
     <w:p>
@@ -2922,7 +3615,8 @@
           <w:lang w:val="fr-FR" w:eastAsia="fr-CA"/>
         </w:rPr>
       </w:pPr>
-      <w:bookmarkStart w:id="12" w:name="_Toc349430653"/>
+      <w:bookmarkStart w:id="24" w:name="_Toc350604601"/>
+      <w:bookmarkStart w:id="25" w:name="_Toc350607855"/>
       <w:r>
         <w:rPr>
           <w:sz w:val="24"/>
@@ -2930,7 +3624,36 @@
         </w:rPr>
         <w:t>Comment a été faite la séparation des tâches dans votre équipe?</w:t>
       </w:r>
-      <w:bookmarkEnd w:id="12"/>
+      <w:bookmarkEnd w:id="24"/>
+      <w:bookmarkEnd w:id="25"/>
+    </w:p>
+    <w:p>
+      <w:pPr>
+        <w:pStyle w:val="BodyText"/>
+        <w:ind w:left="426" w:firstLine="283"/>
+        <w:jc w:val="both"/>
+        <w:rPr>
+          <w:lang w:val="fr-FR" w:eastAsia="fr-CA"/>
+        </w:rPr>
+      </w:pPr>
+      <w:r>
+        <w:rPr>
+          <w:lang w:val="fr-FR" w:eastAsia="fr-CA"/>
+        </w:rPr>
+        <w:t>Chacun des membres de l’équipe c’est</w:t>
+      </w:r>
+      <w:r>
+        <w:rPr>
+          <w:lang w:val="fr-FR" w:eastAsia="fr-CA"/>
+        </w:rPr>
+        <w:t xml:space="preserve"> occupé de la dynami</w:t>
+      </w:r>
+      <w:r>
+        <w:rPr>
+          <w:lang w:val="fr-FR" w:eastAsia="fr-CA"/>
+        </w:rPr>
+        <w:t>sation d’une section du site. Simon c’est chargé de produire un exemple à suivre pour toute l’équipe afin de standardiser le plus possible le code de l’application.</w:t>
+      </w:r>
     </w:p>
     <w:p>
       <w:pPr>
@@ -2944,7 +3667,8 @@
           <w:lang w:eastAsia="fr-CA"/>
         </w:rPr>
       </w:pPr>
-      <w:bookmarkStart w:id="13" w:name="_Toc349430654"/>
+      <w:bookmarkStart w:id="26" w:name="_Toc350604602"/>
+      <w:bookmarkStart w:id="27" w:name="_Toc350607856"/>
       <w:r>
         <w:rPr>
           <w:sz w:val="24"/>
@@ -2952,11 +3676,121 @@
         </w:rPr>
         <w:t>De quelle manière avez-vous géré la gestion de la session?</w:t>
       </w:r>
-      <w:bookmarkEnd w:id="13"/>
-      <w:r>
-        <w:rPr>
-          <w:lang w:val="fr-FR" w:eastAsia="fr-CA"/>
-        </w:rPr>
+      <w:bookmarkEnd w:id="26"/>
+      <w:bookmarkEnd w:id="27"/>
+    </w:p>
+    <w:p>
+      <w:pPr>
+        <w:spacing w:after="200" w:line="276" w:lineRule="auto"/>
+        <w:ind w:left="426" w:firstLine="283"/>
+        <w:rPr>
+          <w:lang w:val="fr-FR" w:eastAsia="fr-CA"/>
+        </w:rPr>
+      </w:pPr>
+      <w:r>
+        <w:rPr>
+          <w:lang w:val="fr-FR" w:eastAsia="fr-CA"/>
+        </w:rPr>
+        <w:t xml:space="preserve">La gestion de la session est découpée par fonctionnalités. </w:t>
+      </w:r>
+      <w:r>
+        <w:rPr>
+          <w:lang w:val="fr-FR" w:eastAsia="fr-CA"/>
+        </w:rPr>
+        <w:t>Chacune des parties s’occupe de gérer son bout de session.</w:t>
+      </w:r>
+      <w:r>
+        <w:rPr>
+          <w:lang w:val="fr-FR" w:eastAsia="fr-CA"/>
+        </w:rPr>
+        <w:t xml:space="preserve"> Pour l’instant elle est séparée en deux partie soit :</w:t>
+      </w:r>
+    </w:p>
+    <w:p>
+      <w:pPr>
+        <w:pStyle w:val="ListParagraph"/>
+        <w:numPr>
+          <w:ilvl w:val="0"/>
+          <w:numId w:val="13"/>
+        </w:numPr>
+        <w:spacing w:after="200" w:line="276" w:lineRule="auto"/>
+        <w:rPr>
+          <w:i/>
+          <w:sz w:val="18"/>
+          <w:lang w:val="fr-FR" w:eastAsia="fr-CA"/>
+        </w:rPr>
+      </w:pPr>
+      <w:r>
+        <w:rPr>
+          <w:lang w:val="fr-FR" w:eastAsia="fr-CA"/>
+        </w:rPr>
+        <w:t>Message</w:t>
+      </w:r>
+    </w:p>
+    <w:p>
+      <w:pPr>
+        <w:pStyle w:val="ListParagraph"/>
+        <w:numPr>
+          <w:ilvl w:val="0"/>
+          <w:numId w:val="13"/>
+        </w:numPr>
+        <w:spacing w:after="200" w:line="276" w:lineRule="auto"/>
+        <w:rPr>
+          <w:i/>
+          <w:sz w:val="18"/>
+          <w:lang w:val="fr-FR" w:eastAsia="fr-CA"/>
+        </w:rPr>
+      </w:pPr>
+      <w:r>
+        <w:rPr>
+          <w:lang w:val="fr-FR" w:eastAsia="fr-CA"/>
+        </w:rPr>
+        <w:t>Panier d’achat</w:t>
+      </w:r>
+    </w:p>
+    <w:p>
+      <w:pPr>
+        <w:spacing w:after="200" w:line="276" w:lineRule="auto"/>
+        <w:ind w:left="0"/>
+        <w:rPr>
+          <w:lang w:val="fr-FR" w:eastAsia="fr-CA"/>
+        </w:rPr>
+      </w:pPr>
+    </w:p>
+    <w:p>
+      <w:pPr>
+        <w:spacing w:after="200" w:line="276" w:lineRule="auto"/>
+        <w:ind w:left="0"/>
+        <w:rPr>
+          <w:i/>
+          <w:sz w:val="18"/>
+          <w:lang w:val="fr-FR" w:eastAsia="fr-CA"/>
+        </w:rPr>
+      </w:pPr>
+    </w:p>
+    <w:p>
+      <w:pPr>
+        <w:pStyle w:val="Caption"/>
+        <w:ind w:left="0"/>
+        <w:rPr>
+          <w:lang w:val="fr-CA" w:eastAsia="fr-CA"/>
+        </w:rPr>
+      </w:pPr>
+    </w:p>
+    <w:p>
+      <w:pPr>
+        <w:spacing w:after="200" w:line="276" w:lineRule="auto"/>
+        <w:ind w:left="0"/>
+        <w:rPr>
+          <w:rFonts w:ascii="Arial" w:hAnsi="Arial"/>
+          <w:b/>
+          <w:sz w:val="28"/>
+          <w:lang w:val="fr-CA"/>
+        </w:rPr>
+      </w:pPr>
+      <w:bookmarkStart w:id="28" w:name="_Toc282370683"/>
+      <w:bookmarkStart w:id="29" w:name="_Toc350607857"/>
+      <w:r>
         <w:br w:type="page"/>
       </w:r>
     </w:p>
@@ -2967,14 +3801,12 @@
         <w:spacing w:before="240" w:after="120"/>
         <w:ind w:right="0"/>
       </w:pPr>
-      <w:bookmarkStart w:id="14" w:name="_Toc282370683"/>
-      <w:bookmarkStart w:id="15" w:name="_Toc349430655"/>
       <w:r>
         <w:lastRenderedPageBreak/>
         <w:t>Conclusion</w:t>
       </w:r>
-      <w:bookmarkEnd w:id="14"/>
-      <w:bookmarkEnd w:id="15"/>
+      <w:bookmarkEnd w:id="28"/>
+      <w:bookmarkEnd w:id="29"/>
     </w:p>
     <w:p>
       <w:pPr>
@@ -2983,6 +3815,190 @@
           <w:lang w:val="fr-FR" w:eastAsia="fr-CA"/>
         </w:rPr>
       </w:pPr>
+    </w:p>
+    <w:p>
+      <w:pPr>
+        <w:pStyle w:val="BodyText"/>
+        <w:ind w:left="432" w:firstLine="276"/>
+        <w:jc w:val="both"/>
+        <w:rPr>
+          <w:lang w:val="fr-FR" w:eastAsia="fr-CA"/>
+        </w:rPr>
+      </w:pPr>
+      <w:r>
+        <w:rPr>
+          <w:lang w:val="fr-FR" w:eastAsia="fr-CA"/>
+        </w:rPr>
+        <w:t>Le but de cette deuxième itération consistait en la dynamisation de la solution logicielle déployé lors du laboratoire précédent.</w:t>
+      </w:r>
+      <w:r>
+        <w:rPr>
+          <w:lang w:val="fr-FR" w:eastAsia="fr-CA"/>
+        </w:rPr>
+        <w:t xml:space="preserve"> L’utilisation de la technologie JSP a permis à l’équipe d’insérer de la logique Java à l’intérieur d’un document HTML.</w:t>
+      </w:r>
+    </w:p>
+    <w:p>
+      <w:pPr>
+        <w:pStyle w:val="BodyText"/>
+        <w:ind w:left="432" w:firstLine="276"/>
+        <w:jc w:val="both"/>
+        <w:rPr>
+          <w:lang w:val="fr-FR" w:eastAsia="fr-CA"/>
+        </w:rPr>
+      </w:pPr>
+      <w:r>
+        <w:rPr>
+          <w:lang w:val="fr-FR" w:eastAsia="fr-CA"/>
+        </w:rPr>
+        <w:t xml:space="preserve">Suite à une contrainte imposée due au nombre de membre de l’équipe, la plateforme </w:t>
+      </w:r>
+      <w:proofErr w:type="spellStart"/>
+      <w:r>
+        <w:rPr>
+          <w:i/>
+          <w:lang w:val="fr-FR" w:eastAsia="fr-CA"/>
+        </w:rPr>
+        <w:t>Spring</w:t>
+      </w:r>
+      <w:proofErr w:type="spellEnd"/>
+      <w:r>
+        <w:rPr>
+          <w:lang w:val="fr-FR" w:eastAsia="fr-CA"/>
+        </w:rPr>
+        <w:t xml:space="preserve"> a été la technologie centrale du développement du livrable de cette itération. </w:t>
+      </w:r>
+      <w:r>
+        <w:rPr>
+          <w:lang w:val="fr-FR" w:eastAsia="fr-CA"/>
+        </w:rPr>
+        <w:t xml:space="preserve">Qui plus est, l’équipe a su tirer </w:t>
+      </w:r>
+      <w:r>
+        <w:rPr>
+          <w:lang w:val="fr-FR" w:eastAsia="fr-CA"/>
+        </w:rPr>
+        <w:t xml:space="preserve">avantage </w:t>
+      </w:r>
+      <w:r>
+        <w:rPr>
+          <w:lang w:val="fr-FR" w:eastAsia="fr-CA"/>
+        </w:rPr>
+        <w:t>d’</w:t>
+      </w:r>
+      <w:r>
+        <w:rPr>
+          <w:lang w:val="fr-FR" w:eastAsia="fr-CA"/>
+        </w:rPr>
+        <w:t>inclu</w:t>
+      </w:r>
+      <w:r>
+        <w:rPr>
+          <w:lang w:val="fr-FR" w:eastAsia="fr-CA"/>
+        </w:rPr>
+        <w:t>re</w:t>
+      </w:r>
+      <w:r>
+        <w:rPr>
+          <w:lang w:val="fr-FR" w:eastAsia="fr-CA"/>
+        </w:rPr>
+        <w:t xml:space="preserve"> des tests automatisées tôt dans le cycle de développement</w:t>
+      </w:r>
+      <w:r>
+        <w:rPr>
+          <w:lang w:val="fr-FR" w:eastAsia="fr-CA"/>
+        </w:rPr>
+        <w:t xml:space="preserve"> permettant d’effectuer des tests de régression.</w:t>
+      </w:r>
+    </w:p>
+    <w:p>
+      <w:pPr>
+        <w:pStyle w:val="BodyText"/>
+        <w:ind w:left="432"/>
+        <w:jc w:val="both"/>
+        <w:rPr>
+          <w:lang w:val="fr-FR" w:eastAsia="fr-CA"/>
+        </w:rPr>
+      </w:pPr>
+      <w:r>
+        <w:rPr>
+          <w:lang w:val="fr-FR" w:eastAsia="fr-CA"/>
+        </w:rPr>
+        <w:tab/>
+        <w:t xml:space="preserve">Le résultat est une application web permettant de consulter du contenu obtenue dynamiquement; qui envoie des requêtes HTTP vers un serveur </w:t>
+      </w:r>
+      <w:r>
+        <w:rPr>
+          <w:lang w:val="fr-FR" w:eastAsia="fr-CA"/>
+        </w:rPr>
+        <w:t>qui traite</w:t>
+      </w:r>
+      <w:r>
+        <w:rPr>
+          <w:lang w:val="fr-FR" w:eastAsia="fr-CA"/>
+        </w:rPr>
+        <w:t xml:space="preserve"> la requête, obtient les données, applique la logique d’affaire et retourne un résultat interprétable par un navigateur.</w:t>
+      </w:r>
+    </w:p>
+    <w:p>
+      <w:pPr>
+        <w:pStyle w:val="BodyText"/>
+        <w:ind w:left="432" w:firstLine="276"/>
+        <w:jc w:val="both"/>
+        <w:rPr>
+          <w:lang w:val="fr-FR" w:eastAsia="fr-CA"/>
+        </w:rPr>
+      </w:pPr>
+      <w:r>
+        <w:rPr>
+          <w:lang w:val="fr-FR" w:eastAsia="fr-CA"/>
+        </w:rPr>
+        <w:t xml:space="preserve">Finalement, l’utilisation d’un </w:t>
+      </w:r>
+      <w:r>
+        <w:rPr>
+          <w:i/>
+          <w:lang w:val="fr-FR" w:eastAsia="fr-CA"/>
+        </w:rPr>
+        <w:t>« Stub »</w:t>
+      </w:r>
+      <w:r>
+        <w:rPr>
+          <w:lang w:val="fr-FR" w:eastAsia="fr-CA"/>
+        </w:rPr>
+        <w:t xml:space="preserve"> pour simuler la persistance des données a permis de bien découpler les classes logicielles impliquées pour permettre à l’application de migrer vers l’utilisation de la plateforme </w:t>
+      </w:r>
+      <w:proofErr w:type="spellStart"/>
+      <w:r>
+        <w:rPr>
+          <w:i/>
+          <w:lang w:val="fr-FR" w:eastAsia="fr-CA"/>
+        </w:rPr>
+        <w:t>Hibernate</w:t>
+      </w:r>
+      <w:proofErr w:type="spellEnd"/>
+      <w:r>
+        <w:rPr>
+          <w:lang w:val="fr-FR" w:eastAsia="fr-CA"/>
+        </w:rPr>
+        <w:t xml:space="preserve"> lors de la prochaine itération.</w:t>
+      </w:r>
+    </w:p>
+    <w:p>
+      <w:pPr>
+        <w:pStyle w:val="BodyText"/>
+        <w:ind w:left="432"/>
+        <w:jc w:val="both"/>
+        <w:rPr>
+          <w:lang w:val="fr-FR" w:eastAsia="fr-CA"/>
+        </w:rPr>
+      </w:pPr>
+      <w:r>
+        <w:rPr>
+          <w:lang w:val="fr-FR" w:eastAsia="fr-CA"/>
+        </w:rPr>
+        <w:tab/>
+      </w:r>
     </w:p>
     <w:sectPr>
       <w:pgSz w:w="12240" w:h="15840"/>
@@ -3027,7 +4043,14 @@
     </w:pPr>
     <w:r>
       <w:tab/>
-      <w:t xml:space="preserve">page </w:t>
+    </w:r>
+    <w:proofErr w:type="gramStart"/>
+    <w:r>
+      <w:t>page</w:t>
+    </w:r>
+    <w:proofErr w:type="gramEnd"/>
+    <w:r>
+      <w:t xml:space="preserve"> </w:t>
     </w:r>
     <w:r>
       <w:rPr>
@@ -3096,7 +4119,7 @@
         <w:rStyle w:val="PageNumber"/>
         <w:noProof/>
       </w:rPr>
-      <w:t>6</w:t>
+      <w:t>7</w:t>
     </w:r>
     <w:r>
       <w:rPr>
@@ -3247,7 +4270,23 @@
               <w:sz w:val="22"/>
               <w:lang w:val="fr-CA"/>
             </w:rPr>
-            <w:t xml:space="preserve">, Lab </w:t>
+            <w:t xml:space="preserve">, </w:t>
+          </w:r>
+          <w:proofErr w:type="spellStart"/>
+          <w:r>
+            <w:rPr>
+              <w:sz w:val="22"/>
+              <w:lang w:val="fr-CA"/>
+            </w:rPr>
+            <w:t>Lab</w:t>
+          </w:r>
+          <w:proofErr w:type="spellEnd"/>
+          <w:r>
+            <w:rPr>
+              <w:sz w:val="22"/>
+              <w:lang w:val="fr-CA"/>
+            </w:rPr>
+            <w:t xml:space="preserve"> </w:t>
           </w:r>
           <w:r>
             <w:rPr>
@@ -3771,9 +4810,122 @@
     </w:lvl>
   </w:abstractNum>
   <w:abstractNum w:abstractNumId="3">
+    <w:nsid w:val="24B14D78"/>
+    <w:multiLevelType w:val="hybridMultilevel"/>
+    <w:tmpl w:val="6E16C592"/>
+    <w:lvl w:ilvl="0" w:tplc="0C0C0001">
+      <w:start w:val="1"/>
+      <w:numFmt w:val="bullet"/>
+      <w:lvlText w:val=""/>
+      <w:lvlJc w:val="left"/>
+      <w:pPr>
+        <w:ind w:left="1068" w:hanging="360"/>
+      </w:pPr>
+      <w:rPr>
+        <w:rFonts w:ascii="Symbol" w:hAnsi="Symbol" w:hint="default"/>
+      </w:rPr>
+    </w:lvl>
+    <w:lvl w:ilvl="1" w:tplc="0C0C0003" w:tentative="1">
+      <w:start w:val="1"/>
+      <w:numFmt w:val="bullet"/>
+      <w:lvlText w:val="o"/>
+      <w:lvlJc w:val="left"/>
+      <w:pPr>
+        <w:ind w:left="1788" w:hanging="360"/>
+      </w:pPr>
+      <w:rPr>
+        <w:rFonts w:ascii="Courier New" w:hAnsi="Courier New" w:cs="Courier New" w:hint="default"/>
+      </w:rPr>
+    </w:lvl>
+    <w:lvl w:ilvl="2" w:tplc="0C0C0005" w:tentative="1">
+      <w:start w:val="1"/>
+      <w:numFmt w:val="bullet"/>
+      <w:lvlText w:val=""/>
+      <w:lvlJc w:val="left"/>
+      <w:pPr>
+        <w:ind w:left="2508" w:hanging="360"/>
+      </w:pPr>
+      <w:rPr>
+        <w:rFonts w:ascii="Wingdings" w:hAnsi="Wingdings" w:hint="default"/>
+      </w:rPr>
+    </w:lvl>
+    <w:lvl w:ilvl="3" w:tplc="0C0C0001" w:tentative="1">
+      <w:start w:val="1"/>
+      <w:numFmt w:val="bullet"/>
+      <w:lvlText w:val=""/>
+      <w:lvlJc w:val="left"/>
+      <w:pPr>
+        <w:ind w:left="3228" w:hanging="360"/>
+      </w:pPr>
+      <w:rPr>
+        <w:rFonts w:ascii="Symbol" w:hAnsi="Symbol" w:hint="default"/>
+      </w:rPr>
+    </w:lvl>
+    <w:lvl w:ilvl="4" w:tplc="0C0C0003" w:tentative="1">
+      <w:start w:val="1"/>
+      <w:numFmt w:val="bullet"/>
+      <w:lvlText w:val="o"/>
+      <w:lvlJc w:val="left"/>
+      <w:pPr>
+        <w:ind w:left="3948" w:hanging="360"/>
+      </w:pPr>
+      <w:rPr>
+        <w:rFonts w:ascii="Courier New" w:hAnsi="Courier New" w:cs="Courier New" w:hint="default"/>
+      </w:rPr>
+    </w:lvl>
+    <w:lvl w:ilvl="5" w:tplc="0C0C0005" w:tentative="1">
+      <w:start w:val="1"/>
+      <w:numFmt w:val="bullet"/>
+      <w:lvlText w:val=""/>
+      <w:lvlJc w:val="left"/>
+      <w:pPr>
+        <w:ind w:left="4668" w:hanging="360"/>
+      </w:pPr>
+      <w:rPr>
+        <w:rFonts w:ascii="Wingdings" w:hAnsi="Wingdings" w:hint="default"/>
+      </w:rPr>
+    </w:lvl>
+    <w:lvl w:ilvl="6" w:tplc="0C0C0001" w:tentative="1">
+      <w:start w:val="1"/>
+      <w:numFmt w:val="bullet"/>
+      <w:lvlText w:val=""/>
+      <w:lvlJc w:val="left"/>
+      <w:pPr>
+        <w:ind w:left="5388" w:hanging="360"/>
+      </w:pPr>
+      <w:rPr>
+        <w:rFonts w:ascii="Symbol" w:hAnsi="Symbol" w:hint="default"/>
+      </w:rPr>
+    </w:lvl>
+    <w:lvl w:ilvl="7" w:tplc="0C0C0003" w:tentative="1">
+      <w:start w:val="1"/>
+      <w:numFmt w:val="bullet"/>
+      <w:lvlText w:val="o"/>
+      <w:lvlJc w:val="left"/>
+      <w:pPr>
+        <w:ind w:left="6108" w:hanging="360"/>
+      </w:pPr>
+      <w:rPr>
+        <w:rFonts w:ascii="Courier New" w:hAnsi="Courier New" w:cs="Courier New" w:hint="default"/>
+      </w:rPr>
+    </w:lvl>
+    <w:lvl w:ilvl="8" w:tplc="0C0C0005" w:tentative="1">
+      <w:start w:val="1"/>
+      <w:numFmt w:val="bullet"/>
+      <w:lvlText w:val=""/>
+      <w:lvlJc w:val="left"/>
+      <w:pPr>
+        <w:ind w:left="6828" w:hanging="360"/>
+      </w:pPr>
+      <w:rPr>
+        <w:rFonts w:ascii="Wingdings" w:hAnsi="Wingdings" w:hint="default"/>
+      </w:rPr>
+    </w:lvl>
+  </w:abstractNum>
+  <w:abstractNum w:abstractNumId="4">
     <w:nsid w:val="27D37A2B"/>
     <w:multiLevelType w:val="multilevel"/>
-    <w:tmpl w:val="BE2AECF6"/>
+    <w:tmpl w:val="D6AE7AD0"/>
     <w:lvl w:ilvl="0">
       <w:start w:val="1"/>
       <w:numFmt w:val="decimal"/>
@@ -3922,7 +5074,7 @@
       </w:rPr>
     </w:lvl>
   </w:abstractNum>
-  <w:abstractNum w:abstractNumId="4">
+  <w:abstractNum w:abstractNumId="5">
     <w:nsid w:val="29D63E38"/>
     <w:multiLevelType w:val="hybridMultilevel"/>
     <w:tmpl w:val="52B0A336"/>
@@ -4035,7 +5187,7 @@
       </w:rPr>
     </w:lvl>
   </w:abstractNum>
-  <w:abstractNum w:abstractNumId="5">
+  <w:abstractNum w:abstractNumId="6">
     <w:nsid w:val="42AD2AD7"/>
     <w:multiLevelType w:val="hybridMultilevel"/>
     <w:tmpl w:val="A8B248F4"/>
@@ -4149,14 +5301,100 @@
       </w:rPr>
     </w:lvl>
   </w:abstractNum>
+  <w:abstractNum w:abstractNumId="7">
+    <w:nsid w:val="441651AA"/>
+    <w:multiLevelType w:val="hybridMultilevel"/>
+    <w:tmpl w:val="51163DEE"/>
+    <w:lvl w:ilvl="0" w:tplc="0C0C000F">
+      <w:start w:val="1"/>
+      <w:numFmt w:val="decimal"/>
+      <w:lvlText w:val="%1."/>
+      <w:lvlJc w:val="left"/>
+      <w:pPr>
+        <w:ind w:left="855" w:hanging="360"/>
+      </w:pPr>
+    </w:lvl>
+    <w:lvl w:ilvl="1" w:tplc="0C0C0019" w:tentative="1">
+      <w:start w:val="1"/>
+      <w:numFmt w:val="lowerLetter"/>
+      <w:lvlText w:val="%2."/>
+      <w:lvlJc w:val="left"/>
+      <w:pPr>
+        <w:ind w:left="1575" w:hanging="360"/>
+      </w:pPr>
+    </w:lvl>
+    <w:lvl w:ilvl="2" w:tplc="0C0C001B" w:tentative="1">
+      <w:start w:val="1"/>
+      <w:numFmt w:val="lowerRoman"/>
+      <w:lvlText w:val="%3."/>
+      <w:lvlJc w:val="right"/>
+      <w:pPr>
+        <w:ind w:left="2295" w:hanging="180"/>
+      </w:pPr>
+    </w:lvl>
+    <w:lvl w:ilvl="3" w:tplc="0C0C000F" w:tentative="1">
+      <w:start w:val="1"/>
+      <w:numFmt w:val="decimal"/>
+      <w:lvlText w:val="%4."/>
+      <w:lvlJc w:val="left"/>
+      <w:pPr>
+        <w:ind w:left="3015" w:hanging="360"/>
+      </w:pPr>
+    </w:lvl>
+    <w:lvl w:ilvl="4" w:tplc="0C0C0019" w:tentative="1">
+      <w:start w:val="1"/>
+      <w:numFmt w:val="lowerLetter"/>
+      <w:lvlText w:val="%5."/>
+      <w:lvlJc w:val="left"/>
+      <w:pPr>
+        <w:ind w:left="3735" w:hanging="360"/>
+      </w:pPr>
+    </w:lvl>
+    <w:lvl w:ilvl="5" w:tplc="0C0C001B" w:tentative="1">
+      <w:start w:val="1"/>
+      <w:numFmt w:val="lowerRoman"/>
+      <w:lvlText w:val="%6."/>
+      <w:lvlJc w:val="right"/>
+      <w:pPr>
+        <w:ind w:left="4455" w:hanging="180"/>
+      </w:pPr>
+    </w:lvl>
+    <w:lvl w:ilvl="6" w:tplc="0C0C000F" w:tentative="1">
+      <w:start w:val="1"/>
+      <w:numFmt w:val="decimal"/>
+      <w:lvlText w:val="%7."/>
+      <w:lvlJc w:val="left"/>
+      <w:pPr>
+        <w:ind w:left="5175" w:hanging="360"/>
+      </w:pPr>
+    </w:lvl>
+    <w:lvl w:ilvl="7" w:tplc="0C0C0019" w:tentative="1">
+      <w:start w:val="1"/>
+      <w:numFmt w:val="lowerLetter"/>
+      <w:lvlText w:val="%8."/>
+      <w:lvlJc w:val="left"/>
+      <w:pPr>
+        <w:ind w:left="5895" w:hanging="360"/>
+      </w:pPr>
+    </w:lvl>
+    <w:lvl w:ilvl="8" w:tplc="0C0C001B" w:tentative="1">
+      <w:start w:val="1"/>
+      <w:numFmt w:val="lowerRoman"/>
+      <w:lvlText w:val="%9."/>
+      <w:lvlJc w:val="right"/>
+      <w:pPr>
+        <w:ind w:left="6615" w:hanging="180"/>
+      </w:pPr>
+    </w:lvl>
+  </w:abstractNum>
   <w:num w:numId="1">
-    <w:abstractNumId w:val="5"/>
+    <w:abstractNumId w:val="6"/>
   </w:num>
   <w:num w:numId="2">
-    <w:abstractNumId w:val="3"/>
+    <w:abstractNumId w:val="4"/>
   </w:num>
   <w:num w:numId="3">
-    <w:abstractNumId w:val="3"/>
+    <w:abstractNumId w:val="4"/>
     <w:lvlOverride w:ilvl="0">
       <w:startOverride w:val="4"/>
     </w:lvlOverride>
@@ -4186,7 +5424,7 @@
     </w:lvlOverride>
   </w:num>
   <w:num w:numId="4">
-    <w:abstractNumId w:val="3"/>
+    <w:abstractNumId w:val="4"/>
     <w:lvlOverride w:ilvl="0">
       <w:startOverride w:val="5"/>
     </w:lvlOverride>
@@ -4219,10 +5457,10 @@
     <w:abstractNumId w:val="1"/>
   </w:num>
   <w:num w:numId="6">
-    <w:abstractNumId w:val="4"/>
+    <w:abstractNumId w:val="5"/>
   </w:num>
   <w:num w:numId="7">
-    <w:abstractNumId w:val="3"/>
+    <w:abstractNumId w:val="4"/>
   </w:num>
   <w:num w:numId="8">
     <w:abstractNumId w:val="0"/>
@@ -4231,7 +5469,19 @@
     <w:abstractNumId w:val="2"/>
   </w:num>
   <w:num w:numId="10">
+    <w:abstractNumId w:val="4"/>
+  </w:num>
+  <w:num w:numId="11">
+    <w:abstractNumId w:val="4"/>
+  </w:num>
+  <w:num w:numId="12">
+    <w:abstractNumId w:val="7"/>
+  </w:num>
+  <w:num w:numId="13">
     <w:abstractNumId w:val="3"/>
+  </w:num>
+  <w:num w:numId="14">
+    <w:abstractNumId w:val="4"/>
     <w:lvlOverride w:ilvl="0">
       <w:startOverride w:val="3"/>
     </w:lvlOverride>
@@ -4259,9 +5509,6 @@
     <w:lvlOverride w:ilvl="8">
       <w:startOverride w:val="1"/>
     </w:lvlOverride>
-  </w:num>
-  <w:num w:numId="11">
-    <w:abstractNumId w:val="3"/>
   </w:num>
 </w:numbering>
 </file>
@@ -4449,7 +5696,7 @@
     <w:rsid w:val="00CF69EB"/>
     <w:pPr>
       <w:numPr>
-        <w:numId w:val="7"/>
+        <w:numId w:val="10"/>
       </w:numPr>
       <w:spacing w:after="220" w:line="240" w:lineRule="auto"/>
       <w:ind w:right="720"/>
@@ -4498,7 +5745,7 @@
     <w:pPr>
       <w:numPr>
         <w:ilvl w:val="2"/>
-        <w:numId w:val="7"/>
+        <w:numId w:val="10"/>
       </w:numPr>
       <w:spacing w:after="220" w:line="220" w:lineRule="atLeast"/>
       <w:ind w:right="720"/>
@@ -4520,7 +5767,7 @@
     <w:pPr>
       <w:numPr>
         <w:ilvl w:val="3"/>
-        <w:numId w:val="7"/>
+        <w:numId w:val="10"/>
       </w:numPr>
       <w:spacing w:after="220" w:line="220" w:lineRule="atLeast"/>
       <w:contextualSpacing w:val="0"/>
@@ -4543,7 +5790,7 @@
     <w:pPr>
       <w:numPr>
         <w:ilvl w:val="4"/>
-        <w:numId w:val="7"/>
+        <w:numId w:val="10"/>
       </w:numPr>
       <w:spacing w:before="220" w:after="220" w:line="220" w:lineRule="atLeast"/>
       <w:contextualSpacing w:val="0"/>
@@ -4568,7 +5815,7 @@
       <w:keepLines/>
       <w:numPr>
         <w:ilvl w:val="5"/>
-        <w:numId w:val="7"/>
+        <w:numId w:val="10"/>
       </w:numPr>
       <w:spacing w:before="140" w:line="220" w:lineRule="atLeast"/>
       <w:outlineLvl w:val="5"/>
@@ -4592,7 +5839,7 @@
       <w:keepLines/>
       <w:numPr>
         <w:ilvl w:val="6"/>
-        <w:numId w:val="7"/>
+        <w:numId w:val="10"/>
       </w:numPr>
       <w:spacing w:before="140" w:line="220" w:lineRule="atLeast"/>
       <w:outlineLvl w:val="6"/>
@@ -4615,7 +5862,7 @@
       <w:keepLines/>
       <w:numPr>
         <w:ilvl w:val="7"/>
-        <w:numId w:val="7"/>
+        <w:numId w:val="10"/>
       </w:numPr>
       <w:spacing w:before="140" w:line="220" w:lineRule="atLeast"/>
       <w:outlineLvl w:val="7"/>
@@ -4640,7 +5887,7 @@
       <w:keepLines/>
       <w:numPr>
         <w:ilvl w:val="8"/>
-        <w:numId w:val="7"/>
+        <w:numId w:val="10"/>
       </w:numPr>
       <w:spacing w:before="140" w:line="220" w:lineRule="atLeast"/>
       <w:outlineLvl w:val="8"/>
@@ -5129,6 +6376,17 @@
     <w:rsid w:val="00861690"/>
     <w:pPr>
       <w:ind w:left="0"/>
+    </w:pPr>
+  </w:style>
+  <w:style w:type="paragraph" w:styleId="ListParagraph">
+    <w:name w:val="List Paragraph"/>
+    <w:basedOn w:val="Normal"/>
+    <w:uiPriority w:val="34"/>
+    <w:qFormat/>
+    <w:rsid w:val="00FC223D"/>
+    <w:pPr>
+      <w:ind w:left="720"/>
+      <w:contextualSpacing/>
     </w:pPr>
   </w:style>
 </w:styles>
@@ -5317,7 +6575,7 @@
     <w:rsid w:val="00CF69EB"/>
     <w:pPr>
       <w:numPr>
-        <w:numId w:val="7"/>
+        <w:numId w:val="10"/>
       </w:numPr>
       <w:spacing w:after="220" w:line="240" w:lineRule="auto"/>
       <w:ind w:right="720"/>
@@ -5366,7 +6624,7 @@
     <w:pPr>
       <w:numPr>
         <w:ilvl w:val="2"/>
-        <w:numId w:val="7"/>
+        <w:numId w:val="10"/>
       </w:numPr>
       <w:spacing w:after="220" w:line="220" w:lineRule="atLeast"/>
       <w:ind w:right="720"/>
@@ -5388,7 +6646,7 @@
     <w:pPr>
       <w:numPr>
         <w:ilvl w:val="3"/>
-        <w:numId w:val="7"/>
+        <w:numId w:val="10"/>
       </w:numPr>
       <w:spacing w:after="220" w:line="220" w:lineRule="atLeast"/>
       <w:contextualSpacing w:val="0"/>
@@ -5411,7 +6669,7 @@
     <w:pPr>
       <w:numPr>
         <w:ilvl w:val="4"/>
-        <w:numId w:val="7"/>
+        <w:numId w:val="10"/>
       </w:numPr>
       <w:spacing w:before="220" w:after="220" w:line="220" w:lineRule="atLeast"/>
       <w:contextualSpacing w:val="0"/>
@@ -5436,7 +6694,7 @@
       <w:keepLines/>
       <w:numPr>
         <w:ilvl w:val="5"/>
-        <w:numId w:val="7"/>
+        <w:numId w:val="10"/>
       </w:numPr>
       <w:spacing w:before="140" w:line="220" w:lineRule="atLeast"/>
       <w:outlineLvl w:val="5"/>
@@ -5460,7 +6718,7 @@
       <w:keepLines/>
       <w:numPr>
         <w:ilvl w:val="6"/>
-        <w:numId w:val="7"/>
+        <w:numId w:val="10"/>
       </w:numPr>
       <w:spacing w:before="140" w:line="220" w:lineRule="atLeast"/>
       <w:outlineLvl w:val="6"/>
@@ -5483,7 +6741,7 @@
       <w:keepLines/>
       <w:numPr>
         <w:ilvl w:val="7"/>
-        <w:numId w:val="7"/>
+        <w:numId w:val="10"/>
       </w:numPr>
       <w:spacing w:before="140" w:line="220" w:lineRule="atLeast"/>
       <w:outlineLvl w:val="7"/>
@@ -5508,7 +6766,7 @@
       <w:keepLines/>
       <w:numPr>
         <w:ilvl w:val="8"/>
-        <w:numId w:val="7"/>
+        <w:numId w:val="10"/>
       </w:numPr>
       <w:spacing w:before="140" w:line="220" w:lineRule="atLeast"/>
       <w:outlineLvl w:val="8"/>
@@ -5997,6 +7255,17 @@
     <w:rsid w:val="00861690"/>
     <w:pPr>
       <w:ind w:left="0"/>
+    </w:pPr>
+  </w:style>
+  <w:style w:type="paragraph" w:styleId="ListParagraph">
+    <w:name w:val="List Paragraph"/>
+    <w:basedOn w:val="Normal"/>
+    <w:uiPriority w:val="34"/>
+    <w:qFormat/>
+    <w:rsid w:val="00FC223D"/>
+    <w:pPr>
+      <w:ind w:left="720"/>
+      <w:contextualSpacing/>
     </w:pPr>
   </w:style>
 </w:styles>

</xml_diff>

<commit_message>
Simon (8 ans): "Oui chui gay" ... déjà il savait
</commit_message>
<xml_diff>
--- a/doc/GTI525_Lab2_Rapport.docx
+++ b/doc/GTI525_Lab2_Rapport.docx
@@ -1885,7 +1885,19 @@
         <w:rPr>
           <w:lang w:val="fr-CA"/>
         </w:rPr>
-        <w:t>mis-à-jour et est une évolution des concepts élaborés.</w:t>
+        <w:t>mis-à-jour et est une évolution des concepts élaborés</w:t>
+      </w:r>
+      <w:r>
+        <w:rPr>
+          <w:lang w:val="fr-CA"/>
+        </w:rPr>
+        <w:t xml:space="preserve"> précédemment</w:t>
+      </w:r>
+      <w:r>
+        <w:rPr>
+          <w:lang w:val="fr-CA"/>
+        </w:rPr>
+        <w:t>.</w:t>
       </w:r>
       <w:r>
         <w:rPr>
@@ -1953,7 +1965,19 @@
         <w:t>Le diagramme de classe initial fournis pour la première itérat</w:t>
       </w:r>
       <w:r>
-        <w:t>ion du projet a évolué. En effet, plusieurs concepts ont été revisité et bonifié afin d’offrir plus de souplesse au système en développement.</w:t>
+        <w:t>ion du projet a évolué. En effet, plusieurs concepts ont été revisité</w:t>
+      </w:r>
+      <w:r>
+        <w:t>s</w:t>
+      </w:r>
+      <w:r>
+        <w:t xml:space="preserve"> et bonifié</w:t>
+      </w:r>
+      <w:r>
+        <w:t>s</w:t>
+      </w:r>
+      <w:r>
+        <w:t xml:space="preserve"> afin d’offrir plus de souplesse au système en développement.</w:t>
       </w:r>
     </w:p>
     <w:p>
@@ -2372,7 +2396,13 @@
       </w:pPr>
       <w:r>
         <w:tab/>
-        <w:t xml:space="preserve">La suite de test fournis avec cette deuxième itération couvre l’ajout, la modification et la suppression de données au travers les interfaces gestionnaires. Elle couvre aussi l’implémentation du patron </w:t>
+        <w:t>La suite de test fournis avec cette deuxième itération couvre l’ajout, la modification et la sup</w:t>
+      </w:r>
+      <w:r>
+        <w:t>pression de données au travers d</w:t>
+      </w:r>
+      <w:r>
+        <w:t xml:space="preserve">es interfaces gestionnaires. Elle couvre aussi l’implémentation du patron </w:t>
       </w:r>
       <w:r>
         <w:rPr>
@@ -2588,7 +2618,21 @@
           <w:i/>
           <w:lang w:val="fr-FR" w:eastAsia="fr-CA"/>
         </w:rPr>
-        <w:t xml:space="preserve">) </w:t>
+        <w:t>)</w:t>
+      </w:r>
+      <w:r>
+        <w:rPr>
+          <w:i/>
+          <w:lang w:val="fr-FR" w:eastAsia="fr-CA"/>
+        </w:rPr>
+        <w:t>,</w:t>
+      </w:r>
+      <w:r>
+        <w:rPr>
+          <w:i/>
+          <w:lang w:val="fr-FR" w:eastAsia="fr-CA"/>
+        </w:rPr>
+        <w:t xml:space="preserve"> </w:t>
       </w:r>
       <w:r>
         <w:rPr>
@@ -2602,6 +2646,8 @@
         </w:rPr>
         <w:t xml:space="preserve"> </w:t>
       </w:r>
+      <w:bookmarkStart w:id="8" w:name="_GoBack"/>
+      <w:bookmarkEnd w:id="8"/>
     </w:p>
     <w:p>
       <w:pPr>
@@ -2856,7 +2902,7 @@
           <w:lang w:val="fr-FR" w:eastAsia="fr-CA"/>
         </w:rPr>
       </w:pPr>
-      <w:bookmarkStart w:id="8" w:name="_Toc350607873"/>
+      <w:bookmarkStart w:id="9" w:name="_Toc350607873"/>
       <w:r>
         <w:rPr>
           <w:lang w:val="fr-CA"/>
@@ -2898,7 +2944,7 @@
         </w:rPr>
         <w:t xml:space="preserve"> Patron architecturale d'injection de dépendance</w:t>
       </w:r>
-      <w:bookmarkEnd w:id="8"/>
+      <w:bookmarkEnd w:id="9"/>
     </w:p>
     <w:p>
       <w:pPr>
@@ -2931,13 +2977,13 @@
       <w:pPr>
         <w:pStyle w:val="Heading1"/>
       </w:pPr>
-      <w:bookmarkStart w:id="9" w:name="_Toc282370682"/>
-      <w:bookmarkStart w:id="10" w:name="_Toc350607848"/>
+      <w:bookmarkStart w:id="10" w:name="_Toc282370682"/>
+      <w:bookmarkStart w:id="11" w:name="_Toc350607848"/>
       <w:r>
         <w:t>Discussion</w:t>
       </w:r>
-      <w:bookmarkEnd w:id="9"/>
       <w:bookmarkEnd w:id="10"/>
+      <w:bookmarkEnd w:id="11"/>
       <w:r>
         <w:tab/>
       </w:r>
@@ -2954,18 +3000,16 @@
           <w:lang w:eastAsia="fr-CA"/>
         </w:rPr>
       </w:pPr>
-      <w:bookmarkStart w:id="11" w:name="_Toc350604595"/>
-      <w:bookmarkStart w:id="12" w:name="_Toc350607849"/>
-      <w:bookmarkStart w:id="13" w:name="_GoBack"/>
+      <w:bookmarkStart w:id="12" w:name="_Toc350604595"/>
+      <w:bookmarkStart w:id="13" w:name="_Toc350607849"/>
+      <w:r>
+        <w:rPr>
+          <w:lang w:eastAsia="fr-CA"/>
+        </w:rPr>
+        <w:t>Quel est la stratégie que vous avez utilisée pour associer un URL au contrôleur associé?</w:t>
+      </w:r>
+      <w:bookmarkEnd w:id="12"/>
       <w:bookmarkEnd w:id="13"/>
-      <w:r>
-        <w:rPr>
-          <w:lang w:eastAsia="fr-CA"/>
-        </w:rPr>
-        <w:t>Quel est la stratégie que vous avez utilisée pour associer un URL au contrôleur associé?</w:t>
-      </w:r>
-      <w:bookmarkEnd w:id="11"/>
-      <w:bookmarkEnd w:id="12"/>
     </w:p>
     <w:p>
       <w:pPr>
@@ -3691,19 +3735,7 @@
         <w:rPr>
           <w:lang w:val="fr-FR" w:eastAsia="fr-CA"/>
         </w:rPr>
-        <w:t xml:space="preserve">La gestion de la session est découpée par fonctionnalités. </w:t>
-      </w:r>
-      <w:r>
-        <w:rPr>
-          <w:lang w:val="fr-FR" w:eastAsia="fr-CA"/>
-        </w:rPr>
-        <w:t>Chacune des parties s’occupe de gérer son bout de session.</w:t>
-      </w:r>
-      <w:r>
-        <w:rPr>
-          <w:lang w:val="fr-FR" w:eastAsia="fr-CA"/>
-        </w:rPr>
-        <w:t xml:space="preserve"> Pour l’instant elle est séparée en deux partie soit :</w:t>
+        <w:t>La gestion de la session est découpée par fonctionnalités. Chacune des parties s’occupe de gérer son bout de session. Pour l’instant elle est séparée en deux partie soit :</w:t>
       </w:r>
     </w:p>
     <w:p>
@@ -4119,7 +4151,7 @@
         <w:rStyle w:val="PageNumber"/>
         <w:noProof/>
       </w:rPr>
-      <w:t>7</w:t>
+      <w:t>6</w:t>
     </w:r>
     <w:r>
       <w:rPr>

</xml_diff>

<commit_message>
Correction mineure du texte.
</commit_message>
<xml_diff>
--- a/doc/GTI525_Lab2_Rapport.docx
+++ b/doc/GTI525_Lab2_Rapport.docx
@@ -298,8 +298,13 @@
               <w:ind w:left="0"/>
             </w:pPr>
             <w:r>
-              <w:t>Patrick Lavallée</w:t>
-            </w:r>
+              <w:t xml:space="preserve">Patrick </w:t>
+            </w:r>
+            <w:proofErr w:type="spellStart"/>
+            <w:r>
+              <w:t>Lavallée</w:t>
+            </w:r>
+            <w:proofErr w:type="spellEnd"/>
           </w:p>
           <w:p>
             <w:pPr>
@@ -539,12 +544,28 @@
                 <w:lang w:val="en-CA"/>
               </w:rPr>
             </w:pPr>
+            <w:proofErr w:type="spellStart"/>
             <w:r>
               <w:rPr>
                 <w:lang w:val="en-CA"/>
               </w:rPr>
-              <w:t>Éric Boivin</w:t>
-            </w:r>
+              <w:t>Éric</w:t>
+            </w:r>
+            <w:proofErr w:type="spellEnd"/>
+            <w:r>
+              <w:rPr>
+                <w:lang w:val="en-CA"/>
+              </w:rPr>
+              <w:t xml:space="preserve"> </w:t>
+            </w:r>
+            <w:proofErr w:type="spellStart"/>
+            <w:r>
+              <w:rPr>
+                <w:lang w:val="en-CA"/>
+              </w:rPr>
+              <w:t>Boivin</w:t>
+            </w:r>
+            <w:proofErr w:type="spellEnd"/>
           </w:p>
         </w:tc>
       </w:tr>
@@ -581,8 +602,13 @@
               <w:jc w:val="both"/>
             </w:pPr>
             <w:r>
-              <w:t>Mohamed Outellou</w:t>
-            </w:r>
+              <w:t xml:space="preserve">Mohamed </w:t>
+            </w:r>
+            <w:proofErr w:type="spellStart"/>
+            <w:r>
+              <w:t>Outellou</w:t>
+            </w:r>
+            <w:proofErr w:type="spellEnd"/>
           </w:p>
         </w:tc>
       </w:tr>
@@ -686,8 +712,13 @@
             <w:pStyle w:val="TOCHeading"/>
           </w:pPr>
           <w:r>
-            <w:t>Table des matières</w:t>
+            <w:t xml:space="preserve">Table des </w:t>
           </w:r>
+          <w:proofErr w:type="spellStart"/>
+          <w:r>
+            <w:t>matières</w:t>
+          </w:r>
+          <w:proofErr w:type="spellEnd"/>
         </w:p>
         <w:p>
           <w:pPr>
@@ -1402,8 +1433,6 @@
           <w:lang w:eastAsia="ja-JP"/>
         </w:rPr>
       </w:pPr>
-      <w:bookmarkStart w:id="0" w:name="_GoBack"/>
-      <w:bookmarkEnd w:id="0"/>
     </w:p>
     <w:p>
       <w:pPr>
@@ -1741,12 +1770,12 @@
       <w:pPr>
         <w:pStyle w:val="Heading1"/>
       </w:pPr>
-      <w:bookmarkStart w:id="1" w:name="_Toc350607843"/>
+      <w:bookmarkStart w:id="0" w:name="_Toc350607843"/>
       <w:r>
         <w:lastRenderedPageBreak/>
         <w:t>Introduction</w:t>
       </w:r>
-      <w:bookmarkEnd w:id="1"/>
+      <w:bookmarkEnd w:id="0"/>
     </w:p>
     <w:p>
       <w:pPr>
@@ -1849,32 +1878,50 @@
         </w:rPr>
         <w:t xml:space="preserve"> Ces données sont pour l’instant « </w:t>
       </w:r>
+      <w:proofErr w:type="spellStart"/>
       <w:r>
         <w:rPr>
           <w:i/>
           <w:lang w:val="fr-CA"/>
         </w:rPr>
-        <w:t>stubbé »</w:t>
-      </w:r>
-      <w:r>
-        <w:rPr>
-          <w:lang w:val="fr-CA"/>
-        </w:rPr>
-        <w:t>.</w:t>
-      </w:r>
-      <w:r>
-        <w:rPr>
-          <w:lang w:val="fr-CA"/>
-        </w:rPr>
-        <w:t xml:space="preserve"> De plus, la plateforme </w:t>
+        <w:t>stubbé</w:t>
       </w:r>
       <w:r>
         <w:rPr>
           <w:i/>
           <w:lang w:val="fr-CA"/>
         </w:rPr>
+        <w:t>e</w:t>
+      </w:r>
+      <w:proofErr w:type="spellEnd"/>
+      <w:r>
+        <w:rPr>
+          <w:i/>
+          <w:lang w:val="fr-CA"/>
+        </w:rPr>
+        <w:t> »</w:t>
+      </w:r>
+      <w:r>
+        <w:rPr>
+          <w:lang w:val="fr-CA"/>
+        </w:rPr>
+        <w:t>.</w:t>
+      </w:r>
+      <w:r>
+        <w:rPr>
+          <w:lang w:val="fr-CA"/>
+        </w:rPr>
+        <w:t xml:space="preserve"> De plus, la plateforme </w:t>
+      </w:r>
+      <w:proofErr w:type="spellStart"/>
+      <w:r>
+        <w:rPr>
+          <w:i/>
+          <w:lang w:val="fr-CA"/>
+        </w:rPr>
         <w:t>Spring</w:t>
       </w:r>
+      <w:proofErr w:type="spellEnd"/>
       <w:r>
         <w:rPr>
           <w:lang w:val="fr-CA"/>
@@ -1941,7 +1988,19 @@
         <w:rPr>
           <w:lang w:val="fr-CA"/>
         </w:rPr>
-        <w:t>Finalement, une discussion est fournie et démontre les difficultés et les bons coups de l’équipe.</w:t>
+        <w:t xml:space="preserve">Finalement, une discussion est fournie et démontre les difficultés </w:t>
+      </w:r>
+      <w:r>
+        <w:rPr>
+          <w:lang w:val="fr-CA"/>
+        </w:rPr>
+        <w:t xml:space="preserve">rencontrées </w:t>
+      </w:r>
+      <w:r>
+        <w:rPr>
+          <w:lang w:val="fr-CA"/>
+        </w:rPr>
+        <w:t>et les bons coups de l’équipe.</w:t>
       </w:r>
     </w:p>
     <w:p>
@@ -1976,17 +2035,17 @@
       <w:pPr>
         <w:pStyle w:val="Heading1"/>
       </w:pPr>
-      <w:bookmarkStart w:id="2" w:name="_Toc282370675"/>
-      <w:bookmarkStart w:id="3" w:name="_Toc350607844"/>
+      <w:bookmarkStart w:id="1" w:name="_Toc282370675"/>
+      <w:bookmarkStart w:id="2" w:name="_Toc350607844"/>
       <w:r>
         <w:lastRenderedPageBreak/>
         <w:t xml:space="preserve">Diagramme </w:t>
       </w:r>
+      <w:bookmarkEnd w:id="1"/>
+      <w:r>
+        <w:t>de classe</w:t>
+      </w:r>
       <w:bookmarkEnd w:id="2"/>
-      <w:r>
-        <w:t>de classe</w:t>
-      </w:r>
-      <w:bookmarkEnd w:id="3"/>
     </w:p>
     <w:p>
       <w:pPr>
@@ -2024,7 +2083,7 @@
           <w:lang w:eastAsia="fr-CA"/>
         </w:rPr>
       </w:pPr>
-      <w:bookmarkStart w:id="4" w:name="_Toc350607845"/>
+      <w:bookmarkStart w:id="3" w:name="_Toc350607845"/>
       <w:r>
         <w:rPr>
           <w:lang w:eastAsia="fr-CA"/>
@@ -2038,7 +2097,7 @@
         </w:rPr>
         <w:t>Transfer Object</w:t>
       </w:r>
-      <w:bookmarkEnd w:id="4"/>
+      <w:bookmarkEnd w:id="3"/>
     </w:p>
     <w:p>
       <w:pPr>
@@ -2101,12 +2160,14 @@
       <w:r>
         <w:t xml:space="preserve">et en retour, l’entité implémente l’interface </w:t>
       </w:r>
+      <w:proofErr w:type="spellStart"/>
       <w:r>
         <w:rPr>
           <w:i/>
         </w:rPr>
         <w:t>Beanable</w:t>
       </w:r>
+      <w:proofErr w:type="spellEnd"/>
       <w:r>
         <w:t xml:space="preserve">. De cette façon, l’information peut être </w:t>
       </w:r>
@@ -2114,7 +2175,13 @@
         <w:t>transigée</w:t>
       </w:r>
       <w:r>
-        <w:t xml:space="preserve"> de la vue au modèle pour y subir les transformations propre </w:t>
+        <w:t xml:space="preserve"> de la vue au modèle pour y subir les transformations propre</w:t>
+      </w:r>
+      <w:r>
+        <w:t>s</w:t>
+      </w:r>
+      <w:r>
+        <w:t xml:space="preserve"> </w:t>
       </w:r>
       <w:r>
         <w:t>aux logiques métiers</w:t>
@@ -2282,7 +2349,7 @@
           <w:lang w:val="fr-CA"/>
         </w:rPr>
       </w:pPr>
-      <w:bookmarkStart w:id="5" w:name="_Toc350607871"/>
+      <w:bookmarkStart w:id="4" w:name="_Toc350607871"/>
       <w:r>
         <w:rPr>
           <w:lang w:val="fr-CA"/>
@@ -2326,7 +2393,7 @@
         </w:rPr>
         <w:t xml:space="preserve"> - Patron Transfer Object</w:t>
       </w:r>
-      <w:bookmarkEnd w:id="5"/>
+      <w:bookmarkEnd w:id="4"/>
     </w:p>
     <w:p>
       <w:pPr>
@@ -2362,7 +2429,7 @@
           <w:lang w:eastAsia="fr-CA"/>
         </w:rPr>
       </w:pPr>
-      <w:bookmarkStart w:id="6" w:name="_Toc350607846"/>
+      <w:bookmarkStart w:id="5" w:name="_Toc350607846"/>
       <w:r>
         <w:rPr>
           <w:lang w:eastAsia="fr-CA"/>
@@ -2376,7 +2443,7 @@
         </w:rPr>
         <w:t>unitaires</w:t>
       </w:r>
-      <w:bookmarkEnd w:id="6"/>
+      <w:bookmarkEnd w:id="5"/>
     </w:p>
     <w:p>
       <w:pPr>
@@ -2390,12 +2457,14 @@
       <w:r>
         <w:t xml:space="preserve">n utilisant les outils offerts par la plateforme de test JUnit4, les fonctionnalités critiques de cette itération ont été identifiées, testées et inclus dans une suite de test automatisée. Une suite de test maîtresse, nommé </w:t>
       </w:r>
+      <w:proofErr w:type="spellStart"/>
       <w:r>
         <w:rPr>
           <w:i/>
         </w:rPr>
         <w:t>AllTests</w:t>
       </w:r>
+      <w:proofErr w:type="spellEnd"/>
       <w:r>
         <w:t xml:space="preserve"> constitue le point d’entrée. </w:t>
       </w:r>
@@ -2406,7 +2475,15 @@
         <w:t xml:space="preserve"> par cette dernière</w:t>
       </w:r>
       <w:r>
-        <w:t xml:space="preserve"> qui à leurs tours appelent leurs méthode de tests.</w:t>
+        <w:t xml:space="preserve"> qui à leurs tours </w:t>
+      </w:r>
+      <w:proofErr w:type="spellStart"/>
+      <w:r>
+        <w:t>appelent</w:t>
+      </w:r>
+      <w:proofErr w:type="spellEnd"/>
+      <w:r>
+        <w:t xml:space="preserve"> leurs méthode de tests.</w:t>
       </w:r>
     </w:p>
     <w:p>
@@ -2508,7 +2585,7 @@
           <w:lang w:val="fr-CA"/>
         </w:rPr>
       </w:pPr>
-      <w:bookmarkStart w:id="7" w:name="_Toc350607872"/>
+      <w:bookmarkStart w:id="6" w:name="_Toc350607872"/>
       <w:r>
         <w:rPr>
           <w:lang w:val="fr-CA"/>
@@ -2552,7 +2629,7 @@
         </w:rPr>
         <w:t>- Architecture des tests unitaires</w:t>
       </w:r>
-      <w:bookmarkEnd w:id="7"/>
+      <w:bookmarkEnd w:id="6"/>
     </w:p>
     <w:p>
       <w:pPr>
@@ -2572,7 +2649,7 @@
         </w:rPr>
         <w:br w:type="page"/>
       </w:r>
-      <w:bookmarkStart w:id="8" w:name="_Toc350607847"/>
+      <w:bookmarkStart w:id="7" w:name="_Toc350607847"/>
       <w:r>
         <w:rPr>
           <w:lang w:eastAsia="fr-CA"/>
@@ -2580,7 +2657,7 @@
         <w:lastRenderedPageBreak/>
         <w:t>Injection de dépendance</w:t>
       </w:r>
-      <w:bookmarkEnd w:id="8"/>
+      <w:bookmarkEnd w:id="7"/>
     </w:p>
     <w:p>
       <w:pPr>
@@ -2615,6 +2692,8 @@
         </w:rPr>
         <w:t xml:space="preserve"> l’implémentation de la logique d’affaire. Le contrôleur, à l’aide de la méthode </w:t>
       </w:r>
+      <w:proofErr w:type="spellStart"/>
+      <w:proofErr w:type="gramStart"/>
       <w:r>
         <w:rPr>
           <w:i/>
@@ -2622,12 +2701,21 @@
         </w:rPr>
         <w:t>getAccueil</w:t>
       </w:r>
+      <w:proofErr w:type="spellEnd"/>
       <w:r>
         <w:rPr>
           <w:i/>
           <w:lang w:val="fr-FR" w:eastAsia="fr-CA"/>
         </w:rPr>
-        <w:t>()</w:t>
+        <w:t>(</w:t>
+      </w:r>
+      <w:proofErr w:type="gramEnd"/>
+      <w:r>
+        <w:rPr>
+          <w:i/>
+          <w:lang w:val="fr-FR" w:eastAsia="fr-CA"/>
+        </w:rPr>
+        <w:t>)</w:t>
       </w:r>
       <w:r>
         <w:rPr>
@@ -2671,6 +2759,7 @@
         </w:rPr>
         <w:t xml:space="preserve">Dans le cas de l’interface </w:t>
       </w:r>
+      <w:proofErr w:type="spellStart"/>
       <w:r>
         <w:rPr>
           <w:i/>
@@ -2678,6 +2767,7 @@
         </w:rPr>
         <w:t>IPresentationAccueil</w:t>
       </w:r>
+      <w:proofErr w:type="spellEnd"/>
       <w:r>
         <w:rPr>
           <w:lang w:val="fr-FR" w:eastAsia="fr-CA"/>
@@ -2690,12 +2780,30 @@
         </w:rPr>
         <w:t xml:space="preserve"> au travers l’appel d’une méthode </w:t>
       </w:r>
+      <w:proofErr w:type="spellStart"/>
+      <w:proofErr w:type="gramStart"/>
       <w:r>
         <w:rPr>
           <w:i/>
           <w:lang w:val="fr-FR" w:eastAsia="fr-CA"/>
         </w:rPr>
-        <w:t>presenterNouvelles()</w:t>
+        <w:t>presenterNouvelles</w:t>
+      </w:r>
+      <w:proofErr w:type="spellEnd"/>
+      <w:r>
+        <w:rPr>
+          <w:i/>
+          <w:lang w:val="fr-FR" w:eastAsia="fr-CA"/>
+        </w:rPr>
+        <w:t>(</w:t>
+      </w:r>
+      <w:proofErr w:type="gramEnd"/>
+      <w:r>
+        <w:rPr>
+          <w:i/>
+          <w:lang w:val="fr-FR" w:eastAsia="fr-CA"/>
+        </w:rPr>
+        <w:t>)</w:t>
       </w:r>
       <w:r>
         <w:rPr>
@@ -2709,13 +2817,31 @@
         </w:rPr>
         <w:t xml:space="preserve"> L’utilisation du patron </w:t>
       </w:r>
+      <w:proofErr w:type="spellStart"/>
       <w:r>
         <w:rPr>
           <w:i/>
           <w:lang w:val="fr-FR" w:eastAsia="fr-CA"/>
         </w:rPr>
-        <w:t>View Helper</w:t>
-      </w:r>
+        <w:t>View</w:t>
+      </w:r>
+      <w:proofErr w:type="spellEnd"/>
+      <w:r>
+        <w:rPr>
+          <w:i/>
+          <w:lang w:val="fr-FR" w:eastAsia="fr-CA"/>
+        </w:rPr>
+        <w:t xml:space="preserve"> </w:t>
+      </w:r>
+      <w:proofErr w:type="spellStart"/>
+      <w:r>
+        <w:rPr>
+          <w:i/>
+          <w:lang w:val="fr-FR" w:eastAsia="fr-CA"/>
+        </w:rPr>
+        <w:t>Helper</w:t>
+      </w:r>
+      <w:proofErr w:type="spellEnd"/>
       <w:r>
         <w:rPr>
           <w:lang w:val="fr-FR" w:eastAsia="fr-CA"/>
@@ -2762,6 +2888,7 @@
         </w:rPr>
         <w:t xml:space="preserve">, l’interface </w:t>
       </w:r>
+      <w:proofErr w:type="spellStart"/>
       <w:r>
         <w:rPr>
           <w:i/>
@@ -2769,11 +2896,26 @@
         </w:rPr>
         <w:t>IGestionnaireNouvelle</w:t>
       </w:r>
-      <w:r>
-        <w:rPr>
-          <w:lang w:val="fr-FR" w:eastAsia="fr-CA"/>
-        </w:rPr>
-        <w:t xml:space="preserve"> isole la logique métier qui accède au modèle et qui transforme les données. Cette logique est invoquée généralement en réponse à un évènement produit par l’utilisateur tel qu’obtenir la liste des derniers spectacles au chargement de la page.</w:t>
+      <w:proofErr w:type="spellEnd"/>
+      <w:r>
+        <w:rPr>
+          <w:lang w:val="fr-FR" w:eastAsia="fr-CA"/>
+        </w:rPr>
+        <w:t xml:space="preserve"> isole </w:t>
+      </w:r>
+      <w:proofErr w:type="gramStart"/>
+      <w:r>
+        <w:rPr>
+          <w:lang w:val="fr-FR" w:eastAsia="fr-CA"/>
+        </w:rPr>
+        <w:t>la</w:t>
+      </w:r>
+      <w:proofErr w:type="gramEnd"/>
+      <w:r>
+        <w:rPr>
+          <w:lang w:val="fr-FR" w:eastAsia="fr-CA"/>
+        </w:rPr>
+        <w:t xml:space="preserve"> logique métier qui accède au modèle et qui transforme les données. Cette logique est invoquée généralement en réponse à un évènement produit par l’utilisateur tel qu’obtenir la liste des derniers spectacles au chargement de la page.</w:t>
       </w:r>
     </w:p>
     <w:p>
@@ -2855,7 +2997,7 @@
           <w:lang w:val="fr-FR" w:eastAsia="fr-CA"/>
         </w:rPr>
       </w:pPr>
-      <w:bookmarkStart w:id="9" w:name="_Toc350607873"/>
+      <w:bookmarkStart w:id="8" w:name="_Toc350607873"/>
       <w:r>
         <w:rPr>
           <w:lang w:val="fr-CA"/>
@@ -2897,7 +3039,7 @@
         </w:rPr>
         <w:t xml:space="preserve"> Patron architecturale d'injection de dépendance</w:t>
       </w:r>
-      <w:bookmarkEnd w:id="9"/>
+      <w:bookmarkEnd w:id="8"/>
     </w:p>
     <w:p>
       <w:pPr>
@@ -2930,13 +3072,13 @@
       <w:pPr>
         <w:pStyle w:val="Heading1"/>
       </w:pPr>
-      <w:bookmarkStart w:id="10" w:name="_Toc282370682"/>
-      <w:bookmarkStart w:id="11" w:name="_Toc350607848"/>
+      <w:bookmarkStart w:id="9" w:name="_Toc282370682"/>
+      <w:bookmarkStart w:id="10" w:name="_Toc350607848"/>
       <w:r>
         <w:t>Discussion</w:t>
       </w:r>
+      <w:bookmarkEnd w:id="9"/>
       <w:bookmarkEnd w:id="10"/>
-      <w:bookmarkEnd w:id="11"/>
       <w:r>
         <w:tab/>
       </w:r>
@@ -2953,16 +3095,16 @@
           <w:lang w:eastAsia="fr-CA"/>
         </w:rPr>
       </w:pPr>
-      <w:bookmarkStart w:id="12" w:name="_Toc350604595"/>
-      <w:bookmarkStart w:id="13" w:name="_Toc350607849"/>
+      <w:bookmarkStart w:id="11" w:name="_Toc350604595"/>
+      <w:bookmarkStart w:id="12" w:name="_Toc350607849"/>
       <w:r>
         <w:rPr>
           <w:lang w:eastAsia="fr-CA"/>
         </w:rPr>
         <w:t>Quel est la stratégie que vous avez utilisée pour associer un URL au contrôleur associé?</w:t>
       </w:r>
+      <w:bookmarkEnd w:id="11"/>
       <w:bookmarkEnd w:id="12"/>
-      <w:bookmarkEnd w:id="13"/>
     </w:p>
     <w:p>
       <w:pPr>
@@ -2995,7 +3137,21 @@
         <w:rPr>
           <w:lang w:val="fr-FR" w:eastAsia="fr-CA"/>
         </w:rPr>
-        <w:t xml:space="preserve"> associant le servlet approprié à l’URL demandée. Les méthodes de traitement sont affublé d’une annotation @RequestMapping qui offre plus de contrôle sur la gestion des URL.</w:t>
+        <w:t xml:space="preserve"> associant le servlet approprié à l’URL demandée. Les méthodes de traitement sont affublé d’une annotation @</w:t>
+      </w:r>
+      <w:proofErr w:type="spellStart"/>
+      <w:r>
+        <w:rPr>
+          <w:lang w:val="fr-FR" w:eastAsia="fr-CA"/>
+        </w:rPr>
+        <w:t>RequestMapping</w:t>
+      </w:r>
+      <w:proofErr w:type="spellEnd"/>
+      <w:r>
+        <w:rPr>
+          <w:lang w:val="fr-FR" w:eastAsia="fr-CA"/>
+        </w:rPr>
+        <w:t xml:space="preserve"> qui offre plus de contrôle sur la gestion des URL.</w:t>
       </w:r>
     </w:p>
     <w:p>
@@ -3012,17 +3168,33 @@
           <w:lang w:val="fr-FR" w:eastAsia="fr-CA"/>
         </w:rPr>
       </w:pPr>
-      <w:bookmarkStart w:id="14" w:name="_Toc350604596"/>
-      <w:bookmarkStart w:id="15" w:name="_Toc350607850"/>
+      <w:bookmarkStart w:id="13" w:name="_Toc350604596"/>
+      <w:bookmarkStart w:id="14" w:name="_Toc350607850"/>
       <w:r>
         <w:rPr>
           <w:sz w:val="24"/>
           <w:lang w:val="fr-FR" w:eastAsia="fr-CA"/>
         </w:rPr>
-        <w:t>Quels patrons de conception Web ont été utilisés dans votre application? Si vous avez utilisé des frameworks, quels patrons sont implémentés par celui-ci?</w:t>
-      </w:r>
+        <w:t xml:space="preserve">Quels patrons de conception Web ont été utilisés dans votre application? Si vous avez utilisé des </w:t>
+      </w:r>
+      <w:proofErr w:type="spellStart"/>
+      <w:r>
+        <w:rPr>
+          <w:sz w:val="24"/>
+          <w:lang w:val="fr-FR" w:eastAsia="fr-CA"/>
+        </w:rPr>
+        <w:t>frameworks</w:t>
+      </w:r>
+      <w:proofErr w:type="spellEnd"/>
+      <w:r>
+        <w:rPr>
+          <w:sz w:val="24"/>
+          <w:lang w:val="fr-FR" w:eastAsia="fr-CA"/>
+        </w:rPr>
+        <w:t>, quels patrons sont implémentés par celui-ci?</w:t>
+      </w:r>
+      <w:bookmarkEnd w:id="13"/>
       <w:bookmarkEnd w:id="14"/>
-      <w:bookmarkEnd w:id="15"/>
       <w:r>
         <w:rPr>
           <w:sz w:val="24"/>
@@ -3057,8 +3229,23 @@
         <w:rPr>
           <w:lang w:val="fr-FR" w:eastAsia="fr-CA"/>
         </w:rPr>
-        <w:t xml:space="preserve"> à été mis en place dans une optique d’avoir une monnaie d’échange pour transiger les données de la page Web jusqu’aux classes Java. Cette approche ce veux évolutive afin d’appliquer une </w:t>
-      </w:r>
+        <w:t xml:space="preserve"> </w:t>
+      </w:r>
+      <w:proofErr w:type="spellStart"/>
+      <w:r>
+        <w:rPr>
+          <w:lang w:val="fr-FR" w:eastAsia="fr-CA"/>
+        </w:rPr>
+        <w:t>à</w:t>
+      </w:r>
+      <w:proofErr w:type="spellEnd"/>
+      <w:r>
+        <w:rPr>
+          <w:lang w:val="fr-FR" w:eastAsia="fr-CA"/>
+        </w:rPr>
+        <w:t xml:space="preserve"> été mis en place dans une optique d’avoir une monnaie d’échange pour transiger les données de la page Web jusqu’aux classes Java. Cette approche ce veux évolutive afin d’appliquer une </w:t>
+      </w:r>
+      <w:proofErr w:type="spellStart"/>
       <w:r>
         <w:rPr>
           <w:lang w:val="fr-FR" w:eastAsia="fr-CA"/>
@@ -3071,6 +3258,7 @@
         </w:rPr>
         <w:t>ersistence</w:t>
       </w:r>
+      <w:proofErr w:type="spellEnd"/>
       <w:r>
         <w:rPr>
           <w:lang w:val="fr-FR" w:eastAsia="fr-CA"/>
@@ -3099,12 +3287,37 @@
         </w:rPr>
         <w:t xml:space="preserve">Le patron </w:t>
       </w:r>
+      <w:proofErr w:type="spellStart"/>
       <w:r>
         <w:rPr>
           <w:i/>
           <w:lang w:val="fr-FR" w:eastAsia="fr-CA"/>
         </w:rPr>
-        <w:t xml:space="preserve">View Helper </w:t>
+        <w:t>View</w:t>
+      </w:r>
+      <w:proofErr w:type="spellEnd"/>
+      <w:r>
+        <w:rPr>
+          <w:i/>
+          <w:lang w:val="fr-FR" w:eastAsia="fr-CA"/>
+        </w:rPr>
+        <w:t xml:space="preserve"> </w:t>
+      </w:r>
+      <w:proofErr w:type="spellStart"/>
+      <w:r>
+        <w:rPr>
+          <w:i/>
+          <w:lang w:val="fr-FR" w:eastAsia="fr-CA"/>
+        </w:rPr>
+        <w:t>Helper</w:t>
+      </w:r>
+      <w:proofErr w:type="spellEnd"/>
+      <w:r>
+        <w:rPr>
+          <w:i/>
+          <w:lang w:val="fr-FR" w:eastAsia="fr-CA"/>
+        </w:rPr>
+        <w:t xml:space="preserve"> </w:t>
       </w:r>
       <w:r>
         <w:rPr>
@@ -3133,7 +3346,21 @@
         <w:rPr>
           <w:lang w:val="fr-FR" w:eastAsia="fr-CA"/>
         </w:rPr>
-        <w:t xml:space="preserve">De plus, la plateforme Spring favorise une approche MVC et implémente elle-même sa propre version du patron </w:t>
+        <w:t xml:space="preserve">De plus, la plateforme </w:t>
+      </w:r>
+      <w:proofErr w:type="spellStart"/>
+      <w:r>
+        <w:rPr>
+          <w:lang w:val="fr-FR" w:eastAsia="fr-CA"/>
+        </w:rPr>
+        <w:t>Spring</w:t>
+      </w:r>
+      <w:proofErr w:type="spellEnd"/>
+      <w:r>
+        <w:rPr>
+          <w:lang w:val="fr-FR" w:eastAsia="fr-CA"/>
+        </w:rPr>
+        <w:t xml:space="preserve"> favorise une approche MVC et implémente elle-même sa propre version du patron </w:t>
       </w:r>
       <w:r>
         <w:rPr>
@@ -3148,6 +3375,7 @@
         </w:rPr>
         <w:t xml:space="preserve"> au travers du servlet </w:t>
       </w:r>
+      <w:proofErr w:type="spellStart"/>
       <w:r>
         <w:rPr>
           <w:i/>
@@ -3155,6 +3383,7 @@
         </w:rPr>
         <w:t>DispatcherServlet</w:t>
       </w:r>
+      <w:proofErr w:type="spellEnd"/>
       <w:r>
         <w:rPr>
           <w:i/>
@@ -3176,8 +3405,8 @@
           <w:lang w:val="fr-FR" w:eastAsia="fr-CA"/>
         </w:rPr>
       </w:pPr>
-      <w:bookmarkStart w:id="16" w:name="_Toc350604597"/>
-      <w:bookmarkStart w:id="17" w:name="_Toc350607851"/>
+      <w:bookmarkStart w:id="15" w:name="_Toc350604597"/>
+      <w:bookmarkStart w:id="16" w:name="_Toc350607851"/>
       <w:r>
         <w:rPr>
           <w:sz w:val="24"/>
@@ -3185,8 +3414,8 @@
         </w:rPr>
         <w:t>Expliquez à quel endroit vous avez utilisé AJAX dans votre application.</w:t>
       </w:r>
+      <w:bookmarkEnd w:id="15"/>
       <w:bookmarkEnd w:id="16"/>
-      <w:bookmarkEnd w:id="17"/>
     </w:p>
     <w:p>
       <w:pPr>
@@ -3201,8 +3430,35 @@
         <w:rPr>
           <w:lang w:val="fr-FR" w:eastAsia="fr-CA"/>
         </w:rPr>
-        <w:tab/>
-        <w:t>Lors de la sélection d’une représentation, un appel AJAX est fait afin d’obtenir les types de billet associés à cette dernière. Ceci dans l’optique que l’application soit modulaire et puisse éventuellement supporter plusieurs type de billet et non juste le cas d’admission générale.</w:t>
+        <w:t xml:space="preserve">Lors de la sélection d’une représentation, un appel AJAX est fait afin d’obtenir les types de billet associés à cette dernière. Ceci dans l’optique que l’application soit modulaire et puisse éventuellement supporter plusieurs </w:t>
+      </w:r>
+      <w:proofErr w:type="gramStart"/>
+      <w:r>
+        <w:rPr>
+          <w:lang w:val="fr-FR" w:eastAsia="fr-CA"/>
+        </w:rPr>
+        <w:t>type</w:t>
+      </w:r>
+      <w:proofErr w:type="gramEnd"/>
+      <w:r>
+        <w:rPr>
+          <w:lang w:val="fr-FR" w:eastAsia="fr-CA"/>
+        </w:rPr>
+        <w:t xml:space="preserve"> de billet et non </w:t>
+      </w:r>
+      <w:proofErr w:type="spellStart"/>
+      <w:r>
+        <w:rPr>
+          <w:lang w:val="fr-FR" w:eastAsia="fr-CA"/>
+        </w:rPr>
+        <w:t>seuelement</w:t>
+      </w:r>
+      <w:proofErr w:type="spellEnd"/>
+      <w:r>
+        <w:rPr>
+          <w:lang w:val="fr-FR" w:eastAsia="fr-CA"/>
+        </w:rPr>
+        <w:t xml:space="preserve"> le cas d’admission générale.</w:t>
       </w:r>
     </w:p>
     <w:p>
@@ -3218,17 +3474,33 @@
           <w:lang w:val="fr-FR" w:eastAsia="fr-CA"/>
         </w:rPr>
       </w:pPr>
-      <w:bookmarkStart w:id="18" w:name="_Toc350604598"/>
-      <w:bookmarkStart w:id="19" w:name="_Toc350607852"/>
+      <w:bookmarkStart w:id="17" w:name="_Toc350604598"/>
+      <w:bookmarkStart w:id="18" w:name="_Toc350607852"/>
       <w:r>
         <w:rPr>
           <w:sz w:val="24"/>
           <w:lang w:val="fr-FR" w:eastAsia="fr-CA"/>
         </w:rPr>
-        <w:t>Avez-vous utilisé une technologie où un framework additionnel? Si oui, expliquez quel est le rôle de cette technologie dans votre application.</w:t>
-      </w:r>
+        <w:t xml:space="preserve">Avez-vous utilisé une technologie où un </w:t>
+      </w:r>
+      <w:proofErr w:type="spellStart"/>
+      <w:r>
+        <w:rPr>
+          <w:sz w:val="24"/>
+          <w:lang w:val="fr-FR" w:eastAsia="fr-CA"/>
+        </w:rPr>
+        <w:t>framework</w:t>
+      </w:r>
+      <w:proofErr w:type="spellEnd"/>
+      <w:r>
+        <w:rPr>
+          <w:sz w:val="24"/>
+          <w:lang w:val="fr-FR" w:eastAsia="fr-CA"/>
+        </w:rPr>
+        <w:t xml:space="preserve"> additionnel? Si oui, expliquez quel est le rôle de cette technologie dans votre application.</w:t>
+      </w:r>
+      <w:bookmarkEnd w:id="17"/>
       <w:bookmarkEnd w:id="18"/>
-      <w:bookmarkEnd w:id="19"/>
     </w:p>
     <w:p>
       <w:pPr>
@@ -3243,7 +3515,21 @@
         <w:rPr>
           <w:lang w:val="fr-FR" w:eastAsia="fr-CA"/>
         </w:rPr>
-        <w:t xml:space="preserve">L’application web a été déployée en utilisant la plateforme Spring. Son rôle est principalement de renforcer le patron de conception MVC. Cette plateforme permet aussi d’implémenter le patron </w:t>
+        <w:t xml:space="preserve">L’application web a été déployée en utilisant la plateforme </w:t>
+      </w:r>
+      <w:proofErr w:type="spellStart"/>
+      <w:r>
+        <w:rPr>
+          <w:lang w:val="fr-FR" w:eastAsia="fr-CA"/>
+        </w:rPr>
+        <w:t>Spring</w:t>
+      </w:r>
+      <w:proofErr w:type="spellEnd"/>
+      <w:r>
+        <w:rPr>
+          <w:lang w:val="fr-FR" w:eastAsia="fr-CA"/>
+        </w:rPr>
+        <w:t xml:space="preserve">. Son rôle est principalement de renforcer le patron de conception MVC. Cette plateforme permet aussi d’implémenter le patron </w:t>
       </w:r>
       <w:r>
         <w:rPr>
@@ -3258,6 +3544,7 @@
         </w:rPr>
         <w:t xml:space="preserve"> au travers du </w:t>
       </w:r>
+      <w:proofErr w:type="spellStart"/>
       <w:r>
         <w:rPr>
           <w:i/>
@@ -3265,6 +3552,7 @@
         </w:rPr>
         <w:t>DispatcherServlet</w:t>
       </w:r>
+      <w:proofErr w:type="spellEnd"/>
       <w:r>
         <w:rPr>
           <w:lang w:val="fr-FR" w:eastAsia="fr-CA"/>
@@ -3324,8 +3612,8 @@
           <w:lang w:val="fr-FR" w:eastAsia="fr-CA"/>
         </w:rPr>
       </w:pPr>
-      <w:bookmarkStart w:id="20" w:name="_Toc350604599"/>
-      <w:bookmarkStart w:id="21" w:name="_Toc350607853"/>
+      <w:bookmarkStart w:id="19" w:name="_Toc350604599"/>
+      <w:bookmarkStart w:id="20" w:name="_Toc350607853"/>
       <w:r>
         <w:rPr>
           <w:sz w:val="24"/>
@@ -3334,8 +3622,8 @@
         <w:lastRenderedPageBreak/>
         <w:t>Suite à l'expérience du laboratoire 2, quelles sont les éléments du diagramme de classe du laboratoire 1 que vous auriez planifié différemment?</w:t>
       </w:r>
+      <w:bookmarkEnd w:id="19"/>
       <w:bookmarkEnd w:id="20"/>
-      <w:bookmarkEnd w:id="21"/>
     </w:p>
     <w:p>
       <w:pPr>
@@ -3350,7 +3638,19 @@
         <w:rPr>
           <w:lang w:val="fr-FR" w:eastAsia="fr-CA"/>
         </w:rPr>
-        <w:t xml:space="preserve">Aucun patron de conception n’était présent sur la version initiale du diagramme de classes. Sans toutefois être une lacune, l’équipe a du </w:t>
+        <w:t xml:space="preserve">Aucun patron de conception n’était présent sur la version initiale du diagramme de classes. Sans toutefois être une lacune, l’équipe a </w:t>
+      </w:r>
+      <w:r>
+        <w:rPr>
+          <w:lang w:val="fr-FR" w:eastAsia="fr-CA"/>
+        </w:rPr>
+        <w:t>dû</w:t>
+      </w:r>
+      <w:r>
+        <w:rPr>
+          <w:lang w:val="fr-FR" w:eastAsia="fr-CA"/>
+        </w:rPr>
+        <w:t xml:space="preserve"> </w:t>
       </w:r>
       <w:r>
         <w:rPr>
@@ -3362,7 +3662,21 @@
         <w:rPr>
           <w:lang w:val="fr-FR" w:eastAsia="fr-CA"/>
         </w:rPr>
-        <w:t xml:space="preserve"> l’approche en implantant certains patrons de conception tel que le </w:t>
+        <w:t xml:space="preserve"> l’approche en implantant certains patrons de conception </w:t>
+      </w:r>
+      <w:proofErr w:type="gramStart"/>
+      <w:r>
+        <w:rPr>
+          <w:lang w:val="fr-FR" w:eastAsia="fr-CA"/>
+        </w:rPr>
+        <w:t>tel</w:t>
+      </w:r>
+      <w:proofErr w:type="gramEnd"/>
+      <w:r>
+        <w:rPr>
+          <w:lang w:val="fr-FR" w:eastAsia="fr-CA"/>
+        </w:rPr>
+        <w:t xml:space="preserve"> que le </w:t>
       </w:r>
       <w:r>
         <w:rPr>
@@ -3384,20 +3698,31 @@
         </w:rPr>
         <w:t xml:space="preserve"> ou le </w:t>
       </w:r>
+      <w:proofErr w:type="spellStart"/>
       <w:r>
         <w:rPr>
           <w:i/>
           <w:lang w:val="fr-FR" w:eastAsia="fr-CA"/>
         </w:rPr>
-        <w:t xml:space="preserve">View </w:t>
-      </w:r>
+        <w:t>View</w:t>
+      </w:r>
+      <w:proofErr w:type="spellEnd"/>
       <w:r>
         <w:rPr>
           <w:i/>
           <w:lang w:val="fr-FR" w:eastAsia="fr-CA"/>
         </w:rPr>
+        <w:t xml:space="preserve"> </w:t>
+      </w:r>
+      <w:proofErr w:type="spellStart"/>
+      <w:r>
+        <w:rPr>
+          <w:i/>
+          <w:lang w:val="fr-FR" w:eastAsia="fr-CA"/>
+        </w:rPr>
         <w:t>Helper</w:t>
       </w:r>
+      <w:proofErr w:type="spellEnd"/>
       <w:r>
         <w:rPr>
           <w:lang w:val="fr-FR" w:eastAsia="fr-CA"/>
@@ -3436,8 +3761,8 @@
           <w:lang w:val="fr-FR" w:eastAsia="fr-CA"/>
         </w:rPr>
       </w:pPr>
-      <w:bookmarkStart w:id="22" w:name="_Toc350604600"/>
-      <w:bookmarkStart w:id="23" w:name="_Toc350607854"/>
+      <w:bookmarkStart w:id="21" w:name="_Toc350604600"/>
+      <w:bookmarkStart w:id="22" w:name="_Toc350607854"/>
       <w:r>
         <w:rPr>
           <w:sz w:val="24"/>
@@ -3445,8 +3770,8 @@
         </w:rPr>
         <w:t>Quel a été la principale difficulté technique rencontrée dans le laboratoire?</w:t>
       </w:r>
+      <w:bookmarkEnd w:id="21"/>
       <w:bookmarkEnd w:id="22"/>
-      <w:bookmarkEnd w:id="23"/>
     </w:p>
     <w:p>
       <w:pPr>
@@ -3493,8 +3818,8 @@
           <w:lang w:val="fr-FR" w:eastAsia="fr-CA"/>
         </w:rPr>
       </w:pPr>
-      <w:bookmarkStart w:id="24" w:name="_Toc350604601"/>
-      <w:bookmarkStart w:id="25" w:name="_Toc350607855"/>
+      <w:bookmarkStart w:id="23" w:name="_Toc350604601"/>
+      <w:bookmarkStart w:id="24" w:name="_Toc350607855"/>
       <w:r>
         <w:rPr>
           <w:sz w:val="24"/>
@@ -3502,8 +3827,8 @@
         </w:rPr>
         <w:t>Comment a été faite la séparation des tâches dans votre équipe?</w:t>
       </w:r>
+      <w:bookmarkEnd w:id="23"/>
       <w:bookmarkEnd w:id="24"/>
-      <w:bookmarkEnd w:id="25"/>
     </w:p>
     <w:p>
       <w:pPr>
@@ -3545,8 +3870,8 @@
           <w:lang w:eastAsia="fr-CA"/>
         </w:rPr>
       </w:pPr>
-      <w:bookmarkStart w:id="26" w:name="_Toc350604602"/>
-      <w:bookmarkStart w:id="27" w:name="_Toc350607856"/>
+      <w:bookmarkStart w:id="25" w:name="_Toc350604602"/>
+      <w:bookmarkStart w:id="26" w:name="_Toc350607856"/>
       <w:r>
         <w:rPr>
           <w:sz w:val="24"/>
@@ -3554,8 +3879,8 @@
         </w:rPr>
         <w:t>De quelle manière avez-vous géré la gestion de la session?</w:t>
       </w:r>
+      <w:bookmarkEnd w:id="25"/>
       <w:bookmarkEnd w:id="26"/>
-      <w:bookmarkEnd w:id="27"/>
     </w:p>
     <w:p>
       <w:pPr>
@@ -3654,8 +3979,8 @@
           <w:lang w:val="fr-CA"/>
         </w:rPr>
       </w:pPr>
-      <w:bookmarkStart w:id="28" w:name="_Toc282370683"/>
-      <w:bookmarkStart w:id="29" w:name="_Toc350607857"/>
+      <w:bookmarkStart w:id="27" w:name="_Toc282370683"/>
+      <w:bookmarkStart w:id="28" w:name="_Toc350607857"/>
       <w:r>
         <w:br w:type="page"/>
       </w:r>
@@ -3671,8 +3996,8 @@
         <w:lastRenderedPageBreak/>
         <w:t>Conclusion</w:t>
       </w:r>
+      <w:bookmarkEnd w:id="27"/>
       <w:bookmarkEnd w:id="28"/>
-      <w:bookmarkEnd w:id="29"/>
     </w:p>
     <w:p>
       <w:pPr>
@@ -3695,13 +4020,33 @@
         <w:rPr>
           <w:lang w:val="fr-FR" w:eastAsia="fr-CA"/>
         </w:rPr>
-        <w:t>Le but de cette deuxième itération consistait en la dynamisation de la solution logicielle déployé lors du laboratoire précédent.</w:t>
-      </w:r>
-      <w:r>
-        <w:rPr>
-          <w:lang w:val="fr-FR" w:eastAsia="fr-CA"/>
-        </w:rPr>
-        <w:t xml:space="preserve"> L’utilisation de la technologie JSP a permis à l’équipe d’insérer de la logique Java à l’intérieur d’un document HTML.</w:t>
+        <w:t xml:space="preserve">Le but de cette deuxième itération consistait en la dynamisation de la solution </w:t>
+      </w:r>
+      <w:r>
+        <w:rPr>
+          <w:lang w:val="fr-FR" w:eastAsia="fr-CA"/>
+        </w:rPr>
+        <w:t>statique</w:t>
+      </w:r>
+      <w:r>
+        <w:rPr>
+          <w:lang w:val="fr-FR" w:eastAsia="fr-CA"/>
+        </w:rPr>
+        <w:t xml:space="preserve"> déployé lors du laboratoire précédent.</w:t>
+      </w:r>
+      <w:r>
+        <w:rPr>
+          <w:lang w:val="fr-FR" w:eastAsia="fr-CA"/>
+        </w:rPr>
+        <w:t xml:space="preserve"> L’utilisation de la technologie JSP a permis à l’équipe d’insé</w:t>
+      </w:r>
+      <w:bookmarkStart w:id="29" w:name="_GoBack"/>
+      <w:bookmarkEnd w:id="29"/>
+      <w:r>
+        <w:rPr>
+          <w:lang w:val="fr-FR" w:eastAsia="fr-CA"/>
+        </w:rPr>
+        <w:t>rer de la logique Java à l’intérieur d’un document HTML.</w:t>
       </w:r>
     </w:p>
     <w:p>
@@ -3719,6 +4064,7 @@
         </w:rPr>
         <w:t xml:space="preserve">Suite à une contrainte imposée due au nombre de membre de l’équipe, la plateforme </w:t>
       </w:r>
+      <w:proofErr w:type="spellStart"/>
       <w:r>
         <w:rPr>
           <w:i/>
@@ -3726,6 +4072,7 @@
         </w:rPr>
         <w:t>Spring</w:t>
       </w:r>
+      <w:proofErr w:type="spellEnd"/>
       <w:r>
         <w:rPr>
           <w:lang w:val="fr-FR" w:eastAsia="fr-CA"/>
@@ -3832,6 +4179,7 @@
         </w:rPr>
         <w:t xml:space="preserve"> pour simuler la persistance des données a permis de bien découpler les classes logicielles impliquées pour permettre à l’application de migrer vers l’utilisation de la plateforme </w:t>
       </w:r>
+      <w:proofErr w:type="spellStart"/>
       <w:r>
         <w:rPr>
           <w:i/>
@@ -3839,6 +4187,7 @@
         </w:rPr>
         <w:t>Hibernate</w:t>
       </w:r>
+      <w:proofErr w:type="spellEnd"/>
       <w:r>
         <w:rPr>
           <w:lang w:val="fr-FR" w:eastAsia="fr-CA"/>
@@ -3905,7 +4254,14 @@
     </w:pPr>
     <w:r>
       <w:tab/>
-      <w:t xml:space="preserve">page </w:t>
+    </w:r>
+    <w:proofErr w:type="gramStart"/>
+    <w:r>
+      <w:t>page</w:t>
+    </w:r>
+    <w:proofErr w:type="gramEnd"/>
+    <w:r>
+      <w:t xml:space="preserve"> </w:t>
     </w:r>
     <w:r>
       <w:rPr>
@@ -3974,7 +4330,7 @@
         <w:rStyle w:val="PageNumber"/>
         <w:noProof/>
       </w:rPr>
-      <w:t>2</w:t>
+      <w:t>9</w:t>
     </w:r>
     <w:r>
       <w:rPr>
@@ -4125,7 +4481,23 @@
               <w:sz w:val="22"/>
               <w:lang w:val="fr-CA"/>
             </w:rPr>
-            <w:t xml:space="preserve">, Lab </w:t>
+            <w:t xml:space="preserve">, </w:t>
+          </w:r>
+          <w:proofErr w:type="spellStart"/>
+          <w:r>
+            <w:rPr>
+              <w:sz w:val="22"/>
+              <w:lang w:val="fr-CA"/>
+            </w:rPr>
+            <w:t>Lab</w:t>
+          </w:r>
+          <w:proofErr w:type="spellEnd"/>
+          <w:r>
+            <w:rPr>
+              <w:sz w:val="22"/>
+              <w:lang w:val="fr-CA"/>
+            </w:rPr>
+            <w:t xml:space="preserve"> </w:t>
           </w:r>
           <w:r>
             <w:rPr>

</xml_diff>

<commit_message>
added TimeoutPanierAchat class to diagramme classe utilitaires.
</commit_message>
<xml_diff>
--- a/doc/GTI525_Lab2_Rapport.docx
+++ b/doc/GTI525_Lab2_Rapport.docx
@@ -1,6 +1,6 @@
 
 <file path=word/document.xml><?xml version="1.0" encoding="utf-8"?>
-<w:document xmlns:wpc="http://schemas.microsoft.com/office/word/2010/wordprocessingCanvas" xmlns:mc="http://schemas.openxmlformats.org/markup-compatibility/2006" xmlns:o="urn:schemas-microsoft-com:office:office" xmlns:r="http://schemas.openxmlformats.org/officeDocument/2006/relationships" xmlns:m="http://schemas.openxmlformats.org/officeDocument/2006/math" xmlns:v="urn:schemas-microsoft-com:vml" xmlns:wp14="http://schemas.microsoft.com/office/word/2010/wordprocessingDrawing" xmlns:wp="http://schemas.openxmlformats.org/drawingml/2006/wordprocessingDrawing" xmlns:w10="urn:schemas-microsoft-com:office:word" xmlns:w="http://schemas.openxmlformats.org/wordprocessingml/2006/main" xmlns:w14="http://schemas.microsoft.com/office/word/2010/wordml" xmlns:wpg="http://schemas.microsoft.com/office/word/2010/wordprocessingGroup" xmlns:wpi="http://schemas.microsoft.com/office/word/2010/wordprocessingInk" xmlns:wne="http://schemas.microsoft.com/office/word/2006/wordml" xmlns:wps="http://schemas.microsoft.com/office/word/2010/wordprocessingShape" mc:Ignorable="w14 wp14">
+<w:document xmlns:ve="http://schemas.openxmlformats.org/markup-compatibility/2006" xmlns:o="urn:schemas-microsoft-com:office:office" xmlns:r="http://schemas.openxmlformats.org/officeDocument/2006/relationships" xmlns:m="http://schemas.openxmlformats.org/officeDocument/2006/math" xmlns:v="urn:schemas-microsoft-com:vml" xmlns:wp="http://schemas.openxmlformats.org/drawingml/2006/wordprocessingDrawing" xmlns:w10="urn:schemas-microsoft-com:office:word" xmlns:w="http://schemas.openxmlformats.org/wordprocessingml/2006/main" xmlns:wne="http://schemas.microsoft.com/office/word/2006/wordml">
   <w:body>
     <w:p>
       <w:pPr>
@@ -82,7 +82,7 @@
           <w:insideH w:val="single" w:sz="4" w:space="0" w:color="auto"/>
           <w:insideV w:val="single" w:sz="4" w:space="0" w:color="auto"/>
         </w:tblBorders>
-        <w:tblLook w:val="0000" w:firstRow="0" w:lastRow="0" w:firstColumn="0" w:lastColumn="0" w:noHBand="0" w:noVBand="0"/>
+        <w:tblLook w:val="0000"/>
       </w:tblPr>
       <w:tblGrid>
         <w:gridCol w:w="3078"/>
@@ -187,8 +187,13 @@
               <w:ind w:left="0"/>
             </w:pPr>
             <w:r>
-              <w:t>Patrick Lavallée</w:t>
-            </w:r>
+              <w:t xml:space="preserve">Patrick </w:t>
+            </w:r>
+            <w:proofErr w:type="spellStart"/>
+            <w:r>
+              <w:t>Lavallée</w:t>
+            </w:r>
+            <w:proofErr w:type="spellEnd"/>
           </w:p>
           <w:p>
             <w:pPr>
@@ -207,8 +212,13 @@
               <w:ind w:left="0"/>
             </w:pPr>
             <w:r>
-              <w:t>Simon Turcotte</w:t>
-            </w:r>
+              <w:t xml:space="preserve">Simon </w:t>
+            </w:r>
+            <w:proofErr w:type="spellStart"/>
+            <w:r>
+              <w:t>Turcotte</w:t>
+            </w:r>
+            <w:proofErr w:type="spellEnd"/>
           </w:p>
         </w:tc>
       </w:tr>
@@ -428,12 +438,28 @@
                 <w:lang w:val="en-CA"/>
               </w:rPr>
             </w:pPr>
+            <w:proofErr w:type="spellStart"/>
             <w:r>
               <w:rPr>
                 <w:lang w:val="en-CA"/>
               </w:rPr>
-              <w:t>Éric Boivin</w:t>
-            </w:r>
+              <w:t>Éric</w:t>
+            </w:r>
+            <w:proofErr w:type="spellEnd"/>
+            <w:r>
+              <w:rPr>
+                <w:lang w:val="en-CA"/>
+              </w:rPr>
+              <w:t xml:space="preserve"> </w:t>
+            </w:r>
+            <w:proofErr w:type="spellStart"/>
+            <w:r>
+              <w:rPr>
+                <w:lang w:val="en-CA"/>
+              </w:rPr>
+              <w:t>Boivin</w:t>
+            </w:r>
+            <w:proofErr w:type="spellEnd"/>
           </w:p>
         </w:tc>
       </w:tr>
@@ -470,8 +496,13 @@
               <w:jc w:val="both"/>
             </w:pPr>
             <w:r>
-              <w:t>Mohamed Outellou</w:t>
-            </w:r>
+              <w:t xml:space="preserve">Mohamed </w:t>
+            </w:r>
+            <w:proofErr w:type="spellStart"/>
+            <w:r>
+              <w:t>Outellou</w:t>
+            </w:r>
+            <w:proofErr w:type="spellEnd"/>
           </w:p>
         </w:tc>
       </w:tr>
@@ -533,10 +564,10 @@
           <w:lang w:val="en-CA"/>
         </w:rPr>
         <w:sectPr>
-          <w:headerReference w:type="even" r:id="rId9"/>
-          <w:footerReference w:type="even" r:id="rId10"/>
-          <w:footerReference w:type="default" r:id="rId11"/>
-          <w:headerReference w:type="first" r:id="rId12"/>
+          <w:headerReference w:type="even" r:id="rId8"/>
+          <w:footerReference w:type="even" r:id="rId9"/>
+          <w:footerReference w:type="default" r:id="rId10"/>
+          <w:headerReference w:type="first" r:id="rId11"/>
           <w:pgSz w:w="12240" w:h="15840" w:code="1"/>
           <w:pgMar w:top="1440" w:right="1800" w:bottom="1440" w:left="1800" w:header="720" w:footer="965" w:gutter="0"/>
           <w:pgNumType w:start="1"/>
@@ -573,8 +604,13 @@
             <w:pStyle w:val="En-ttedetabledesmatires"/>
           </w:pPr>
           <w:r>
-            <w:t>Table des matières</w:t>
+            <w:t xml:space="preserve">Table des </w:t>
           </w:r>
+          <w:proofErr w:type="spellStart"/>
+          <w:r>
+            <w:t>matières</w:t>
+          </w:r>
+          <w:proofErr w:type="spellEnd"/>
         </w:p>
         <w:p>
           <w:pPr>
@@ -2818,6 +2854,7 @@
         </w:rPr>
         <w:t xml:space="preserve"> Ces données sont pour l’instant « </w:t>
       </w:r>
+      <w:proofErr w:type="spellStart"/>
       <w:r>
         <w:rPr>
           <w:i/>
@@ -2825,6 +2862,7 @@
         </w:rPr>
         <w:t>stubbées</w:t>
       </w:r>
+      <w:proofErr w:type="spellEnd"/>
       <w:r>
         <w:rPr>
           <w:i/>
@@ -2844,6 +2882,7 @@
         </w:rPr>
         <w:t xml:space="preserve"> De plus, la plateforme </w:t>
       </w:r>
+      <w:proofErr w:type="spellStart"/>
       <w:r>
         <w:rPr>
           <w:i/>
@@ -2851,6 +2890,7 @@
         </w:rPr>
         <w:t>Spring</w:t>
       </w:r>
+      <w:proofErr w:type="spellEnd"/>
       <w:r>
         <w:rPr>
           <w:lang w:val="fr-CA"/>
@@ -3107,12 +3147,14 @@
       <w:r>
         <w:t xml:space="preserve">et en retour, l’entité implémente l’interface </w:t>
       </w:r>
+      <w:proofErr w:type="spellStart"/>
       <w:r>
         <w:rPr>
           <w:i/>
         </w:rPr>
         <w:t>Beanable</w:t>
       </w:r>
+      <w:proofErr w:type="spellEnd"/>
       <w:r>
         <w:t xml:space="preserve">. De cette façon, l’information peut être </w:t>
       </w:r>
@@ -3168,7 +3210,7 @@
           <w:lang w:eastAsia="fr-CA"/>
         </w:rPr>
         <w:drawing>
-          <wp:inline distT="0" distB="0" distL="0" distR="0" wp14:anchorId="20AEAA56" wp14:editId="67C97B08">
+          <wp:inline distT="0" distB="0" distL="0" distR="0">
             <wp:extent cx="4972050" cy="1381125"/>
             <wp:effectExtent l="0" t="0" r="0" b="9525"/>
             <wp:docPr id="3" name="Picture 3"/>
@@ -3185,10 +3227,10 @@
                     </pic:cNvPicPr>
                   </pic:nvPicPr>
                   <pic:blipFill>
-                    <a:blip r:embed="rId13" cstate="print">
+                    <a:blip r:embed="rId12" cstate="print">
                       <a:extLst>
                         <a:ext uri="{28A0092B-C50C-407E-A947-70E740481C1C}">
-                          <a14:useLocalDpi xmlns:a14="http://schemas.microsoft.com/office/drawing/2010/main" val="0"/>
+                          <a14:useLocalDpi xmlns:a14="http://schemas.microsoft.com/office/drawing/2010/main" xmlns:wps="http://schemas.microsoft.com/office/word/2010/wordprocessingShape" xmlns:wpi="http://schemas.microsoft.com/office/word/2010/wordprocessingInk" xmlns:wpg="http://schemas.microsoft.com/office/word/2010/wordprocessingGroup" xmlns:w14="http://schemas.microsoft.com/office/word/2010/wordml" xmlns:w="http://schemas.openxmlformats.org/wordprocessingml/2006/main" xmlns:w10="urn:schemas-microsoft-com:office:word" xmlns:wp14="http://schemas.microsoft.com/office/word/2010/wordprocessingDrawing" xmlns:v="urn:schemas-microsoft-com:vml" xmlns:o="urn:schemas-microsoft-com:office:office" xmlns:mc="http://schemas.openxmlformats.org/markup-compatibility/2006" xmlns:wpc="http://schemas.microsoft.com/office/word/2010/wordprocessingCanvas" xmlns="" val="0"/>
                         </a:ext>
                       </a:extLst>
                     </a:blip>
@@ -3237,7 +3279,7 @@
           <w:lang w:eastAsia="fr-CA"/>
         </w:rPr>
         <w:drawing>
-          <wp:inline distT="0" distB="0" distL="0" distR="0" wp14:anchorId="3781E149" wp14:editId="0CAC7F45">
+          <wp:inline distT="0" distB="0" distL="0" distR="0">
             <wp:extent cx="5896947" cy="1504950"/>
             <wp:effectExtent l="0" t="0" r="8890" b="0"/>
             <wp:docPr id="7" name="Picture 7"/>
@@ -3254,10 +3296,10 @@
                     </pic:cNvPicPr>
                   </pic:nvPicPr>
                   <pic:blipFill>
-                    <a:blip r:embed="rId14" cstate="print">
+                    <a:blip r:embed="rId13" cstate="print">
                       <a:extLst>
                         <a:ext uri="{28A0092B-C50C-407E-A947-70E740481C1C}">
-                          <a14:useLocalDpi xmlns:a14="http://schemas.microsoft.com/office/drawing/2010/main" val="0"/>
+                          <a14:useLocalDpi xmlns:a14="http://schemas.microsoft.com/office/drawing/2010/main" xmlns:wps="http://schemas.microsoft.com/office/word/2010/wordprocessingShape" xmlns:wpi="http://schemas.microsoft.com/office/word/2010/wordprocessingInk" xmlns:wpg="http://schemas.microsoft.com/office/word/2010/wordprocessingGroup" xmlns:w14="http://schemas.microsoft.com/office/word/2010/wordml" xmlns:w="http://schemas.openxmlformats.org/wordprocessingml/2006/main" xmlns:w10="urn:schemas-microsoft-com:office:word" xmlns:wp14="http://schemas.microsoft.com/office/word/2010/wordprocessingDrawing" xmlns:v="urn:schemas-microsoft-com:vml" xmlns:o="urn:schemas-microsoft-com:office:office" xmlns:mc="http://schemas.openxmlformats.org/markup-compatibility/2006" xmlns:wpc="http://schemas.microsoft.com/office/word/2010/wordprocessingCanvas" xmlns="" val="0"/>
                         </a:ext>
                       </a:extLst>
                     </a:blip>
@@ -3432,12 +3474,14 @@
       <w:r>
         <w:t xml:space="preserve"> </w:t>
       </w:r>
+      <w:proofErr w:type="spellStart"/>
       <w:r>
         <w:rPr>
           <w:i/>
         </w:rPr>
         <w:t>AllTests</w:t>
       </w:r>
+      <w:proofErr w:type="spellEnd"/>
       <w:r>
         <w:t xml:space="preserve"> constitue le point d’entrée. </w:t>
       </w:r>
@@ -3525,7 +3569,7 @@
           <w:lang w:val="fr-CA" w:eastAsia="fr-CA"/>
         </w:rPr>
         <w:drawing>
-          <wp:inline distT="0" distB="0" distL="0" distR="0" wp14:anchorId="509B340F" wp14:editId="6D2913EA">
+          <wp:inline distT="0" distB="0" distL="0" distR="0">
             <wp:extent cx="5797249" cy="3619500"/>
             <wp:effectExtent l="0" t="0" r="0" b="0"/>
             <wp:docPr id="2" name="Picture 2"/>
@@ -3542,10 +3586,10 @@
                     </pic:cNvPicPr>
                   </pic:nvPicPr>
                   <pic:blipFill>
-                    <a:blip r:embed="rId15" cstate="print">
+                    <a:blip r:embed="rId14" cstate="print">
                       <a:extLst>
                         <a:ext uri="{28A0092B-C50C-407E-A947-70E740481C1C}">
-                          <a14:useLocalDpi xmlns:a14="http://schemas.microsoft.com/office/drawing/2010/main" val="0"/>
+                          <a14:useLocalDpi xmlns:a14="http://schemas.microsoft.com/office/drawing/2010/main" xmlns:wps="http://schemas.microsoft.com/office/word/2010/wordprocessingShape" xmlns:wpi="http://schemas.microsoft.com/office/word/2010/wordprocessingInk" xmlns:wpg="http://schemas.microsoft.com/office/word/2010/wordprocessingGroup" xmlns:w14="http://schemas.microsoft.com/office/word/2010/wordml" xmlns:w="http://schemas.openxmlformats.org/wordprocessingml/2006/main" xmlns:w10="urn:schemas-microsoft-com:office:word" xmlns:wp14="http://schemas.microsoft.com/office/word/2010/wordprocessingDrawing" xmlns:v="urn:schemas-microsoft-com:vml" xmlns:o="urn:schemas-microsoft-com:office:office" xmlns:mc="http://schemas.openxmlformats.org/markup-compatibility/2006" xmlns:wpc="http://schemas.microsoft.com/office/word/2010/wordprocessingCanvas" xmlns="" val="0"/>
                         </a:ext>
                       </a:extLst>
                     </a:blip>
@@ -3719,6 +3763,7 @@
         </w:rPr>
         <w:t xml:space="preserve">. Le contrôleur, à l’aide de la méthode </w:t>
       </w:r>
+      <w:proofErr w:type="spellStart"/>
       <w:proofErr w:type="gramStart"/>
       <w:r>
         <w:rPr>
@@ -3727,6 +3772,7 @@
         </w:rPr>
         <w:t>getAccueil</w:t>
       </w:r>
+      <w:proofErr w:type="spellEnd"/>
       <w:r>
         <w:rPr>
           <w:i/>
@@ -3796,6 +3842,7 @@
         </w:rPr>
         <w:t xml:space="preserve">Dans le cas de l’interface </w:t>
       </w:r>
+      <w:proofErr w:type="spellStart"/>
       <w:r>
         <w:rPr>
           <w:i/>
@@ -3803,6 +3850,7 @@
         </w:rPr>
         <w:t>IPresentationAccueil</w:t>
       </w:r>
+      <w:proofErr w:type="spellEnd"/>
       <w:r>
         <w:rPr>
           <w:lang w:val="fr-FR" w:eastAsia="fr-CA"/>
@@ -3839,13 +3887,22 @@
         </w:rPr>
         <w:t xml:space="preserve"> travers l’appel d’une méthode </w:t>
       </w:r>
+      <w:proofErr w:type="spellStart"/>
       <w:proofErr w:type="gramStart"/>
       <w:r>
         <w:rPr>
           <w:i/>
           <w:lang w:val="fr-FR" w:eastAsia="fr-CA"/>
         </w:rPr>
-        <w:t>presenterNouvelles(</w:t>
+        <w:t>presenterNouvelles</w:t>
+      </w:r>
+      <w:proofErr w:type="spellEnd"/>
+      <w:r>
+        <w:rPr>
+          <w:i/>
+          <w:lang w:val="fr-FR" w:eastAsia="fr-CA"/>
+        </w:rPr>
+        <w:t>(</w:t>
       </w:r>
       <w:proofErr w:type="gramEnd"/>
       <w:r>
@@ -3867,13 +3924,31 @@
         </w:rPr>
         <w:t xml:space="preserve"> L’utilisation du patron </w:t>
       </w:r>
+      <w:proofErr w:type="spellStart"/>
       <w:r>
         <w:rPr>
           <w:i/>
           <w:lang w:val="fr-FR" w:eastAsia="fr-CA"/>
         </w:rPr>
-        <w:t>View Helper</w:t>
-      </w:r>
+        <w:t>View</w:t>
+      </w:r>
+      <w:proofErr w:type="spellEnd"/>
+      <w:r>
+        <w:rPr>
+          <w:i/>
+          <w:lang w:val="fr-FR" w:eastAsia="fr-CA"/>
+        </w:rPr>
+        <w:t xml:space="preserve"> </w:t>
+      </w:r>
+      <w:proofErr w:type="spellStart"/>
+      <w:r>
+        <w:rPr>
+          <w:i/>
+          <w:lang w:val="fr-FR" w:eastAsia="fr-CA"/>
+        </w:rPr>
+        <w:t>Helper</w:t>
+      </w:r>
+      <w:proofErr w:type="spellEnd"/>
       <w:r>
         <w:rPr>
           <w:lang w:val="fr-FR" w:eastAsia="fr-CA"/>
@@ -3920,6 +3995,7 @@
         </w:rPr>
         <w:t xml:space="preserve">, l’interface </w:t>
       </w:r>
+      <w:proofErr w:type="spellStart"/>
       <w:r>
         <w:rPr>
           <w:i/>
@@ -3927,6 +4003,7 @@
         </w:rPr>
         <w:t>IGestionnaireNouvelle</w:t>
       </w:r>
+      <w:proofErr w:type="spellEnd"/>
       <w:r>
         <w:rPr>
           <w:lang w:val="fr-FR" w:eastAsia="fr-CA"/>
@@ -3970,7 +4047,7 @@
           <w:lang w:eastAsia="fr-CA"/>
         </w:rPr>
         <w:drawing>
-          <wp:inline distT="0" distB="0" distL="0" distR="0" wp14:anchorId="5BEDEA7F" wp14:editId="5149F8F4">
+          <wp:inline distT="0" distB="0" distL="0" distR="0">
             <wp:extent cx="5848350" cy="4305035"/>
             <wp:effectExtent l="0" t="0" r="0" b="635"/>
             <wp:docPr id="4" name="Picture 4"/>
@@ -3987,10 +4064,10 @@
                     </pic:cNvPicPr>
                   </pic:nvPicPr>
                   <pic:blipFill>
-                    <a:blip r:embed="rId16" cstate="print">
+                    <a:blip r:embed="rId15" cstate="print">
                       <a:extLst>
                         <a:ext uri="{28A0092B-C50C-407E-A947-70E740481C1C}">
-                          <a14:useLocalDpi xmlns:a14="http://schemas.microsoft.com/office/drawing/2010/main" val="0"/>
+                          <a14:useLocalDpi xmlns:a14="http://schemas.microsoft.com/office/drawing/2010/main" xmlns:wps="http://schemas.microsoft.com/office/word/2010/wordprocessingShape" xmlns:wpi="http://schemas.microsoft.com/office/word/2010/wordprocessingInk" xmlns:wpg="http://schemas.microsoft.com/office/word/2010/wordprocessingGroup" xmlns:w14="http://schemas.microsoft.com/office/word/2010/wordml" xmlns:w="http://schemas.openxmlformats.org/wordprocessingml/2006/main" xmlns:w10="urn:schemas-microsoft-com:office:word" xmlns:wp14="http://schemas.microsoft.com/office/word/2010/wordprocessingDrawing" xmlns:v="urn:schemas-microsoft-com:vml" xmlns:o="urn:schemas-microsoft-com:office:office" xmlns:mc="http://schemas.openxmlformats.org/markup-compatibility/2006" xmlns:wpc="http://schemas.microsoft.com/office/word/2010/wordprocessingCanvas" xmlns="" val="0"/>
                         </a:ext>
                       </a:extLst>
                     </a:blip>
@@ -4126,17 +4203,26 @@
         </w:rPr>
         <w:tab/>
       </w:r>
+      <w:proofErr w:type="spellStart"/>
       <w:r>
         <w:rPr>
           <w:lang w:val="fr-FR"/>
         </w:rPr>
         <w:t>Ci-bas</w:t>
       </w:r>
+      <w:proofErr w:type="spellEnd"/>
       <w:r>
         <w:rPr>
           <w:lang w:val="fr-FR"/>
         </w:rPr>
-        <w:t xml:space="preserve"> sont pr</w:t>
+        <w:t xml:space="preserve"> sont </w:t>
+      </w:r>
+      <w:proofErr w:type="spellStart"/>
+      <w:r>
+        <w:rPr>
+          <w:lang w:val="fr-FR"/>
+        </w:rPr>
+        <w:t>pr</w:t>
       </w:r>
       <w:r>
         <w:t>ésenté</w:t>
@@ -4144,6 +4230,7 @@
       <w:r>
         <w:t>s</w:t>
       </w:r>
+      <w:proofErr w:type="spellEnd"/>
       <w:r>
         <w:t xml:space="preserve"> les principaux objets du domaine tel qu</w:t>
       </w:r>
@@ -4171,7 +4258,7 @@
           <w:lang w:eastAsia="fr-CA"/>
         </w:rPr>
         <w:drawing>
-          <wp:inline distT="0" distB="0" distL="0" distR="0" wp14:anchorId="1DE09B49" wp14:editId="4CB1EF8C">
+          <wp:inline distT="0" distB="0" distL="0" distR="0">
             <wp:extent cx="6377375" cy="3966845"/>
             <wp:effectExtent l="0" t="1200150" r="0" b="1195705"/>
             <wp:docPr id="10" name="Image 4" descr="C:\Users\Pm\Desktop\Persistance.PNG"/>
@@ -4188,7 +4275,7 @@
                     </pic:cNvPicPr>
                   </pic:nvPicPr>
                   <pic:blipFill>
-                    <a:blip r:embed="rId17" cstate="print"/>
+                    <a:blip r:embed="rId16" cstate="print"/>
                     <a:srcRect/>
                     <a:stretch>
                       <a:fillRect/>
@@ -4221,14 +4308,23 @@
       <w:pPr>
         <w:pStyle w:val="Lgende"/>
         <w:jc w:val="center"/>
-      </w:pPr>
-      <w:r>
+        <w:rPr>
+          <w:lang w:val="fr-CA"/>
+        </w:rPr>
+      </w:pPr>
+      <w:r>
+        <w:rPr>
+          <w:lang w:val="fr-CA"/>
+        </w:rPr>
         <w:t xml:space="preserve">Figure </w:t>
       </w:r>
       <w:r>
         <w:fldChar w:fldCharType="begin"/>
       </w:r>
       <w:r>
+        <w:rPr>
+          <w:lang w:val="fr-CA"/>
+        </w:rPr>
         <w:instrText xml:space="preserve"> SEQ Figure \* ARABIC </w:instrText>
       </w:r>
       <w:r>
@@ -4237,6 +4333,7 @@
       <w:r>
         <w:rPr>
           <w:noProof/>
+          <w:lang w:val="fr-CA"/>
         </w:rPr>
         <w:t>4</w:t>
       </w:r>
@@ -4247,15 +4344,15 @@
         <w:fldChar w:fldCharType="end"/>
       </w:r>
       <w:r>
+        <w:rPr>
+          <w:lang w:val="fr-CA"/>
+        </w:rPr>
         <w:t xml:space="preserve"> Principaux objets du domaine</w:t>
       </w:r>
     </w:p>
     <w:p>
       <w:pPr>
         <w:pStyle w:val="Corpsdetexte"/>
-        <w:rPr>
-          <w:lang w:val="en-US"/>
-        </w:rPr>
       </w:pPr>
     </w:p>
     <w:p>
@@ -4294,12 +4391,24 @@
         <w:rPr>
           <w:lang w:val="fr-FR"/>
         </w:rPr>
-        <w:t xml:space="preserve"> deux c</w:t>
+        <w:t xml:space="preserve"> </w:t>
       </w:r>
       <w:r>
         <w:rPr>
           <w:lang w:val="fr-FR"/>
         </w:rPr>
+        <w:t>trois</w:t>
+      </w:r>
+      <w:r>
+        <w:rPr>
+          <w:lang w:val="fr-FR"/>
+        </w:rPr>
+        <w:t xml:space="preserve"> c</w:t>
+      </w:r>
+      <w:r>
+        <w:rPr>
+          <w:lang w:val="fr-FR"/>
+        </w:rPr>
         <w:t>lasses utilitaires qui rendent possible la gestion du panier d’</w:t>
       </w:r>
       <w:r>
@@ -4337,6 +4446,23 @@
       </w:r>
       <w:r>
         <w:t>eurs en mémoire dans la session pour les afficher par la suite.</w:t>
+      </w:r>
+      <w:r>
+        <w:t xml:space="preserve"> La dernière classe, « </w:t>
+      </w:r>
+      <w:proofErr w:type="spellStart"/>
+      <w:r>
+        <w:t>TimeoutPanierAchat</w:t>
+      </w:r>
+      <w:proofErr w:type="spellEnd"/>
+      <w:r>
+        <w:t xml:space="preserve"> » a aussi été rajouté pour permettre de vider le panier d’achat suite </w:t>
+      </w:r>
+      <w:r>
+        <w:t>aux 20 minutes allouées</w:t>
+      </w:r>
+      <w:r>
+        <w:t xml:space="preserve"> pour faire un achat (RA11). </w:t>
       </w:r>
     </w:p>
     <w:p>
@@ -4344,17 +4470,19 @@
         <w:keepNext/>
         <w:spacing w:after="200" w:line="276" w:lineRule="auto"/>
         <w:ind w:left="0"/>
-      </w:pPr>
+        <w:jc w:val="center"/>
+      </w:pPr>
+      <w:bookmarkStart w:id="12" w:name="_Toc282370682"/>
       <w:r>
         <w:rPr>
           <w:noProof/>
           <w:lang w:val="fr-CA" w:eastAsia="fr-CA"/>
         </w:rPr>
         <w:drawing>
-          <wp:inline distT="0" distB="0" distL="0" distR="0" wp14:anchorId="613FB841" wp14:editId="648C931E">
-            <wp:extent cx="3328729" cy="2457450"/>
-            <wp:effectExtent l="19050" t="0" r="5021" b="0"/>
-            <wp:docPr id="8" name="Image 2" descr="C:\Users\Pm\Desktop\Utilities.PNG"/>
+          <wp:inline distT="0" distB="0" distL="0" distR="0">
+            <wp:extent cx="5486400" cy="1866900"/>
+            <wp:effectExtent l="19050" t="0" r="0" b="0"/>
+            <wp:docPr id="5" name="Image 1" descr="C:\Users\Pm\Desktop\Utilities.PNG"/>
             <wp:cNvGraphicFramePr>
               <a:graphicFrameLocks xmlns:a="http://schemas.openxmlformats.org/drawingml/2006/main" noChangeAspect="1"/>
             </wp:cNvGraphicFramePr>
@@ -4362,13 +4490,13 @@
               <a:graphicData uri="http://schemas.openxmlformats.org/drawingml/2006/picture">
                 <pic:pic xmlns:pic="http://schemas.openxmlformats.org/drawingml/2006/picture">
                   <pic:nvPicPr>
-                    <pic:cNvPr id="0" name="Picture 2" descr="C:\Users\Pm\Desktop\Utilities.PNG"/>
+                    <pic:cNvPr id="0" name="Picture 1" descr="C:\Users\Pm\Desktop\Utilities.PNG"/>
                     <pic:cNvPicPr>
                       <a:picLocks noChangeAspect="1" noChangeArrowheads="1"/>
                     </pic:cNvPicPr>
                   </pic:nvPicPr>
                   <pic:blipFill>
-                    <a:blip r:embed="rId18" cstate="print"/>
+                    <a:blip r:embed="rId17" cstate="print"/>
                     <a:srcRect/>
                     <a:stretch>
                       <a:fillRect/>
@@ -4377,7 +4505,7 @@
                   <pic:spPr bwMode="auto">
                     <a:xfrm>
                       <a:off x="0" y="0"/>
-                      <a:ext cx="3328729" cy="2457450"/>
+                      <a:ext cx="5486400" cy="1866900"/>
                     </a:xfrm>
                     <a:prstGeom prst="rect">
                       <a:avLst/>
@@ -4396,39 +4524,31 @@
           </wp:inline>
         </w:drawing>
       </w:r>
-      <w:bookmarkStart w:id="12" w:name="_Toc282370682"/>
     </w:p>
     <w:p>
       <w:pPr>
         <w:pStyle w:val="Lgende"/>
+        <w:jc w:val="center"/>
+        <w:rPr>
+          <w:lang w:val="fr-CA"/>
+        </w:rPr>
       </w:pPr>
       <w:r>
         <w:t xml:space="preserve">Figure </w:t>
       </w:r>
-      <w:r>
-        <w:fldChar w:fldCharType="begin"/>
-      </w:r>
-      <w:r>
-        <w:instrText xml:space="preserve"> SEQ Figure \* ARABIC </w:instrText>
-      </w:r>
-      <w:r>
-        <w:fldChar w:fldCharType="separate"/>
-      </w:r>
-      <w:r>
-        <w:rPr>
-          <w:noProof/>
-        </w:rPr>
-        <w:t>5</w:t>
-      </w:r>
-      <w:r>
-        <w:rPr>
-          <w:noProof/>
-        </w:rPr>
-        <w:fldChar w:fldCharType="end"/>
-      </w:r>
-      <w:r>
-        <w:t xml:space="preserve"> Utilitaires</w:t>
-      </w:r>
+      <w:fldSimple w:instr=" SEQ Figure \* ARABIC ">
+        <w:r>
+          <w:rPr>
+            <w:noProof/>
+          </w:rPr>
+          <w:t>5</w:t>
+        </w:r>
+      </w:fldSimple>
+      <w:proofErr w:type="spellStart"/>
+      <w:r>
+        <w:t>Utilitaires</w:t>
+      </w:r>
+      <w:proofErr w:type="spellEnd"/>
     </w:p>
     <w:p>
       <w:pPr>
@@ -4531,7 +4651,21 @@
         <w:rPr>
           <w:lang w:val="fr-FR" w:eastAsia="fr-CA"/>
         </w:rPr>
-        <w:t xml:space="preserve"> associant le servlet approprié à l’URL demandée. Les méthodes de traitement sont </w:t>
+        <w:t xml:space="preserve"> associant le </w:t>
+      </w:r>
+      <w:proofErr w:type="spellStart"/>
+      <w:r>
+        <w:rPr>
+          <w:lang w:val="fr-FR" w:eastAsia="fr-CA"/>
+        </w:rPr>
+        <w:t>servlet</w:t>
+      </w:r>
+      <w:proofErr w:type="spellEnd"/>
+      <w:r>
+        <w:rPr>
+          <w:lang w:val="fr-FR" w:eastAsia="fr-CA"/>
+        </w:rPr>
+        <w:t xml:space="preserve"> approprié à l’URL demandée. Les méthodes de traitement sont </w:t>
       </w:r>
       <w:r>
         <w:rPr>
@@ -4543,7 +4677,21 @@
         <w:rPr>
           <w:lang w:val="fr-FR" w:eastAsia="fr-CA"/>
         </w:rPr>
-        <w:t xml:space="preserve"> d’une annotation @RequestMapping qui offre plus de contrôle sur la gestion des URL.</w:t>
+        <w:t xml:space="preserve"> d’une annotation @</w:t>
+      </w:r>
+      <w:proofErr w:type="spellStart"/>
+      <w:r>
+        <w:rPr>
+          <w:lang w:val="fr-FR" w:eastAsia="fr-CA"/>
+        </w:rPr>
+        <w:t>RequestMapping</w:t>
+      </w:r>
+      <w:proofErr w:type="spellEnd"/>
+      <w:r>
+        <w:rPr>
+          <w:lang w:val="fr-FR" w:eastAsia="fr-CA"/>
+        </w:rPr>
+        <w:t xml:space="preserve"> qui offre plus de contrôle sur la gestion des URL.</w:t>
       </w:r>
     </w:p>
     <w:p>
@@ -4564,7 +4712,21 @@
         <w:rPr>
           <w:lang w:eastAsia="fr-CA"/>
         </w:rPr>
-        <w:t>Quels patrons de conception Web ont été utilisés dans votre application? Si vous avez utilisé des frameworks, quels patrons sont implémentés par celui-ci?</w:t>
+        <w:t xml:space="preserve">Quels patrons de conception Web ont été utilisés dans votre application? Si vous avez utilisé des </w:t>
+      </w:r>
+      <w:proofErr w:type="spellStart"/>
+      <w:r>
+        <w:rPr>
+          <w:lang w:eastAsia="fr-CA"/>
+        </w:rPr>
+        <w:t>frameworks</w:t>
+      </w:r>
+      <w:proofErr w:type="spellEnd"/>
+      <w:r>
+        <w:rPr>
+          <w:lang w:eastAsia="fr-CA"/>
+        </w:rPr>
+        <w:t>, quels patrons sont implémentés par celui-ci?</w:t>
       </w:r>
       <w:bookmarkEnd w:id="17"/>
       <w:bookmarkEnd w:id="18"/>
@@ -4704,12 +4866,37 @@
         </w:rPr>
         <w:t xml:space="preserve">Le patron </w:t>
       </w:r>
+      <w:proofErr w:type="spellStart"/>
       <w:r>
         <w:rPr>
           <w:i/>
           <w:lang w:val="fr-FR" w:eastAsia="fr-CA"/>
         </w:rPr>
-        <w:t xml:space="preserve">View Helper </w:t>
+        <w:t>View</w:t>
+      </w:r>
+      <w:proofErr w:type="spellEnd"/>
+      <w:r>
+        <w:rPr>
+          <w:i/>
+          <w:lang w:val="fr-FR" w:eastAsia="fr-CA"/>
+        </w:rPr>
+        <w:t xml:space="preserve"> </w:t>
+      </w:r>
+      <w:proofErr w:type="spellStart"/>
+      <w:r>
+        <w:rPr>
+          <w:i/>
+          <w:lang w:val="fr-FR" w:eastAsia="fr-CA"/>
+        </w:rPr>
+        <w:t>Helper</w:t>
+      </w:r>
+      <w:proofErr w:type="spellEnd"/>
+      <w:r>
+        <w:rPr>
+          <w:i/>
+          <w:lang w:val="fr-FR" w:eastAsia="fr-CA"/>
+        </w:rPr>
+        <w:t xml:space="preserve"> </w:t>
       </w:r>
       <w:r>
         <w:rPr>
@@ -4738,7 +4925,21 @@
         <w:rPr>
           <w:lang w:val="fr-FR" w:eastAsia="fr-CA"/>
         </w:rPr>
-        <w:t xml:space="preserve">De plus, la plateforme Spring favorise une approche MVC et implémente elle-même sa propre version du patron </w:t>
+        <w:t xml:space="preserve">De plus, la plateforme </w:t>
+      </w:r>
+      <w:proofErr w:type="spellStart"/>
+      <w:r>
+        <w:rPr>
+          <w:lang w:val="fr-FR" w:eastAsia="fr-CA"/>
+        </w:rPr>
+        <w:t>Spring</w:t>
+      </w:r>
+      <w:proofErr w:type="spellEnd"/>
+      <w:r>
+        <w:rPr>
+          <w:lang w:val="fr-FR" w:eastAsia="fr-CA"/>
+        </w:rPr>
+        <w:t xml:space="preserve"> favorise une approche MVC et implémente elle-même sa propre version du patron </w:t>
       </w:r>
       <w:r>
         <w:rPr>
@@ -4751,8 +4952,23 @@
         <w:rPr>
           <w:lang w:val="fr-FR" w:eastAsia="fr-CA"/>
         </w:rPr>
-        <w:t xml:space="preserve"> au travers du servlet </w:t>
-      </w:r>
+        <w:t xml:space="preserve"> au travers du </w:t>
+      </w:r>
+      <w:proofErr w:type="spellStart"/>
+      <w:r>
+        <w:rPr>
+          <w:lang w:val="fr-FR" w:eastAsia="fr-CA"/>
+        </w:rPr>
+        <w:t>servlet</w:t>
+      </w:r>
+      <w:proofErr w:type="spellEnd"/>
+      <w:r>
+        <w:rPr>
+          <w:lang w:val="fr-FR" w:eastAsia="fr-CA"/>
+        </w:rPr>
+        <w:t xml:space="preserve"> </w:t>
+      </w:r>
+      <w:proofErr w:type="spellStart"/>
       <w:r>
         <w:rPr>
           <w:i/>
@@ -4760,6 +4976,7 @@
         </w:rPr>
         <w:t>DispatcherServlet</w:t>
       </w:r>
+      <w:proofErr w:type="spellEnd"/>
       <w:r>
         <w:rPr>
           <w:i/>
@@ -4851,7 +5068,21 @@
         <w:rPr>
           <w:lang w:eastAsia="fr-CA"/>
         </w:rPr>
-        <w:t xml:space="preserve"> un framework additionnel? Si oui, expliquez quel est le rôle de cette technologie dans votre application.</w:t>
+        <w:t xml:space="preserve"> un </w:t>
+      </w:r>
+      <w:proofErr w:type="spellStart"/>
+      <w:r>
+        <w:rPr>
+          <w:lang w:eastAsia="fr-CA"/>
+        </w:rPr>
+        <w:t>framework</w:t>
+      </w:r>
+      <w:proofErr w:type="spellEnd"/>
+      <w:r>
+        <w:rPr>
+          <w:lang w:eastAsia="fr-CA"/>
+        </w:rPr>
+        <w:t xml:space="preserve"> additionnel? Si oui, expliquez quel est le rôle de cette technologie dans votre application.</w:t>
       </w:r>
       <w:bookmarkEnd w:id="23"/>
       <w:bookmarkEnd w:id="24"/>
@@ -4870,7 +5101,21 @@
         <w:rPr>
           <w:lang w:val="fr-FR" w:eastAsia="fr-CA"/>
         </w:rPr>
-        <w:t xml:space="preserve">L’application web a été déployée en utilisant la plateforme Spring. Son rôle est principalement de renforcer le patron de conception MVC. Cette plateforme permet aussi d’implémenter le patron </w:t>
+        <w:t xml:space="preserve">L’application web a été déployée en utilisant la plateforme </w:t>
+      </w:r>
+      <w:proofErr w:type="spellStart"/>
+      <w:r>
+        <w:rPr>
+          <w:lang w:val="fr-FR" w:eastAsia="fr-CA"/>
+        </w:rPr>
+        <w:t>Spring</w:t>
+      </w:r>
+      <w:proofErr w:type="spellEnd"/>
+      <w:r>
+        <w:rPr>
+          <w:lang w:val="fr-FR" w:eastAsia="fr-CA"/>
+        </w:rPr>
+        <w:t xml:space="preserve">. Son rôle est principalement de renforcer le patron de conception MVC. Cette plateforme permet aussi d’implémenter le patron </w:t>
       </w:r>
       <w:r>
         <w:rPr>
@@ -4885,6 +5130,7 @@
         </w:rPr>
         <w:t xml:space="preserve"> au travers du </w:t>
       </w:r>
+      <w:proofErr w:type="spellStart"/>
       <w:r>
         <w:rPr>
           <w:i/>
@@ -4892,6 +5138,7 @@
         </w:rPr>
         <w:t>DispatcherServlet</w:t>
       </w:r>
+      <w:proofErr w:type="spellEnd"/>
       <w:r>
         <w:rPr>
           <w:lang w:val="fr-FR" w:eastAsia="fr-CA"/>
@@ -5082,20 +5329,31 @@
         </w:rPr>
         <w:t xml:space="preserve"> ou le </w:t>
       </w:r>
+      <w:proofErr w:type="spellStart"/>
       <w:r>
         <w:rPr>
           <w:i/>
           <w:lang w:val="fr-FR" w:eastAsia="fr-CA"/>
         </w:rPr>
-        <w:t xml:space="preserve">View </w:t>
-      </w:r>
+        <w:t>View</w:t>
+      </w:r>
+      <w:proofErr w:type="spellEnd"/>
       <w:r>
         <w:rPr>
           <w:i/>
           <w:lang w:val="fr-FR" w:eastAsia="fr-CA"/>
         </w:rPr>
+        <w:t xml:space="preserve"> </w:t>
+      </w:r>
+      <w:proofErr w:type="spellStart"/>
+      <w:r>
+        <w:rPr>
+          <w:i/>
+          <w:lang w:val="fr-FR" w:eastAsia="fr-CA"/>
+        </w:rPr>
         <w:t>Helper</w:t>
       </w:r>
+      <w:proofErr w:type="spellEnd"/>
       <w:r>
         <w:rPr>
           <w:lang w:val="fr-FR" w:eastAsia="fr-CA"/>
@@ -5643,6 +5901,7 @@
         </w:rPr>
         <w:t xml:space="preserve"> de l’équipe, la plateforme </w:t>
       </w:r>
+      <w:proofErr w:type="spellStart"/>
       <w:r>
         <w:rPr>
           <w:i/>
@@ -5650,6 +5909,7 @@
         </w:rPr>
         <w:t>Spring</w:t>
       </w:r>
+      <w:proofErr w:type="spellEnd"/>
       <w:r>
         <w:rPr>
           <w:lang w:val="fr-FR" w:eastAsia="fr-CA"/>
@@ -5804,6 +6064,7 @@
         </w:rPr>
         <w:t xml:space="preserve"> pour simuler la persistance des données a permis de bien découpler les classes logicielles impliquées pour permettre à l’application de migrer vers l’utilisation de la plateforme </w:t>
       </w:r>
+      <w:proofErr w:type="spellStart"/>
       <w:r>
         <w:rPr>
           <w:i/>
@@ -5811,6 +6072,7 @@
         </w:rPr>
         <w:t>Hibernate</w:t>
       </w:r>
+      <w:proofErr w:type="spellEnd"/>
       <w:r>
         <w:rPr>
           <w:lang w:val="fr-FR" w:eastAsia="fr-CA"/>
@@ -5845,7 +6107,7 @@
 </file>
 
 <file path=word/endnotes.xml><?xml version="1.0" encoding="utf-8"?>
-<w:endnotes xmlns:wpc="http://schemas.microsoft.com/office/word/2010/wordprocessingCanvas" xmlns:mc="http://schemas.openxmlformats.org/markup-compatibility/2006" xmlns:o="urn:schemas-microsoft-com:office:office" xmlns:r="http://schemas.openxmlformats.org/officeDocument/2006/relationships" xmlns:m="http://schemas.openxmlformats.org/officeDocument/2006/math" xmlns:v="urn:schemas-microsoft-com:vml" xmlns:wp14="http://schemas.microsoft.com/office/word/2010/wordprocessingDrawing" xmlns:wp="http://schemas.openxmlformats.org/drawingml/2006/wordprocessingDrawing" xmlns:w10="urn:schemas-microsoft-com:office:word" xmlns:w="http://schemas.openxmlformats.org/wordprocessingml/2006/main" xmlns:w14="http://schemas.microsoft.com/office/word/2010/wordml" xmlns:wpg="http://schemas.microsoft.com/office/word/2010/wordprocessingGroup" xmlns:wpi="http://schemas.microsoft.com/office/word/2010/wordprocessingInk" xmlns:wne="http://schemas.microsoft.com/office/word/2006/wordml" xmlns:wps="http://schemas.microsoft.com/office/word/2010/wordprocessingShape" mc:Ignorable="w14 wp14">
+<w:endnotes xmlns:ve="http://schemas.openxmlformats.org/markup-compatibility/2006" xmlns:o="urn:schemas-microsoft-com:office:office" xmlns:r="http://schemas.openxmlformats.org/officeDocument/2006/relationships" xmlns:m="http://schemas.openxmlformats.org/officeDocument/2006/math" xmlns:v="urn:schemas-microsoft-com:vml" xmlns:wp="http://schemas.openxmlformats.org/drawingml/2006/wordprocessingDrawing" xmlns:w10="urn:schemas-microsoft-com:office:word" xmlns:w="http://schemas.openxmlformats.org/wordprocessingml/2006/main" xmlns:wne="http://schemas.microsoft.com/office/word/2006/wordml">
   <w:endnote w:type="separator" w:id="-1">
     <w:p>
       <w:pPr>
@@ -5870,7 +6132,7 @@
 </file>
 
 <file path=word/footer1.xml><?xml version="1.0" encoding="utf-8"?>
-<w:ftr xmlns:wpc="http://schemas.microsoft.com/office/word/2010/wordprocessingCanvas" xmlns:mc="http://schemas.openxmlformats.org/markup-compatibility/2006" xmlns:o="urn:schemas-microsoft-com:office:office" xmlns:r="http://schemas.openxmlformats.org/officeDocument/2006/relationships" xmlns:m="http://schemas.openxmlformats.org/officeDocument/2006/math" xmlns:v="urn:schemas-microsoft-com:vml" xmlns:wp14="http://schemas.microsoft.com/office/word/2010/wordprocessingDrawing" xmlns:wp="http://schemas.openxmlformats.org/drawingml/2006/wordprocessingDrawing" xmlns:w10="urn:schemas-microsoft-com:office:word" xmlns:w="http://schemas.openxmlformats.org/wordprocessingml/2006/main" xmlns:w14="http://schemas.microsoft.com/office/word/2010/wordml" xmlns:wpg="http://schemas.microsoft.com/office/word/2010/wordprocessingGroup" xmlns:wpi="http://schemas.microsoft.com/office/word/2010/wordprocessingInk" xmlns:wne="http://schemas.microsoft.com/office/word/2006/wordml" xmlns:wps="http://schemas.microsoft.com/office/word/2010/wordprocessingShape" mc:Ignorable="w14 wp14">
+<w:ftr xmlns:ve="http://schemas.openxmlformats.org/markup-compatibility/2006" xmlns:o="urn:schemas-microsoft-com:office:office" xmlns:r="http://schemas.openxmlformats.org/officeDocument/2006/relationships" xmlns:m="http://schemas.openxmlformats.org/officeDocument/2006/math" xmlns:v="urn:schemas-microsoft-com:vml" xmlns:wp="http://schemas.openxmlformats.org/drawingml/2006/wordprocessingDrawing" xmlns:w10="urn:schemas-microsoft-com:office:word" xmlns:w="http://schemas.openxmlformats.org/wordprocessingml/2006/main" xmlns:wne="http://schemas.microsoft.com/office/word/2006/wordml">
   <w:p>
     <w:pPr>
       <w:pStyle w:val="Pieddepage"/>
@@ -5922,7 +6184,7 @@
 </file>
 
 <file path=word/footer2.xml><?xml version="1.0" encoding="utf-8"?>
-<w:ftr xmlns:wpc="http://schemas.microsoft.com/office/word/2010/wordprocessingCanvas" xmlns:mc="http://schemas.openxmlformats.org/markup-compatibility/2006" xmlns:o="urn:schemas-microsoft-com:office:office" xmlns:r="http://schemas.openxmlformats.org/officeDocument/2006/relationships" xmlns:m="http://schemas.openxmlformats.org/officeDocument/2006/math" xmlns:v="urn:schemas-microsoft-com:vml" xmlns:wp14="http://schemas.microsoft.com/office/word/2010/wordprocessingDrawing" xmlns:wp="http://schemas.openxmlformats.org/drawingml/2006/wordprocessingDrawing" xmlns:w10="urn:schemas-microsoft-com:office:word" xmlns:w="http://schemas.openxmlformats.org/wordprocessingml/2006/main" xmlns:w14="http://schemas.microsoft.com/office/word/2010/wordml" xmlns:wpg="http://schemas.microsoft.com/office/word/2010/wordprocessingGroup" xmlns:wpi="http://schemas.microsoft.com/office/word/2010/wordprocessingInk" xmlns:wne="http://schemas.microsoft.com/office/word/2006/wordml" xmlns:wps="http://schemas.microsoft.com/office/word/2010/wordprocessingShape" mc:Ignorable="w14 wp14">
+<w:ftr xmlns:ve="http://schemas.openxmlformats.org/markup-compatibility/2006" xmlns:o="urn:schemas-microsoft-com:office:office" xmlns:r="http://schemas.openxmlformats.org/officeDocument/2006/relationships" xmlns:m="http://schemas.openxmlformats.org/officeDocument/2006/math" xmlns:v="urn:schemas-microsoft-com:vml" xmlns:wp="http://schemas.openxmlformats.org/drawingml/2006/wordprocessingDrawing" xmlns:w10="urn:schemas-microsoft-com:office:word" xmlns:w="http://schemas.openxmlformats.org/wordprocessingml/2006/main" xmlns:wne="http://schemas.microsoft.com/office/word/2006/wordml">
   <w:p>
     <w:pPr>
       <w:pStyle w:val="Pieddepage"/>
@@ -5953,7 +6215,7 @@
         <w:rStyle w:val="Numrodepage"/>
         <w:noProof/>
       </w:rPr>
-      <w:t>11</w:t>
+      <w:t>8</w:t>
     </w:r>
     <w:r>
       <w:rPr>
@@ -5966,7 +6228,7 @@
 </file>
 
 <file path=word/footnotes.xml><?xml version="1.0" encoding="utf-8"?>
-<w:footnotes xmlns:wpc="http://schemas.microsoft.com/office/word/2010/wordprocessingCanvas" xmlns:mc="http://schemas.openxmlformats.org/markup-compatibility/2006" xmlns:o="urn:schemas-microsoft-com:office:office" xmlns:r="http://schemas.openxmlformats.org/officeDocument/2006/relationships" xmlns:m="http://schemas.openxmlformats.org/officeDocument/2006/math" xmlns:v="urn:schemas-microsoft-com:vml" xmlns:wp14="http://schemas.microsoft.com/office/word/2010/wordprocessingDrawing" xmlns:wp="http://schemas.openxmlformats.org/drawingml/2006/wordprocessingDrawing" xmlns:w10="urn:schemas-microsoft-com:office:word" xmlns:w="http://schemas.openxmlformats.org/wordprocessingml/2006/main" xmlns:w14="http://schemas.microsoft.com/office/word/2010/wordml" xmlns:wpg="http://schemas.microsoft.com/office/word/2010/wordprocessingGroup" xmlns:wpi="http://schemas.microsoft.com/office/word/2010/wordprocessingInk" xmlns:wne="http://schemas.microsoft.com/office/word/2006/wordml" xmlns:wps="http://schemas.microsoft.com/office/word/2010/wordprocessingShape" mc:Ignorable="w14 wp14">
+<w:footnotes xmlns:ve="http://schemas.openxmlformats.org/markup-compatibility/2006" xmlns:o="urn:schemas-microsoft-com:office:office" xmlns:r="http://schemas.openxmlformats.org/officeDocument/2006/relationships" xmlns:m="http://schemas.openxmlformats.org/officeDocument/2006/math" xmlns:v="urn:schemas-microsoft-com:vml" xmlns:wp="http://schemas.openxmlformats.org/drawingml/2006/wordprocessingDrawing" xmlns:w10="urn:schemas-microsoft-com:office:word" xmlns:w="http://schemas.openxmlformats.org/wordprocessingml/2006/main" xmlns:wne="http://schemas.microsoft.com/office/word/2006/wordml">
   <w:footnote w:type="separator" w:id="-1">
     <w:p>
       <w:pPr>
@@ -5991,11 +6253,11 @@
 </file>
 
 <file path=word/header1.xml><?xml version="1.0" encoding="utf-8"?>
-<w:hdr xmlns:wpc="http://schemas.microsoft.com/office/word/2010/wordprocessingCanvas" xmlns:mc="http://schemas.openxmlformats.org/markup-compatibility/2006" xmlns:o="urn:schemas-microsoft-com:office:office" xmlns:r="http://schemas.openxmlformats.org/officeDocument/2006/relationships" xmlns:m="http://schemas.openxmlformats.org/officeDocument/2006/math" xmlns:v="urn:schemas-microsoft-com:vml" xmlns:wp14="http://schemas.microsoft.com/office/word/2010/wordprocessingDrawing" xmlns:wp="http://schemas.openxmlformats.org/drawingml/2006/wordprocessingDrawing" xmlns:w10="urn:schemas-microsoft-com:office:word" xmlns:w="http://schemas.openxmlformats.org/wordprocessingml/2006/main" xmlns:w14="http://schemas.microsoft.com/office/word/2010/wordml" xmlns:wpg="http://schemas.microsoft.com/office/word/2010/wordprocessingGroup" xmlns:wpi="http://schemas.microsoft.com/office/word/2010/wordprocessingInk" xmlns:wne="http://schemas.microsoft.com/office/word/2006/wordml" xmlns:wps="http://schemas.microsoft.com/office/word/2010/wordprocessingShape" mc:Ignorable="w14 wp14">
+<w:hdr xmlns:ve="http://schemas.openxmlformats.org/markup-compatibility/2006" xmlns:o="urn:schemas-microsoft-com:office:office" xmlns:r="http://schemas.openxmlformats.org/officeDocument/2006/relationships" xmlns:m="http://schemas.openxmlformats.org/officeDocument/2006/math" xmlns:v="urn:schemas-microsoft-com:vml" xmlns:wp="http://schemas.openxmlformats.org/drawingml/2006/wordprocessingDrawing" xmlns:w10="urn:schemas-microsoft-com:office:word" xmlns:w="http://schemas.openxmlformats.org/wordprocessingml/2006/main" xmlns:wne="http://schemas.microsoft.com/office/word/2006/wordml">
   <w:tbl>
     <w:tblPr>
       <w:tblW w:w="8748" w:type="dxa"/>
-      <w:tblLook w:val="0000" w:firstRow="0" w:lastRow="0" w:firstColumn="0" w:lastColumn="0" w:noHBand="0" w:noVBand="0"/>
+      <w:tblLook w:val="0000"/>
     </w:tblPr>
     <w:tblGrid>
       <w:gridCol w:w="4338"/>
@@ -6091,7 +6353,23 @@
               <w:sz w:val="22"/>
               <w:lang w:val="fr-CA"/>
             </w:rPr>
-            <w:t xml:space="preserve">, Lab </w:t>
+            <w:t xml:space="preserve">, </w:t>
+          </w:r>
+          <w:proofErr w:type="spellStart"/>
+          <w:r>
+            <w:rPr>
+              <w:sz w:val="22"/>
+              <w:lang w:val="fr-CA"/>
+            </w:rPr>
+            <w:t>Lab</w:t>
+          </w:r>
+          <w:proofErr w:type="spellEnd"/>
+          <w:r>
+            <w:rPr>
+              <w:sz w:val="22"/>
+              <w:lang w:val="fr-CA"/>
+            </w:rPr>
+            <w:t xml:space="preserve"> </w:t>
           </w:r>
           <w:r>
             <w:rPr>
@@ -6194,7 +6472,7 @@
 </file>
 
 <file path=word/header2.xml><?xml version="1.0" encoding="utf-8"?>
-<w:hdr xmlns:wpc="http://schemas.microsoft.com/office/word/2010/wordprocessingCanvas" xmlns:mc="http://schemas.openxmlformats.org/markup-compatibility/2006" xmlns:o="urn:schemas-microsoft-com:office:office" xmlns:r="http://schemas.openxmlformats.org/officeDocument/2006/relationships" xmlns:m="http://schemas.openxmlformats.org/officeDocument/2006/math" xmlns:v="urn:schemas-microsoft-com:vml" xmlns:wp14="http://schemas.microsoft.com/office/word/2010/wordprocessingDrawing" xmlns:wp="http://schemas.openxmlformats.org/drawingml/2006/wordprocessingDrawing" xmlns:w10="urn:schemas-microsoft-com:office:word" xmlns:w="http://schemas.openxmlformats.org/wordprocessingml/2006/main" xmlns:w14="http://schemas.microsoft.com/office/word/2010/wordml" xmlns:wpg="http://schemas.microsoft.com/office/word/2010/wordprocessingGroup" xmlns:wpi="http://schemas.microsoft.com/office/word/2010/wordprocessingInk" xmlns:wne="http://schemas.microsoft.com/office/word/2006/wordml" xmlns:wps="http://schemas.microsoft.com/office/word/2010/wordprocessingShape" mc:Ignorable="w14 wp14">
+<w:hdr xmlns:ve="http://schemas.openxmlformats.org/markup-compatibility/2006" xmlns:o="urn:schemas-microsoft-com:office:office" xmlns:r="http://schemas.openxmlformats.org/officeDocument/2006/relationships" xmlns:m="http://schemas.openxmlformats.org/officeDocument/2006/math" xmlns:v="urn:schemas-microsoft-com:vml" xmlns:wp="http://schemas.openxmlformats.org/drawingml/2006/wordprocessingDrawing" xmlns:w10="urn:schemas-microsoft-com:office:word" xmlns:w="http://schemas.openxmlformats.org/wordprocessingml/2006/main" xmlns:wne="http://schemas.microsoft.com/office/word/2006/wordml">
   <w:p>
     <w:pPr>
       <w:pStyle w:val="En-tte"/>
@@ -6227,7 +6505,7 @@
                   <a:blip r:embed="rId1">
                     <a:extLst>
                       <a:ext uri="{28A0092B-C50C-407E-A947-70E740481C1C}">
-                        <a14:useLocalDpi xmlns:a14="http://schemas.microsoft.com/office/drawing/2010/main" val="0"/>
+                        <a14:useLocalDpi xmlns:a14="http://schemas.microsoft.com/office/drawing/2010/main" xmlns:wps="http://schemas.microsoft.com/office/word/2010/wordprocessingShape" xmlns:wpi="http://schemas.microsoft.com/office/word/2010/wordprocessingInk" xmlns:wpg="http://schemas.microsoft.com/office/word/2010/wordprocessingGroup" xmlns:w14="http://schemas.microsoft.com/office/word/2010/wordml" xmlns:w="http://schemas.openxmlformats.org/wordprocessingml/2006/main" xmlns:w10="urn:schemas-microsoft-com:office:word" xmlns:wp14="http://schemas.microsoft.com/office/word/2010/wordprocessingDrawing" xmlns:v="urn:schemas-microsoft-com:vml" xmlns:o="urn:schemas-microsoft-com:office:office" xmlns:mc="http://schemas.openxmlformats.org/markup-compatibility/2006" xmlns:wpc="http://schemas.microsoft.com/office/word/2010/wordprocessingCanvas" xmlns="" val="0"/>
                       </a:ext>
                     </a:extLst>
                   </a:blip>
@@ -6260,7 +6538,7 @@
 </file>
 
 <file path=word/numbering.xml><?xml version="1.0" encoding="utf-8"?>
-<w:numbering xmlns:wpc="http://schemas.microsoft.com/office/word/2010/wordprocessingCanvas" xmlns:mc="http://schemas.openxmlformats.org/markup-compatibility/2006" xmlns:o="urn:schemas-microsoft-com:office:office" xmlns:r="http://schemas.openxmlformats.org/officeDocument/2006/relationships" xmlns:m="http://schemas.openxmlformats.org/officeDocument/2006/math" xmlns:v="urn:schemas-microsoft-com:vml" xmlns:wp14="http://schemas.microsoft.com/office/word/2010/wordprocessingDrawing" xmlns:wp="http://schemas.openxmlformats.org/drawingml/2006/wordprocessingDrawing" xmlns:w10="urn:schemas-microsoft-com:office:word" xmlns:w="http://schemas.openxmlformats.org/wordprocessingml/2006/main" xmlns:w14="http://schemas.microsoft.com/office/word/2010/wordml" xmlns:wpg="http://schemas.microsoft.com/office/word/2010/wordprocessingGroup" xmlns:wpi="http://schemas.microsoft.com/office/word/2010/wordprocessingInk" xmlns:wne="http://schemas.microsoft.com/office/word/2006/wordml" xmlns:wps="http://schemas.microsoft.com/office/word/2010/wordprocessingShape" mc:Ignorable="w14 wp14">
+<w:numbering xmlns:ve="http://schemas.openxmlformats.org/markup-compatibility/2006" xmlns:o="urn:schemas-microsoft-com:office:office" xmlns:r="http://schemas.openxmlformats.org/officeDocument/2006/relationships" xmlns:m="http://schemas.openxmlformats.org/officeDocument/2006/math" xmlns:v="urn:schemas-microsoft-com:vml" xmlns:wp="http://schemas.openxmlformats.org/drawingml/2006/wordprocessingDrawing" xmlns:w10="urn:schemas-microsoft-com:office:word" xmlns:w="http://schemas.openxmlformats.org/wordprocessingml/2006/main" xmlns:wne="http://schemas.microsoft.com/office/word/2006/wordml">
   <w:abstractNum w:abstractNumId="0">
     <w:nsid w:val="0656396A"/>
     <w:multiLevelType w:val="hybridMultilevel"/>
@@ -7336,7 +7614,7 @@
 </file>
 
 <file path=word/styles.xml><?xml version="1.0" encoding="utf-8"?>
-<w:styles xmlns:mc="http://schemas.openxmlformats.org/markup-compatibility/2006" xmlns:r="http://schemas.openxmlformats.org/officeDocument/2006/relationships" xmlns:w="http://schemas.openxmlformats.org/wordprocessingml/2006/main" xmlns:w14="http://schemas.microsoft.com/office/word/2010/wordml" mc:Ignorable="w14">
+<w:styles xmlns:r="http://schemas.openxmlformats.org/officeDocument/2006/relationships" xmlns:w="http://schemas.openxmlformats.org/wordprocessingml/2006/main">
   <w:docDefaults>
     <w:rPrDefault>
       <w:rPr>
@@ -7732,6 +8010,7 @@
     <w:uiPriority w:val="99"/>
     <w:semiHidden/>
     <w:unhideWhenUsed/>
+    <w:qFormat/>
     <w:tblPr>
       <w:tblInd w:w="0" w:type="dxa"/>
       <w:tblCellMar>
@@ -9383,7 +9662,7 @@
 </file>
 
 <file path=customXml/itemProps1.xml><?xml version="1.0" encoding="utf-8"?>
-<ds:datastoreItem xmlns:ds="http://schemas.openxmlformats.org/officeDocument/2006/customXml" ds:itemID="{FECA616D-3481-49E9-817C-61E1A276B889}">
+<ds:datastoreItem xmlns:ds="http://schemas.openxmlformats.org/officeDocument/2006/customXml" ds:itemID="{71BA671A-DFC4-4537-887E-ED842FD28A90}">
   <ds:schemaRefs>
     <ds:schemaRef ds:uri="http://schemas.openxmlformats.org/officeDocument/2006/bibliography"/>
   </ds:schemaRefs>

</xml_diff>